<commit_message>
added oop first assignment
</commit_message>
<xml_diff>
--- a/Core Java Assignment.docx
+++ b/Core Java Assignment.docx
@@ -1,6 +1,6 @@
 
 <file path=word/document.xml><?xml version="1.0" encoding="utf-8"?>
-<w:document xmlns:ve="http://schemas.openxmlformats.org/markup-compatibility/2006" xmlns:o="urn:schemas-microsoft-com:office:office" xmlns:r="http://schemas.openxmlformats.org/officeDocument/2006/relationships" xmlns:m="http://schemas.openxmlformats.org/officeDocument/2006/math" xmlns:v="urn:schemas-microsoft-com:vml" xmlns:wp="http://schemas.openxmlformats.org/drawingml/2006/wordprocessingDrawing" xmlns:w10="urn:schemas-microsoft-com:office:word" xmlns:w="http://schemas.openxmlformats.org/wordprocessingml/2006/main" xmlns:wne="http://schemas.microsoft.com/office/word/2006/wordml">
+<w:document xmlns:wpc="http://schemas.microsoft.com/office/word/2010/wordprocessingCanvas" xmlns:mc="http://schemas.openxmlformats.org/markup-compatibility/2006" xmlns:o="urn:schemas-microsoft-com:office:office" xmlns:r="http://schemas.openxmlformats.org/officeDocument/2006/relationships" xmlns:m="http://schemas.openxmlformats.org/officeDocument/2006/math" xmlns:v="urn:schemas-microsoft-com:vml" xmlns:wp14="http://schemas.microsoft.com/office/word/2010/wordprocessingDrawing" xmlns:wp="http://schemas.openxmlformats.org/drawingml/2006/wordprocessingDrawing" xmlns:w10="urn:schemas-microsoft-com:office:word" xmlns:w="http://schemas.openxmlformats.org/wordprocessingml/2006/main" xmlns:w14="http://schemas.microsoft.com/office/word/2010/wordml" xmlns:w15="http://schemas.microsoft.com/office/word/2012/wordml" xmlns:wpg="http://schemas.microsoft.com/office/word/2010/wordprocessingGroup" xmlns:wpi="http://schemas.microsoft.com/office/word/2010/wordprocessingInk" xmlns:wne="http://schemas.microsoft.com/office/word/2006/wordml" xmlns:wps="http://schemas.microsoft.com/office/word/2010/wordprocessingShape" mc:Ignorable="w14 w15 wp14">
   <w:body>
     <w:p>
       <w:pPr>
@@ -246,15 +246,7 @@
         </w:numPr>
       </w:pPr>
       <w:r>
-        <w:t xml:space="preserve">Write a function to find whether the given number is </w:t>
-      </w:r>
-      <w:proofErr w:type="gramStart"/>
-      <w:r>
-        <w:t>prime</w:t>
-      </w:r>
-      <w:proofErr w:type="gramEnd"/>
-      <w:r>
-        <w:t xml:space="preserve"> or not.</w:t>
+        <w:t>Write a function to find whether the given number is prime or not.</w:t>
       </w:r>
     </w:p>
     <w:p>
@@ -289,13 +281,8 @@
           <w:numId w:val="1"/>
         </w:numPr>
       </w:pPr>
-      <w:proofErr w:type="spellStart"/>
-      <w:r>
-        <w:t>i</w:t>
-      </w:r>
-      <w:proofErr w:type="spellEnd"/>
-      <w:r>
-        <w:t>/p:  123  =&gt;  output : 6    ( i.e., 1+2+3)</w:t>
+      <w:r>
+        <w:t>i/p:  123  =&gt;  output : 6    ( i.e., 1+2+3)</w:t>
       </w:r>
     </w:p>
     <w:p>
@@ -351,13 +338,8 @@
           <w:numId w:val="1"/>
         </w:numPr>
       </w:pPr>
-      <w:proofErr w:type="spellStart"/>
-      <w:r>
-        <w:t>i</w:t>
-      </w:r>
-      <w:proofErr w:type="spellEnd"/>
-      <w:r>
-        <w:t xml:space="preserve">/p :   12345  =&gt;  6   ( i.e., 1+2+3+4+5 = 15,  1+5 = 6)  </w:t>
+      <w:r>
+        <w:t xml:space="preserve">i/p :   12345  =&gt;  6   ( i.e., 1+2+3+4+5 = 15,  1+5 = 6)  </w:t>
       </w:r>
     </w:p>
     <w:p>
@@ -408,13 +390,8 @@
         </w:numPr>
       </w:pPr>
       <w:r>
-        <w:t xml:space="preserve">Write a program to find </w:t>
-      </w:r>
-      <w:proofErr w:type="spellStart"/>
-      <w:r>
-        <w:t>ncr</w:t>
-      </w:r>
-      <w:proofErr w:type="spellEnd"/>
+        <w:t>Write a program to find ncr</w:t>
+      </w:r>
       <w:r>
         <w:t xml:space="preserve">. </w:t>
       </w:r>
@@ -422,40 +399,16 @@
         <w:t xml:space="preserve"> </w:t>
       </w:r>
       <w:r>
-        <w:t xml:space="preserve">   </w:t>
-      </w:r>
-      <w:proofErr w:type="gramStart"/>
-      <w:r>
-        <w:t>Hint :</w:t>
-      </w:r>
-      <w:proofErr w:type="gramEnd"/>
+        <w:t xml:space="preserve">   Hint : </w:t>
+      </w:r>
       <w:r>
         <w:t xml:space="preserve"> </w:t>
       </w:r>
       <w:r>
-        <w:t xml:space="preserve"> </w:t>
-      </w:r>
-      <w:r>
-        <w:t xml:space="preserve"> </w:t>
-      </w:r>
-      <w:proofErr w:type="spellStart"/>
-      <w:r>
-        <w:t>ncr</w:t>
-      </w:r>
-      <w:proofErr w:type="spellEnd"/>
-      <w:r>
-        <w:t xml:space="preserve"> = </w:t>
-      </w:r>
-      <w:r>
-        <w:t xml:space="preserve">( n! </w:t>
-      </w:r>
-      <w:proofErr w:type="gramStart"/>
-      <w:r>
-        <w:t>/  (</w:t>
-      </w:r>
-      <w:proofErr w:type="gramEnd"/>
-      <w:r>
-        <w:t xml:space="preserve">   (n-r)! * r!)</w:t>
+        <w:t xml:space="preserve"> ncr = </w:t>
+      </w:r>
+      <w:r>
+        <w:t>( n! /  (   (n-r)! * r!)</w:t>
       </w:r>
     </w:p>
     <w:p>
@@ -527,15 +480,7 @@
         </w:numPr>
       </w:pPr>
       <w:r>
-        <w:t xml:space="preserve">If </w:t>
-      </w:r>
-      <w:proofErr w:type="spellStart"/>
-      <w:r>
-        <w:t>i</w:t>
-      </w:r>
-      <w:proofErr w:type="spellEnd"/>
-      <w:r>
-        <w:t>/p is 1  -&gt;  output : One</w:t>
+        <w:t>If i/p is 1  -&gt;  output : One</w:t>
       </w:r>
     </w:p>
     <w:p>
@@ -547,15 +492,7 @@
         </w:numPr>
       </w:pPr>
       <w:r>
-        <w:t xml:space="preserve">If </w:t>
-      </w:r>
-      <w:proofErr w:type="spellStart"/>
-      <w:r>
-        <w:t>i</w:t>
-      </w:r>
-      <w:proofErr w:type="spellEnd"/>
-      <w:r>
-        <w:t>/p is 2 -&gt; output : Two</w:t>
+        <w:t>If i/p is 2 -&gt; output : Two</w:t>
       </w:r>
     </w:p>
     <w:p>
@@ -579,15 +516,7 @@
         </w:numPr>
       </w:pPr>
       <w:r>
-        <w:t xml:space="preserve">If </w:t>
-      </w:r>
-      <w:proofErr w:type="spellStart"/>
-      <w:r>
-        <w:t>i</w:t>
-      </w:r>
-      <w:proofErr w:type="spellEnd"/>
-      <w:r>
-        <w:t>/p is 123 -&gt; output :  One Hundred Twenty Three</w:t>
+        <w:t>If i/p is 123 -&gt; output :  One Hundred Twenty Three</w:t>
       </w:r>
     </w:p>
     <w:p/>
@@ -803,31 +732,15 @@
         <w:pStyle w:val="ListParagraph"/>
       </w:pPr>
       <w:r>
-        <w:t xml:space="preserve">                         </w:t>
-      </w:r>
-      <w:proofErr w:type="gramStart"/>
-      <w:r>
-        <w:t>1  2</w:t>
-      </w:r>
-      <w:proofErr w:type="gramEnd"/>
-      <w:r>
-        <w:t xml:space="preserve"> 3</w:t>
-      </w:r>
-    </w:p>
-    <w:p>
-      <w:pPr>
-        <w:pStyle w:val="ListParagraph"/>
-      </w:pPr>
-      <w:r>
-        <w:t xml:space="preserve">                     1 </w:t>
-      </w:r>
-      <w:proofErr w:type="gramStart"/>
-      <w:r>
-        <w:t>2  3</w:t>
-      </w:r>
-      <w:proofErr w:type="gramEnd"/>
-      <w:r>
-        <w:t xml:space="preserve">  4 </w:t>
+        <w:t xml:space="preserve">                         1  2 3</w:t>
+      </w:r>
+    </w:p>
+    <w:p>
+      <w:pPr>
+        <w:pStyle w:val="ListParagraph"/>
+      </w:pPr>
+      <w:r>
+        <w:t xml:space="preserve">                     1 2  3  4 </w:t>
       </w:r>
     </w:p>
     <w:p>
@@ -862,7 +775,7 @@
           <w:insideH w:val="single" w:sz="4" w:space="0" w:color="auto"/>
           <w:insideV w:val="single" w:sz="4" w:space="0" w:color="auto"/>
         </w:tblBorders>
-        <w:tblLook w:val="0000"/>
+        <w:tblLook w:val="0000" w:firstRow="0" w:lastRow="0" w:firstColumn="0" w:lastColumn="0" w:noHBand="0" w:noVBand="0"/>
       </w:tblPr>
       <w:tblGrid>
         <w:gridCol w:w="1440"/>
@@ -1088,15 +1001,7 @@
         </w:numPr>
       </w:pPr>
       <w:r>
-        <w:t xml:space="preserve">Write a function to remove extra white spaces in the given </w:t>
-      </w:r>
-      <w:proofErr w:type="gramStart"/>
-      <w:r>
-        <w:t>sentence(</w:t>
-      </w:r>
-      <w:proofErr w:type="gramEnd"/>
-      <w:r>
-        <w:t xml:space="preserve">  If more than once white spaces there, remove it.)</w:t>
+        <w:t>Write a function to remove extra white spaces in the given sentence(  If more than once white spaces there, remove it.)</w:t>
       </w:r>
     </w:p>
     <w:p>
@@ -1108,15 +1013,7 @@
         </w:numPr>
       </w:pPr>
       <w:r>
-        <w:t xml:space="preserve">Ex input:   Hello       how </w:t>
-      </w:r>
-      <w:proofErr w:type="gramStart"/>
-      <w:r>
-        <w:t>are</w:t>
-      </w:r>
-      <w:proofErr w:type="gramEnd"/>
-      <w:r>
-        <w:t xml:space="preserve">         you?</w:t>
+        <w:t>Ex input:   Hello       how are         you?</w:t>
       </w:r>
     </w:p>
     <w:p>
@@ -1128,15 +1025,7 @@
         </w:numPr>
       </w:pPr>
       <w:r>
-        <w:t xml:space="preserve">Output:  Hello how </w:t>
-      </w:r>
-      <w:proofErr w:type="gramStart"/>
-      <w:r>
-        <w:t>are</w:t>
-      </w:r>
-      <w:proofErr w:type="gramEnd"/>
-      <w:r>
-        <w:t xml:space="preserve"> you?</w:t>
+        <w:t>Output:  Hello how are you?</w:t>
       </w:r>
     </w:p>
     <w:p>
@@ -1153,11 +1042,9 @@
       <w:r>
         <w:t xml:space="preserve">count how </w:t>
       </w:r>
-      <w:proofErr w:type="gramStart"/>
       <w:r>
         <w:t>many number</w:t>
       </w:r>
-      <w:proofErr w:type="gramEnd"/>
       <w:r>
         <w:t xml:space="preserve"> of times a particular character appears/present in the given string.</w:t>
       </w:r>
@@ -1198,15 +1085,7 @@
         </w:numPr>
       </w:pPr>
       <w:r>
-        <w:t xml:space="preserve">Write a program to count how </w:t>
-      </w:r>
-      <w:proofErr w:type="gramStart"/>
-      <w:r>
-        <w:t>many number</w:t>
-      </w:r>
-      <w:proofErr w:type="gramEnd"/>
-      <w:r>
-        <w:t xml:space="preserve"> of times each character appears/present in the given string.</w:t>
+        <w:t>Write a program to count how many number of times each character appears/present in the given string.</w:t>
       </w:r>
     </w:p>
     <w:p>
@@ -1232,13 +1111,8 @@
         <w:pStyle w:val="ListParagraph"/>
         <w:ind w:left="2160"/>
       </w:pPr>
-      <w:proofErr w:type="gramStart"/>
-      <w:r>
-        <w:t>h</w:t>
-      </w:r>
-      <w:proofErr w:type="gramEnd"/>
-      <w:r>
-        <w:t>.....1</w:t>
+      <w:r>
+        <w:t>h.....1</w:t>
       </w:r>
     </w:p>
     <w:p>
@@ -1246,13 +1120,8 @@
         <w:pStyle w:val="ListParagraph"/>
         <w:ind w:left="2160"/>
       </w:pPr>
-      <w:proofErr w:type="gramStart"/>
-      <w:r>
-        <w:t>e</w:t>
-      </w:r>
-      <w:proofErr w:type="gramEnd"/>
-      <w:r>
-        <w:t>.....1</w:t>
+      <w:r>
+        <w:t>e.....1</w:t>
       </w:r>
     </w:p>
     <w:p>
@@ -1260,13 +1129,8 @@
         <w:pStyle w:val="ListParagraph"/>
         <w:ind w:left="2160"/>
       </w:pPr>
-      <w:proofErr w:type="gramStart"/>
-      <w:r>
-        <w:t>l</w:t>
-      </w:r>
-      <w:proofErr w:type="gramEnd"/>
-      <w:r>
-        <w:t>......2</w:t>
+      <w:r>
+        <w:t>l......2</w:t>
       </w:r>
     </w:p>
     <w:p>
@@ -1274,13 +1138,8 @@
         <w:pStyle w:val="ListParagraph"/>
         <w:ind w:left="2160"/>
       </w:pPr>
-      <w:proofErr w:type="gramStart"/>
-      <w:r>
-        <w:t>o</w:t>
-      </w:r>
-      <w:proofErr w:type="gramEnd"/>
-      <w:r>
-        <w:t>.....2</w:t>
+      <w:r>
+        <w:t>o.....2</w:t>
       </w:r>
     </w:p>
     <w:p>
@@ -1288,13 +1147,8 @@
         <w:pStyle w:val="ListParagraph"/>
         <w:ind w:left="2160"/>
       </w:pPr>
-      <w:proofErr w:type="gramStart"/>
-      <w:r>
-        <w:t>w</w:t>
-      </w:r>
-      <w:proofErr w:type="gramEnd"/>
-      <w:r>
-        <w:t>....1</w:t>
+      <w:r>
+        <w:t>w....1</w:t>
       </w:r>
     </w:p>
     <w:p>
@@ -1302,13 +1156,8 @@
         <w:pStyle w:val="ListParagraph"/>
         <w:ind w:left="2160"/>
       </w:pPr>
-      <w:proofErr w:type="gramStart"/>
-      <w:r>
-        <w:t>r</w:t>
-      </w:r>
-      <w:proofErr w:type="gramEnd"/>
-      <w:r>
-        <w:t>.....1</w:t>
+      <w:r>
+        <w:t>r.....1</w:t>
       </w:r>
     </w:p>
     <w:p>
@@ -1316,13 +1165,8 @@
         <w:pStyle w:val="ListParagraph"/>
         <w:ind w:left="2160"/>
       </w:pPr>
-      <w:proofErr w:type="gramStart"/>
-      <w:r>
-        <w:t>d</w:t>
-      </w:r>
-      <w:proofErr w:type="gramEnd"/>
-      <w:r>
-        <w:t>...1</w:t>
+      <w:r>
+        <w:t>d...1</w:t>
       </w:r>
     </w:p>
     <w:p>
@@ -1333,15 +1177,7 @@
         <w:tab/>
       </w:r>
       <w:r>
-        <w:t xml:space="preserve">Note:  Do it after learning </w:t>
-      </w:r>
-      <w:proofErr w:type="spellStart"/>
-      <w:r>
-        <w:t>HashMap</w:t>
-      </w:r>
-      <w:proofErr w:type="spellEnd"/>
-      <w:r>
-        <w:t>.</w:t>
+        <w:t>Note:  Do it after learning HashMap.</w:t>
       </w:r>
     </w:p>
     <w:p>
@@ -1390,13 +1226,8 @@
     </w:p>
     <w:p>
       <w:r>
-        <w:t xml:space="preserve">Write a function to get index /position of biggest number in the given </w:t>
-      </w:r>
-      <w:proofErr w:type="spellStart"/>
-      <w:r>
-        <w:t>aray</w:t>
-      </w:r>
-      <w:proofErr w:type="spellEnd"/>
+        <w:t>Write a function to get index /position of biggest number in the given aray</w:t>
+      </w:r>
     </w:p>
     <w:p>
       <w:r>
@@ -1425,15 +1256,7 @@
         <w:t xml:space="preserve"> </w:t>
       </w:r>
       <w:r>
-        <w:t>sort etc</w:t>
-      </w:r>
-      <w:proofErr w:type="gramStart"/>
-      <w:r>
-        <w:t>.,</w:t>
-      </w:r>
-      <w:proofErr w:type="gramEnd"/>
-      <w:r>
-        <w:t>)</w:t>
+        <w:t>sort etc.,)</w:t>
       </w:r>
     </w:p>
     <w:p>
@@ -1458,6 +1281,262 @@
     </w:p>
     <w:p/>
     <w:p/>
+    <w:p/>
+    <w:p/>
+    <w:p>
+      <w:pPr>
+        <w:pBdr>
+          <w:bottom w:val="single" w:sz="6" w:space="1" w:color="auto"/>
+        </w:pBdr>
+      </w:pPr>
+      <w:r>
+        <w:t>OOP</w:t>
+      </w:r>
+    </w:p>
+    <w:p/>
+    <w:p>
+      <w:pPr>
+        <w:pStyle w:val="ListParagraph"/>
+        <w:numPr>
+          <w:ilvl w:val="0"/>
+          <w:numId w:val="1"/>
+        </w:numPr>
+      </w:pPr>
+      <w:r>
+        <w:t xml:space="preserve">Create a class Employee, </w:t>
+      </w:r>
+    </w:p>
+    <w:p>
+      <w:pPr>
+        <w:pStyle w:val="ListParagraph"/>
+        <w:numPr>
+          <w:ilvl w:val="1"/>
+          <w:numId w:val="1"/>
+        </w:numPr>
+      </w:pPr>
+      <w:r>
+        <w:t>add id, name and salary properties.  Generate getter/setter methods</w:t>
+      </w:r>
+    </w:p>
+    <w:p>
+      <w:pPr>
+        <w:pStyle w:val="ListParagraph"/>
+        <w:numPr>
+          <w:ilvl w:val="1"/>
+          <w:numId w:val="1"/>
+        </w:numPr>
+      </w:pPr>
+      <w:r>
+        <w:t>Test it.</w:t>
+      </w:r>
+      <w:bookmarkStart w:id="0" w:name="_GoBack"/>
+      <w:bookmarkEnd w:id="0"/>
+    </w:p>
+    <w:p>
+      <w:pPr>
+        <w:pStyle w:val="ListParagraph"/>
+        <w:numPr>
+          <w:ilvl w:val="2"/>
+          <w:numId w:val="1"/>
+        </w:numPr>
+      </w:pPr>
+      <w:r>
+        <w:t xml:space="preserve">Write EmployeeTest class.  </w:t>
+      </w:r>
+    </w:p>
+    <w:p>
+      <w:pPr>
+        <w:pStyle w:val="ListParagraph"/>
+        <w:numPr>
+          <w:ilvl w:val="2"/>
+          <w:numId w:val="1"/>
+        </w:numPr>
+      </w:pPr>
+      <w:r>
+        <w:t>Create instance of Employee in main method and try to display the employee details.</w:t>
+      </w:r>
+    </w:p>
+    <w:p>
+      <w:pPr>
+        <w:pStyle w:val="ListParagraph"/>
+        <w:numPr>
+          <w:ilvl w:val="1"/>
+          <w:numId w:val="1"/>
+        </w:numPr>
+      </w:pPr>
+      <w:r>
+        <w:lastRenderedPageBreak/>
+        <w:t xml:space="preserve">Add a parameterized constructor in the Employee class </w:t>
+      </w:r>
+      <w:r>
+        <w:t>(with</w:t>
+      </w:r>
+      <w:r>
+        <w:t xml:space="preserve"> mandatory properties).  Test the same in </w:t>
+      </w:r>
+      <w:r>
+        <w:t>EmployeeTest</w:t>
+      </w:r>
+      <w:r>
+        <w:t xml:space="preserve"> class</w:t>
+      </w:r>
+      <w:r>
+        <w:t>.</w:t>
+      </w:r>
+    </w:p>
+    <w:p>
+      <w:pPr>
+        <w:pStyle w:val="ListParagraph"/>
+        <w:numPr>
+          <w:ilvl w:val="1"/>
+          <w:numId w:val="1"/>
+        </w:numPr>
+      </w:pPr>
+      <w:r>
+        <w:t>Create two objects of Employee class.  Compare these objects whether two are equal or not.</w:t>
+      </w:r>
+    </w:p>
+    <w:p>
+      <w:pPr>
+        <w:pStyle w:val="ListParagraph"/>
+        <w:numPr>
+          <w:ilvl w:val="2"/>
+          <w:numId w:val="1"/>
+        </w:numPr>
+      </w:pPr>
+      <w:r>
+        <w:t>Compare by gibing same values.</w:t>
+      </w:r>
+    </w:p>
+    <w:p>
+      <w:pPr>
+        <w:pStyle w:val="ListParagraph"/>
+        <w:numPr>
+          <w:ilvl w:val="2"/>
+          <w:numId w:val="1"/>
+        </w:numPr>
+      </w:pPr>
+      <w:r>
+        <w:t>Compare by giving same values.</w:t>
+      </w:r>
+    </w:p>
+    <w:p>
+      <w:pPr>
+        <w:pStyle w:val="ListParagraph"/>
+        <w:numPr>
+          <w:ilvl w:val="2"/>
+          <w:numId w:val="1"/>
+        </w:numPr>
+      </w:pPr>
+      <w:r>
+        <w:t>Note: understand equals and hashCode methods</w:t>
+      </w:r>
+    </w:p>
+    <w:p>
+      <w:pPr>
+        <w:pStyle w:val="ListParagraph"/>
+        <w:numPr>
+          <w:ilvl w:val="1"/>
+          <w:numId w:val="1"/>
+        </w:numPr>
+      </w:pPr>
+      <w:r>
+        <w:t xml:space="preserve">Create ContractEmployee class which extends Employee class. </w:t>
+      </w:r>
+      <w:r>
+        <w:t>Add ‘duration’ property and setter/getter methods</w:t>
+      </w:r>
+    </w:p>
+    <w:p>
+      <w:pPr>
+        <w:pStyle w:val="ListParagraph"/>
+        <w:numPr>
+          <w:ilvl w:val="2"/>
+          <w:numId w:val="1"/>
+        </w:numPr>
+      </w:pPr>
+      <w:r>
+        <w:t>Test the same in EmployeeTest class.</w:t>
+      </w:r>
+    </w:p>
+    <w:p>
+      <w:pPr>
+        <w:pStyle w:val="ListParagraph"/>
+        <w:numPr>
+          <w:ilvl w:val="1"/>
+          <w:numId w:val="1"/>
+        </w:numPr>
+      </w:pPr>
+      <w:r>
+        <w:t>Create Address class</w:t>
+      </w:r>
+    </w:p>
+    <w:p>
+      <w:pPr>
+        <w:pStyle w:val="ListParagraph"/>
+        <w:numPr>
+          <w:ilvl w:val="2"/>
+          <w:numId w:val="1"/>
+        </w:numPr>
+      </w:pPr>
+      <w:r>
+        <w:t>Add street, city, pincode properties and generate setter/getter methods</w:t>
+      </w:r>
+    </w:p>
+    <w:p>
+      <w:pPr>
+        <w:pStyle w:val="ListParagraph"/>
+        <w:numPr>
+          <w:ilvl w:val="2"/>
+          <w:numId w:val="1"/>
+        </w:numPr>
+      </w:pPr>
+      <w:r>
+        <w:t>Add Address object in Employee Class and generate setter/getter methods</w:t>
+      </w:r>
+    </w:p>
+    <w:p>
+      <w:pPr>
+        <w:pStyle w:val="ListParagraph"/>
+        <w:numPr>
+          <w:ilvl w:val="2"/>
+          <w:numId w:val="1"/>
+        </w:numPr>
+      </w:pPr>
+      <w:r>
+        <w:t>Test the same in EmployeeTest by creating</w:t>
+      </w:r>
+    </w:p>
+    <w:p>
+      <w:pPr>
+        <w:pStyle w:val="ListParagraph"/>
+        <w:numPr>
+          <w:ilvl w:val="3"/>
+          <w:numId w:val="1"/>
+        </w:numPr>
+      </w:pPr>
+      <w:r>
+        <w:t>Two employee instances with different details(id, name, salary and address)</w:t>
+      </w:r>
+    </w:p>
+    <w:p>
+      <w:pPr>
+        <w:pStyle w:val="ListParagraph"/>
+        <w:numPr>
+          <w:ilvl w:val="3"/>
+          <w:numId w:val="1"/>
+        </w:numPr>
+      </w:pPr>
+      <w:r>
+        <w:t>Display both employee details with address.</w:t>
+      </w:r>
+    </w:p>
+    <w:p>
+      <w:pPr>
+        <w:pStyle w:val="ListParagraph"/>
+        <w:ind w:left="2160"/>
+      </w:pPr>
+    </w:p>
     <w:p/>
     <w:p/>
     <w:p/>
@@ -1475,7 +1554,7 @@
 </file>
 
 <file path=word/numbering.xml><?xml version="1.0" encoding="utf-8"?>
-<w:numbering xmlns:ve="http://schemas.openxmlformats.org/markup-compatibility/2006" xmlns:o="urn:schemas-microsoft-com:office:office" xmlns:r="http://schemas.openxmlformats.org/officeDocument/2006/relationships" xmlns:m="http://schemas.openxmlformats.org/officeDocument/2006/math" xmlns:v="urn:schemas-microsoft-com:vml" xmlns:wp="http://schemas.openxmlformats.org/drawingml/2006/wordprocessingDrawing" xmlns:w10="urn:schemas-microsoft-com:office:word" xmlns:w="http://schemas.openxmlformats.org/wordprocessingml/2006/main" xmlns:wne="http://schemas.microsoft.com/office/word/2006/wordml">
+<w:numbering xmlns:wpc="http://schemas.microsoft.com/office/word/2010/wordprocessingCanvas" xmlns:mc="http://schemas.openxmlformats.org/markup-compatibility/2006" xmlns:o="urn:schemas-microsoft-com:office:office" xmlns:r="http://schemas.openxmlformats.org/officeDocument/2006/relationships" xmlns:m="http://schemas.openxmlformats.org/officeDocument/2006/math" xmlns:v="urn:schemas-microsoft-com:vml" xmlns:wp14="http://schemas.microsoft.com/office/word/2010/wordprocessingDrawing" xmlns:wp="http://schemas.openxmlformats.org/drawingml/2006/wordprocessingDrawing" xmlns:w10="urn:schemas-microsoft-com:office:word" xmlns:w="http://schemas.openxmlformats.org/wordprocessingml/2006/main" xmlns:w14="http://schemas.microsoft.com/office/word/2010/wordml" xmlns:w15="http://schemas.microsoft.com/office/word/2012/wordml" xmlns:wpg="http://schemas.microsoft.com/office/word/2010/wordprocessingGroup" xmlns:wpi="http://schemas.microsoft.com/office/word/2010/wordprocessingInk" xmlns:wne="http://schemas.microsoft.com/office/word/2006/wordml" xmlns:wps="http://schemas.microsoft.com/office/word/2010/wordprocessingShape" mc:Ignorable="w14 w15 wp14">
   <w:abstractNum w:abstractNumId="0">
     <w:nsid w:val="072C6184"/>
     <w:multiLevelType w:val="hybridMultilevel"/>
@@ -1850,7 +1929,7 @@
   <w:abstractNum w:abstractNumId="4">
     <w:nsid w:val="4AE918CD"/>
     <w:multiLevelType w:val="hybridMultilevel"/>
-    <w:tmpl w:val="43CA1EC2"/>
+    <w:tmpl w:val="0FFA289A"/>
     <w:lvl w:ilvl="0" w:tplc="4009000F">
       <w:start w:val="1"/>
       <w:numFmt w:val="decimal"/>
@@ -1878,16 +1957,19 @@
         <w:ind w:left="2160" w:hanging="180"/>
       </w:pPr>
     </w:lvl>
-    <w:lvl w:ilvl="3" w:tplc="4009000F" w:tentative="1">
+    <w:lvl w:ilvl="3" w:tplc="01100A22">
       <w:start w:val="1"/>
       <w:numFmt w:val="decimal"/>
-      <w:lvlText w:val="%4."/>
+      <w:lvlText w:val="%4)"/>
       <w:lvlJc w:val="left"/>
       <w:pPr>
         <w:ind w:left="2880" w:hanging="360"/>
       </w:pPr>
-    </w:lvl>
-    <w:lvl w:ilvl="4" w:tplc="40090019" w:tentative="1">
+      <w:rPr>
+        <w:rFonts w:hint="default"/>
+      </w:rPr>
+    </w:lvl>
+    <w:lvl w:ilvl="4" w:tplc="40090019">
       <w:start w:val="1"/>
       <w:numFmt w:val="lowerLetter"/>
       <w:lvlText w:val="%5."/>
@@ -2041,7 +2123,7 @@
 </file>
 
 <file path=word/styles.xml><?xml version="1.0" encoding="utf-8"?>
-<w:styles xmlns:r="http://schemas.openxmlformats.org/officeDocument/2006/relationships" xmlns:w="http://schemas.openxmlformats.org/wordprocessingml/2006/main">
+<w:styles xmlns:mc="http://schemas.openxmlformats.org/markup-compatibility/2006" xmlns:r="http://schemas.openxmlformats.org/officeDocument/2006/relationships" xmlns:w="http://schemas.openxmlformats.org/wordprocessingml/2006/main" xmlns:w14="http://schemas.microsoft.com/office/word/2010/wordml" xmlns:w15="http://schemas.microsoft.com/office/word/2012/wordml" mc:Ignorable="w14 w15">
   <w:docDefaults>
     <w:rPrDefault>
       <w:rPr>
@@ -2057,144 +2139,378 @@
       </w:pPr>
     </w:pPrDefault>
   </w:docDefaults>
-  <w:latentStyles w:defLockedState="0" w:defUIPriority="99" w:defSemiHidden="1" w:defUnhideWhenUsed="1" w:defQFormat="0" w:count="267">
-    <w:lsdException w:name="Normal" w:semiHidden="0" w:uiPriority="0" w:unhideWhenUsed="0" w:qFormat="1"/>
-    <w:lsdException w:name="heading 1" w:semiHidden="0" w:uiPriority="9" w:unhideWhenUsed="0" w:qFormat="1"/>
-    <w:lsdException w:name="heading 2" w:uiPriority="9" w:qFormat="1"/>
-    <w:lsdException w:name="heading 3" w:uiPriority="9" w:qFormat="1"/>
-    <w:lsdException w:name="heading 4" w:uiPriority="9" w:qFormat="1"/>
-    <w:lsdException w:name="heading 5" w:uiPriority="9" w:qFormat="1"/>
-    <w:lsdException w:name="heading 6" w:uiPriority="9" w:qFormat="1"/>
-    <w:lsdException w:name="heading 7" w:uiPriority="9" w:qFormat="1"/>
-    <w:lsdException w:name="heading 8" w:uiPriority="9" w:qFormat="1"/>
-    <w:lsdException w:name="heading 9" w:uiPriority="9" w:qFormat="1"/>
-    <w:lsdException w:name="toc 1" w:uiPriority="39"/>
-    <w:lsdException w:name="toc 2" w:uiPriority="39"/>
-    <w:lsdException w:name="toc 3" w:uiPriority="39"/>
-    <w:lsdException w:name="toc 4" w:uiPriority="39"/>
-    <w:lsdException w:name="toc 5" w:uiPriority="39"/>
-    <w:lsdException w:name="toc 6" w:uiPriority="39"/>
-    <w:lsdException w:name="toc 7" w:uiPriority="39"/>
-    <w:lsdException w:name="toc 8" w:uiPriority="39"/>
-    <w:lsdException w:name="toc 9" w:uiPriority="39"/>
-    <w:lsdException w:name="caption" w:uiPriority="35" w:qFormat="1"/>
-    <w:lsdException w:name="Title" w:semiHidden="0" w:uiPriority="10" w:unhideWhenUsed="0" w:qFormat="1"/>
-    <w:lsdException w:name="Default Paragraph Font" w:uiPriority="1"/>
-    <w:lsdException w:name="Subtitle" w:semiHidden="0" w:uiPriority="11" w:unhideWhenUsed="0" w:qFormat="1"/>
-    <w:lsdException w:name="Strong" w:semiHidden="0" w:uiPriority="22" w:unhideWhenUsed="0" w:qFormat="1"/>
-    <w:lsdException w:name="Emphasis" w:semiHidden="0" w:uiPriority="20" w:unhideWhenUsed="0" w:qFormat="1"/>
-    <w:lsdException w:name="Table Grid" w:semiHidden="0" w:uiPriority="59" w:unhideWhenUsed="0"/>
-    <w:lsdException w:name="Placeholder Text" w:unhideWhenUsed="0"/>
-    <w:lsdException w:name="No Spacing" w:semiHidden="0" w:uiPriority="1" w:unhideWhenUsed="0" w:qFormat="1"/>
-    <w:lsdException w:name="Light Shading" w:semiHidden="0" w:uiPriority="60" w:unhideWhenUsed="0"/>
-    <w:lsdException w:name="Light List" w:semiHidden="0" w:uiPriority="61" w:unhideWhenUsed="0"/>
-    <w:lsdException w:name="Light Grid" w:semiHidden="0" w:uiPriority="62" w:unhideWhenUsed="0"/>
-    <w:lsdException w:name="Medium Shading 1" w:semiHidden="0" w:uiPriority="63" w:unhideWhenUsed="0"/>
-    <w:lsdException w:name="Medium Shading 2" w:semiHidden="0" w:uiPriority="64" w:unhideWhenUsed="0"/>
-    <w:lsdException w:name="Medium List 1" w:semiHidden="0" w:uiPriority="65" w:unhideWhenUsed="0"/>
-    <w:lsdException w:name="Medium List 2" w:semiHidden="0" w:uiPriority="66" w:unhideWhenUsed="0"/>
-    <w:lsdException w:name="Medium Grid 1" w:semiHidden="0" w:uiPriority="67" w:unhideWhenUsed="0"/>
-    <w:lsdException w:name="Medium Grid 2" w:semiHidden="0" w:uiPriority="68" w:unhideWhenUsed="0"/>
-    <w:lsdException w:name="Medium Grid 3" w:semiHidden="0" w:uiPriority="69" w:unhideWhenUsed="0"/>
-    <w:lsdException w:name="Dark List" w:semiHidden="0" w:uiPriority="70" w:unhideWhenUsed="0"/>
-    <w:lsdException w:name="Colorful Shading" w:semiHidden="0" w:uiPriority="71" w:unhideWhenUsed="0"/>
-    <w:lsdException w:name="Colorful List" w:semiHidden="0" w:uiPriority="72" w:unhideWhenUsed="0"/>
-    <w:lsdException w:name="Colorful Grid" w:semiHidden="0" w:uiPriority="73" w:unhideWhenUsed="0"/>
-    <w:lsdException w:name="Light Shading Accent 1" w:semiHidden="0" w:uiPriority="60" w:unhideWhenUsed="0"/>
-    <w:lsdException w:name="Light List Accent 1" w:semiHidden="0" w:uiPriority="61" w:unhideWhenUsed="0"/>
-    <w:lsdException w:name="Light Grid Accent 1" w:semiHidden="0" w:uiPriority="62" w:unhideWhenUsed="0"/>
-    <w:lsdException w:name="Medium Shading 1 Accent 1" w:semiHidden="0" w:uiPriority="63" w:unhideWhenUsed="0"/>
-    <w:lsdException w:name="Medium Shading 2 Accent 1" w:semiHidden="0" w:uiPriority="64" w:unhideWhenUsed="0"/>
-    <w:lsdException w:name="Medium List 1 Accent 1" w:semiHidden="0" w:uiPriority="65" w:unhideWhenUsed="0"/>
-    <w:lsdException w:name="Revision" w:unhideWhenUsed="0"/>
-    <w:lsdException w:name="List Paragraph" w:semiHidden="0" w:uiPriority="34" w:unhideWhenUsed="0" w:qFormat="1"/>
-    <w:lsdException w:name="Quote" w:semiHidden="0" w:uiPriority="29" w:unhideWhenUsed="0" w:qFormat="1"/>
-    <w:lsdException w:name="Intense Quote" w:semiHidden="0" w:uiPriority="30" w:unhideWhenUsed="0" w:qFormat="1"/>
-    <w:lsdException w:name="Medium List 2 Accent 1" w:semiHidden="0" w:uiPriority="66" w:unhideWhenUsed="0"/>
-    <w:lsdException w:name="Medium Grid 1 Accent 1" w:semiHidden="0" w:uiPriority="67" w:unhideWhenUsed="0"/>
-    <w:lsdException w:name="Medium Grid 2 Accent 1" w:semiHidden="0" w:uiPriority="68" w:unhideWhenUsed="0"/>
-    <w:lsdException w:name="Medium Grid 3 Accent 1" w:semiHidden="0" w:uiPriority="69" w:unhideWhenUsed="0"/>
-    <w:lsdException w:name="Dark List Accent 1" w:semiHidden="0" w:uiPriority="70" w:unhideWhenUsed="0"/>
-    <w:lsdException w:name="Colorful Shading Accent 1" w:semiHidden="0" w:uiPriority="71" w:unhideWhenUsed="0"/>
-    <w:lsdException w:name="Colorful List Accent 1" w:semiHidden="0" w:uiPriority="72" w:unhideWhenUsed="0"/>
-    <w:lsdException w:name="Colorful Grid Accent 1" w:semiHidden="0" w:uiPriority="73" w:unhideWhenUsed="0"/>
-    <w:lsdException w:name="Light Shading Accent 2" w:semiHidden="0" w:uiPriority="60" w:unhideWhenUsed="0"/>
-    <w:lsdException w:name="Light List Accent 2" w:semiHidden="0" w:uiPriority="61" w:unhideWhenUsed="0"/>
-    <w:lsdException w:name="Light Grid Accent 2" w:semiHidden="0" w:uiPriority="62" w:unhideWhenUsed="0"/>
-    <w:lsdException w:name="Medium Shading 1 Accent 2" w:semiHidden="0" w:uiPriority="63" w:unhideWhenUsed="0"/>
-    <w:lsdException w:name="Medium Shading 2 Accent 2" w:semiHidden="0" w:uiPriority="64" w:unhideWhenUsed="0"/>
-    <w:lsdException w:name="Medium List 1 Accent 2" w:semiHidden="0" w:uiPriority="65" w:unhideWhenUsed="0"/>
-    <w:lsdException w:name="Medium List 2 Accent 2" w:semiHidden="0" w:uiPriority="66" w:unhideWhenUsed="0"/>
-    <w:lsdException w:name="Medium Grid 1 Accent 2" w:semiHidden="0" w:uiPriority="67" w:unhideWhenUsed="0"/>
-    <w:lsdException w:name="Medium Grid 2 Accent 2" w:semiHidden="0" w:uiPriority="68" w:unhideWhenUsed="0"/>
-    <w:lsdException w:name="Medium Grid 3 Accent 2" w:semiHidden="0" w:uiPriority="69" w:unhideWhenUsed="0"/>
-    <w:lsdException w:name="Dark List Accent 2" w:semiHidden="0" w:uiPriority="70" w:unhideWhenUsed="0"/>
-    <w:lsdException w:name="Colorful Shading Accent 2" w:semiHidden="0" w:uiPriority="71" w:unhideWhenUsed="0"/>
-    <w:lsdException w:name="Colorful List Accent 2" w:semiHidden="0" w:uiPriority="72" w:unhideWhenUsed="0"/>
-    <w:lsdException w:name="Colorful Grid Accent 2" w:semiHidden="0" w:uiPriority="73" w:unhideWhenUsed="0"/>
-    <w:lsdException w:name="Light Shading Accent 3" w:semiHidden="0" w:uiPriority="60" w:unhideWhenUsed="0"/>
-    <w:lsdException w:name="Light List Accent 3" w:semiHidden="0" w:uiPriority="61" w:unhideWhenUsed="0"/>
-    <w:lsdException w:name="Light Grid Accent 3" w:semiHidden="0" w:uiPriority="62" w:unhideWhenUsed="0"/>
-    <w:lsdException w:name="Medium Shading 1 Accent 3" w:semiHidden="0" w:uiPriority="63" w:unhideWhenUsed="0"/>
-    <w:lsdException w:name="Medium Shading 2 Accent 3" w:semiHidden="0" w:uiPriority="64" w:unhideWhenUsed="0"/>
-    <w:lsdException w:name="Medium List 1 Accent 3" w:semiHidden="0" w:uiPriority="65" w:unhideWhenUsed="0"/>
-    <w:lsdException w:name="Medium List 2 Accent 3" w:semiHidden="0" w:uiPriority="66" w:unhideWhenUsed="0"/>
-    <w:lsdException w:name="Medium Grid 1 Accent 3" w:semiHidden="0" w:uiPriority="67" w:unhideWhenUsed="0"/>
-    <w:lsdException w:name="Medium Grid 2 Accent 3" w:semiHidden="0" w:uiPriority="68" w:unhideWhenUsed="0"/>
-    <w:lsdException w:name="Medium Grid 3 Accent 3" w:semiHidden="0" w:uiPriority="69" w:unhideWhenUsed="0"/>
-    <w:lsdException w:name="Dark List Accent 3" w:semiHidden="0" w:uiPriority="70" w:unhideWhenUsed="0"/>
-    <w:lsdException w:name="Colorful Shading Accent 3" w:semiHidden="0" w:uiPriority="71" w:unhideWhenUsed="0"/>
-    <w:lsdException w:name="Colorful List Accent 3" w:semiHidden="0" w:uiPriority="72" w:unhideWhenUsed="0"/>
-    <w:lsdException w:name="Colorful Grid Accent 3" w:semiHidden="0" w:uiPriority="73" w:unhideWhenUsed="0"/>
-    <w:lsdException w:name="Light Shading Accent 4" w:semiHidden="0" w:uiPriority="60" w:unhideWhenUsed="0"/>
-    <w:lsdException w:name="Light List Accent 4" w:semiHidden="0" w:uiPriority="61" w:unhideWhenUsed="0"/>
-    <w:lsdException w:name="Light Grid Accent 4" w:semiHidden="0" w:uiPriority="62" w:unhideWhenUsed="0"/>
-    <w:lsdException w:name="Medium Shading 1 Accent 4" w:semiHidden="0" w:uiPriority="63" w:unhideWhenUsed="0"/>
-    <w:lsdException w:name="Medium Shading 2 Accent 4" w:semiHidden="0" w:uiPriority="64" w:unhideWhenUsed="0"/>
-    <w:lsdException w:name="Medium List 1 Accent 4" w:semiHidden="0" w:uiPriority="65" w:unhideWhenUsed="0"/>
-    <w:lsdException w:name="Medium List 2 Accent 4" w:semiHidden="0" w:uiPriority="66" w:unhideWhenUsed="0"/>
-    <w:lsdException w:name="Medium Grid 1 Accent 4" w:semiHidden="0" w:uiPriority="67" w:unhideWhenUsed="0"/>
-    <w:lsdException w:name="Medium Grid 2 Accent 4" w:semiHidden="0" w:uiPriority="68" w:unhideWhenUsed="0"/>
-    <w:lsdException w:name="Medium Grid 3 Accent 4" w:semiHidden="0" w:uiPriority="69" w:unhideWhenUsed="0"/>
-    <w:lsdException w:name="Dark List Accent 4" w:semiHidden="0" w:uiPriority="70" w:unhideWhenUsed="0"/>
-    <w:lsdException w:name="Colorful Shading Accent 4" w:semiHidden="0" w:uiPriority="71" w:unhideWhenUsed="0"/>
-    <w:lsdException w:name="Colorful List Accent 4" w:semiHidden="0" w:uiPriority="72" w:unhideWhenUsed="0"/>
-    <w:lsdException w:name="Colorful Grid Accent 4" w:semiHidden="0" w:uiPriority="73" w:unhideWhenUsed="0"/>
-    <w:lsdException w:name="Light Shading Accent 5" w:semiHidden="0" w:uiPriority="60" w:unhideWhenUsed="0"/>
-    <w:lsdException w:name="Light List Accent 5" w:semiHidden="0" w:uiPriority="61" w:unhideWhenUsed="0"/>
-    <w:lsdException w:name="Light Grid Accent 5" w:semiHidden="0" w:uiPriority="62" w:unhideWhenUsed="0"/>
-    <w:lsdException w:name="Medium Shading 1 Accent 5" w:semiHidden="0" w:uiPriority="63" w:unhideWhenUsed="0"/>
-    <w:lsdException w:name="Medium Shading 2 Accent 5" w:semiHidden="0" w:uiPriority="64" w:unhideWhenUsed="0"/>
-    <w:lsdException w:name="Medium List 1 Accent 5" w:semiHidden="0" w:uiPriority="65" w:unhideWhenUsed="0"/>
-    <w:lsdException w:name="Medium List 2 Accent 5" w:semiHidden="0" w:uiPriority="66" w:unhideWhenUsed="0"/>
-    <w:lsdException w:name="Medium Grid 1 Accent 5" w:semiHidden="0" w:uiPriority="67" w:unhideWhenUsed="0"/>
-    <w:lsdException w:name="Medium Grid 2 Accent 5" w:semiHidden="0" w:uiPriority="68" w:unhideWhenUsed="0"/>
-    <w:lsdException w:name="Medium Grid 3 Accent 5" w:semiHidden="0" w:uiPriority="69" w:unhideWhenUsed="0"/>
-    <w:lsdException w:name="Dark List Accent 5" w:semiHidden="0" w:uiPriority="70" w:unhideWhenUsed="0"/>
-    <w:lsdException w:name="Colorful Shading Accent 5" w:semiHidden="0" w:uiPriority="71" w:unhideWhenUsed="0"/>
-    <w:lsdException w:name="Colorful List Accent 5" w:semiHidden="0" w:uiPriority="72" w:unhideWhenUsed="0"/>
-    <w:lsdException w:name="Colorful Grid Accent 5" w:semiHidden="0" w:uiPriority="73" w:unhideWhenUsed="0"/>
-    <w:lsdException w:name="Light Shading Accent 6" w:semiHidden="0" w:uiPriority="60" w:unhideWhenUsed="0"/>
-    <w:lsdException w:name="Light List Accent 6" w:semiHidden="0" w:uiPriority="61" w:unhideWhenUsed="0"/>
-    <w:lsdException w:name="Light Grid Accent 6" w:semiHidden="0" w:uiPriority="62" w:unhideWhenUsed="0"/>
-    <w:lsdException w:name="Medium Shading 1 Accent 6" w:semiHidden="0" w:uiPriority="63" w:unhideWhenUsed="0"/>
-    <w:lsdException w:name="Medium Shading 2 Accent 6" w:semiHidden="0" w:uiPriority="64" w:unhideWhenUsed="0"/>
-    <w:lsdException w:name="Medium List 1 Accent 6" w:semiHidden="0" w:uiPriority="65" w:unhideWhenUsed="0"/>
-    <w:lsdException w:name="Medium List 2 Accent 6" w:semiHidden="0" w:uiPriority="66" w:unhideWhenUsed="0"/>
-    <w:lsdException w:name="Medium Grid 1 Accent 6" w:semiHidden="0" w:uiPriority="67" w:unhideWhenUsed="0"/>
-    <w:lsdException w:name="Medium Grid 2 Accent 6" w:semiHidden="0" w:uiPriority="68" w:unhideWhenUsed="0"/>
-    <w:lsdException w:name="Medium Grid 3 Accent 6" w:semiHidden="0" w:uiPriority="69" w:unhideWhenUsed="0"/>
-    <w:lsdException w:name="Dark List Accent 6" w:semiHidden="0" w:uiPriority="70" w:unhideWhenUsed="0"/>
-    <w:lsdException w:name="Colorful Shading Accent 6" w:semiHidden="0" w:uiPriority="71" w:unhideWhenUsed="0"/>
-    <w:lsdException w:name="Colorful List Accent 6" w:semiHidden="0" w:uiPriority="72" w:unhideWhenUsed="0"/>
-    <w:lsdException w:name="Colorful Grid Accent 6" w:semiHidden="0" w:uiPriority="73" w:unhideWhenUsed="0"/>
-    <w:lsdException w:name="Subtle Emphasis" w:semiHidden="0" w:uiPriority="19" w:unhideWhenUsed="0" w:qFormat="1"/>
-    <w:lsdException w:name="Intense Emphasis" w:semiHidden="0" w:uiPriority="21" w:unhideWhenUsed="0" w:qFormat="1"/>
-    <w:lsdException w:name="Subtle Reference" w:semiHidden="0" w:uiPriority="31" w:unhideWhenUsed="0" w:qFormat="1"/>
-    <w:lsdException w:name="Intense Reference" w:semiHidden="0" w:uiPriority="32" w:unhideWhenUsed="0" w:qFormat="1"/>
-    <w:lsdException w:name="Book Title" w:semiHidden="0" w:uiPriority="33" w:unhideWhenUsed="0" w:qFormat="1"/>
-    <w:lsdException w:name="Bibliography" w:uiPriority="37"/>
-    <w:lsdException w:name="TOC Heading" w:uiPriority="39" w:qFormat="1"/>
+  <w:latentStyles w:defLockedState="0" w:defUIPriority="99" w:defSemiHidden="0" w:defUnhideWhenUsed="0" w:defQFormat="0" w:count="371">
+    <w:lsdException w:name="Normal" w:uiPriority="0" w:qFormat="1"/>
+    <w:lsdException w:name="heading 1" w:uiPriority="9" w:qFormat="1"/>
+    <w:lsdException w:name="heading 2" w:semiHidden="1" w:uiPriority="9" w:unhideWhenUsed="1" w:qFormat="1"/>
+    <w:lsdException w:name="heading 3" w:semiHidden="1" w:uiPriority="9" w:unhideWhenUsed="1" w:qFormat="1"/>
+    <w:lsdException w:name="heading 4" w:semiHidden="1" w:uiPriority="9" w:unhideWhenUsed="1" w:qFormat="1"/>
+    <w:lsdException w:name="heading 5" w:semiHidden="1" w:uiPriority="9" w:unhideWhenUsed="1" w:qFormat="1"/>
+    <w:lsdException w:name="heading 6" w:semiHidden="1" w:uiPriority="9" w:unhideWhenUsed="1" w:qFormat="1"/>
+    <w:lsdException w:name="heading 7" w:semiHidden="1" w:uiPriority="9" w:unhideWhenUsed="1" w:qFormat="1"/>
+    <w:lsdException w:name="heading 8" w:semiHidden="1" w:uiPriority="9" w:unhideWhenUsed="1" w:qFormat="1"/>
+    <w:lsdException w:name="heading 9" w:semiHidden="1" w:uiPriority="9" w:unhideWhenUsed="1" w:qFormat="1"/>
+    <w:lsdException w:name="index 1" w:semiHidden="1" w:unhideWhenUsed="1"/>
+    <w:lsdException w:name="index 2" w:semiHidden="1" w:unhideWhenUsed="1"/>
+    <w:lsdException w:name="index 3" w:semiHidden="1" w:unhideWhenUsed="1"/>
+    <w:lsdException w:name="index 4" w:semiHidden="1" w:unhideWhenUsed="1"/>
+    <w:lsdException w:name="index 5" w:semiHidden="1" w:unhideWhenUsed="1"/>
+    <w:lsdException w:name="index 6" w:semiHidden="1" w:unhideWhenUsed="1"/>
+    <w:lsdException w:name="index 7" w:semiHidden="1" w:unhideWhenUsed="1"/>
+    <w:lsdException w:name="index 8" w:semiHidden="1" w:unhideWhenUsed="1"/>
+    <w:lsdException w:name="index 9" w:semiHidden="1" w:unhideWhenUsed="1"/>
+    <w:lsdException w:name="toc 1" w:semiHidden="1" w:uiPriority="39" w:unhideWhenUsed="1"/>
+    <w:lsdException w:name="toc 2" w:semiHidden="1" w:uiPriority="39" w:unhideWhenUsed="1"/>
+    <w:lsdException w:name="toc 3" w:semiHidden="1" w:uiPriority="39" w:unhideWhenUsed="1"/>
+    <w:lsdException w:name="toc 4" w:semiHidden="1" w:uiPriority="39" w:unhideWhenUsed="1"/>
+    <w:lsdException w:name="toc 5" w:semiHidden="1" w:uiPriority="39" w:unhideWhenUsed="1"/>
+    <w:lsdException w:name="toc 6" w:semiHidden="1" w:uiPriority="39" w:unhideWhenUsed="1"/>
+    <w:lsdException w:name="toc 7" w:semiHidden="1" w:uiPriority="39" w:unhideWhenUsed="1"/>
+    <w:lsdException w:name="toc 8" w:semiHidden="1" w:uiPriority="39" w:unhideWhenUsed="1"/>
+    <w:lsdException w:name="toc 9" w:semiHidden="1" w:uiPriority="39" w:unhideWhenUsed="1"/>
+    <w:lsdException w:name="Normal Indent" w:semiHidden="1" w:unhideWhenUsed="1"/>
+    <w:lsdException w:name="footnote text" w:semiHidden="1" w:unhideWhenUsed="1"/>
+    <w:lsdException w:name="annotation text" w:semiHidden="1" w:unhideWhenUsed="1"/>
+    <w:lsdException w:name="header" w:semiHidden="1" w:unhideWhenUsed="1"/>
+    <w:lsdException w:name="footer" w:semiHidden="1" w:unhideWhenUsed="1"/>
+    <w:lsdException w:name="index heading" w:semiHidden="1" w:unhideWhenUsed="1"/>
+    <w:lsdException w:name="caption" w:semiHidden="1" w:uiPriority="35" w:unhideWhenUsed="1" w:qFormat="1"/>
+    <w:lsdException w:name="table of figures" w:semiHidden="1" w:unhideWhenUsed="1"/>
+    <w:lsdException w:name="envelope address" w:semiHidden="1" w:unhideWhenUsed="1"/>
+    <w:lsdException w:name="envelope return" w:semiHidden="1" w:unhideWhenUsed="1"/>
+    <w:lsdException w:name="footnote reference" w:semiHidden="1" w:unhideWhenUsed="1"/>
+    <w:lsdException w:name="annotation reference" w:semiHidden="1" w:unhideWhenUsed="1"/>
+    <w:lsdException w:name="line number" w:semiHidden="1" w:unhideWhenUsed="1"/>
+    <w:lsdException w:name="page number" w:semiHidden="1" w:unhideWhenUsed="1"/>
+    <w:lsdException w:name="endnote reference" w:semiHidden="1" w:unhideWhenUsed="1"/>
+    <w:lsdException w:name="endnote text" w:semiHidden="1" w:unhideWhenUsed="1"/>
+    <w:lsdException w:name="table of authorities" w:semiHidden="1" w:unhideWhenUsed="1"/>
+    <w:lsdException w:name="macro" w:semiHidden="1" w:unhideWhenUsed="1"/>
+    <w:lsdException w:name="toa heading" w:semiHidden="1" w:unhideWhenUsed="1"/>
+    <w:lsdException w:name="List" w:semiHidden="1" w:unhideWhenUsed="1"/>
+    <w:lsdException w:name="List Bullet" w:semiHidden="1" w:unhideWhenUsed="1"/>
+    <w:lsdException w:name="List Number" w:semiHidden="1" w:unhideWhenUsed="1"/>
+    <w:lsdException w:name="List 2" w:semiHidden="1" w:unhideWhenUsed="1"/>
+    <w:lsdException w:name="List 3" w:semiHidden="1" w:unhideWhenUsed="1"/>
+    <w:lsdException w:name="List 4" w:semiHidden="1" w:unhideWhenUsed="1"/>
+    <w:lsdException w:name="List 5" w:semiHidden="1" w:unhideWhenUsed="1"/>
+    <w:lsdException w:name="List Bullet 2" w:semiHidden="1" w:unhideWhenUsed="1"/>
+    <w:lsdException w:name="List Bullet 3" w:semiHidden="1" w:unhideWhenUsed="1"/>
+    <w:lsdException w:name="List Bullet 4" w:semiHidden="1" w:unhideWhenUsed="1"/>
+    <w:lsdException w:name="List Bullet 5" w:semiHidden="1" w:unhideWhenUsed="1"/>
+    <w:lsdException w:name="List Number 2" w:semiHidden="1" w:unhideWhenUsed="1"/>
+    <w:lsdException w:name="List Number 3" w:semiHidden="1" w:unhideWhenUsed="1"/>
+    <w:lsdException w:name="List Number 4" w:semiHidden="1" w:unhideWhenUsed="1"/>
+    <w:lsdException w:name="List Number 5" w:semiHidden="1" w:unhideWhenUsed="1"/>
+    <w:lsdException w:name="Title" w:uiPriority="10" w:qFormat="1"/>
+    <w:lsdException w:name="Closing" w:semiHidden="1" w:unhideWhenUsed="1"/>
+    <w:lsdException w:name="Signature" w:semiHidden="1" w:unhideWhenUsed="1"/>
+    <w:lsdException w:name="Default Paragraph Font" w:semiHidden="1" w:uiPriority="1" w:unhideWhenUsed="1"/>
+    <w:lsdException w:name="Body Text" w:semiHidden="1" w:unhideWhenUsed="1"/>
+    <w:lsdException w:name="Body Text Indent" w:semiHidden="1" w:unhideWhenUsed="1"/>
+    <w:lsdException w:name="List Continue" w:semiHidden="1" w:unhideWhenUsed="1"/>
+    <w:lsdException w:name="List Continue 2" w:semiHidden="1" w:unhideWhenUsed="1"/>
+    <w:lsdException w:name="List Continue 3" w:semiHidden="1" w:unhideWhenUsed="1"/>
+    <w:lsdException w:name="List Continue 4" w:semiHidden="1" w:unhideWhenUsed="1"/>
+    <w:lsdException w:name="List Continue 5" w:semiHidden="1" w:unhideWhenUsed="1"/>
+    <w:lsdException w:name="Message Header" w:semiHidden="1" w:unhideWhenUsed="1"/>
+    <w:lsdException w:name="Subtitle" w:uiPriority="11" w:qFormat="1"/>
+    <w:lsdException w:name="Salutation" w:semiHidden="1" w:unhideWhenUsed="1"/>
+    <w:lsdException w:name="Date" w:semiHidden="1" w:unhideWhenUsed="1"/>
+    <w:lsdException w:name="Body Text First Indent" w:semiHidden="1" w:unhideWhenUsed="1"/>
+    <w:lsdException w:name="Body Text First Indent 2" w:semiHidden="1" w:unhideWhenUsed="1"/>
+    <w:lsdException w:name="Note Heading" w:semiHidden="1" w:unhideWhenUsed="1"/>
+    <w:lsdException w:name="Body Text 2" w:semiHidden="1" w:unhideWhenUsed="1"/>
+    <w:lsdException w:name="Body Text 3" w:semiHidden="1" w:unhideWhenUsed="1"/>
+    <w:lsdException w:name="Body Text Indent 2" w:semiHidden="1" w:unhideWhenUsed="1"/>
+    <w:lsdException w:name="Body Text Indent 3" w:semiHidden="1" w:unhideWhenUsed="1"/>
+    <w:lsdException w:name="Block Text" w:semiHidden="1" w:unhideWhenUsed="1"/>
+    <w:lsdException w:name="Hyperlink" w:semiHidden="1" w:unhideWhenUsed="1"/>
+    <w:lsdException w:name="FollowedHyperlink" w:semiHidden="1" w:unhideWhenUsed="1"/>
+    <w:lsdException w:name="Strong" w:uiPriority="22" w:qFormat="1"/>
+    <w:lsdException w:name="Emphasis" w:uiPriority="20" w:qFormat="1"/>
+    <w:lsdException w:name="Document Map" w:semiHidden="1" w:unhideWhenUsed="1"/>
+    <w:lsdException w:name="Plain Text" w:semiHidden="1" w:unhideWhenUsed="1"/>
+    <w:lsdException w:name="E-mail Signature" w:semiHidden="1" w:unhideWhenUsed="1"/>
+    <w:lsdException w:name="HTML Top of Form" w:semiHidden="1" w:unhideWhenUsed="1"/>
+    <w:lsdException w:name="HTML Bottom of Form" w:semiHidden="1" w:unhideWhenUsed="1"/>
+    <w:lsdException w:name="Normal (Web)" w:semiHidden="1" w:unhideWhenUsed="1"/>
+    <w:lsdException w:name="HTML Acronym" w:semiHidden="1" w:unhideWhenUsed="1"/>
+    <w:lsdException w:name="HTML Address" w:semiHidden="1" w:unhideWhenUsed="1"/>
+    <w:lsdException w:name="HTML Cite" w:semiHidden="1" w:unhideWhenUsed="1"/>
+    <w:lsdException w:name="HTML Code" w:semiHidden="1" w:unhideWhenUsed="1"/>
+    <w:lsdException w:name="HTML Definition" w:semiHidden="1" w:unhideWhenUsed="1"/>
+    <w:lsdException w:name="HTML Keyboard" w:semiHidden="1" w:unhideWhenUsed="1"/>
+    <w:lsdException w:name="HTML Preformatted" w:semiHidden="1" w:unhideWhenUsed="1"/>
+    <w:lsdException w:name="HTML Sample" w:semiHidden="1" w:unhideWhenUsed="1"/>
+    <w:lsdException w:name="HTML Typewriter" w:semiHidden="1" w:unhideWhenUsed="1"/>
+    <w:lsdException w:name="HTML Variable" w:semiHidden="1" w:unhideWhenUsed="1"/>
+    <w:lsdException w:name="Normal Table" w:semiHidden="1" w:unhideWhenUsed="1"/>
+    <w:lsdException w:name="annotation subject" w:semiHidden="1" w:unhideWhenUsed="1"/>
+    <w:lsdException w:name="No List" w:semiHidden="1" w:unhideWhenUsed="1"/>
+    <w:lsdException w:name="Outline List 1" w:semiHidden="1" w:unhideWhenUsed="1"/>
+    <w:lsdException w:name="Outline List 2" w:semiHidden="1" w:unhideWhenUsed="1"/>
+    <w:lsdException w:name="Outline List 3" w:semiHidden="1" w:unhideWhenUsed="1"/>
+    <w:lsdException w:name="Table Simple 1" w:semiHidden="1" w:unhideWhenUsed="1"/>
+    <w:lsdException w:name="Table Simple 2" w:semiHidden="1" w:unhideWhenUsed="1"/>
+    <w:lsdException w:name="Table Simple 3" w:semiHidden="1" w:unhideWhenUsed="1"/>
+    <w:lsdException w:name="Table Classic 1" w:semiHidden="1" w:unhideWhenUsed="1"/>
+    <w:lsdException w:name="Table Classic 2" w:semiHidden="1" w:unhideWhenUsed="1"/>
+    <w:lsdException w:name="Table Classic 3" w:semiHidden="1" w:unhideWhenUsed="1"/>
+    <w:lsdException w:name="Table Classic 4" w:semiHidden="1" w:unhideWhenUsed="1"/>
+    <w:lsdException w:name="Table Colorful 1" w:semiHidden="1" w:unhideWhenUsed="1"/>
+    <w:lsdException w:name="Table Colorful 2" w:semiHidden="1" w:unhideWhenUsed="1"/>
+    <w:lsdException w:name="Table Colorful 3" w:semiHidden="1" w:unhideWhenUsed="1"/>
+    <w:lsdException w:name="Table Columns 1" w:semiHidden="1" w:unhideWhenUsed="1"/>
+    <w:lsdException w:name="Table Columns 2" w:semiHidden="1" w:unhideWhenUsed="1"/>
+    <w:lsdException w:name="Table Columns 3" w:semiHidden="1" w:unhideWhenUsed="1"/>
+    <w:lsdException w:name="Table Columns 4" w:semiHidden="1" w:unhideWhenUsed="1"/>
+    <w:lsdException w:name="Table Columns 5" w:semiHidden="1" w:unhideWhenUsed="1"/>
+    <w:lsdException w:name="Table Grid 1" w:semiHidden="1" w:unhideWhenUsed="1"/>
+    <w:lsdException w:name="Table Grid 2" w:semiHidden="1" w:unhideWhenUsed="1"/>
+    <w:lsdException w:name="Table Grid 3" w:semiHidden="1" w:unhideWhenUsed="1"/>
+    <w:lsdException w:name="Table Grid 4" w:semiHidden="1" w:unhideWhenUsed="1"/>
+    <w:lsdException w:name="Table Grid 5" w:semiHidden="1" w:unhideWhenUsed="1"/>
+    <w:lsdException w:name="Table Grid 6" w:semiHidden="1" w:unhideWhenUsed="1"/>
+    <w:lsdException w:name="Table Grid 7" w:semiHidden="1" w:unhideWhenUsed="1"/>
+    <w:lsdException w:name="Table Grid 8" w:semiHidden="1" w:unhideWhenUsed="1"/>
+    <w:lsdException w:name="Table List 1" w:semiHidden="1" w:unhideWhenUsed="1"/>
+    <w:lsdException w:name="Table List 2" w:semiHidden="1" w:unhideWhenUsed="1"/>
+    <w:lsdException w:name="Table List 3" w:semiHidden="1" w:unhideWhenUsed="1"/>
+    <w:lsdException w:name="Table List 4" w:semiHidden="1" w:unhideWhenUsed="1"/>
+    <w:lsdException w:name="Table List 5" w:semiHidden="1" w:unhideWhenUsed="1"/>
+    <w:lsdException w:name="Table List 6" w:semiHidden="1" w:unhideWhenUsed="1"/>
+    <w:lsdException w:name="Table List 7" w:semiHidden="1" w:unhideWhenUsed="1"/>
+    <w:lsdException w:name="Table List 8" w:semiHidden="1" w:unhideWhenUsed="1"/>
+    <w:lsdException w:name="Table 3D effects 1" w:semiHidden="1" w:unhideWhenUsed="1"/>
+    <w:lsdException w:name="Table 3D effects 2" w:semiHidden="1" w:unhideWhenUsed="1"/>
+    <w:lsdException w:name="Table 3D effects 3" w:semiHidden="1" w:unhideWhenUsed="1"/>
+    <w:lsdException w:name="Table Contemporary" w:semiHidden="1" w:unhideWhenUsed="1"/>
+    <w:lsdException w:name="Table Elegant" w:semiHidden="1" w:unhideWhenUsed="1"/>
+    <w:lsdException w:name="Table Professional" w:semiHidden="1" w:unhideWhenUsed="1"/>
+    <w:lsdException w:name="Table Subtle 1" w:semiHidden="1" w:unhideWhenUsed="1"/>
+    <w:lsdException w:name="Table Subtle 2" w:semiHidden="1" w:unhideWhenUsed="1"/>
+    <w:lsdException w:name="Table Web 1" w:semiHidden="1" w:unhideWhenUsed="1"/>
+    <w:lsdException w:name="Table Web 2" w:semiHidden="1" w:unhideWhenUsed="1"/>
+    <w:lsdException w:name="Table Web 3" w:semiHidden="1" w:unhideWhenUsed="1"/>
+    <w:lsdException w:name="Balloon Text" w:semiHidden="1" w:unhideWhenUsed="1"/>
+    <w:lsdException w:name="Table Grid" w:uiPriority="59"/>
+    <w:lsdException w:name="Table Theme" w:semiHidden="1" w:unhideWhenUsed="1"/>
+    <w:lsdException w:name="Placeholder Text" w:semiHidden="1"/>
+    <w:lsdException w:name="No Spacing" w:uiPriority="1" w:qFormat="1"/>
+    <w:lsdException w:name="Light Shading" w:uiPriority="60"/>
+    <w:lsdException w:name="Light List" w:uiPriority="61"/>
+    <w:lsdException w:name="Light Grid" w:uiPriority="62"/>
+    <w:lsdException w:name="Medium Shading 1" w:uiPriority="63"/>
+    <w:lsdException w:name="Medium Shading 2" w:uiPriority="64"/>
+    <w:lsdException w:name="Medium List 1" w:uiPriority="65"/>
+    <w:lsdException w:name="Medium List 2" w:uiPriority="66"/>
+    <w:lsdException w:name="Medium Grid 1" w:uiPriority="67"/>
+    <w:lsdException w:name="Medium Grid 2" w:uiPriority="68"/>
+    <w:lsdException w:name="Medium Grid 3" w:uiPriority="69"/>
+    <w:lsdException w:name="Dark List" w:uiPriority="70"/>
+    <w:lsdException w:name="Colorful Shading" w:uiPriority="71"/>
+    <w:lsdException w:name="Colorful List" w:uiPriority="72"/>
+    <w:lsdException w:name="Colorful Grid" w:uiPriority="73"/>
+    <w:lsdException w:name="Light Shading Accent 1" w:uiPriority="60"/>
+    <w:lsdException w:name="Light List Accent 1" w:uiPriority="61"/>
+    <w:lsdException w:name="Light Grid Accent 1" w:uiPriority="62"/>
+    <w:lsdException w:name="Medium Shading 1 Accent 1" w:uiPriority="63"/>
+    <w:lsdException w:name="Medium Shading 2 Accent 1" w:uiPriority="64"/>
+    <w:lsdException w:name="Medium List 1 Accent 1" w:uiPriority="65"/>
+    <w:lsdException w:name="Revision" w:semiHidden="1"/>
+    <w:lsdException w:name="List Paragraph" w:uiPriority="34" w:qFormat="1"/>
+    <w:lsdException w:name="Quote" w:uiPriority="29" w:qFormat="1"/>
+    <w:lsdException w:name="Intense Quote" w:uiPriority="30" w:qFormat="1"/>
+    <w:lsdException w:name="Medium List 2 Accent 1" w:uiPriority="66"/>
+    <w:lsdException w:name="Medium Grid 1 Accent 1" w:uiPriority="67"/>
+    <w:lsdException w:name="Medium Grid 2 Accent 1" w:uiPriority="68"/>
+    <w:lsdException w:name="Medium Grid 3 Accent 1" w:uiPriority="69"/>
+    <w:lsdException w:name="Dark List Accent 1" w:uiPriority="70"/>
+    <w:lsdException w:name="Colorful Shading Accent 1" w:uiPriority="71"/>
+    <w:lsdException w:name="Colorful List Accent 1" w:uiPriority="72"/>
+    <w:lsdException w:name="Colorful Grid Accent 1" w:uiPriority="73"/>
+    <w:lsdException w:name="Light Shading Accent 2" w:uiPriority="60"/>
+    <w:lsdException w:name="Light List Accent 2" w:uiPriority="61"/>
+    <w:lsdException w:name="Light Grid Accent 2" w:uiPriority="62"/>
+    <w:lsdException w:name="Medium Shading 1 Accent 2" w:uiPriority="63"/>
+    <w:lsdException w:name="Medium Shading 2 Accent 2" w:uiPriority="64"/>
+    <w:lsdException w:name="Medium List 1 Accent 2" w:uiPriority="65"/>
+    <w:lsdException w:name="Medium List 2 Accent 2" w:uiPriority="66"/>
+    <w:lsdException w:name="Medium Grid 1 Accent 2" w:uiPriority="67"/>
+    <w:lsdException w:name="Medium Grid 2 Accent 2" w:uiPriority="68"/>
+    <w:lsdException w:name="Medium Grid 3 Accent 2" w:uiPriority="69"/>
+    <w:lsdException w:name="Dark List Accent 2" w:uiPriority="70"/>
+    <w:lsdException w:name="Colorful Shading Accent 2" w:uiPriority="71"/>
+    <w:lsdException w:name="Colorful List Accent 2" w:uiPriority="72"/>
+    <w:lsdException w:name="Colorful Grid Accent 2" w:uiPriority="73"/>
+    <w:lsdException w:name="Light Shading Accent 3" w:uiPriority="60"/>
+    <w:lsdException w:name="Light List Accent 3" w:uiPriority="61"/>
+    <w:lsdException w:name="Light Grid Accent 3" w:uiPriority="62"/>
+    <w:lsdException w:name="Medium Shading 1 Accent 3" w:uiPriority="63"/>
+    <w:lsdException w:name="Medium Shading 2 Accent 3" w:uiPriority="64"/>
+    <w:lsdException w:name="Medium List 1 Accent 3" w:uiPriority="65"/>
+    <w:lsdException w:name="Medium List 2 Accent 3" w:uiPriority="66"/>
+    <w:lsdException w:name="Medium Grid 1 Accent 3" w:uiPriority="67"/>
+    <w:lsdException w:name="Medium Grid 2 Accent 3" w:uiPriority="68"/>
+    <w:lsdException w:name="Medium Grid 3 Accent 3" w:uiPriority="69"/>
+    <w:lsdException w:name="Dark List Accent 3" w:uiPriority="70"/>
+    <w:lsdException w:name="Colorful Shading Accent 3" w:uiPriority="71"/>
+    <w:lsdException w:name="Colorful List Accent 3" w:uiPriority="72"/>
+    <w:lsdException w:name="Colorful Grid Accent 3" w:uiPriority="73"/>
+    <w:lsdException w:name="Light Shading Accent 4" w:uiPriority="60"/>
+    <w:lsdException w:name="Light List Accent 4" w:uiPriority="61"/>
+    <w:lsdException w:name="Light Grid Accent 4" w:uiPriority="62"/>
+    <w:lsdException w:name="Medium Shading 1 Accent 4" w:uiPriority="63"/>
+    <w:lsdException w:name="Medium Shading 2 Accent 4" w:uiPriority="64"/>
+    <w:lsdException w:name="Medium List 1 Accent 4" w:uiPriority="65"/>
+    <w:lsdException w:name="Medium List 2 Accent 4" w:uiPriority="66"/>
+    <w:lsdException w:name="Medium Grid 1 Accent 4" w:uiPriority="67"/>
+    <w:lsdException w:name="Medium Grid 2 Accent 4" w:uiPriority="68"/>
+    <w:lsdException w:name="Medium Grid 3 Accent 4" w:uiPriority="69"/>
+    <w:lsdException w:name="Dark List Accent 4" w:uiPriority="70"/>
+    <w:lsdException w:name="Colorful Shading Accent 4" w:uiPriority="71"/>
+    <w:lsdException w:name="Colorful List Accent 4" w:uiPriority="72"/>
+    <w:lsdException w:name="Colorful Grid Accent 4" w:uiPriority="73"/>
+    <w:lsdException w:name="Light Shading Accent 5" w:uiPriority="60"/>
+    <w:lsdException w:name="Light List Accent 5" w:uiPriority="61"/>
+    <w:lsdException w:name="Light Grid Accent 5" w:uiPriority="62"/>
+    <w:lsdException w:name="Medium Shading 1 Accent 5" w:uiPriority="63"/>
+    <w:lsdException w:name="Medium Shading 2 Accent 5" w:uiPriority="64"/>
+    <w:lsdException w:name="Medium List 1 Accent 5" w:uiPriority="65"/>
+    <w:lsdException w:name="Medium List 2 Accent 5" w:uiPriority="66"/>
+    <w:lsdException w:name="Medium Grid 1 Accent 5" w:uiPriority="67"/>
+    <w:lsdException w:name="Medium Grid 2 Accent 5" w:uiPriority="68"/>
+    <w:lsdException w:name="Medium Grid 3 Accent 5" w:uiPriority="69"/>
+    <w:lsdException w:name="Dark List Accent 5" w:uiPriority="70"/>
+    <w:lsdException w:name="Colorful Shading Accent 5" w:uiPriority="71"/>
+    <w:lsdException w:name="Colorful List Accent 5" w:uiPriority="72"/>
+    <w:lsdException w:name="Colorful Grid Accent 5" w:uiPriority="73"/>
+    <w:lsdException w:name="Light Shading Accent 6" w:uiPriority="60"/>
+    <w:lsdException w:name="Light List Accent 6" w:uiPriority="61"/>
+    <w:lsdException w:name="Light Grid Accent 6" w:uiPriority="62"/>
+    <w:lsdException w:name="Medium Shading 1 Accent 6" w:uiPriority="63"/>
+    <w:lsdException w:name="Medium Shading 2 Accent 6" w:uiPriority="64"/>
+    <w:lsdException w:name="Medium List 1 Accent 6" w:uiPriority="65"/>
+    <w:lsdException w:name="Medium List 2 Accent 6" w:uiPriority="66"/>
+    <w:lsdException w:name="Medium Grid 1 Accent 6" w:uiPriority="67"/>
+    <w:lsdException w:name="Medium Grid 2 Accent 6" w:uiPriority="68"/>
+    <w:lsdException w:name="Medium Grid 3 Accent 6" w:uiPriority="69"/>
+    <w:lsdException w:name="Dark List Accent 6" w:uiPriority="70"/>
+    <w:lsdException w:name="Colorful Shading Accent 6" w:uiPriority="71"/>
+    <w:lsdException w:name="Colorful List Accent 6" w:uiPriority="72"/>
+    <w:lsdException w:name="Colorful Grid Accent 6" w:uiPriority="73"/>
+    <w:lsdException w:name="Subtle Emphasis" w:uiPriority="19" w:qFormat="1"/>
+    <w:lsdException w:name="Intense Emphasis" w:uiPriority="21" w:qFormat="1"/>
+    <w:lsdException w:name="Subtle Reference" w:uiPriority="31" w:qFormat="1"/>
+    <w:lsdException w:name="Intense Reference" w:uiPriority="32" w:qFormat="1"/>
+    <w:lsdException w:name="Book Title" w:uiPriority="33" w:qFormat="1"/>
+    <w:lsdException w:name="Bibliography" w:semiHidden="1" w:uiPriority="37" w:unhideWhenUsed="1"/>
+    <w:lsdException w:name="TOC Heading" w:semiHidden="1" w:uiPriority="39" w:unhideWhenUsed="1" w:qFormat="1"/>
+    <w:lsdException w:name="Plain Table 1" w:uiPriority="41"/>
+    <w:lsdException w:name="Plain Table 2" w:uiPriority="42"/>
+    <w:lsdException w:name="Plain Table 3" w:uiPriority="43"/>
+    <w:lsdException w:name="Plain Table 4" w:uiPriority="44"/>
+    <w:lsdException w:name="Plain Table 5" w:uiPriority="45"/>
+    <w:lsdException w:name="Grid Table Light" w:uiPriority="40"/>
+    <w:lsdException w:name="Grid Table 1 Light" w:uiPriority="46"/>
+    <w:lsdException w:name="Grid Table 2" w:uiPriority="47"/>
+    <w:lsdException w:name="Grid Table 3" w:uiPriority="48"/>
+    <w:lsdException w:name="Grid Table 4" w:uiPriority="49"/>
+    <w:lsdException w:name="Grid Table 5 Dark" w:uiPriority="50"/>
+    <w:lsdException w:name="Grid Table 6 Colorful" w:uiPriority="51"/>
+    <w:lsdException w:name="Grid Table 7 Colorful" w:uiPriority="52"/>
+    <w:lsdException w:name="Grid Table 1 Light Accent 1" w:uiPriority="46"/>
+    <w:lsdException w:name="Grid Table 2 Accent 1" w:uiPriority="47"/>
+    <w:lsdException w:name="Grid Table 3 Accent 1" w:uiPriority="48"/>
+    <w:lsdException w:name="Grid Table 4 Accent 1" w:uiPriority="49"/>
+    <w:lsdException w:name="Grid Table 5 Dark Accent 1" w:uiPriority="50"/>
+    <w:lsdException w:name="Grid Table 6 Colorful Accent 1" w:uiPriority="51"/>
+    <w:lsdException w:name="Grid Table 7 Colorful Accent 1" w:uiPriority="52"/>
+    <w:lsdException w:name="Grid Table 1 Light Accent 2" w:uiPriority="46"/>
+    <w:lsdException w:name="Grid Table 2 Accent 2" w:uiPriority="47"/>
+    <w:lsdException w:name="Grid Table 3 Accent 2" w:uiPriority="48"/>
+    <w:lsdException w:name="Grid Table 4 Accent 2" w:uiPriority="49"/>
+    <w:lsdException w:name="Grid Table 5 Dark Accent 2" w:uiPriority="50"/>
+    <w:lsdException w:name="Grid Table 6 Colorful Accent 2" w:uiPriority="51"/>
+    <w:lsdException w:name="Grid Table 7 Colorful Accent 2" w:uiPriority="52"/>
+    <w:lsdException w:name="Grid Table 1 Light Accent 3" w:uiPriority="46"/>
+    <w:lsdException w:name="Grid Table 2 Accent 3" w:uiPriority="47"/>
+    <w:lsdException w:name="Grid Table 3 Accent 3" w:uiPriority="48"/>
+    <w:lsdException w:name="Grid Table 4 Accent 3" w:uiPriority="49"/>
+    <w:lsdException w:name="Grid Table 5 Dark Accent 3" w:uiPriority="50"/>
+    <w:lsdException w:name="Grid Table 6 Colorful Accent 3" w:uiPriority="51"/>
+    <w:lsdException w:name="Grid Table 7 Colorful Accent 3" w:uiPriority="52"/>
+    <w:lsdException w:name="Grid Table 1 Light Accent 4" w:uiPriority="46"/>
+    <w:lsdException w:name="Grid Table 2 Accent 4" w:uiPriority="47"/>
+    <w:lsdException w:name="Grid Table 3 Accent 4" w:uiPriority="48"/>
+    <w:lsdException w:name="Grid Table 4 Accent 4" w:uiPriority="49"/>
+    <w:lsdException w:name="Grid Table 5 Dark Accent 4" w:uiPriority="50"/>
+    <w:lsdException w:name="Grid Table 6 Colorful Accent 4" w:uiPriority="51"/>
+    <w:lsdException w:name="Grid Table 7 Colorful Accent 4" w:uiPriority="52"/>
+    <w:lsdException w:name="Grid Table 1 Light Accent 5" w:uiPriority="46"/>
+    <w:lsdException w:name="Grid Table 2 Accent 5" w:uiPriority="47"/>
+    <w:lsdException w:name="Grid Table 3 Accent 5" w:uiPriority="48"/>
+    <w:lsdException w:name="Grid Table 4 Accent 5" w:uiPriority="49"/>
+    <w:lsdException w:name="Grid Table 5 Dark Accent 5" w:uiPriority="50"/>
+    <w:lsdException w:name="Grid Table 6 Colorful Accent 5" w:uiPriority="51"/>
+    <w:lsdException w:name="Grid Table 7 Colorful Accent 5" w:uiPriority="52"/>
+    <w:lsdException w:name="Grid Table 1 Light Accent 6" w:uiPriority="46"/>
+    <w:lsdException w:name="Grid Table 2 Accent 6" w:uiPriority="47"/>
+    <w:lsdException w:name="Grid Table 3 Accent 6" w:uiPriority="48"/>
+    <w:lsdException w:name="Grid Table 4 Accent 6" w:uiPriority="49"/>
+    <w:lsdException w:name="Grid Table 5 Dark Accent 6" w:uiPriority="50"/>
+    <w:lsdException w:name="Grid Table 6 Colorful Accent 6" w:uiPriority="51"/>
+    <w:lsdException w:name="Grid Table 7 Colorful Accent 6" w:uiPriority="52"/>
+    <w:lsdException w:name="List Table 1 Light" w:uiPriority="46"/>
+    <w:lsdException w:name="List Table 2" w:uiPriority="47"/>
+    <w:lsdException w:name="List Table 3" w:uiPriority="48"/>
+    <w:lsdException w:name="List Table 4" w:uiPriority="49"/>
+    <w:lsdException w:name="List Table 5 Dark" w:uiPriority="50"/>
+    <w:lsdException w:name="List Table 6 Colorful" w:uiPriority="51"/>
+    <w:lsdException w:name="List Table 7 Colorful" w:uiPriority="52"/>
+    <w:lsdException w:name="List Table 1 Light Accent 1" w:uiPriority="46"/>
+    <w:lsdException w:name="List Table 2 Accent 1" w:uiPriority="47"/>
+    <w:lsdException w:name="List Table 3 Accent 1" w:uiPriority="48"/>
+    <w:lsdException w:name="List Table 4 Accent 1" w:uiPriority="49"/>
+    <w:lsdException w:name="List Table 5 Dark Accent 1" w:uiPriority="50"/>
+    <w:lsdException w:name="List Table 6 Colorful Accent 1" w:uiPriority="51"/>
+    <w:lsdException w:name="List Table 7 Colorful Accent 1" w:uiPriority="52"/>
+    <w:lsdException w:name="List Table 1 Light Accent 2" w:uiPriority="46"/>
+    <w:lsdException w:name="List Table 2 Accent 2" w:uiPriority="47"/>
+    <w:lsdException w:name="List Table 3 Accent 2" w:uiPriority="48"/>
+    <w:lsdException w:name="List Table 4 Accent 2" w:uiPriority="49"/>
+    <w:lsdException w:name="List Table 5 Dark Accent 2" w:uiPriority="50"/>
+    <w:lsdException w:name="List Table 6 Colorful Accent 2" w:uiPriority="51"/>
+    <w:lsdException w:name="List Table 7 Colorful Accent 2" w:uiPriority="52"/>
+    <w:lsdException w:name="List Table 1 Light Accent 3" w:uiPriority="46"/>
+    <w:lsdException w:name="List Table 2 Accent 3" w:uiPriority="47"/>
+    <w:lsdException w:name="List Table 3 Accent 3" w:uiPriority="48"/>
+    <w:lsdException w:name="List Table 4 Accent 3" w:uiPriority="49"/>
+    <w:lsdException w:name="List Table 5 Dark Accent 3" w:uiPriority="50"/>
+    <w:lsdException w:name="List Table 6 Colorful Accent 3" w:uiPriority="51"/>
+    <w:lsdException w:name="List Table 7 Colorful Accent 3" w:uiPriority="52"/>
+    <w:lsdException w:name="List Table 1 Light Accent 4" w:uiPriority="46"/>
+    <w:lsdException w:name="List Table 2 Accent 4" w:uiPriority="47"/>
+    <w:lsdException w:name="List Table 3 Accent 4" w:uiPriority="48"/>
+    <w:lsdException w:name="List Table 4 Accent 4" w:uiPriority="49"/>
+    <w:lsdException w:name="List Table 5 Dark Accent 4" w:uiPriority="50"/>
+    <w:lsdException w:name="List Table 6 Colorful Accent 4" w:uiPriority="51"/>
+    <w:lsdException w:name="List Table 7 Colorful Accent 4" w:uiPriority="52"/>
+    <w:lsdException w:name="List Table 1 Light Accent 5" w:uiPriority="46"/>
+    <w:lsdException w:name="List Table 2 Accent 5" w:uiPriority="47"/>
+    <w:lsdException w:name="List Table 3 Accent 5" w:uiPriority="48"/>
+    <w:lsdException w:name="List Table 4 Accent 5" w:uiPriority="49"/>
+    <w:lsdException w:name="List Table 5 Dark Accent 5" w:uiPriority="50"/>
+    <w:lsdException w:name="List Table 6 Colorful Accent 5" w:uiPriority="51"/>
+    <w:lsdException w:name="List Table 7 Colorful Accent 5" w:uiPriority="52"/>
+    <w:lsdException w:name="List Table 1 Light Accent 6" w:uiPriority="46"/>
+    <w:lsdException w:name="List Table 2 Accent 6" w:uiPriority="47"/>
+    <w:lsdException w:name="List Table 3 Accent 6" w:uiPriority="48"/>
+    <w:lsdException w:name="List Table 4 Accent 6" w:uiPriority="49"/>
+    <w:lsdException w:name="List Table 5 Dark Accent 6" w:uiPriority="50"/>
+    <w:lsdException w:name="List Table 6 Colorful Accent 6" w:uiPriority="51"/>
+    <w:lsdException w:name="List Table 7 Colorful Accent 6" w:uiPriority="52"/>
   </w:latentStyles>
   <w:style w:type="paragraph" w:default="1" w:styleId="Normal">
     <w:name w:val="Normal"/>
@@ -2212,7 +2528,6 @@
     <w:uiPriority w:val="99"/>
     <w:semiHidden/>
     <w:unhideWhenUsed/>
-    <w:qFormat/>
     <w:tblPr>
       <w:tblInd w:w="0" w:type="dxa"/>
       <w:tblCellMar>

</xml_diff>

<commit_message>
added steps for employee management
</commit_message>
<xml_diff>
--- a/Core Java Assignment.docx
+++ b/Core Java Assignment.docx
@@ -9,7 +9,226 @@
         </w:pBdr>
       </w:pPr>
       <w:r>
-        <w:t xml:space="preserve">       General programming logic</w:t>
+        <w:t>Please do all the below assignment by considering the below</w:t>
+      </w:r>
+    </w:p>
+    <w:p>
+      <w:pPr>
+        <w:pStyle w:val="ListParagraph"/>
+        <w:numPr>
+          <w:ilvl w:val="0"/>
+          <w:numId w:val="7"/>
+        </w:numPr>
+        <w:pBdr>
+          <w:bottom w:val="single" w:sz="6" w:space="1" w:color="auto"/>
+        </w:pBdr>
+      </w:pPr>
+      <w:r>
+        <w:t>In the object oriented way.</w:t>
+      </w:r>
+    </w:p>
+    <w:p>
+      <w:pPr>
+        <w:pStyle w:val="ListParagraph"/>
+        <w:numPr>
+          <w:ilvl w:val="0"/>
+          <w:numId w:val="7"/>
+        </w:numPr>
+        <w:pBdr>
+          <w:bottom w:val="single" w:sz="6" w:space="1" w:color="auto"/>
+        </w:pBdr>
+      </w:pPr>
+      <w:r>
+        <w:t>It should be like generalized api  (application interface)</w:t>
+      </w:r>
+    </w:p>
+    <w:p>
+      <w:pPr>
+        <w:pStyle w:val="ListParagraph"/>
+        <w:numPr>
+          <w:ilvl w:val="0"/>
+          <w:numId w:val="7"/>
+        </w:numPr>
+        <w:pBdr>
+          <w:bottom w:val="single" w:sz="6" w:space="1" w:color="auto"/>
+        </w:pBdr>
+      </w:pPr>
+      <w:r>
+        <w:t>Create two separate packages.  One for the api and other for test classes.</w:t>
+      </w:r>
+    </w:p>
+    <w:p>
+      <w:pPr>
+        <w:pStyle w:val="ListParagraph"/>
+        <w:numPr>
+          <w:ilvl w:val="0"/>
+          <w:numId w:val="7"/>
+        </w:numPr>
+        <w:pBdr>
+          <w:bottom w:val="single" w:sz="6" w:space="1" w:color="auto"/>
+        </w:pBdr>
+      </w:pPr>
+      <w:r>
+        <w:t>Write a separate function to implement it.</w:t>
+      </w:r>
+    </w:p>
+    <w:p>
+      <w:pPr>
+        <w:pStyle w:val="ListParagraph"/>
+        <w:numPr>
+          <w:ilvl w:val="0"/>
+          <w:numId w:val="7"/>
+        </w:numPr>
+        <w:pBdr>
+          <w:bottom w:val="single" w:sz="6" w:space="1" w:color="auto"/>
+        </w:pBdr>
+      </w:pPr>
+      <w:r>
+        <w:t xml:space="preserve">Write a separate test class to test it.  </w:t>
+      </w:r>
+    </w:p>
+    <w:p>
+      <w:pPr>
+        <w:pStyle w:val="ListParagraph"/>
+        <w:numPr>
+          <w:ilvl w:val="0"/>
+          <w:numId w:val="7"/>
+        </w:numPr>
+        <w:pBdr>
+          <w:bottom w:val="single" w:sz="6" w:space="1" w:color="auto"/>
+        </w:pBdr>
+      </w:pPr>
+      <w:r>
+        <w:t>The function should have proper method signature.</w:t>
+      </w:r>
+    </w:p>
+    <w:p>
+      <w:pPr>
+        <w:pStyle w:val="ListParagraph"/>
+        <w:numPr>
+          <w:ilvl w:val="0"/>
+          <w:numId w:val="7"/>
+        </w:numPr>
+        <w:pBdr>
+          <w:bottom w:val="single" w:sz="6" w:space="1" w:color="auto"/>
+        </w:pBdr>
+      </w:pPr>
+      <w:r>
+        <w:t>Avoid writing SOP statements in these functions.</w:t>
+      </w:r>
+    </w:p>
+    <w:p>
+      <w:pPr>
+        <w:pStyle w:val="ListParagraph"/>
+        <w:numPr>
+          <w:ilvl w:val="0"/>
+          <w:numId w:val="7"/>
+        </w:numPr>
+        <w:pBdr>
+          <w:bottom w:val="single" w:sz="6" w:space="1" w:color="auto"/>
+        </w:pBdr>
+      </w:pPr>
+      <w:r>
+        <w:t>Should able to extend the functionality easily without modifying the existing logic.</w:t>
+      </w:r>
+    </w:p>
+    <w:p>
+      <w:pPr>
+        <w:pStyle w:val="ListParagraph"/>
+        <w:numPr>
+          <w:ilvl w:val="0"/>
+          <w:numId w:val="7"/>
+        </w:numPr>
+        <w:pBdr>
+          <w:bottom w:val="single" w:sz="6" w:space="1" w:color="auto"/>
+        </w:pBdr>
+      </w:pPr>
+      <w:r>
+        <w:t xml:space="preserve">Follow proper naming conventions for package, class, method variable.  </w:t>
+      </w:r>
+    </w:p>
+    <w:p>
+      <w:pPr>
+        <w:pStyle w:val="ListParagraph"/>
+        <w:numPr>
+          <w:ilvl w:val="0"/>
+          <w:numId w:val="7"/>
+        </w:numPr>
+        <w:pBdr>
+          <w:bottom w:val="single" w:sz="6" w:space="1" w:color="auto"/>
+        </w:pBdr>
+      </w:pPr>
+      <w:r>
+        <w:t>Do not use generalized names for any identifier.</w:t>
+      </w:r>
+    </w:p>
+    <w:p>
+      <w:pPr>
+        <w:pStyle w:val="ListParagraph"/>
+        <w:numPr>
+          <w:ilvl w:val="0"/>
+          <w:numId w:val="7"/>
+        </w:numPr>
+        <w:pBdr>
+          <w:bottom w:val="single" w:sz="6" w:space="1" w:color="auto"/>
+        </w:pBdr>
+      </w:pPr>
+      <w:r>
+        <w:t>Consider code reusability, memory and performance.</w:t>
+      </w:r>
+    </w:p>
+    <w:p>
+      <w:pPr>
+        <w:pBdr>
+          <w:bottom w:val="single" w:sz="6" w:space="1" w:color="auto"/>
+        </w:pBdr>
+      </w:pPr>
+    </w:p>
+    <w:p>
+      <w:pPr>
+        <w:pBdr>
+          <w:bottom w:val="single" w:sz="6" w:space="1" w:color="auto"/>
+        </w:pBdr>
+        <w:jc w:val="center"/>
+        <w:rPr>
+          <w:b/>
+          <w:sz w:val="48"/>
+          <w:szCs w:val="48"/>
+          <w:u w:val="single"/>
+        </w:rPr>
+      </w:pPr>
+      <w:r>
+        <w:rPr>
+          <w:b/>
+          <w:sz w:val="48"/>
+          <w:szCs w:val="48"/>
+          <w:u w:val="single"/>
+        </w:rPr>
+        <w:t>ASSIGNMENTS</w:t>
+      </w:r>
+    </w:p>
+    <w:p>
+      <w:pPr>
+        <w:pBdr>
+          <w:bottom w:val="single" w:sz="6" w:space="1" w:color="auto"/>
+        </w:pBdr>
+      </w:pPr>
+    </w:p>
+    <w:p>
+      <w:pPr>
+        <w:pBdr>
+          <w:bottom w:val="single" w:sz="6" w:space="1" w:color="auto"/>
+        </w:pBdr>
+      </w:pPr>
+    </w:p>
+    <w:p>
+      <w:pPr>
+        <w:pBdr>
+          <w:bottom w:val="single" w:sz="6" w:space="1" w:color="auto"/>
+        </w:pBdr>
+      </w:pPr>
+      <w:r>
+        <w:t>General programming logic</w:t>
       </w:r>
     </w:p>
     <w:p>
@@ -294,6 +513,7 @@
         </w:numPr>
       </w:pPr>
       <w:r>
+        <w:lastRenderedPageBreak/>
         <w:t>Write a function to get lucky number of given number</w:t>
       </w:r>
     </w:p>
@@ -732,6 +952,7 @@
         <w:pStyle w:val="ListParagraph"/>
       </w:pPr>
       <w:r>
+        <w:lastRenderedPageBreak/>
         <w:t xml:space="preserve">                         1  2 3</w:t>
       </w:r>
     </w:p>
@@ -1103,6 +1324,7 @@
         <w:ind w:left="1440"/>
       </w:pPr>
       <w:r>
+        <w:lastRenderedPageBreak/>
         <w:t xml:space="preserve">Output: </w:t>
       </w:r>
     </w:p>
@@ -1266,6 +1488,7 @@
     </w:p>
     <w:p>
       <w:r>
+        <w:lastRenderedPageBreak/>
         <w:t>Write a function to insert an element in the array in given position</w:t>
       </w:r>
     </w:p>
@@ -1329,8 +1552,6 @@
       <w:r>
         <w:t>Test it.</w:t>
       </w:r>
-      <w:bookmarkStart w:id="0" w:name="_GoBack"/>
-      <w:bookmarkEnd w:id="0"/>
     </w:p>
     <w:p>
       <w:pPr>
@@ -1365,20 +1586,13 @@
         </w:numPr>
       </w:pPr>
       <w:r>
-        <w:lastRenderedPageBreak/>
         <w:t xml:space="preserve">Add a parameterized constructor in the Employee class </w:t>
       </w:r>
       <w:r>
         <w:t>(with</w:t>
       </w:r>
       <w:r>
-        <w:t xml:space="preserve"> mandatory properties).  Test the same in </w:t>
-      </w:r>
-      <w:r>
-        <w:t>EmployeeTest</w:t>
-      </w:r>
-      <w:r>
-        <w:t xml:space="preserve"> class</w:t>
+        <w:t xml:space="preserve"> mandatory properties).  Test the same in EmployeeTest class</w:t>
       </w:r>
       <w:r>
         <w:t>.</w:t>
@@ -1405,7 +1619,16 @@
         </w:numPr>
       </w:pPr>
       <w:r>
-        <w:t>Compare by gibing same values.</w:t>
+        <w:t>Compare by giv</w:t>
+      </w:r>
+      <w:r>
+        <w:t>ing same values</w:t>
+      </w:r>
+      <w:r>
+        <w:t xml:space="preserve"> for all the properties</w:t>
+      </w:r>
+      <w:r>
+        <w:t>.</w:t>
       </w:r>
     </w:p>
     <w:p>
@@ -1417,7 +1640,13 @@
         </w:numPr>
       </w:pPr>
       <w:r>
-        <w:t>Compare by giving same values.</w:t>
+        <w:t xml:space="preserve">Compare by giving </w:t>
+      </w:r>
+      <w:r>
+        <w:t>different value for all/few properties</w:t>
+      </w:r>
+      <w:r>
+        <w:t>.</w:t>
       </w:r>
     </w:p>
     <w:p>
@@ -1540,6 +1769,695 @@
     <w:p/>
     <w:p/>
     <w:p/>
+    <w:p/>
+    <w:p/>
+    <w:p>
+      <w:pPr>
+        <w:pBdr>
+          <w:bottom w:val="single" w:sz="6" w:space="1" w:color="auto"/>
+        </w:pBdr>
+      </w:pPr>
+      <w:r>
+        <w:t>Collections</w:t>
+      </w:r>
+    </w:p>
+    <w:p>
+      <w:pPr>
+        <w:pStyle w:val="ListParagraph"/>
+        <w:numPr>
+          <w:ilvl w:val="0"/>
+          <w:numId w:val="8"/>
+        </w:numPr>
+      </w:pPr>
+      <w:r>
+        <w:t>Employee management application</w:t>
+      </w:r>
+    </w:p>
+    <w:p>
+      <w:pPr>
+        <w:pStyle w:val="ListParagraph"/>
+        <w:numPr>
+          <w:ilvl w:val="0"/>
+          <w:numId w:val="8"/>
+        </w:numPr>
+      </w:pPr>
+      <w:r>
+        <w:t>We should able to CRUD operations (Create, Retrieve, Update, Delete operations)</w:t>
+      </w:r>
+    </w:p>
+    <w:p>
+      <w:pPr>
+        <w:pStyle w:val="ListParagraph"/>
+        <w:numPr>
+          <w:ilvl w:val="0"/>
+          <w:numId w:val="8"/>
+        </w:numPr>
+      </w:pPr>
+      <w:r>
+        <w:t>Create new employee.</w:t>
+      </w:r>
+    </w:p>
+    <w:p>
+      <w:pPr>
+        <w:pStyle w:val="ListParagraph"/>
+        <w:numPr>
+          <w:ilvl w:val="0"/>
+          <w:numId w:val="8"/>
+        </w:numPr>
+      </w:pPr>
+      <w:r>
+        <w:t>Retrieve employee details by providing emp id.</w:t>
+      </w:r>
+    </w:p>
+    <w:p>
+      <w:pPr>
+        <w:pStyle w:val="ListParagraph"/>
+        <w:numPr>
+          <w:ilvl w:val="0"/>
+          <w:numId w:val="8"/>
+        </w:numPr>
+      </w:pPr>
+      <w:r>
+        <w:t>Update the employee details.</w:t>
+      </w:r>
+    </w:p>
+    <w:p>
+      <w:pPr>
+        <w:pStyle w:val="ListParagraph"/>
+        <w:numPr>
+          <w:ilvl w:val="0"/>
+          <w:numId w:val="8"/>
+        </w:numPr>
+      </w:pPr>
+      <w:r>
+        <w:t>Delete employee by providing emp id.</w:t>
+      </w:r>
+    </w:p>
+    <w:p>
+      <w:pPr>
+        <w:pStyle w:val="ListParagraph"/>
+        <w:numPr>
+          <w:ilvl w:val="0"/>
+          <w:numId w:val="8"/>
+        </w:numPr>
+      </w:pPr>
+      <w:r>
+        <w:t>Get all employees.</w:t>
+      </w:r>
+    </w:p>
+    <w:p>
+      <w:pPr>
+        <w:pStyle w:val="ListParagraph"/>
+        <w:numPr>
+          <w:ilvl w:val="0"/>
+          <w:numId w:val="8"/>
+        </w:numPr>
+      </w:pPr>
+      <w:r>
+        <w:t>Similar for the Department – all CRUD operations.</w:t>
+      </w:r>
+    </w:p>
+    <w:p>
+      <w:pPr>
+        <w:pStyle w:val="ListParagraph"/>
+        <w:numPr>
+          <w:ilvl w:val="0"/>
+          <w:numId w:val="8"/>
+        </w:numPr>
+      </w:pPr>
+      <w:r>
+        <w:t>Add employee to particular department.</w:t>
+      </w:r>
+    </w:p>
+    <w:p>
+      <w:pPr>
+        <w:pStyle w:val="ListParagraph"/>
+        <w:numPr>
+          <w:ilvl w:val="0"/>
+          <w:numId w:val="8"/>
+        </w:numPr>
+      </w:pPr>
+      <w:r>
+        <w:t>Remove employee from particular department.</w:t>
+      </w:r>
+    </w:p>
+    <w:p>
+      <w:pPr>
+        <w:pStyle w:val="ListParagraph"/>
+        <w:numPr>
+          <w:ilvl w:val="0"/>
+          <w:numId w:val="8"/>
+        </w:numPr>
+      </w:pPr>
+      <w:r>
+        <w:t>Get all employees from particular department.</w:t>
+      </w:r>
+    </w:p>
+    <w:p>
+      <w:pPr>
+        <w:pStyle w:val="ListParagraph"/>
+        <w:numPr>
+          <w:ilvl w:val="0"/>
+          <w:numId w:val="8"/>
+        </w:numPr>
+      </w:pPr>
+      <w:r>
+        <w:t>Get all employees whose salary &gt; some amount.</w:t>
+      </w:r>
+    </w:p>
+    <w:p>
+      <w:pPr>
+        <w:pStyle w:val="ListParagraph"/>
+        <w:numPr>
+          <w:ilvl w:val="0"/>
+          <w:numId w:val="8"/>
+        </w:numPr>
+      </w:pPr>
+      <w:r>
+        <w:t xml:space="preserve">Get all employees whose salary </w:t>
+      </w:r>
+      <w:r>
+        <w:t>in-between some range.</w:t>
+      </w:r>
+    </w:p>
+    <w:p>
+      <w:pPr>
+        <w:pStyle w:val="ListParagraph"/>
+        <w:numPr>
+          <w:ilvl w:val="0"/>
+          <w:numId w:val="8"/>
+        </w:numPr>
+      </w:pPr>
+      <w:r>
+        <w:t>Get all employees whose salary in-between</w:t>
+      </w:r>
+      <w:r>
+        <w:t xml:space="preserve"> some range from particular department.</w:t>
+      </w:r>
+    </w:p>
+    <w:p/>
+    <w:p>
+      <w:pPr>
+        <w:pBdr>
+          <w:bottom w:val="single" w:sz="12" w:space="1" w:color="auto"/>
+        </w:pBdr>
+      </w:pPr>
+      <w:r>
+        <w:t xml:space="preserve">Step </w:t>
+      </w:r>
+    </w:p>
+    <w:p>
+      <w:pPr>
+        <w:pStyle w:val="ListParagraph"/>
+        <w:numPr>
+          <w:ilvl w:val="0"/>
+          <w:numId w:val="9"/>
+        </w:numPr>
+      </w:pPr>
+      <w:r>
+        <w:t>Create separate project.  Project name like EmployeeManagement.</w:t>
+      </w:r>
+    </w:p>
+    <w:p>
+      <w:pPr>
+        <w:pStyle w:val="ListParagraph"/>
+        <w:numPr>
+          <w:ilvl w:val="0"/>
+          <w:numId w:val="9"/>
+        </w:numPr>
+      </w:pPr>
+      <w:r>
+        <w:t>Create 3 separate packages</w:t>
+      </w:r>
+    </w:p>
+    <w:p>
+      <w:pPr>
+        <w:pStyle w:val="ListParagraph"/>
+        <w:numPr>
+          <w:ilvl w:val="1"/>
+          <w:numId w:val="9"/>
+        </w:numPr>
+      </w:pPr>
+      <w:r>
+        <w:t>com.cts.bean  ( or com.cts.model)</w:t>
+      </w:r>
+    </w:p>
+    <w:p>
+      <w:pPr>
+        <w:pStyle w:val="ListParagraph"/>
+        <w:numPr>
+          <w:ilvl w:val="1"/>
+          <w:numId w:val="9"/>
+        </w:numPr>
+      </w:pPr>
+      <w:r>
+        <w:t>com.cts.service</w:t>
+      </w:r>
+    </w:p>
+    <w:p>
+      <w:pPr>
+        <w:pStyle w:val="ListParagraph"/>
+        <w:numPr>
+          <w:ilvl w:val="1"/>
+          <w:numId w:val="9"/>
+        </w:numPr>
+      </w:pPr>
+      <w:r>
+        <w:t>com.cts.service.impl</w:t>
+      </w:r>
+    </w:p>
+    <w:p>
+      <w:pPr>
+        <w:pStyle w:val="ListParagraph"/>
+        <w:numPr>
+          <w:ilvl w:val="0"/>
+          <w:numId w:val="9"/>
+        </w:numPr>
+      </w:pPr>
+      <w:r>
+        <w:t>In model package</w:t>
+      </w:r>
+    </w:p>
+    <w:p>
+      <w:pPr>
+        <w:pStyle w:val="ListParagraph"/>
+        <w:numPr>
+          <w:ilvl w:val="1"/>
+          <w:numId w:val="9"/>
+        </w:numPr>
+      </w:pPr>
+      <w:r>
+        <w:t>Create Employee class (id, name and salary) and generate setter/getter methods.</w:t>
+      </w:r>
+    </w:p>
+    <w:p>
+      <w:pPr>
+        <w:pStyle w:val="ListParagraph"/>
+        <w:numPr>
+          <w:ilvl w:val="1"/>
+          <w:numId w:val="9"/>
+        </w:numPr>
+      </w:pPr>
+      <w:r>
+        <w:t>Create Department class (id, name, List&lt;Employee&gt; employees) and generate setter/getter methods.</w:t>
+      </w:r>
+    </w:p>
+    <w:p>
+      <w:pPr>
+        <w:pStyle w:val="ListParagraph"/>
+        <w:numPr>
+          <w:ilvl w:val="0"/>
+          <w:numId w:val="9"/>
+        </w:numPr>
+      </w:pPr>
+      <w:r>
+        <w:t>In service package</w:t>
+      </w:r>
+    </w:p>
+    <w:p>
+      <w:pPr>
+        <w:pStyle w:val="ListParagraph"/>
+        <w:numPr>
+          <w:ilvl w:val="1"/>
+          <w:numId w:val="9"/>
+        </w:numPr>
+      </w:pPr>
+      <w:r>
+        <w:t>Create EmployeeService interface</w:t>
+      </w:r>
+    </w:p>
+    <w:p>
+      <w:pPr>
+        <w:pStyle w:val="ListParagraph"/>
+        <w:numPr>
+          <w:ilvl w:val="1"/>
+          <w:numId w:val="9"/>
+        </w:numPr>
+      </w:pPr>
+      <w:r>
+        <w:t>Create DepartmentService interface</w:t>
+      </w:r>
+    </w:p>
+    <w:p>
+      <w:pPr>
+        <w:pStyle w:val="ListParagraph"/>
+        <w:numPr>
+          <w:ilvl w:val="1"/>
+          <w:numId w:val="9"/>
+        </w:numPr>
+      </w:pPr>
+      <w:r>
+        <w:t>Add proper method signatures for all the CRUD operations.</w:t>
+      </w:r>
+    </w:p>
+    <w:p>
+      <w:pPr>
+        <w:pStyle w:val="ListParagraph"/>
+        <w:numPr>
+          <w:ilvl w:val="1"/>
+          <w:numId w:val="9"/>
+        </w:numPr>
+      </w:pPr>
+      <w:r>
+        <w:t>In EmployeeService interface</w:t>
+      </w:r>
+    </w:p>
+    <w:p>
+      <w:pPr>
+        <w:pStyle w:val="ListParagraph"/>
+        <w:numPr>
+          <w:ilvl w:val="2"/>
+          <w:numId w:val="9"/>
+        </w:numPr>
+      </w:pPr>
+      <w:r>
+        <w:t>Public Boolean addEmployee(Employee emp);</w:t>
+      </w:r>
+    </w:p>
+    <w:p>
+      <w:pPr>
+        <w:pStyle w:val="ListParagraph"/>
+        <w:numPr>
+          <w:ilvl w:val="2"/>
+          <w:numId w:val="9"/>
+        </w:numPr>
+      </w:pPr>
+      <w:r>
+        <w:t>Public Employee getEmployee(int id);</w:t>
+      </w:r>
+    </w:p>
+    <w:p>
+      <w:pPr>
+        <w:pStyle w:val="ListParagraph"/>
+        <w:numPr>
+          <w:ilvl w:val="2"/>
+          <w:numId w:val="9"/>
+        </w:numPr>
+      </w:pPr>
+      <w:r>
+        <w:t>Public List&lt;Employee&gt; getAllEmployees();</w:t>
+      </w:r>
+    </w:p>
+    <w:p>
+      <w:pPr>
+        <w:pStyle w:val="ListParagraph"/>
+        <w:numPr>
+          <w:ilvl w:val="2"/>
+          <w:numId w:val="9"/>
+        </w:numPr>
+      </w:pPr>
+      <w:r>
+        <w:t>Public List&lt;Employee&gt; getAllEmployees(</w:t>
+      </w:r>
+      <w:r>
+        <w:t>int salary</w:t>
+      </w:r>
+      <w:r>
+        <w:t>);</w:t>
+      </w:r>
+    </w:p>
+    <w:p>
+      <w:pPr>
+        <w:pStyle w:val="ListParagraph"/>
+        <w:numPr>
+          <w:ilvl w:val="2"/>
+          <w:numId w:val="9"/>
+        </w:numPr>
+      </w:pPr>
+      <w:r>
+        <w:t>Public List&lt;Employee&gt; getAllEmployees(</w:t>
+      </w:r>
+      <w:r>
+        <w:t>int minSalary, int maxSalary</w:t>
+      </w:r>
+      <w:r>
+        <w:t>);</w:t>
+      </w:r>
+    </w:p>
+    <w:p>
+      <w:pPr>
+        <w:pStyle w:val="ListParagraph"/>
+        <w:numPr>
+          <w:ilvl w:val="2"/>
+          <w:numId w:val="9"/>
+        </w:numPr>
+      </w:pPr>
+      <w:r>
+        <w:t>Public Boolean deleteEmployee(int id);</w:t>
+      </w:r>
+    </w:p>
+    <w:p>
+      <w:pPr>
+        <w:pStyle w:val="ListParagraph"/>
+        <w:numPr>
+          <w:ilvl w:val="2"/>
+          <w:numId w:val="9"/>
+        </w:numPr>
+      </w:pPr>
+      <w:r>
+        <w:t>Public Boolean updateEmployee(Employee emp)</w:t>
+      </w:r>
+    </w:p>
+    <w:p>
+      <w:pPr>
+        <w:pStyle w:val="ListParagraph"/>
+        <w:numPr>
+          <w:ilvl w:val="1"/>
+          <w:numId w:val="9"/>
+        </w:numPr>
+      </w:pPr>
+      <w:r>
+        <w:lastRenderedPageBreak/>
+        <w:t>In DepartmentService interface</w:t>
+      </w:r>
+    </w:p>
+    <w:p>
+      <w:pPr>
+        <w:pStyle w:val="ListParagraph"/>
+        <w:numPr>
+          <w:ilvl w:val="2"/>
+          <w:numId w:val="9"/>
+        </w:numPr>
+      </w:pPr>
+      <w:r>
+        <w:t xml:space="preserve">Public Boolean </w:t>
+      </w:r>
+      <w:r>
+        <w:t>addDepartment</w:t>
+      </w:r>
+      <w:r>
+        <w:t>(</w:t>
+      </w:r>
+      <w:r>
+        <w:t>Department</w:t>
+      </w:r>
+      <w:r>
+        <w:t xml:space="preserve"> </w:t>
+      </w:r>
+      <w:r>
+        <w:t>dept</w:t>
+      </w:r>
+      <w:r>
+        <w:t>);</w:t>
+      </w:r>
+    </w:p>
+    <w:p>
+      <w:pPr>
+        <w:pStyle w:val="ListParagraph"/>
+        <w:numPr>
+          <w:ilvl w:val="2"/>
+          <w:numId w:val="9"/>
+        </w:numPr>
+      </w:pPr>
+      <w:r>
+        <w:t xml:space="preserve">Public </w:t>
+      </w:r>
+      <w:r>
+        <w:t xml:space="preserve">Department </w:t>
+      </w:r>
+      <w:r>
+        <w:t>Department (int id);</w:t>
+      </w:r>
+    </w:p>
+    <w:p>
+      <w:pPr>
+        <w:pStyle w:val="ListParagraph"/>
+        <w:numPr>
+          <w:ilvl w:val="2"/>
+          <w:numId w:val="9"/>
+        </w:numPr>
+      </w:pPr>
+      <w:r>
+        <w:t>Public List&lt;</w:t>
+      </w:r>
+      <w:r>
+        <w:t xml:space="preserve"> </w:t>
+      </w:r>
+      <w:r>
+        <w:t xml:space="preserve">Department </w:t>
+      </w:r>
+      <w:r>
+        <w:t>&gt; get</w:t>
+      </w:r>
+      <w:r>
+        <w:t>AllDepartment</w:t>
+      </w:r>
+      <w:r>
+        <w:t>s();</w:t>
+      </w:r>
+    </w:p>
+    <w:p>
+      <w:pPr>
+        <w:pStyle w:val="ListParagraph"/>
+        <w:numPr>
+          <w:ilvl w:val="2"/>
+          <w:numId w:val="9"/>
+        </w:numPr>
+      </w:pPr>
+      <w:r>
+        <w:t xml:space="preserve">Public Boolean </w:t>
+      </w:r>
+      <w:r>
+        <w:t>deleteDepartment</w:t>
+      </w:r>
+      <w:r>
+        <w:t>(int id);</w:t>
+      </w:r>
+      <w:r>
+        <w:t xml:space="preserve">   //cascade on delete?</w:t>
+      </w:r>
+    </w:p>
+    <w:p>
+      <w:pPr>
+        <w:pStyle w:val="ListParagraph"/>
+        <w:numPr>
+          <w:ilvl w:val="2"/>
+          <w:numId w:val="9"/>
+        </w:numPr>
+      </w:pPr>
+      <w:r>
+        <w:t xml:space="preserve">Public Boolean </w:t>
+      </w:r>
+      <w:r>
+        <w:t>updateDepartment</w:t>
+      </w:r>
+      <w:r>
+        <w:t>(Department dept)</w:t>
+      </w:r>
+      <w:r>
+        <w:t>;</w:t>
+      </w:r>
+    </w:p>
+    <w:p>
+      <w:pPr>
+        <w:pStyle w:val="ListParagraph"/>
+        <w:numPr>
+          <w:ilvl w:val="2"/>
+          <w:numId w:val="9"/>
+        </w:numPr>
+      </w:pPr>
+      <w:r>
+        <w:t>Public Boolean addEmployeeToDepartment(int empID, int deptID);</w:t>
+      </w:r>
+    </w:p>
+    <w:p>
+      <w:pPr>
+        <w:pStyle w:val="ListParagraph"/>
+        <w:numPr>
+          <w:ilvl w:val="2"/>
+          <w:numId w:val="9"/>
+        </w:numPr>
+      </w:pPr>
+      <w:r>
+        <w:t>Public Boolean deleteEmployeeFromDepartment(int empID, int deptID);</w:t>
+      </w:r>
+    </w:p>
+    <w:p>
+      <w:pPr>
+        <w:pStyle w:val="ListParagraph"/>
+        <w:numPr>
+          <w:ilvl w:val="2"/>
+          <w:numId w:val="9"/>
+        </w:numPr>
+      </w:pPr>
+      <w:r>
+        <w:t>Public List&lt;Employee&gt;  getAllEmployees(</w:t>
+      </w:r>
+      <w:r>
+        <w:t>int deptID);</w:t>
+      </w:r>
+    </w:p>
+    <w:p>
+      <w:pPr>
+        <w:pStyle w:val="ListParagraph"/>
+        <w:ind w:left="2160"/>
+      </w:pPr>
+    </w:p>
+    <w:p>
+      <w:pPr>
+        <w:pStyle w:val="ListParagraph"/>
+        <w:numPr>
+          <w:ilvl w:val="0"/>
+          <w:numId w:val="9"/>
+        </w:numPr>
+      </w:pPr>
+      <w:r>
+        <w:t>In service.impl package</w:t>
+      </w:r>
+    </w:p>
+    <w:p>
+      <w:pPr>
+        <w:pStyle w:val="ListParagraph"/>
+        <w:numPr>
+          <w:ilvl w:val="1"/>
+          <w:numId w:val="9"/>
+        </w:numPr>
+      </w:pPr>
+      <w:r>
+        <w:t>Create two classes</w:t>
+      </w:r>
+    </w:p>
+    <w:p>
+      <w:pPr>
+        <w:pStyle w:val="ListParagraph"/>
+        <w:numPr>
+          <w:ilvl w:val="2"/>
+          <w:numId w:val="9"/>
+        </w:numPr>
+      </w:pPr>
+      <w:r>
+        <w:t>Crete EmployeeServiceImpl class which implements EmployeeService class</w:t>
+      </w:r>
+    </w:p>
+    <w:p>
+      <w:pPr>
+        <w:pStyle w:val="ListParagraph"/>
+        <w:numPr>
+          <w:ilvl w:val="2"/>
+          <w:numId w:val="9"/>
+        </w:numPr>
+      </w:pPr>
+      <w:r>
+        <w:t>Create DepartmentServiceImpl class which implements Department class</w:t>
+      </w:r>
+    </w:p>
+    <w:p>
+      <w:pPr>
+        <w:pStyle w:val="ListParagraph"/>
+        <w:numPr>
+          <w:ilvl w:val="2"/>
+          <w:numId w:val="9"/>
+        </w:numPr>
+      </w:pPr>
+      <w:r>
+        <w:t>Implement</w:t>
+      </w:r>
+      <w:bookmarkStart w:id="0" w:name="_GoBack"/>
+      <w:bookmarkEnd w:id="0"/>
+      <w:r>
+        <w:t xml:space="preserve"> all the methods.</w:t>
+      </w:r>
+    </w:p>
     <w:p/>
     <w:p/>
     <w:p/>
@@ -1755,6 +2673,119 @@
     </w:lvl>
   </w:abstractNum>
   <w:abstractNum w:abstractNumId="2">
+    <w:nsid w:val="316E0DC7"/>
+    <w:multiLevelType w:val="hybridMultilevel"/>
+    <w:tmpl w:val="8D1AB05C"/>
+    <w:lvl w:ilvl="0" w:tplc="04090001">
+      <w:start w:val="1"/>
+      <w:numFmt w:val="bullet"/>
+      <w:lvlText w:val=""/>
+      <w:lvlJc w:val="left"/>
+      <w:pPr>
+        <w:ind w:left="720" w:hanging="360"/>
+      </w:pPr>
+      <w:rPr>
+        <w:rFonts w:ascii="Symbol" w:hAnsi="Symbol" w:hint="default"/>
+      </w:rPr>
+    </w:lvl>
+    <w:lvl w:ilvl="1" w:tplc="04090003">
+      <w:start w:val="1"/>
+      <w:numFmt w:val="bullet"/>
+      <w:lvlText w:val="o"/>
+      <w:lvlJc w:val="left"/>
+      <w:pPr>
+        <w:ind w:left="1440" w:hanging="360"/>
+      </w:pPr>
+      <w:rPr>
+        <w:rFonts w:ascii="Courier New" w:hAnsi="Courier New" w:cs="Courier New" w:hint="default"/>
+      </w:rPr>
+    </w:lvl>
+    <w:lvl w:ilvl="2" w:tplc="04090005">
+      <w:start w:val="1"/>
+      <w:numFmt w:val="bullet"/>
+      <w:lvlText w:val=""/>
+      <w:lvlJc w:val="left"/>
+      <w:pPr>
+        <w:ind w:left="2160" w:hanging="360"/>
+      </w:pPr>
+      <w:rPr>
+        <w:rFonts w:ascii="Wingdings" w:hAnsi="Wingdings" w:hint="default"/>
+      </w:rPr>
+    </w:lvl>
+    <w:lvl w:ilvl="3" w:tplc="04090001" w:tentative="1">
+      <w:start w:val="1"/>
+      <w:numFmt w:val="bullet"/>
+      <w:lvlText w:val=""/>
+      <w:lvlJc w:val="left"/>
+      <w:pPr>
+        <w:ind w:left="2880" w:hanging="360"/>
+      </w:pPr>
+      <w:rPr>
+        <w:rFonts w:ascii="Symbol" w:hAnsi="Symbol" w:hint="default"/>
+      </w:rPr>
+    </w:lvl>
+    <w:lvl w:ilvl="4" w:tplc="04090003" w:tentative="1">
+      <w:start w:val="1"/>
+      <w:numFmt w:val="bullet"/>
+      <w:lvlText w:val="o"/>
+      <w:lvlJc w:val="left"/>
+      <w:pPr>
+        <w:ind w:left="3600" w:hanging="360"/>
+      </w:pPr>
+      <w:rPr>
+        <w:rFonts w:ascii="Courier New" w:hAnsi="Courier New" w:cs="Courier New" w:hint="default"/>
+      </w:rPr>
+    </w:lvl>
+    <w:lvl w:ilvl="5" w:tplc="04090005" w:tentative="1">
+      <w:start w:val="1"/>
+      <w:numFmt w:val="bullet"/>
+      <w:lvlText w:val=""/>
+      <w:lvlJc w:val="left"/>
+      <w:pPr>
+        <w:ind w:left="4320" w:hanging="360"/>
+      </w:pPr>
+      <w:rPr>
+        <w:rFonts w:ascii="Wingdings" w:hAnsi="Wingdings" w:hint="default"/>
+      </w:rPr>
+    </w:lvl>
+    <w:lvl w:ilvl="6" w:tplc="04090001" w:tentative="1">
+      <w:start w:val="1"/>
+      <w:numFmt w:val="bullet"/>
+      <w:lvlText w:val=""/>
+      <w:lvlJc w:val="left"/>
+      <w:pPr>
+        <w:ind w:left="5040" w:hanging="360"/>
+      </w:pPr>
+      <w:rPr>
+        <w:rFonts w:ascii="Symbol" w:hAnsi="Symbol" w:hint="default"/>
+      </w:rPr>
+    </w:lvl>
+    <w:lvl w:ilvl="7" w:tplc="04090003" w:tentative="1">
+      <w:start w:val="1"/>
+      <w:numFmt w:val="bullet"/>
+      <w:lvlText w:val="o"/>
+      <w:lvlJc w:val="left"/>
+      <w:pPr>
+        <w:ind w:left="5760" w:hanging="360"/>
+      </w:pPr>
+      <w:rPr>
+        <w:rFonts w:ascii="Courier New" w:hAnsi="Courier New" w:cs="Courier New" w:hint="default"/>
+      </w:rPr>
+    </w:lvl>
+    <w:lvl w:ilvl="8" w:tplc="04090005" w:tentative="1">
+      <w:start w:val="1"/>
+      <w:numFmt w:val="bullet"/>
+      <w:lvlText w:val=""/>
+      <w:lvlJc w:val="left"/>
+      <w:pPr>
+        <w:ind w:left="6480" w:hanging="360"/>
+      </w:pPr>
+      <w:rPr>
+        <w:rFonts w:ascii="Wingdings" w:hAnsi="Wingdings" w:hint="default"/>
+      </w:rPr>
+    </w:lvl>
+  </w:abstractNum>
+  <w:abstractNum w:abstractNumId="3">
     <w:nsid w:val="3520454B"/>
     <w:multiLevelType w:val="hybridMultilevel"/>
     <w:tmpl w:val="0802B100"/>
@@ -1840,7 +2871,7 @@
       </w:pPr>
     </w:lvl>
   </w:abstractNum>
-  <w:abstractNum w:abstractNumId="3">
+  <w:abstractNum w:abstractNumId="4">
     <w:nsid w:val="445527EE"/>
     <w:multiLevelType w:val="hybridMultilevel"/>
     <w:tmpl w:val="0F8E3DEA"/>
@@ -1926,7 +2957,120 @@
       </w:pPr>
     </w:lvl>
   </w:abstractNum>
-  <w:abstractNum w:abstractNumId="4">
+  <w:abstractNum w:abstractNumId="5">
+    <w:nsid w:val="44757F01"/>
+    <w:multiLevelType w:val="hybridMultilevel"/>
+    <w:tmpl w:val="57FAA348"/>
+    <w:lvl w:ilvl="0" w:tplc="04090001">
+      <w:start w:val="1"/>
+      <w:numFmt w:val="bullet"/>
+      <w:lvlText w:val=""/>
+      <w:lvlJc w:val="left"/>
+      <w:pPr>
+        <w:ind w:left="720" w:hanging="360"/>
+      </w:pPr>
+      <w:rPr>
+        <w:rFonts w:ascii="Symbol" w:hAnsi="Symbol" w:hint="default"/>
+      </w:rPr>
+    </w:lvl>
+    <w:lvl w:ilvl="1" w:tplc="04090003">
+      <w:start w:val="1"/>
+      <w:numFmt w:val="bullet"/>
+      <w:lvlText w:val="o"/>
+      <w:lvlJc w:val="left"/>
+      <w:pPr>
+        <w:ind w:left="1440" w:hanging="360"/>
+      </w:pPr>
+      <w:rPr>
+        <w:rFonts w:ascii="Courier New" w:hAnsi="Courier New" w:cs="Courier New" w:hint="default"/>
+      </w:rPr>
+    </w:lvl>
+    <w:lvl w:ilvl="2" w:tplc="04090005" w:tentative="1">
+      <w:start w:val="1"/>
+      <w:numFmt w:val="bullet"/>
+      <w:lvlText w:val=""/>
+      <w:lvlJc w:val="left"/>
+      <w:pPr>
+        <w:ind w:left="2160" w:hanging="360"/>
+      </w:pPr>
+      <w:rPr>
+        <w:rFonts w:ascii="Wingdings" w:hAnsi="Wingdings" w:hint="default"/>
+      </w:rPr>
+    </w:lvl>
+    <w:lvl w:ilvl="3" w:tplc="04090001" w:tentative="1">
+      <w:start w:val="1"/>
+      <w:numFmt w:val="bullet"/>
+      <w:lvlText w:val=""/>
+      <w:lvlJc w:val="left"/>
+      <w:pPr>
+        <w:ind w:left="2880" w:hanging="360"/>
+      </w:pPr>
+      <w:rPr>
+        <w:rFonts w:ascii="Symbol" w:hAnsi="Symbol" w:hint="default"/>
+      </w:rPr>
+    </w:lvl>
+    <w:lvl w:ilvl="4" w:tplc="04090003" w:tentative="1">
+      <w:start w:val="1"/>
+      <w:numFmt w:val="bullet"/>
+      <w:lvlText w:val="o"/>
+      <w:lvlJc w:val="left"/>
+      <w:pPr>
+        <w:ind w:left="3600" w:hanging="360"/>
+      </w:pPr>
+      <w:rPr>
+        <w:rFonts w:ascii="Courier New" w:hAnsi="Courier New" w:cs="Courier New" w:hint="default"/>
+      </w:rPr>
+    </w:lvl>
+    <w:lvl w:ilvl="5" w:tplc="04090005" w:tentative="1">
+      <w:start w:val="1"/>
+      <w:numFmt w:val="bullet"/>
+      <w:lvlText w:val=""/>
+      <w:lvlJc w:val="left"/>
+      <w:pPr>
+        <w:ind w:left="4320" w:hanging="360"/>
+      </w:pPr>
+      <w:rPr>
+        <w:rFonts w:ascii="Wingdings" w:hAnsi="Wingdings" w:hint="default"/>
+      </w:rPr>
+    </w:lvl>
+    <w:lvl w:ilvl="6" w:tplc="04090001" w:tentative="1">
+      <w:start w:val="1"/>
+      <w:numFmt w:val="bullet"/>
+      <w:lvlText w:val=""/>
+      <w:lvlJc w:val="left"/>
+      <w:pPr>
+        <w:ind w:left="5040" w:hanging="360"/>
+      </w:pPr>
+      <w:rPr>
+        <w:rFonts w:ascii="Symbol" w:hAnsi="Symbol" w:hint="default"/>
+      </w:rPr>
+    </w:lvl>
+    <w:lvl w:ilvl="7" w:tplc="04090003" w:tentative="1">
+      <w:start w:val="1"/>
+      <w:numFmt w:val="bullet"/>
+      <w:lvlText w:val="o"/>
+      <w:lvlJc w:val="left"/>
+      <w:pPr>
+        <w:ind w:left="5760" w:hanging="360"/>
+      </w:pPr>
+      <w:rPr>
+        <w:rFonts w:ascii="Courier New" w:hAnsi="Courier New" w:cs="Courier New" w:hint="default"/>
+      </w:rPr>
+    </w:lvl>
+    <w:lvl w:ilvl="8" w:tplc="04090005" w:tentative="1">
+      <w:start w:val="1"/>
+      <w:numFmt w:val="bullet"/>
+      <w:lvlText w:val=""/>
+      <w:lvlJc w:val="left"/>
+      <w:pPr>
+        <w:ind w:left="6480" w:hanging="360"/>
+      </w:pPr>
+      <w:rPr>
+        <w:rFonts w:ascii="Wingdings" w:hAnsi="Wingdings" w:hint="default"/>
+      </w:rPr>
+    </w:lvl>
+  </w:abstractNum>
+  <w:abstractNum w:abstractNumId="6">
     <w:nsid w:val="4AE918CD"/>
     <w:multiLevelType w:val="hybridMultilevel"/>
     <w:tmpl w:val="0FFA289A"/>
@@ -2015,7 +3159,120 @@
       </w:pPr>
     </w:lvl>
   </w:abstractNum>
-  <w:abstractNum w:abstractNumId="5">
+  <w:abstractNum w:abstractNumId="7">
+    <w:nsid w:val="6ED94796"/>
+    <w:multiLevelType w:val="hybridMultilevel"/>
+    <w:tmpl w:val="098C9FB0"/>
+    <w:lvl w:ilvl="0" w:tplc="04090001">
+      <w:start w:val="1"/>
+      <w:numFmt w:val="bullet"/>
+      <w:lvlText w:val=""/>
+      <w:lvlJc w:val="left"/>
+      <w:pPr>
+        <w:ind w:left="720" w:hanging="360"/>
+      </w:pPr>
+      <w:rPr>
+        <w:rFonts w:ascii="Symbol" w:hAnsi="Symbol" w:hint="default"/>
+      </w:rPr>
+    </w:lvl>
+    <w:lvl w:ilvl="1" w:tplc="04090003" w:tentative="1">
+      <w:start w:val="1"/>
+      <w:numFmt w:val="bullet"/>
+      <w:lvlText w:val="o"/>
+      <w:lvlJc w:val="left"/>
+      <w:pPr>
+        <w:ind w:left="1440" w:hanging="360"/>
+      </w:pPr>
+      <w:rPr>
+        <w:rFonts w:ascii="Courier New" w:hAnsi="Courier New" w:cs="Courier New" w:hint="default"/>
+      </w:rPr>
+    </w:lvl>
+    <w:lvl w:ilvl="2" w:tplc="04090005" w:tentative="1">
+      <w:start w:val="1"/>
+      <w:numFmt w:val="bullet"/>
+      <w:lvlText w:val=""/>
+      <w:lvlJc w:val="left"/>
+      <w:pPr>
+        <w:ind w:left="2160" w:hanging="360"/>
+      </w:pPr>
+      <w:rPr>
+        <w:rFonts w:ascii="Wingdings" w:hAnsi="Wingdings" w:hint="default"/>
+      </w:rPr>
+    </w:lvl>
+    <w:lvl w:ilvl="3" w:tplc="04090001" w:tentative="1">
+      <w:start w:val="1"/>
+      <w:numFmt w:val="bullet"/>
+      <w:lvlText w:val=""/>
+      <w:lvlJc w:val="left"/>
+      <w:pPr>
+        <w:ind w:left="2880" w:hanging="360"/>
+      </w:pPr>
+      <w:rPr>
+        <w:rFonts w:ascii="Symbol" w:hAnsi="Symbol" w:hint="default"/>
+      </w:rPr>
+    </w:lvl>
+    <w:lvl w:ilvl="4" w:tplc="04090003" w:tentative="1">
+      <w:start w:val="1"/>
+      <w:numFmt w:val="bullet"/>
+      <w:lvlText w:val="o"/>
+      <w:lvlJc w:val="left"/>
+      <w:pPr>
+        <w:ind w:left="3600" w:hanging="360"/>
+      </w:pPr>
+      <w:rPr>
+        <w:rFonts w:ascii="Courier New" w:hAnsi="Courier New" w:cs="Courier New" w:hint="default"/>
+      </w:rPr>
+    </w:lvl>
+    <w:lvl w:ilvl="5" w:tplc="04090005" w:tentative="1">
+      <w:start w:val="1"/>
+      <w:numFmt w:val="bullet"/>
+      <w:lvlText w:val=""/>
+      <w:lvlJc w:val="left"/>
+      <w:pPr>
+        <w:ind w:left="4320" w:hanging="360"/>
+      </w:pPr>
+      <w:rPr>
+        <w:rFonts w:ascii="Wingdings" w:hAnsi="Wingdings" w:hint="default"/>
+      </w:rPr>
+    </w:lvl>
+    <w:lvl w:ilvl="6" w:tplc="04090001" w:tentative="1">
+      <w:start w:val="1"/>
+      <w:numFmt w:val="bullet"/>
+      <w:lvlText w:val=""/>
+      <w:lvlJc w:val="left"/>
+      <w:pPr>
+        <w:ind w:left="5040" w:hanging="360"/>
+      </w:pPr>
+      <w:rPr>
+        <w:rFonts w:ascii="Symbol" w:hAnsi="Symbol" w:hint="default"/>
+      </w:rPr>
+    </w:lvl>
+    <w:lvl w:ilvl="7" w:tplc="04090003" w:tentative="1">
+      <w:start w:val="1"/>
+      <w:numFmt w:val="bullet"/>
+      <w:lvlText w:val="o"/>
+      <w:lvlJc w:val="left"/>
+      <w:pPr>
+        <w:ind w:left="5760" w:hanging="360"/>
+      </w:pPr>
+      <w:rPr>
+        <w:rFonts w:ascii="Courier New" w:hAnsi="Courier New" w:cs="Courier New" w:hint="default"/>
+      </w:rPr>
+    </w:lvl>
+    <w:lvl w:ilvl="8" w:tplc="04090005" w:tentative="1">
+      <w:start w:val="1"/>
+      <w:numFmt w:val="bullet"/>
+      <w:lvlText w:val=""/>
+      <w:lvlJc w:val="left"/>
+      <w:pPr>
+        <w:ind w:left="6480" w:hanging="360"/>
+      </w:pPr>
+      <w:rPr>
+        <w:rFonts w:ascii="Wingdings" w:hAnsi="Wingdings" w:hint="default"/>
+      </w:rPr>
+    </w:lvl>
+  </w:abstractNum>
+  <w:abstractNum w:abstractNumId="8">
     <w:nsid w:val="704C51EA"/>
     <w:multiLevelType w:val="hybridMultilevel"/>
     <w:tmpl w:val="2452DC32"/>
@@ -2102,22 +3359,31 @@
     </w:lvl>
   </w:abstractNum>
   <w:num w:numId="1">
-    <w:abstractNumId w:val="4"/>
+    <w:abstractNumId w:val="6"/>
   </w:num>
   <w:num w:numId="2">
     <w:abstractNumId w:val="0"/>
   </w:num>
   <w:num w:numId="3">
-    <w:abstractNumId w:val="5"/>
+    <w:abstractNumId w:val="8"/>
   </w:num>
   <w:num w:numId="4">
-    <w:abstractNumId w:val="3"/>
+    <w:abstractNumId w:val="4"/>
   </w:num>
   <w:num w:numId="5">
-    <w:abstractNumId w:val="2"/>
+    <w:abstractNumId w:val="3"/>
   </w:num>
   <w:num w:numId="6">
     <w:abstractNumId w:val="1"/>
+  </w:num>
+  <w:num w:numId="7">
+    <w:abstractNumId w:val="5"/>
+  </w:num>
+  <w:num w:numId="8">
+    <w:abstractNumId w:val="7"/>
+  </w:num>
+  <w:num w:numId="9">
+    <w:abstractNumId w:val="2"/>
   </w:num>
 </w:numbering>
 </file>

</xml_diff>

<commit_message>
employee service project started
</commit_message>
<xml_diff>
--- a/Core Java Assignment.docx
+++ b/Core Java Assignment.docx
@@ -1976,6 +1976,30 @@
         </w:numPr>
       </w:pPr>
       <w:r>
+        <w:t>Sort all employees based on salary.</w:t>
+      </w:r>
+    </w:p>
+    <w:p>
+      <w:pPr>
+        <w:pStyle w:val="ListParagraph"/>
+        <w:numPr>
+          <w:ilvl w:val="3"/>
+          <w:numId w:val="1"/>
+        </w:numPr>
+      </w:pPr>
+      <w:r>
+        <w:t>Sort all employees based on name</w:t>
+      </w:r>
+    </w:p>
+    <w:p>
+      <w:pPr>
+        <w:pStyle w:val="ListParagraph"/>
+        <w:numPr>
+          <w:ilvl w:val="3"/>
+          <w:numId w:val="1"/>
+        </w:numPr>
+      </w:pPr>
+      <w:r>
         <w:t>Understand comparator usage</w:t>
       </w:r>
     </w:p>
@@ -2209,6 +2233,7 @@
         </w:numPr>
       </w:pPr>
       <w:r>
+        <w:lastRenderedPageBreak/>
         <w:t>Create 3 separate packages</w:t>
       </w:r>
     </w:p>
@@ -2233,8 +2258,857 @@
         </w:numPr>
       </w:pPr>
       <w:r>
+        <w:t>com.cts.service</w:t>
+      </w:r>
+    </w:p>
+    <w:p>
+      <w:pPr>
+        <w:pStyle w:val="ListParagraph"/>
+        <w:numPr>
+          <w:ilvl w:val="1"/>
+          <w:numId w:val="9"/>
+        </w:numPr>
+      </w:pPr>
+      <w:r>
+        <w:t>com.cts.service.impl</w:t>
+      </w:r>
+    </w:p>
+    <w:p>
+      <w:pPr>
+        <w:pStyle w:val="ListParagraph"/>
+        <w:numPr>
+          <w:ilvl w:val="0"/>
+          <w:numId w:val="9"/>
+        </w:numPr>
+      </w:pPr>
+      <w:r>
+        <w:t>In model package</w:t>
+      </w:r>
+    </w:p>
+    <w:p>
+      <w:pPr>
+        <w:pStyle w:val="ListParagraph"/>
+        <w:numPr>
+          <w:ilvl w:val="1"/>
+          <w:numId w:val="9"/>
+        </w:numPr>
+      </w:pPr>
+      <w:r>
+        <w:t>Create Employee class (id, name and salary) and generate setter/getter methods.</w:t>
+      </w:r>
+    </w:p>
+    <w:p>
+      <w:pPr>
+        <w:pStyle w:val="ListParagraph"/>
+        <w:numPr>
+          <w:ilvl w:val="1"/>
+          <w:numId w:val="9"/>
+        </w:numPr>
+      </w:pPr>
+      <w:r>
+        <w:t>Create Department class (id, name, List&lt;Employee&gt; employees) and generate setter/getter methods.</w:t>
+      </w:r>
+    </w:p>
+    <w:p>
+      <w:pPr>
+        <w:pStyle w:val="ListParagraph"/>
+        <w:numPr>
+          <w:ilvl w:val="0"/>
+          <w:numId w:val="9"/>
+        </w:numPr>
+      </w:pPr>
+      <w:r>
+        <w:t>In service package</w:t>
+      </w:r>
+    </w:p>
+    <w:p>
+      <w:pPr>
+        <w:pStyle w:val="ListParagraph"/>
+        <w:numPr>
+          <w:ilvl w:val="1"/>
+          <w:numId w:val="9"/>
+        </w:numPr>
+      </w:pPr>
+      <w:r>
+        <w:t>Create EmployeeService interface</w:t>
+      </w:r>
+    </w:p>
+    <w:p>
+      <w:pPr>
+        <w:pStyle w:val="ListParagraph"/>
+        <w:numPr>
+          <w:ilvl w:val="1"/>
+          <w:numId w:val="9"/>
+        </w:numPr>
+      </w:pPr>
+      <w:r>
+        <w:t>Create DepartmentService interface</w:t>
+      </w:r>
+    </w:p>
+    <w:p>
+      <w:pPr>
+        <w:pStyle w:val="ListParagraph"/>
+        <w:numPr>
+          <w:ilvl w:val="1"/>
+          <w:numId w:val="9"/>
+        </w:numPr>
+      </w:pPr>
+      <w:r>
+        <w:t>Add proper method signatures for all the CRUD operations.</w:t>
+      </w:r>
+    </w:p>
+    <w:p>
+      <w:pPr>
+        <w:pStyle w:val="ListParagraph"/>
+        <w:numPr>
+          <w:ilvl w:val="1"/>
+          <w:numId w:val="9"/>
+        </w:numPr>
+      </w:pPr>
+      <w:r>
+        <w:t>In EmployeeService interface</w:t>
+      </w:r>
+    </w:p>
+    <w:p>
+      <w:pPr>
+        <w:pStyle w:val="ListParagraph"/>
+        <w:numPr>
+          <w:ilvl w:val="2"/>
+          <w:numId w:val="9"/>
+        </w:numPr>
+      </w:pPr>
+      <w:r>
+        <w:t>Public Boolean addEmployee(Employee emp);</w:t>
+      </w:r>
+    </w:p>
+    <w:p>
+      <w:pPr>
+        <w:pStyle w:val="ListParagraph"/>
+        <w:numPr>
+          <w:ilvl w:val="2"/>
+          <w:numId w:val="9"/>
+        </w:numPr>
+      </w:pPr>
+      <w:r>
+        <w:t>Public Employee getEmployee(int id);</w:t>
+      </w:r>
+    </w:p>
+    <w:p>
+      <w:pPr>
+        <w:pStyle w:val="ListParagraph"/>
+        <w:numPr>
+          <w:ilvl w:val="2"/>
+          <w:numId w:val="9"/>
+        </w:numPr>
+      </w:pPr>
+      <w:r>
+        <w:t>Public List&lt;Employee&gt; getAllEmployees();</w:t>
+      </w:r>
+    </w:p>
+    <w:p>
+      <w:pPr>
+        <w:pStyle w:val="ListParagraph"/>
+        <w:numPr>
+          <w:ilvl w:val="2"/>
+          <w:numId w:val="9"/>
+        </w:numPr>
+      </w:pPr>
+      <w:r>
+        <w:t>Public List&lt;Employee&gt; getAllEmployees(int salary);</w:t>
+      </w:r>
+    </w:p>
+    <w:p>
+      <w:pPr>
+        <w:pStyle w:val="ListParagraph"/>
+        <w:numPr>
+          <w:ilvl w:val="2"/>
+          <w:numId w:val="9"/>
+        </w:numPr>
+      </w:pPr>
+      <w:r>
+        <w:t>Public List&lt;Employee&gt; getAllEmployees(int minSalary, int maxSalary);</w:t>
+      </w:r>
+    </w:p>
+    <w:p>
+      <w:pPr>
+        <w:pStyle w:val="ListParagraph"/>
+        <w:numPr>
+          <w:ilvl w:val="2"/>
+          <w:numId w:val="9"/>
+        </w:numPr>
+      </w:pPr>
+      <w:r>
+        <w:t>Public Boolean deleteEmployee(int id);</w:t>
+      </w:r>
+    </w:p>
+    <w:p>
+      <w:pPr>
+        <w:pStyle w:val="ListParagraph"/>
+        <w:numPr>
+          <w:ilvl w:val="2"/>
+          <w:numId w:val="9"/>
+        </w:numPr>
+      </w:pPr>
+      <w:r>
+        <w:t>Public Boolean updateEmployee(Employee emp)</w:t>
+      </w:r>
+    </w:p>
+    <w:p>
+      <w:pPr>
+        <w:pStyle w:val="ListParagraph"/>
+        <w:numPr>
+          <w:ilvl w:val="1"/>
+          <w:numId w:val="9"/>
+        </w:numPr>
+      </w:pPr>
+      <w:r>
+        <w:t>In DepartmentService interface</w:t>
+      </w:r>
+    </w:p>
+    <w:p>
+      <w:pPr>
+        <w:pStyle w:val="ListParagraph"/>
+        <w:numPr>
+          <w:ilvl w:val="2"/>
+          <w:numId w:val="9"/>
+        </w:numPr>
+      </w:pPr>
+      <w:r>
+        <w:t>Public Boolean addDepartment(Department dept);</w:t>
+      </w:r>
+    </w:p>
+    <w:p>
+      <w:pPr>
+        <w:pStyle w:val="ListParagraph"/>
+        <w:numPr>
+          <w:ilvl w:val="2"/>
+          <w:numId w:val="9"/>
+        </w:numPr>
+      </w:pPr>
+      <w:r>
+        <w:t xml:space="preserve">Public </w:t>
+      </w:r>
+      <w:r>
+        <w:t xml:space="preserve">Department </w:t>
+      </w:r>
+      <w:r>
+        <w:t>Department (int id);</w:t>
+      </w:r>
+    </w:p>
+    <w:p>
+      <w:pPr>
+        <w:pStyle w:val="ListParagraph"/>
+        <w:numPr>
+          <w:ilvl w:val="2"/>
+          <w:numId w:val="9"/>
+        </w:numPr>
+      </w:pPr>
+      <w:r>
+        <w:t>Public List&lt;</w:t>
+      </w:r>
+      <w:r>
+        <w:t xml:space="preserve"> </w:t>
+      </w:r>
+      <w:r>
+        <w:t xml:space="preserve">Department </w:t>
+      </w:r>
+      <w:r>
+        <w:t>&gt; getAllDepartments();</w:t>
+      </w:r>
+    </w:p>
+    <w:p>
+      <w:pPr>
+        <w:pStyle w:val="ListParagraph"/>
+        <w:numPr>
+          <w:ilvl w:val="2"/>
+          <w:numId w:val="9"/>
+        </w:numPr>
+      </w:pPr>
+      <w:r>
+        <w:t>Public Boolean deleteDepartment(int id);   //cascade on delete?</w:t>
+      </w:r>
+    </w:p>
+    <w:p>
+      <w:pPr>
+        <w:pStyle w:val="ListParagraph"/>
+        <w:numPr>
+          <w:ilvl w:val="2"/>
+          <w:numId w:val="9"/>
+        </w:numPr>
+      </w:pPr>
+      <w:r>
+        <w:t>Public Boolean updateDepartment(Department dept);</w:t>
+      </w:r>
+    </w:p>
+    <w:p>
+      <w:pPr>
+        <w:pStyle w:val="ListParagraph"/>
+        <w:numPr>
+          <w:ilvl w:val="2"/>
+          <w:numId w:val="9"/>
+        </w:numPr>
+      </w:pPr>
+      <w:r>
+        <w:t>Public Boolean addEmployeeToDepartment(int empID, int deptID);</w:t>
+      </w:r>
+    </w:p>
+    <w:p>
+      <w:pPr>
+        <w:pStyle w:val="ListParagraph"/>
+        <w:numPr>
+          <w:ilvl w:val="2"/>
+          <w:numId w:val="9"/>
+        </w:numPr>
+      </w:pPr>
+      <w:r>
+        <w:t>Public Boolean deleteEmployeeFromDepartment(int empID, int deptID);</w:t>
+      </w:r>
+    </w:p>
+    <w:p>
+      <w:pPr>
+        <w:pStyle w:val="ListParagraph"/>
+        <w:numPr>
+          <w:ilvl w:val="2"/>
+          <w:numId w:val="9"/>
+        </w:numPr>
+      </w:pPr>
+      <w:r>
+        <w:t>Public List&lt;Employee&gt;  getAllEmployees(</w:t>
+      </w:r>
+      <w:r>
+        <w:t>int deptID);</w:t>
+      </w:r>
+    </w:p>
+    <w:p>
+      <w:pPr>
+        <w:pStyle w:val="ListParagraph"/>
+        <w:ind w:left="2160"/>
+      </w:pPr>
+    </w:p>
+    <w:p>
+      <w:pPr>
+        <w:pStyle w:val="ListParagraph"/>
+        <w:numPr>
+          <w:ilvl w:val="0"/>
+          <w:numId w:val="9"/>
+        </w:numPr>
+      </w:pPr>
+      <w:r>
+        <w:t>In service.impl package</w:t>
+      </w:r>
+    </w:p>
+    <w:p>
+      <w:pPr>
+        <w:pStyle w:val="ListParagraph"/>
+        <w:numPr>
+          <w:ilvl w:val="1"/>
+          <w:numId w:val="9"/>
+        </w:numPr>
+      </w:pPr>
+      <w:r>
+        <w:t>Create two classes</w:t>
+      </w:r>
+    </w:p>
+    <w:p>
+      <w:pPr>
+        <w:pStyle w:val="ListParagraph"/>
+        <w:numPr>
+          <w:ilvl w:val="2"/>
+          <w:numId w:val="9"/>
+        </w:numPr>
+      </w:pPr>
+      <w:r>
+        <w:t>Crete EmployeeServiceImpl class which implements EmployeeService class</w:t>
+      </w:r>
+    </w:p>
+    <w:p>
+      <w:pPr>
+        <w:pStyle w:val="ListParagraph"/>
+        <w:numPr>
+          <w:ilvl w:val="2"/>
+          <w:numId w:val="9"/>
+        </w:numPr>
+      </w:pPr>
+      <w:r>
+        <w:t>Create DepartmentServiceImpl class which implements Department class</w:t>
+      </w:r>
+    </w:p>
+    <w:p>
+      <w:pPr>
+        <w:pStyle w:val="ListParagraph"/>
+        <w:numPr>
+          <w:ilvl w:val="2"/>
+          <w:numId w:val="9"/>
+        </w:numPr>
+      </w:pPr>
+      <w:r>
+        <w:t>Implement</w:t>
+      </w:r>
+      <w:r>
+        <w:t xml:space="preserve"> all the methods.</w:t>
+      </w:r>
+    </w:p>
+    <w:p>
+      <w:pPr>
+        <w:pStyle w:val="ListParagraph"/>
+        <w:numPr>
+          <w:ilvl w:val="0"/>
+          <w:numId w:val="9"/>
+        </w:numPr>
+      </w:pPr>
+      <w:r>
+        <w:t>Implementation EmployeeServiceImpl</w:t>
+      </w:r>
+    </w:p>
+    <w:p>
+      <w:pPr>
+        <w:pStyle w:val="ListParagraph"/>
+        <w:numPr>
+          <w:ilvl w:val="1"/>
+          <w:numId w:val="9"/>
+        </w:numPr>
+      </w:pPr>
+      <w:r>
+        <w:t>Declare employee array list</w:t>
+      </w:r>
+    </w:p>
+    <w:p>
+      <w:pPr>
+        <w:pStyle w:val="ListParagraph"/>
+        <w:numPr>
+          <w:ilvl w:val="2"/>
+          <w:numId w:val="9"/>
+        </w:numPr>
+      </w:pPr>
+      <w:r>
+        <w:t>List&lt;Employee&gt; employeeList;</w:t>
+      </w:r>
+    </w:p>
+    <w:p>
+      <w:pPr>
+        <w:pStyle w:val="ListParagraph"/>
+        <w:numPr>
+          <w:ilvl w:val="1"/>
+          <w:numId w:val="9"/>
+        </w:numPr>
+      </w:pPr>
+      <w:r>
+        <w:t>Initialize employeeList in EmployeeServiceImpl() constructor</w:t>
+      </w:r>
+    </w:p>
+    <w:p>
+      <w:pPr>
+        <w:pStyle w:val="ListParagraph"/>
+        <w:numPr>
+          <w:ilvl w:val="2"/>
+          <w:numId w:val="9"/>
+        </w:numPr>
+      </w:pPr>
+      <w:r>
+        <w:t>employeeList = new ArrayList&lt;Employee&gt;();</w:t>
+      </w:r>
+    </w:p>
+    <w:p>
+      <w:pPr>
+        <w:pStyle w:val="ListParagraph"/>
+        <w:numPr>
+          <w:ilvl w:val="1"/>
+          <w:numId w:val="9"/>
+        </w:numPr>
+      </w:pPr>
+      <w:r>
+        <w:t>Implementing CRUD operations</w:t>
+      </w:r>
+    </w:p>
+    <w:p>
+      <w:pPr>
+        <w:pStyle w:val="ListParagraph"/>
+        <w:numPr>
+          <w:ilvl w:val="2"/>
+          <w:numId w:val="9"/>
+        </w:numPr>
+      </w:pPr>
+      <w:r>
+        <w:t>addEmployee</w:t>
+      </w:r>
+    </w:p>
+    <w:p>
+      <w:pPr>
+        <w:pStyle w:val="ListParagraph"/>
+        <w:numPr>
+          <w:ilvl w:val="3"/>
+          <w:numId w:val="9"/>
+        </w:numPr>
+      </w:pPr>
+      <w:r>
+        <w:t>Public Boolean addEmployee(Employee emp)</w:t>
+      </w:r>
+    </w:p>
+    <w:p>
+      <w:pPr>
+        <w:pStyle w:val="ListParagraph"/>
+        <w:numPr>
+          <w:ilvl w:val="3"/>
+          <w:numId w:val="9"/>
+        </w:numPr>
+      </w:pPr>
+      <w:r>
+        <w:t>{</w:t>
+      </w:r>
+    </w:p>
+    <w:p>
+      <w:pPr>
+        <w:pStyle w:val="ListParagraph"/>
+        <w:numPr>
+          <w:ilvl w:val="3"/>
+          <w:numId w:val="9"/>
+        </w:numPr>
+      </w:pPr>
+      <w:r>
+        <w:t xml:space="preserve">     </w:t>
+      </w:r>
+      <w:r>
+        <w:t>employeeList.add(emp);</w:t>
+      </w:r>
+    </w:p>
+    <w:p>
+      <w:pPr>
+        <w:pStyle w:val="ListParagraph"/>
+        <w:numPr>
+          <w:ilvl w:val="3"/>
+          <w:numId w:val="9"/>
+        </w:numPr>
+      </w:pPr>
+      <w:r>
         <w:lastRenderedPageBreak/>
-        <w:t>com.cts.service</w:t>
+        <w:t xml:space="preserve">    </w:t>
+      </w:r>
+      <w:r>
+        <w:t>return true;</w:t>
+      </w:r>
+      <w:r>
+        <w:t xml:space="preserve"> </w:t>
+      </w:r>
+    </w:p>
+    <w:p>
+      <w:pPr>
+        <w:pStyle w:val="ListParagraph"/>
+        <w:numPr>
+          <w:ilvl w:val="3"/>
+          <w:numId w:val="9"/>
+        </w:numPr>
+      </w:pPr>
+      <w:r>
+        <w:t>}</w:t>
+      </w:r>
+    </w:p>
+    <w:p>
+      <w:pPr>
+        <w:pStyle w:val="ListParagraph"/>
+        <w:numPr>
+          <w:ilvl w:val="2"/>
+          <w:numId w:val="9"/>
+        </w:numPr>
+      </w:pPr>
+      <w:r>
+        <w:t>getEmployee</w:t>
+      </w:r>
+    </w:p>
+    <w:p>
+      <w:pPr>
+        <w:pStyle w:val="ListParagraph"/>
+        <w:numPr>
+          <w:ilvl w:val="3"/>
+          <w:numId w:val="9"/>
+        </w:numPr>
+      </w:pPr>
+      <w:r>
+        <w:t>public Employee  getEmployee(int id)</w:t>
+      </w:r>
+    </w:p>
+    <w:p>
+      <w:pPr>
+        <w:pStyle w:val="ListParagraph"/>
+        <w:numPr>
+          <w:ilvl w:val="3"/>
+          <w:numId w:val="9"/>
+        </w:numPr>
+      </w:pPr>
+      <w:r>
+        <w:t>{</w:t>
+      </w:r>
+    </w:p>
+    <w:p>
+      <w:pPr>
+        <w:pStyle w:val="ListParagraph"/>
+        <w:numPr>
+          <w:ilvl w:val="3"/>
+          <w:numId w:val="9"/>
+        </w:numPr>
+      </w:pPr>
+      <w:r>
+        <w:t xml:space="preserve">     //searching logic</w:t>
+      </w:r>
+      <w:r>
+        <w:t xml:space="preserve"> – linear search</w:t>
+      </w:r>
+    </w:p>
+    <w:p>
+      <w:pPr>
+        <w:pStyle w:val="ListParagraph"/>
+        <w:numPr>
+          <w:ilvl w:val="3"/>
+          <w:numId w:val="9"/>
+        </w:numPr>
+      </w:pPr>
+      <w:r>
+        <w:t>}</w:t>
+      </w:r>
+    </w:p>
+    <w:p>
+      <w:pPr>
+        <w:pStyle w:val="ListParagraph"/>
+        <w:numPr>
+          <w:ilvl w:val="2"/>
+          <w:numId w:val="9"/>
+        </w:numPr>
+      </w:pPr>
+      <w:r>
+        <w:t>getAllEmployees</w:t>
+      </w:r>
+    </w:p>
+    <w:p>
+      <w:pPr>
+        <w:pStyle w:val="ListParagraph"/>
+        <w:numPr>
+          <w:ilvl w:val="3"/>
+          <w:numId w:val="9"/>
+        </w:numPr>
+      </w:pPr>
+      <w:r>
+        <w:t>public List&lt;Employee&gt; getAllEmployees()</w:t>
+      </w:r>
+    </w:p>
+    <w:p>
+      <w:pPr>
+        <w:pStyle w:val="ListParagraph"/>
+        <w:numPr>
+          <w:ilvl w:val="3"/>
+          <w:numId w:val="9"/>
+        </w:numPr>
+      </w:pPr>
+      <w:r>
+        <w:t>{</w:t>
+      </w:r>
+    </w:p>
+    <w:p>
+      <w:pPr>
+        <w:pStyle w:val="ListParagraph"/>
+        <w:numPr>
+          <w:ilvl w:val="3"/>
+          <w:numId w:val="9"/>
+        </w:numPr>
+      </w:pPr>
+      <w:r>
+        <w:t xml:space="preserve">   return employeeList;</w:t>
+      </w:r>
+    </w:p>
+    <w:p>
+      <w:pPr>
+        <w:pStyle w:val="ListParagraph"/>
+        <w:numPr>
+          <w:ilvl w:val="3"/>
+          <w:numId w:val="9"/>
+        </w:numPr>
+      </w:pPr>
+      <w:r>
+        <w:t>}</w:t>
+      </w:r>
+    </w:p>
+    <w:p>
+      <w:pPr>
+        <w:pStyle w:val="ListParagraph"/>
+        <w:numPr>
+          <w:ilvl w:val="2"/>
+          <w:numId w:val="9"/>
+        </w:numPr>
+      </w:pPr>
+      <w:r>
+        <w:t>deleteEmployee</w:t>
+      </w:r>
+    </w:p>
+    <w:p>
+      <w:pPr>
+        <w:pStyle w:val="ListParagraph"/>
+        <w:numPr>
+          <w:ilvl w:val="3"/>
+          <w:numId w:val="9"/>
+        </w:numPr>
+      </w:pPr>
+      <w:r>
+        <w:t>public boolean deleteEmployee(int id)</w:t>
+      </w:r>
+    </w:p>
+    <w:p>
+      <w:pPr>
+        <w:pStyle w:val="ListParagraph"/>
+        <w:numPr>
+          <w:ilvl w:val="3"/>
+          <w:numId w:val="9"/>
+        </w:numPr>
+      </w:pPr>
+      <w:r>
+        <w:t>{</w:t>
+      </w:r>
+    </w:p>
+    <w:p>
+      <w:pPr>
+        <w:pStyle w:val="ListParagraph"/>
+        <w:numPr>
+          <w:ilvl w:val="3"/>
+          <w:numId w:val="9"/>
+        </w:numPr>
+      </w:pPr>
+      <w:r>
+        <w:t xml:space="preserve">      //check employee exist or not</w:t>
+      </w:r>
+    </w:p>
+    <w:p>
+      <w:pPr>
+        <w:pStyle w:val="ListParagraph"/>
+        <w:numPr>
+          <w:ilvl w:val="3"/>
+          <w:numId w:val="9"/>
+        </w:numPr>
+      </w:pPr>
+      <w:r>
+        <w:t xml:space="preserve">     //if does not exist, return false</w:t>
+      </w:r>
+    </w:p>
+    <w:p>
+      <w:pPr>
+        <w:pStyle w:val="ListParagraph"/>
+        <w:numPr>
+          <w:ilvl w:val="3"/>
+          <w:numId w:val="9"/>
+        </w:numPr>
+      </w:pPr>
+      <w:r>
+        <w:t xml:space="preserve">     // if exist, delete and return true</w:t>
+      </w:r>
+    </w:p>
+    <w:p>
+      <w:pPr>
+        <w:pStyle w:val="ListParagraph"/>
+        <w:numPr>
+          <w:ilvl w:val="3"/>
+          <w:numId w:val="9"/>
+        </w:numPr>
+      </w:pPr>
+      <w:r>
+        <w:t>}</w:t>
+      </w:r>
+    </w:p>
+    <w:p>
+      <w:pPr>
+        <w:pStyle w:val="ListParagraph"/>
+        <w:numPr>
+          <w:ilvl w:val="2"/>
+          <w:numId w:val="9"/>
+        </w:numPr>
+      </w:pPr>
+      <w:r>
+        <w:t>UpdateEmployee</w:t>
+      </w:r>
+    </w:p>
+    <w:p>
+      <w:pPr>
+        <w:pStyle w:val="ListParagraph"/>
+        <w:numPr>
+          <w:ilvl w:val="3"/>
+          <w:numId w:val="9"/>
+        </w:numPr>
+      </w:pPr>
+      <w:r>
+        <w:t>Public Boolean updateEmployee(Employee emp)</w:t>
+      </w:r>
+    </w:p>
+    <w:p>
+      <w:pPr>
+        <w:pStyle w:val="ListParagraph"/>
+        <w:numPr>
+          <w:ilvl w:val="3"/>
+          <w:numId w:val="9"/>
+        </w:numPr>
+      </w:pPr>
+      <w:r>
+        <w:t>{</w:t>
+      </w:r>
+    </w:p>
+    <w:p>
+      <w:pPr>
+        <w:pStyle w:val="ListParagraph"/>
+        <w:numPr>
+          <w:ilvl w:val="3"/>
+          <w:numId w:val="9"/>
+        </w:numPr>
+      </w:pPr>
+      <w:r>
+        <w:t xml:space="preserve">    //check employee exist or not</w:t>
+      </w:r>
+    </w:p>
+    <w:p>
+      <w:pPr>
+        <w:pStyle w:val="ListParagraph"/>
+        <w:numPr>
+          <w:ilvl w:val="3"/>
+          <w:numId w:val="9"/>
+        </w:numPr>
+      </w:pPr>
+      <w:r>
+        <w:t xml:space="preserve">  //if employee does not exist, we cannot update, return false</w:t>
+      </w:r>
+    </w:p>
+    <w:p>
+      <w:pPr>
+        <w:pStyle w:val="ListParagraph"/>
+        <w:numPr>
+          <w:ilvl w:val="3"/>
+          <w:numId w:val="9"/>
+        </w:numPr>
+      </w:pPr>
+      <w:r>
+        <w:t xml:space="preserve"> //if the employee exist, get from collections, and update it.</w:t>
+      </w:r>
+    </w:p>
+    <w:p>
+      <w:pPr>
+        <w:pStyle w:val="ListParagraph"/>
+        <w:numPr>
+          <w:ilvl w:val="3"/>
+          <w:numId w:val="9"/>
+        </w:numPr>
+      </w:pPr>
+      <w:r>
+        <w:t>}</w:t>
+      </w:r>
+    </w:p>
+    <w:p>
+      <w:pPr>
+        <w:pStyle w:val="ListParagraph"/>
+        <w:ind w:left="2880"/>
+      </w:pPr>
+    </w:p>
+    <w:p>
+      <w:pPr>
+        <w:pStyle w:val="ListParagraph"/>
+        <w:numPr>
+          <w:ilvl w:val="0"/>
+          <w:numId w:val="9"/>
+        </w:numPr>
+      </w:pPr>
+      <w:r>
+        <w:t>DepartmentServiceImpl</w:t>
       </w:r>
     </w:p>
     <w:p>
@@ -2246,884 +3120,16 @@
         </w:numPr>
       </w:pPr>
       <w:r>
-        <w:t>com.cts.service.impl</w:t>
-      </w:r>
-    </w:p>
-    <w:p>
-      <w:pPr>
-        <w:pStyle w:val="ListParagraph"/>
-        <w:numPr>
-          <w:ilvl w:val="0"/>
-          <w:numId w:val="9"/>
-        </w:numPr>
-      </w:pPr>
-      <w:r>
-        <w:t>In model package</w:t>
-      </w:r>
-    </w:p>
-    <w:p>
-      <w:pPr>
-        <w:pStyle w:val="ListParagraph"/>
-        <w:numPr>
-          <w:ilvl w:val="1"/>
-          <w:numId w:val="9"/>
-        </w:numPr>
-      </w:pPr>
-      <w:r>
-        <w:t>Create Employee class (id, name and salary) and generate setter/getter methods.</w:t>
-      </w:r>
-    </w:p>
-    <w:p>
-      <w:pPr>
-        <w:pStyle w:val="ListParagraph"/>
-        <w:numPr>
-          <w:ilvl w:val="1"/>
-          <w:numId w:val="9"/>
-        </w:numPr>
-      </w:pPr>
-      <w:r>
-        <w:t>Create Department class (id, name, List&lt;Employee&gt; employees) and generate setter/getter methods.</w:t>
-      </w:r>
-    </w:p>
-    <w:p>
-      <w:pPr>
-        <w:pStyle w:val="ListParagraph"/>
-        <w:numPr>
-          <w:ilvl w:val="0"/>
-          <w:numId w:val="9"/>
-        </w:numPr>
-      </w:pPr>
-      <w:r>
-        <w:t>In service package</w:t>
-      </w:r>
-    </w:p>
-    <w:p>
-      <w:pPr>
-        <w:pStyle w:val="ListParagraph"/>
-        <w:numPr>
-          <w:ilvl w:val="1"/>
-          <w:numId w:val="9"/>
-        </w:numPr>
-      </w:pPr>
-      <w:r>
-        <w:t>Create EmployeeService interface</w:t>
-      </w:r>
-    </w:p>
-    <w:p>
-      <w:pPr>
-        <w:pStyle w:val="ListParagraph"/>
-        <w:numPr>
-          <w:ilvl w:val="1"/>
-          <w:numId w:val="9"/>
-        </w:numPr>
-      </w:pPr>
-      <w:r>
-        <w:t>Create DepartmentService interface</w:t>
-      </w:r>
-    </w:p>
-    <w:p>
-      <w:pPr>
-        <w:pStyle w:val="ListParagraph"/>
-        <w:numPr>
-          <w:ilvl w:val="1"/>
-          <w:numId w:val="9"/>
-        </w:numPr>
-      </w:pPr>
-      <w:r>
-        <w:t>Add proper method signatures for all the CRUD operations.</w:t>
-      </w:r>
-    </w:p>
-    <w:p>
-      <w:pPr>
-        <w:pStyle w:val="ListParagraph"/>
-        <w:numPr>
-          <w:ilvl w:val="1"/>
-          <w:numId w:val="9"/>
-        </w:numPr>
-      </w:pPr>
-      <w:r>
-        <w:t>In EmployeeService interface</w:t>
-      </w:r>
-    </w:p>
-    <w:p>
-      <w:pPr>
-        <w:pStyle w:val="ListParagraph"/>
-        <w:numPr>
-          <w:ilvl w:val="2"/>
-          <w:numId w:val="9"/>
-        </w:numPr>
-      </w:pPr>
-      <w:r>
-        <w:t>Public Boolean addEmployee(Employee emp);</w:t>
-      </w:r>
-    </w:p>
-    <w:p>
-      <w:pPr>
-        <w:pStyle w:val="ListParagraph"/>
-        <w:numPr>
-          <w:ilvl w:val="2"/>
-          <w:numId w:val="9"/>
-        </w:numPr>
-      </w:pPr>
-      <w:r>
-        <w:t>Public Employee getEmployee(int id);</w:t>
-      </w:r>
-    </w:p>
-    <w:p>
-      <w:pPr>
-        <w:pStyle w:val="ListParagraph"/>
-        <w:numPr>
-          <w:ilvl w:val="2"/>
-          <w:numId w:val="9"/>
-        </w:numPr>
-      </w:pPr>
-      <w:r>
-        <w:t>Public List&lt;Employee&gt; getAllEmployees();</w:t>
-      </w:r>
-    </w:p>
-    <w:p>
-      <w:pPr>
-        <w:pStyle w:val="ListParagraph"/>
-        <w:numPr>
-          <w:ilvl w:val="2"/>
-          <w:numId w:val="9"/>
-        </w:numPr>
-      </w:pPr>
-      <w:r>
-        <w:t>Public List&lt;Employee&gt; getAllEmployees(int salary);</w:t>
-      </w:r>
-    </w:p>
-    <w:p>
-      <w:pPr>
-        <w:pStyle w:val="ListParagraph"/>
-        <w:numPr>
-          <w:ilvl w:val="2"/>
-          <w:numId w:val="9"/>
-        </w:numPr>
-      </w:pPr>
-      <w:r>
-        <w:t>Public List&lt;Employee&gt; getAllEmployees(int minSalary, int maxSalary);</w:t>
-      </w:r>
-    </w:p>
-    <w:p>
-      <w:pPr>
-        <w:pStyle w:val="ListParagraph"/>
-        <w:numPr>
-          <w:ilvl w:val="2"/>
-          <w:numId w:val="9"/>
-        </w:numPr>
-      </w:pPr>
-      <w:r>
-        <w:t>Public Boolean deleteEmployee(int id);</w:t>
-      </w:r>
-    </w:p>
-    <w:p>
-      <w:pPr>
-        <w:pStyle w:val="ListParagraph"/>
-        <w:numPr>
-          <w:ilvl w:val="2"/>
-          <w:numId w:val="9"/>
-        </w:numPr>
-      </w:pPr>
-      <w:r>
-        <w:t>Public Boolean updateEmployee(Employee emp)</w:t>
-      </w:r>
-    </w:p>
-    <w:p>
-      <w:pPr>
-        <w:pStyle w:val="ListParagraph"/>
-        <w:numPr>
-          <w:ilvl w:val="1"/>
-          <w:numId w:val="9"/>
-        </w:numPr>
-      </w:pPr>
-      <w:r>
-        <w:t>In DepartmentService interface</w:t>
-      </w:r>
-    </w:p>
-    <w:p>
-      <w:pPr>
-        <w:pStyle w:val="ListParagraph"/>
-        <w:numPr>
-          <w:ilvl w:val="2"/>
-          <w:numId w:val="9"/>
-        </w:numPr>
-      </w:pPr>
-      <w:r>
-        <w:t>Public Boolean addDepartment(Department dept);</w:t>
-      </w:r>
-    </w:p>
-    <w:p>
-      <w:pPr>
-        <w:pStyle w:val="ListParagraph"/>
-        <w:numPr>
-          <w:ilvl w:val="2"/>
-          <w:numId w:val="9"/>
-        </w:numPr>
-      </w:pPr>
-      <w:r>
-        <w:t xml:space="preserve">Public </w:t>
-      </w:r>
-      <w:r>
-        <w:t xml:space="preserve">Department </w:t>
-      </w:r>
-      <w:r>
-        <w:t>Department (int id);</w:t>
-      </w:r>
-    </w:p>
-    <w:p>
-      <w:pPr>
-        <w:pStyle w:val="ListParagraph"/>
-        <w:numPr>
-          <w:ilvl w:val="2"/>
-          <w:numId w:val="9"/>
-        </w:numPr>
-      </w:pPr>
-      <w:r>
-        <w:t>Public List&lt;</w:t>
-      </w:r>
-      <w:r>
-        <w:t xml:space="preserve"> </w:t>
-      </w:r>
-      <w:r>
-        <w:t xml:space="preserve">Department </w:t>
-      </w:r>
-      <w:r>
-        <w:t>&gt; getAllDepartments();</w:t>
-      </w:r>
-    </w:p>
-    <w:p>
-      <w:pPr>
-        <w:pStyle w:val="ListParagraph"/>
-        <w:numPr>
-          <w:ilvl w:val="2"/>
-          <w:numId w:val="9"/>
-        </w:numPr>
-      </w:pPr>
-      <w:r>
-        <w:t>Public Boolean deleteDepartment(int id);   //cascade on delete?</w:t>
-      </w:r>
-    </w:p>
-    <w:p>
-      <w:pPr>
-        <w:pStyle w:val="ListParagraph"/>
-        <w:numPr>
-          <w:ilvl w:val="2"/>
-          <w:numId w:val="9"/>
-        </w:numPr>
-      </w:pPr>
-      <w:r>
-        <w:t>Public Boolean updateDepartment(Department dept);</w:t>
-      </w:r>
-    </w:p>
-    <w:p>
-      <w:pPr>
-        <w:pStyle w:val="ListParagraph"/>
-        <w:numPr>
-          <w:ilvl w:val="2"/>
-          <w:numId w:val="9"/>
-        </w:numPr>
-      </w:pPr>
-      <w:r>
-        <w:t>Public Boolean addEmployeeToDepartment(int empID, int deptID);</w:t>
-      </w:r>
-    </w:p>
-    <w:p>
-      <w:pPr>
-        <w:pStyle w:val="ListParagraph"/>
-        <w:numPr>
-          <w:ilvl w:val="2"/>
-          <w:numId w:val="9"/>
-        </w:numPr>
-      </w:pPr>
-      <w:r>
-        <w:t>Public Boolean deleteEmployeeFromDepartment(int empID, int deptID);</w:t>
-      </w:r>
-    </w:p>
-    <w:p>
-      <w:pPr>
-        <w:pStyle w:val="ListParagraph"/>
-        <w:numPr>
-          <w:ilvl w:val="2"/>
-          <w:numId w:val="9"/>
-        </w:numPr>
-      </w:pPr>
-      <w:r>
-        <w:t>Public List&lt;Employee&gt;  getAllEmployees(</w:t>
-      </w:r>
-      <w:r>
-        <w:t>int deptID);</w:t>
-      </w:r>
-    </w:p>
-    <w:p>
-      <w:pPr>
-        <w:pStyle w:val="ListParagraph"/>
-        <w:ind w:left="2160"/>
-      </w:pPr>
-    </w:p>
-    <w:p>
-      <w:pPr>
-        <w:pStyle w:val="ListParagraph"/>
-        <w:numPr>
-          <w:ilvl w:val="0"/>
-          <w:numId w:val="9"/>
-        </w:numPr>
-      </w:pPr>
-      <w:r>
-        <w:t>In service.impl package</w:t>
-      </w:r>
-    </w:p>
-    <w:p>
-      <w:pPr>
-        <w:pStyle w:val="ListParagraph"/>
-        <w:numPr>
-          <w:ilvl w:val="1"/>
-          <w:numId w:val="9"/>
-        </w:numPr>
-      </w:pPr>
-      <w:r>
-        <w:t>Create two classes</w:t>
-      </w:r>
-    </w:p>
-    <w:p>
-      <w:pPr>
-        <w:pStyle w:val="ListParagraph"/>
-        <w:numPr>
-          <w:ilvl w:val="2"/>
-          <w:numId w:val="9"/>
-        </w:numPr>
-      </w:pPr>
-      <w:r>
-        <w:t>Crete EmployeeServiceImpl class which implements EmployeeService class</w:t>
-      </w:r>
-    </w:p>
-    <w:p>
-      <w:pPr>
-        <w:pStyle w:val="ListParagraph"/>
-        <w:numPr>
-          <w:ilvl w:val="2"/>
-          <w:numId w:val="9"/>
-        </w:numPr>
-      </w:pPr>
-      <w:r>
-        <w:t>Create DepartmentServiceImpl class which implements Department class</w:t>
-      </w:r>
-    </w:p>
-    <w:p>
-      <w:pPr>
-        <w:pStyle w:val="ListParagraph"/>
-        <w:numPr>
-          <w:ilvl w:val="2"/>
-          <w:numId w:val="9"/>
-        </w:numPr>
-      </w:pPr>
-      <w:r>
-        <w:t>Implement</w:t>
-      </w:r>
-      <w:r>
-        <w:t xml:space="preserve"> all the methods.</w:t>
-      </w:r>
-    </w:p>
-    <w:p>
-      <w:pPr>
-        <w:pStyle w:val="ListParagraph"/>
-        <w:numPr>
-          <w:ilvl w:val="0"/>
-          <w:numId w:val="9"/>
-        </w:numPr>
-      </w:pPr>
-      <w:r>
-        <w:t xml:space="preserve">Implementation </w:t>
-      </w:r>
-      <w:r>
-        <w:t>EmployeeServiceImpl</w:t>
-      </w:r>
-    </w:p>
-    <w:p>
-      <w:pPr>
-        <w:pStyle w:val="ListParagraph"/>
-        <w:numPr>
-          <w:ilvl w:val="1"/>
-          <w:numId w:val="9"/>
-        </w:numPr>
-      </w:pPr>
-      <w:r>
-        <w:t>Declare employee array list</w:t>
-      </w:r>
-    </w:p>
-    <w:p>
-      <w:pPr>
-        <w:pStyle w:val="ListParagraph"/>
-        <w:numPr>
-          <w:ilvl w:val="2"/>
-          <w:numId w:val="9"/>
-        </w:numPr>
-      </w:pPr>
-      <w:r>
-        <w:t>List&lt;Employee&gt; employeeList;</w:t>
-      </w:r>
-    </w:p>
-    <w:p>
-      <w:pPr>
-        <w:pStyle w:val="ListParagraph"/>
-        <w:numPr>
-          <w:ilvl w:val="1"/>
-          <w:numId w:val="9"/>
-        </w:numPr>
-      </w:pPr>
-      <w:r>
-        <w:t xml:space="preserve">Initialize </w:t>
-      </w:r>
-      <w:r>
-        <w:t>employeeList</w:t>
-      </w:r>
-      <w:r>
-        <w:t xml:space="preserve"> in </w:t>
-      </w:r>
-      <w:r>
-        <w:t>EmployeeServiceImpl</w:t>
-      </w:r>
-      <w:r>
-        <w:t>() constructor</w:t>
-      </w:r>
-    </w:p>
-    <w:p>
-      <w:pPr>
-        <w:pStyle w:val="ListParagraph"/>
-        <w:numPr>
-          <w:ilvl w:val="2"/>
-          <w:numId w:val="9"/>
-        </w:numPr>
-      </w:pPr>
-      <w:r>
-        <w:t>employeeList</w:t>
-      </w:r>
-      <w:r>
-        <w:t xml:space="preserve"> = new ArrayList&lt;Employee&gt;();</w:t>
-      </w:r>
-    </w:p>
-    <w:p>
-      <w:pPr>
-        <w:pStyle w:val="ListParagraph"/>
-        <w:numPr>
-          <w:ilvl w:val="1"/>
-          <w:numId w:val="9"/>
-        </w:numPr>
-      </w:pPr>
-      <w:r>
-        <w:t>Implementing CRUD operations</w:t>
-      </w:r>
-    </w:p>
-    <w:p>
-      <w:pPr>
-        <w:pStyle w:val="ListParagraph"/>
-        <w:numPr>
-          <w:ilvl w:val="2"/>
-          <w:numId w:val="9"/>
-        </w:numPr>
-      </w:pPr>
-      <w:r>
-        <w:t>addEmployee</w:t>
-      </w:r>
-    </w:p>
-    <w:p>
-      <w:pPr>
-        <w:pStyle w:val="ListParagraph"/>
-        <w:numPr>
-          <w:ilvl w:val="3"/>
-          <w:numId w:val="9"/>
-        </w:numPr>
-      </w:pPr>
-      <w:r>
-        <w:t>Public Bo</w:t>
-      </w:r>
-      <w:r>
-        <w:t>olean addEmployee(Employee emp)</w:t>
-      </w:r>
-    </w:p>
-    <w:p>
-      <w:pPr>
-        <w:pStyle w:val="ListParagraph"/>
-        <w:numPr>
-          <w:ilvl w:val="3"/>
-          <w:numId w:val="9"/>
-        </w:numPr>
-      </w:pPr>
-      <w:r>
-        <w:t>{</w:t>
-      </w:r>
-    </w:p>
-    <w:p>
-      <w:pPr>
-        <w:pStyle w:val="ListParagraph"/>
-        <w:numPr>
-          <w:ilvl w:val="3"/>
-          <w:numId w:val="9"/>
-        </w:numPr>
-      </w:pPr>
-      <w:r>
-        <w:t xml:space="preserve">     </w:t>
-      </w:r>
-      <w:r>
-        <w:t>employeeList</w:t>
-      </w:r>
-      <w:r>
-        <w:t>.add(emp);</w:t>
-      </w:r>
-    </w:p>
-    <w:p>
-      <w:pPr>
-        <w:pStyle w:val="ListParagraph"/>
-        <w:numPr>
-          <w:ilvl w:val="3"/>
-          <w:numId w:val="9"/>
-        </w:numPr>
-      </w:pPr>
-      <w:r>
-        <w:t xml:space="preserve">    </w:t>
-      </w:r>
-      <w:r>
-        <w:t>return true;</w:t>
-      </w:r>
-      <w:r>
-        <w:t xml:space="preserve"> </w:t>
-      </w:r>
-    </w:p>
-    <w:p>
-      <w:pPr>
-        <w:pStyle w:val="ListParagraph"/>
-        <w:numPr>
-          <w:ilvl w:val="3"/>
-          <w:numId w:val="9"/>
-        </w:numPr>
-      </w:pPr>
-      <w:r>
-        <w:lastRenderedPageBreak/>
-        <w:t>}</w:t>
-      </w:r>
-    </w:p>
-    <w:p>
-      <w:pPr>
-        <w:pStyle w:val="ListParagraph"/>
-        <w:numPr>
-          <w:ilvl w:val="2"/>
-          <w:numId w:val="9"/>
-        </w:numPr>
-      </w:pPr>
-      <w:r>
-        <w:t>getEmployee</w:t>
-      </w:r>
-    </w:p>
-    <w:p>
-      <w:pPr>
-        <w:pStyle w:val="ListParagraph"/>
-        <w:numPr>
-          <w:ilvl w:val="3"/>
-          <w:numId w:val="9"/>
-        </w:numPr>
-      </w:pPr>
-      <w:r>
-        <w:t>public Employee  getEmployee(int id)</w:t>
-      </w:r>
-    </w:p>
-    <w:p>
-      <w:pPr>
-        <w:pStyle w:val="ListParagraph"/>
-        <w:numPr>
-          <w:ilvl w:val="3"/>
-          <w:numId w:val="9"/>
-        </w:numPr>
-      </w:pPr>
-      <w:r>
-        <w:t>{</w:t>
-      </w:r>
-    </w:p>
-    <w:p>
-      <w:pPr>
-        <w:pStyle w:val="ListParagraph"/>
-        <w:numPr>
-          <w:ilvl w:val="3"/>
-          <w:numId w:val="9"/>
-        </w:numPr>
-      </w:pPr>
-      <w:r>
-        <w:t xml:space="preserve">     //searching logic</w:t>
-      </w:r>
-      <w:r>
-        <w:t xml:space="preserve"> – linear search</w:t>
-      </w:r>
-    </w:p>
-    <w:p>
-      <w:pPr>
-        <w:pStyle w:val="ListParagraph"/>
-        <w:numPr>
-          <w:ilvl w:val="3"/>
-          <w:numId w:val="9"/>
-        </w:numPr>
-      </w:pPr>
-      <w:r>
-        <w:t>}</w:t>
-      </w:r>
-    </w:p>
-    <w:p>
-      <w:pPr>
-        <w:pStyle w:val="ListParagraph"/>
-        <w:numPr>
-          <w:ilvl w:val="2"/>
-          <w:numId w:val="9"/>
-        </w:numPr>
-      </w:pPr>
-      <w:r>
-        <w:t>getAllEmployees</w:t>
-      </w:r>
-    </w:p>
-    <w:p>
-      <w:pPr>
-        <w:pStyle w:val="ListParagraph"/>
-        <w:numPr>
-          <w:ilvl w:val="3"/>
-          <w:numId w:val="9"/>
-        </w:numPr>
-      </w:pPr>
-      <w:r>
-        <w:t>public List&lt;Employee&gt; getAllEmployees()</w:t>
-      </w:r>
-    </w:p>
-    <w:p>
-      <w:pPr>
-        <w:pStyle w:val="ListParagraph"/>
-        <w:numPr>
-          <w:ilvl w:val="3"/>
-          <w:numId w:val="9"/>
-        </w:numPr>
-      </w:pPr>
-      <w:r>
-        <w:t>{</w:t>
-      </w:r>
-    </w:p>
-    <w:p>
-      <w:pPr>
-        <w:pStyle w:val="ListParagraph"/>
-        <w:numPr>
-          <w:ilvl w:val="3"/>
-          <w:numId w:val="9"/>
-        </w:numPr>
-      </w:pPr>
-      <w:r>
-        <w:t xml:space="preserve">   return employeeList;</w:t>
-      </w:r>
-    </w:p>
-    <w:p>
-      <w:pPr>
-        <w:pStyle w:val="ListParagraph"/>
-        <w:numPr>
-          <w:ilvl w:val="3"/>
-          <w:numId w:val="9"/>
-        </w:numPr>
-      </w:pPr>
-      <w:r>
-        <w:t>}</w:t>
-      </w:r>
-    </w:p>
-    <w:p>
-      <w:pPr>
-        <w:pStyle w:val="ListParagraph"/>
-        <w:numPr>
-          <w:ilvl w:val="2"/>
-          <w:numId w:val="9"/>
-        </w:numPr>
-      </w:pPr>
-      <w:r>
-        <w:t>deleteEmployee</w:t>
-      </w:r>
-    </w:p>
-    <w:p>
-      <w:pPr>
-        <w:pStyle w:val="ListParagraph"/>
-        <w:numPr>
-          <w:ilvl w:val="3"/>
-          <w:numId w:val="9"/>
-        </w:numPr>
-      </w:pPr>
-      <w:r>
-        <w:t>public boolean deleteEmployee(int id)</w:t>
-      </w:r>
-    </w:p>
-    <w:p>
-      <w:pPr>
-        <w:pStyle w:val="ListParagraph"/>
-        <w:numPr>
-          <w:ilvl w:val="3"/>
-          <w:numId w:val="9"/>
-        </w:numPr>
-      </w:pPr>
-      <w:r>
-        <w:t>{</w:t>
-      </w:r>
-    </w:p>
-    <w:p>
-      <w:pPr>
-        <w:pStyle w:val="ListParagraph"/>
-        <w:numPr>
-          <w:ilvl w:val="3"/>
-          <w:numId w:val="9"/>
-        </w:numPr>
-      </w:pPr>
-      <w:r>
-        <w:t xml:space="preserve">      //check employee exist or not</w:t>
-      </w:r>
-    </w:p>
-    <w:p>
-      <w:pPr>
-        <w:pStyle w:val="ListParagraph"/>
-        <w:numPr>
-          <w:ilvl w:val="3"/>
-          <w:numId w:val="9"/>
-        </w:numPr>
-      </w:pPr>
-      <w:r>
-        <w:t xml:space="preserve">     //if does not exist, return false</w:t>
-      </w:r>
-    </w:p>
-    <w:p>
-      <w:pPr>
-        <w:pStyle w:val="ListParagraph"/>
-        <w:numPr>
-          <w:ilvl w:val="3"/>
-          <w:numId w:val="9"/>
-        </w:numPr>
-      </w:pPr>
-      <w:r>
-        <w:t xml:space="preserve">     // if exist, delete and return true</w:t>
-      </w:r>
-    </w:p>
-    <w:p>
-      <w:pPr>
-        <w:pStyle w:val="ListParagraph"/>
-        <w:numPr>
-          <w:ilvl w:val="3"/>
-          <w:numId w:val="9"/>
-        </w:numPr>
-      </w:pPr>
-      <w:r>
-        <w:t>}</w:t>
-      </w:r>
-    </w:p>
-    <w:p>
-      <w:pPr>
-        <w:pStyle w:val="ListParagraph"/>
-        <w:numPr>
-          <w:ilvl w:val="2"/>
-          <w:numId w:val="9"/>
-        </w:numPr>
-      </w:pPr>
-      <w:r>
-        <w:t>UpdateEmployee</w:t>
-      </w:r>
-    </w:p>
-    <w:p>
-      <w:pPr>
-        <w:pStyle w:val="ListParagraph"/>
-        <w:numPr>
-          <w:ilvl w:val="3"/>
-          <w:numId w:val="9"/>
-        </w:numPr>
-      </w:pPr>
-      <w:r>
-        <w:t>Public Boolean updateEmployee(Employee emp)</w:t>
-      </w:r>
-    </w:p>
-    <w:p>
-      <w:pPr>
-        <w:pStyle w:val="ListParagraph"/>
-        <w:numPr>
-          <w:ilvl w:val="3"/>
-          <w:numId w:val="9"/>
-        </w:numPr>
-      </w:pPr>
-      <w:r>
-        <w:t>{</w:t>
-      </w:r>
-    </w:p>
-    <w:p>
-      <w:pPr>
-        <w:pStyle w:val="ListParagraph"/>
-        <w:numPr>
-          <w:ilvl w:val="3"/>
-          <w:numId w:val="9"/>
-        </w:numPr>
-      </w:pPr>
-      <w:r>
-        <w:t xml:space="preserve">    //check employee exist or not</w:t>
-      </w:r>
-    </w:p>
-    <w:p>
-      <w:pPr>
-        <w:pStyle w:val="ListParagraph"/>
-        <w:numPr>
-          <w:ilvl w:val="3"/>
-          <w:numId w:val="9"/>
-        </w:numPr>
-      </w:pPr>
-      <w:r>
-        <w:t xml:space="preserve">  //if employee does not exist, we cannot update, return false</w:t>
-      </w:r>
-    </w:p>
-    <w:p>
-      <w:pPr>
-        <w:pStyle w:val="ListParagraph"/>
-        <w:numPr>
-          <w:ilvl w:val="3"/>
-          <w:numId w:val="9"/>
-        </w:numPr>
-      </w:pPr>
-      <w:r>
-        <w:t xml:space="preserve"> //if the employee exist, get from collections, and update it.</w:t>
-      </w:r>
-    </w:p>
-    <w:p>
-      <w:pPr>
-        <w:pStyle w:val="ListParagraph"/>
-        <w:numPr>
-          <w:ilvl w:val="3"/>
-          <w:numId w:val="9"/>
-        </w:numPr>
-      </w:pPr>
-      <w:r>
-        <w:t>}</w:t>
-      </w:r>
-    </w:p>
-    <w:p>
-      <w:pPr>
-        <w:pStyle w:val="ListParagraph"/>
-        <w:ind w:left="2880"/>
-      </w:pPr>
-    </w:p>
-    <w:p>
-      <w:pPr>
-        <w:pStyle w:val="ListParagraph"/>
-        <w:numPr>
-          <w:ilvl w:val="0"/>
-          <w:numId w:val="9"/>
-        </w:numPr>
-      </w:pPr>
-      <w:r>
-        <w:t>DepartmentServiceImpl</w:t>
-      </w:r>
-    </w:p>
-    <w:p>
-      <w:pPr>
-        <w:pStyle w:val="ListParagraph"/>
-        <w:numPr>
-          <w:ilvl w:val="1"/>
-          <w:numId w:val="9"/>
-        </w:numPr>
-      </w:pPr>
-      <w:r>
-        <w:t>Do similar to EmployeeServiceImpl</w:t>
+        <w:t xml:space="preserve">Do similar </w:t>
+      </w:r>
+      <w:r>
+        <w:t xml:space="preserve">as </w:t>
       </w:r>
       <w:bookmarkStart w:id="0" w:name="_GoBack"/>
       <w:bookmarkEnd w:id="0"/>
+      <w:r>
+        <w:t xml:space="preserve"> EmployeeServiceImpl</w:t>
+      </w:r>
     </w:p>
     <w:p/>
     <w:p/>

</xml_diff>

<commit_message>
added few comments - naming conventions
</commit_message>
<xml_diff>
--- a/Core Java Assignment.docx
+++ b/Core Java Assignment.docx
@@ -1,6 +1,6 @@
 
 <file path=word/document.xml><?xml version="1.0" encoding="utf-8"?>
-<w:document xmlns:wpc="http://schemas.microsoft.com/office/word/2010/wordprocessingCanvas" xmlns:mc="http://schemas.openxmlformats.org/markup-compatibility/2006" xmlns:o="urn:schemas-microsoft-com:office:office" xmlns:r="http://schemas.openxmlformats.org/officeDocument/2006/relationships" xmlns:m="http://schemas.openxmlformats.org/officeDocument/2006/math" xmlns:v="urn:schemas-microsoft-com:vml" xmlns:wp14="http://schemas.microsoft.com/office/word/2010/wordprocessingDrawing" xmlns:wp="http://schemas.openxmlformats.org/drawingml/2006/wordprocessingDrawing" xmlns:w10="urn:schemas-microsoft-com:office:word" xmlns:w="http://schemas.openxmlformats.org/wordprocessingml/2006/main" xmlns:w14="http://schemas.microsoft.com/office/word/2010/wordml" xmlns:w15="http://schemas.microsoft.com/office/word/2012/wordml" xmlns:wpg="http://schemas.microsoft.com/office/word/2010/wordprocessingGroup" xmlns:wpi="http://schemas.microsoft.com/office/word/2010/wordprocessingInk" xmlns:wne="http://schemas.microsoft.com/office/word/2006/wordml" xmlns:wps="http://schemas.microsoft.com/office/word/2010/wordprocessingShape" mc:Ignorable="w14 w15 wp14">
+<w:document xmlns:ve="http://schemas.openxmlformats.org/markup-compatibility/2006" xmlns:o="urn:schemas-microsoft-com:office:office" xmlns:r="http://schemas.openxmlformats.org/officeDocument/2006/relationships" xmlns:m="http://schemas.openxmlformats.org/officeDocument/2006/math" xmlns:v="urn:schemas-microsoft-com:vml" xmlns:wp="http://schemas.openxmlformats.org/drawingml/2006/wordprocessingDrawing" xmlns:w10="urn:schemas-microsoft-com:office:word" xmlns:w="http://schemas.openxmlformats.org/wordprocessingml/2006/main" xmlns:wne="http://schemas.microsoft.com/office/word/2006/wordml">
   <w:body>
     <w:p>
       <w:pPr>
@@ -146,6 +146,9 @@
       <w:r>
         <w:t xml:space="preserve">Follow proper naming conventions for package, class, method variable.  </w:t>
       </w:r>
+      <w:r>
+        <w:t>Camel case for class, method and variables.</w:t>
+      </w:r>
     </w:p>
     <w:p>
       <w:pPr>
@@ -176,6 +179,191 @@
       <w:r>
         <w:t>Consider code reusability, memory and performance.</w:t>
       </w:r>
+    </w:p>
+    <w:p>
+      <w:pPr>
+        <w:pStyle w:val="ListParagraph"/>
+        <w:numPr>
+          <w:ilvl w:val="0"/>
+          <w:numId w:val="7"/>
+        </w:numPr>
+        <w:pBdr>
+          <w:bottom w:val="single" w:sz="6" w:space="1" w:color="auto"/>
+        </w:pBdr>
+      </w:pPr>
+    </w:p>
+    <w:p>
+      <w:pPr>
+        <w:pBdr>
+          <w:bottom w:val="single" w:sz="6" w:space="1" w:color="auto"/>
+        </w:pBdr>
+      </w:pPr>
+    </w:p>
+    <w:p>
+      <w:r>
+        <w:t>Packages and class name:</w:t>
+      </w:r>
+      <w:r>
+        <w:t xml:space="preserve">  </w:t>
+      </w:r>
+    </w:p>
+    <w:p>
+      <w:pPr>
+        <w:pStyle w:val="ListParagraph"/>
+        <w:numPr>
+          <w:ilvl w:val="0"/>
+          <w:numId w:val="11"/>
+        </w:numPr>
+      </w:pPr>
+      <w:r>
+        <w:t>com.cts.assignment.core.java</w:t>
+      </w:r>
+    </w:p>
+    <w:p>
+      <w:pPr>
+        <w:pStyle w:val="ListParagraph"/>
+        <w:numPr>
+          <w:ilvl w:val="1"/>
+          <w:numId w:val="11"/>
+        </w:numPr>
+      </w:pPr>
+      <w:r>
+        <w:t>create class MyNumber</w:t>
+      </w:r>
+    </w:p>
+    <w:p>
+      <w:pPr>
+        <w:pStyle w:val="ListParagraph"/>
+        <w:numPr>
+          <w:ilvl w:val="1"/>
+          <w:numId w:val="11"/>
+        </w:numPr>
+      </w:pPr>
+      <w:r>
+        <w:t>create class MyString</w:t>
+      </w:r>
+    </w:p>
+    <w:p>
+      <w:pPr>
+        <w:pStyle w:val="ListParagraph"/>
+        <w:numPr>
+          <w:ilvl w:val="1"/>
+          <w:numId w:val="11"/>
+        </w:numPr>
+      </w:pPr>
+      <w:r>
+        <w:t>Create class MyArray</w:t>
+      </w:r>
+    </w:p>
+    <w:p>
+      <w:pPr>
+        <w:pStyle w:val="ListParagraph"/>
+        <w:numPr>
+          <w:ilvl w:val="1"/>
+          <w:numId w:val="11"/>
+        </w:numPr>
+      </w:pPr>
+      <w:r>
+        <w:t>Create class MyCollection  etc.,</w:t>
+      </w:r>
+    </w:p>
+    <w:p>
+      <w:pPr>
+        <w:pStyle w:val="ListParagraph"/>
+        <w:numPr>
+          <w:ilvl w:val="1"/>
+          <w:numId w:val="11"/>
+        </w:numPr>
+      </w:pPr>
+      <w:r>
+        <w:t>all the number related functions write in MyNumber class</w:t>
+      </w:r>
+    </w:p>
+    <w:p>
+      <w:pPr>
+        <w:pStyle w:val="ListParagraph"/>
+        <w:numPr>
+          <w:ilvl w:val="1"/>
+          <w:numId w:val="11"/>
+        </w:numPr>
+      </w:pPr>
+      <w:r>
+        <w:t>all the String related functions, write in MyString class</w:t>
+      </w:r>
+    </w:p>
+    <w:p>
+      <w:pPr>
+        <w:pStyle w:val="ListParagraph"/>
+        <w:numPr>
+          <w:ilvl w:val="1"/>
+          <w:numId w:val="11"/>
+        </w:numPr>
+      </w:pPr>
+      <w:r>
+        <w:t>All the Array related functions, write in MyArray....etc.,</w:t>
+      </w:r>
+    </w:p>
+    <w:p>
+      <w:pPr>
+        <w:pStyle w:val="ListParagraph"/>
+        <w:numPr>
+          <w:ilvl w:val="0"/>
+          <w:numId w:val="11"/>
+        </w:numPr>
+      </w:pPr>
+      <w:r>
+        <w:t>com.cts.assignment.core.java.test</w:t>
+      </w:r>
+    </w:p>
+    <w:p>
+      <w:pPr>
+        <w:pStyle w:val="ListParagraph"/>
+        <w:numPr>
+          <w:ilvl w:val="1"/>
+          <w:numId w:val="11"/>
+        </w:numPr>
+      </w:pPr>
+      <w:r>
+        <w:t>Test all the above methods in MyNumberTest class, MyStringTest, MyArrayTest etc.,</w:t>
+      </w:r>
+    </w:p>
+    <w:p>
+      <w:pPr>
+        <w:pStyle w:val="ListParagraph"/>
+        <w:numPr>
+          <w:ilvl w:val="0"/>
+          <w:numId w:val="11"/>
+        </w:numPr>
+      </w:pPr>
+      <w:r>
+        <w:t>com.cts.emp.management  -  Define all employee management app classes in this package.</w:t>
+      </w:r>
+    </w:p>
+    <w:p>
+      <w:pPr>
+        <w:pStyle w:val="ListParagraph"/>
+        <w:numPr>
+          <w:ilvl w:val="0"/>
+          <w:numId w:val="11"/>
+        </w:numPr>
+      </w:pPr>
+      <w:r>
+        <w:t>com.cts.emp.management.test  -  Test all employee management related operations this package.</w:t>
+      </w:r>
+    </w:p>
+    <w:p>
+      <w:pPr>
+        <w:pStyle w:val="ListParagraph"/>
+      </w:pPr>
+    </w:p>
+    <w:p/>
+    <w:p>
+      <w:pPr>
+        <w:pBdr>
+          <w:top w:val="single" w:sz="6" w:space="1" w:color="auto"/>
+          <w:bottom w:val="single" w:sz="6" w:space="1" w:color="auto"/>
+        </w:pBdr>
+      </w:pPr>
     </w:p>
     <w:p>
       <w:pPr>
@@ -228,6 +416,7 @@
         </w:pBdr>
       </w:pPr>
       <w:r>
+        <w:lastRenderedPageBreak/>
         <w:t>General programming logic</w:t>
       </w:r>
     </w:p>
@@ -513,7 +702,6 @@
         </w:numPr>
       </w:pPr>
       <w:r>
-        <w:lastRenderedPageBreak/>
         <w:t>Write a function to get lucky number of given number</w:t>
       </w:r>
     </w:p>
@@ -713,6 +901,9 @@
       </w:pPr>
       <w:r>
         <w:t>If i/p is 2 -&gt; output : Two</w:t>
+      </w:r>
+      <w:r>
+        <w:t xml:space="preserve"> etc.,</w:t>
       </w:r>
     </w:p>
     <w:p>
@@ -952,7 +1143,6 @@
         <w:pStyle w:val="ListParagraph"/>
       </w:pPr>
       <w:r>
-        <w:lastRenderedPageBreak/>
         <w:t xml:space="preserve">                         1  2 3</w:t>
       </w:r>
     </w:p>
@@ -996,7 +1186,7 @@
           <w:insideH w:val="single" w:sz="4" w:space="0" w:color="auto"/>
           <w:insideV w:val="single" w:sz="4" w:space="0" w:color="auto"/>
         </w:tblBorders>
-        <w:tblLook w:val="0000" w:firstRow="0" w:lastRow="0" w:firstColumn="0" w:lastColumn="0" w:noHBand="0" w:noVBand="0"/>
+        <w:tblLook w:val="0000"/>
       </w:tblPr>
       <w:tblGrid>
         <w:gridCol w:w="1440"/>
@@ -1324,7 +1514,6 @@
         <w:ind w:left="1440"/>
       </w:pPr>
       <w:r>
-        <w:lastRenderedPageBreak/>
         <w:t xml:space="preserve">Output: </w:t>
       </w:r>
     </w:p>
@@ -1488,7 +1677,6 @@
     </w:p>
     <w:p>
       <w:r>
-        <w:lastRenderedPageBreak/>
         <w:t>Write a function to insert an element in the array in given position</w:t>
       </w:r>
     </w:p>
@@ -1607,6 +1795,7 @@
         </w:numPr>
       </w:pPr>
       <w:r>
+        <w:lastRenderedPageBreak/>
         <w:t>Write</w:t>
       </w:r>
       <w:r>
@@ -1845,180 +2034,180 @@
         </w:pBdr>
       </w:pPr>
       <w:r>
+        <w:t>Collections</w:t>
+      </w:r>
+    </w:p>
+    <w:p/>
+    <w:p>
+      <w:pPr>
+        <w:pStyle w:val="ListParagraph"/>
+        <w:numPr>
+          <w:ilvl w:val="1"/>
+          <w:numId w:val="1"/>
+        </w:numPr>
+      </w:pPr>
+      <w:r>
+        <w:t>ArrayList</w:t>
+      </w:r>
+    </w:p>
+    <w:p>
+      <w:pPr>
+        <w:pStyle w:val="ListParagraph"/>
+        <w:numPr>
+          <w:ilvl w:val="2"/>
+          <w:numId w:val="1"/>
+        </w:numPr>
+      </w:pPr>
+      <w:r>
+        <w:t xml:space="preserve">Write a program to add few </w:t>
+      </w:r>
+      <w:r>
+        <w:t>integers in the array</w:t>
+      </w:r>
+      <w:r>
+        <w:t xml:space="preserve"> </w:t>
+      </w:r>
+      <w:r>
+        <w:t>list and display the same (by writing display method)</w:t>
+      </w:r>
+    </w:p>
+    <w:p>
+      <w:pPr>
+        <w:pStyle w:val="ListParagraph"/>
+        <w:numPr>
+          <w:ilvl w:val="3"/>
+          <w:numId w:val="1"/>
+        </w:numPr>
+      </w:pPr>
+      <w:r>
+        <w:t>Display using iterator.</w:t>
+      </w:r>
+    </w:p>
+    <w:p>
+      <w:pPr>
+        <w:pStyle w:val="ListParagraph"/>
+        <w:numPr>
+          <w:ilvl w:val="3"/>
+          <w:numId w:val="1"/>
+        </w:numPr>
+      </w:pPr>
+      <w:r>
+        <w:t>Display using enhanced for loop.</w:t>
+      </w:r>
+    </w:p>
+    <w:p>
+      <w:pPr>
+        <w:pStyle w:val="ListParagraph"/>
+        <w:numPr>
+          <w:ilvl w:val="3"/>
+          <w:numId w:val="1"/>
+        </w:numPr>
+      </w:pPr>
+      <w:r>
+        <w:t>Write a search method to find whether given number is present or not.</w:t>
+      </w:r>
+    </w:p>
+    <w:p>
+      <w:pPr>
+        <w:pStyle w:val="ListParagraph"/>
+        <w:numPr>
+          <w:ilvl w:val="3"/>
+          <w:numId w:val="1"/>
+        </w:numPr>
+      </w:pPr>
+      <w:r>
+        <w:t>Write a get method to get the number from a particular position. (one line)</w:t>
+      </w:r>
+    </w:p>
+    <w:p>
+      <w:pPr>
+        <w:pStyle w:val="ListParagraph"/>
+        <w:numPr>
+          <w:ilvl w:val="2"/>
+          <w:numId w:val="1"/>
+        </w:numPr>
+      </w:pPr>
+      <w:r>
+        <w:t>Call sort method   - Collectins.sort(arrayList)  and call the display method again.</w:t>
+      </w:r>
+    </w:p>
+    <w:p>
+      <w:pPr>
+        <w:pStyle w:val="ListParagraph"/>
+        <w:numPr>
+          <w:ilvl w:val="2"/>
+          <w:numId w:val="1"/>
+        </w:numPr>
+      </w:pPr>
+      <w:r>
+        <w:t>Do the above for String objects.</w:t>
+      </w:r>
+    </w:p>
+    <w:p>
+      <w:pPr>
+        <w:pStyle w:val="ListParagraph"/>
+        <w:numPr>
+          <w:ilvl w:val="2"/>
+          <w:numId w:val="1"/>
+        </w:numPr>
+      </w:pPr>
+      <w:r>
+        <w:t>Do the above for Employee objects.</w:t>
+      </w:r>
+    </w:p>
+    <w:p>
+      <w:pPr>
+        <w:pStyle w:val="ListParagraph"/>
+        <w:numPr>
+          <w:ilvl w:val="3"/>
+          <w:numId w:val="1"/>
+        </w:numPr>
+      </w:pPr>
+      <w:r>
+        <w:t>Sort all employees based on salary.</w:t>
+      </w:r>
+    </w:p>
+    <w:p>
+      <w:pPr>
+        <w:pStyle w:val="ListParagraph"/>
+        <w:numPr>
+          <w:ilvl w:val="3"/>
+          <w:numId w:val="1"/>
+        </w:numPr>
+      </w:pPr>
+      <w:r>
+        <w:t>Sort all employees based on name</w:t>
+      </w:r>
+    </w:p>
+    <w:p>
+      <w:pPr>
+        <w:pStyle w:val="ListParagraph"/>
+        <w:numPr>
+          <w:ilvl w:val="3"/>
+          <w:numId w:val="1"/>
+        </w:numPr>
+      </w:pPr>
+      <w:r>
+        <w:t>Understand comparator usage</w:t>
+      </w:r>
+    </w:p>
+    <w:p>
+      <w:pPr>
+        <w:pStyle w:val="ListParagraph"/>
+        <w:ind w:left="2880"/>
+      </w:pPr>
+    </w:p>
+    <w:p/>
+    <w:p>
+      <w:pPr>
+        <w:pStyle w:val="ListParagraph"/>
+        <w:numPr>
+          <w:ilvl w:val="0"/>
+          <w:numId w:val="1"/>
+        </w:numPr>
+      </w:pPr>
+      <w:r>
         <w:lastRenderedPageBreak/>
-        <w:t>Collections</w:t>
-      </w:r>
-    </w:p>
-    <w:p/>
-    <w:p>
-      <w:pPr>
-        <w:pStyle w:val="ListParagraph"/>
-        <w:numPr>
-          <w:ilvl w:val="1"/>
-          <w:numId w:val="1"/>
-        </w:numPr>
-      </w:pPr>
-      <w:r>
-        <w:t>ArrayList</w:t>
-      </w:r>
-    </w:p>
-    <w:p>
-      <w:pPr>
-        <w:pStyle w:val="ListParagraph"/>
-        <w:numPr>
-          <w:ilvl w:val="2"/>
-          <w:numId w:val="1"/>
-        </w:numPr>
-      </w:pPr>
-      <w:r>
-        <w:t xml:space="preserve">Write a program to add few </w:t>
-      </w:r>
-      <w:r>
-        <w:t>integers in the array</w:t>
-      </w:r>
-      <w:r>
-        <w:t xml:space="preserve"> </w:t>
-      </w:r>
-      <w:r>
-        <w:t>list and display the same (by writing display method)</w:t>
-      </w:r>
-    </w:p>
-    <w:p>
-      <w:pPr>
-        <w:pStyle w:val="ListParagraph"/>
-        <w:numPr>
-          <w:ilvl w:val="3"/>
-          <w:numId w:val="1"/>
-        </w:numPr>
-      </w:pPr>
-      <w:r>
-        <w:t>Display using iterator.</w:t>
-      </w:r>
-    </w:p>
-    <w:p>
-      <w:pPr>
-        <w:pStyle w:val="ListParagraph"/>
-        <w:numPr>
-          <w:ilvl w:val="3"/>
-          <w:numId w:val="1"/>
-        </w:numPr>
-      </w:pPr>
-      <w:r>
-        <w:t>Display using enhanced for loop.</w:t>
-      </w:r>
-    </w:p>
-    <w:p>
-      <w:pPr>
-        <w:pStyle w:val="ListParagraph"/>
-        <w:numPr>
-          <w:ilvl w:val="3"/>
-          <w:numId w:val="1"/>
-        </w:numPr>
-      </w:pPr>
-      <w:r>
-        <w:t>Write a search method to find whether given number is present or not.</w:t>
-      </w:r>
-    </w:p>
-    <w:p>
-      <w:pPr>
-        <w:pStyle w:val="ListParagraph"/>
-        <w:numPr>
-          <w:ilvl w:val="3"/>
-          <w:numId w:val="1"/>
-        </w:numPr>
-      </w:pPr>
-      <w:r>
-        <w:t>Write a get method to get the number from a particular position. (one line)</w:t>
-      </w:r>
-    </w:p>
-    <w:p>
-      <w:pPr>
-        <w:pStyle w:val="ListParagraph"/>
-        <w:numPr>
-          <w:ilvl w:val="2"/>
-          <w:numId w:val="1"/>
-        </w:numPr>
-      </w:pPr>
-      <w:r>
-        <w:t>Call sort method   - Collectins.sort(arrayList)  and call the display method again.</w:t>
-      </w:r>
-    </w:p>
-    <w:p>
-      <w:pPr>
-        <w:pStyle w:val="ListParagraph"/>
-        <w:numPr>
-          <w:ilvl w:val="2"/>
-          <w:numId w:val="1"/>
-        </w:numPr>
-      </w:pPr>
-      <w:r>
-        <w:t>Do the above for String objects.</w:t>
-      </w:r>
-    </w:p>
-    <w:p>
-      <w:pPr>
-        <w:pStyle w:val="ListParagraph"/>
-        <w:numPr>
-          <w:ilvl w:val="2"/>
-          <w:numId w:val="1"/>
-        </w:numPr>
-      </w:pPr>
-      <w:r>
-        <w:t>Do the above for Employee objects.</w:t>
-      </w:r>
-    </w:p>
-    <w:p>
-      <w:pPr>
-        <w:pStyle w:val="ListParagraph"/>
-        <w:numPr>
-          <w:ilvl w:val="3"/>
-          <w:numId w:val="1"/>
-        </w:numPr>
-      </w:pPr>
-      <w:r>
-        <w:t>Sort all employees based on salary.</w:t>
-      </w:r>
-    </w:p>
-    <w:p>
-      <w:pPr>
-        <w:pStyle w:val="ListParagraph"/>
-        <w:numPr>
-          <w:ilvl w:val="3"/>
-          <w:numId w:val="1"/>
-        </w:numPr>
-      </w:pPr>
-      <w:r>
-        <w:t>Sort all employees based on name</w:t>
-      </w:r>
-    </w:p>
-    <w:p>
-      <w:pPr>
-        <w:pStyle w:val="ListParagraph"/>
-        <w:numPr>
-          <w:ilvl w:val="3"/>
-          <w:numId w:val="1"/>
-        </w:numPr>
-      </w:pPr>
-      <w:r>
-        <w:t>Understand comparator usage</w:t>
-      </w:r>
-    </w:p>
-    <w:p>
-      <w:pPr>
-        <w:pStyle w:val="ListParagraph"/>
-        <w:ind w:left="2880"/>
-      </w:pPr>
-    </w:p>
-    <w:p/>
-    <w:p>
-      <w:pPr>
-        <w:pStyle w:val="ListParagraph"/>
-        <w:numPr>
-          <w:ilvl w:val="0"/>
-          <w:numId w:val="1"/>
-        </w:numPr>
-      </w:pPr>
-      <w:r>
         <w:t>Employee Management</w:t>
       </w:r>
     </w:p>
@@ -2233,8 +2422,368 @@
         </w:numPr>
       </w:pPr>
       <w:r>
+        <w:t>Create 3 separate packages</w:t>
+      </w:r>
+    </w:p>
+    <w:p>
+      <w:pPr>
+        <w:pStyle w:val="ListParagraph"/>
+        <w:numPr>
+          <w:ilvl w:val="1"/>
+          <w:numId w:val="9"/>
+        </w:numPr>
+      </w:pPr>
+      <w:r>
+        <w:t>com.cts.bean  ( or com.cts.model)</w:t>
+      </w:r>
+    </w:p>
+    <w:p>
+      <w:pPr>
+        <w:pStyle w:val="ListParagraph"/>
+        <w:numPr>
+          <w:ilvl w:val="1"/>
+          <w:numId w:val="9"/>
+        </w:numPr>
+      </w:pPr>
+      <w:r>
+        <w:t>com.cts.service</w:t>
+      </w:r>
+    </w:p>
+    <w:p>
+      <w:pPr>
+        <w:pStyle w:val="ListParagraph"/>
+        <w:numPr>
+          <w:ilvl w:val="1"/>
+          <w:numId w:val="9"/>
+        </w:numPr>
+      </w:pPr>
+      <w:r>
+        <w:t>com.cts.service.impl</w:t>
+      </w:r>
+    </w:p>
+    <w:p>
+      <w:pPr>
+        <w:pStyle w:val="ListParagraph"/>
+        <w:numPr>
+          <w:ilvl w:val="0"/>
+          <w:numId w:val="9"/>
+        </w:numPr>
+      </w:pPr>
+      <w:r>
+        <w:t>In model package</w:t>
+      </w:r>
+    </w:p>
+    <w:p>
+      <w:pPr>
+        <w:pStyle w:val="ListParagraph"/>
+        <w:numPr>
+          <w:ilvl w:val="1"/>
+          <w:numId w:val="9"/>
+        </w:numPr>
+      </w:pPr>
+      <w:r>
+        <w:t>Create Employee class (id, name and salary) and generate setter/getter methods.</w:t>
+      </w:r>
+    </w:p>
+    <w:p>
+      <w:pPr>
+        <w:pStyle w:val="ListParagraph"/>
+        <w:numPr>
+          <w:ilvl w:val="1"/>
+          <w:numId w:val="9"/>
+        </w:numPr>
+      </w:pPr>
+      <w:r>
+        <w:t>Create Department class (id, name, List&lt;Employee&gt; employees) and generate setter/getter methods.</w:t>
+      </w:r>
+    </w:p>
+    <w:p>
+      <w:pPr>
+        <w:pStyle w:val="ListParagraph"/>
+        <w:numPr>
+          <w:ilvl w:val="0"/>
+          <w:numId w:val="9"/>
+        </w:numPr>
+      </w:pPr>
+      <w:r>
+        <w:t>In service package</w:t>
+      </w:r>
+    </w:p>
+    <w:p>
+      <w:pPr>
+        <w:pStyle w:val="ListParagraph"/>
+        <w:numPr>
+          <w:ilvl w:val="1"/>
+          <w:numId w:val="9"/>
+        </w:numPr>
+      </w:pPr>
+      <w:r>
+        <w:t>Create EmployeeService interface</w:t>
+      </w:r>
+    </w:p>
+    <w:p>
+      <w:pPr>
+        <w:pStyle w:val="ListParagraph"/>
+        <w:numPr>
+          <w:ilvl w:val="1"/>
+          <w:numId w:val="9"/>
+        </w:numPr>
+      </w:pPr>
+      <w:r>
+        <w:t>Create DepartmentService interface</w:t>
+      </w:r>
+    </w:p>
+    <w:p>
+      <w:pPr>
+        <w:pStyle w:val="ListParagraph"/>
+        <w:numPr>
+          <w:ilvl w:val="1"/>
+          <w:numId w:val="9"/>
+        </w:numPr>
+      </w:pPr>
+      <w:r>
+        <w:t>Add proper method signatures for all the CRUD operations.</w:t>
+      </w:r>
+    </w:p>
+    <w:p>
+      <w:pPr>
+        <w:pStyle w:val="ListParagraph"/>
+        <w:numPr>
+          <w:ilvl w:val="1"/>
+          <w:numId w:val="9"/>
+        </w:numPr>
+      </w:pPr>
+      <w:r>
+        <w:t>In EmployeeService interface</w:t>
+      </w:r>
+    </w:p>
+    <w:p>
+      <w:pPr>
+        <w:pStyle w:val="ListParagraph"/>
+        <w:numPr>
+          <w:ilvl w:val="2"/>
+          <w:numId w:val="9"/>
+        </w:numPr>
+      </w:pPr>
+      <w:r>
+        <w:t>Public Boolean addEmployee(Employee emp);</w:t>
+      </w:r>
+    </w:p>
+    <w:p>
+      <w:pPr>
+        <w:pStyle w:val="ListParagraph"/>
+        <w:numPr>
+          <w:ilvl w:val="2"/>
+          <w:numId w:val="9"/>
+        </w:numPr>
+      </w:pPr>
+      <w:r>
+        <w:t>Public Employee getEmployee(int id);</w:t>
+      </w:r>
+    </w:p>
+    <w:p>
+      <w:pPr>
+        <w:pStyle w:val="ListParagraph"/>
+        <w:numPr>
+          <w:ilvl w:val="2"/>
+          <w:numId w:val="9"/>
+        </w:numPr>
+      </w:pPr>
+      <w:r>
+        <w:t>Public List&lt;Employee&gt; getAllEmployees();</w:t>
+      </w:r>
+    </w:p>
+    <w:p>
+      <w:pPr>
+        <w:pStyle w:val="ListParagraph"/>
+        <w:numPr>
+          <w:ilvl w:val="2"/>
+          <w:numId w:val="9"/>
+        </w:numPr>
+      </w:pPr>
+      <w:r>
+        <w:t>Public List&lt;Employee&gt; getAllEmployees(int salary);</w:t>
+      </w:r>
+    </w:p>
+    <w:p>
+      <w:pPr>
+        <w:pStyle w:val="ListParagraph"/>
+        <w:numPr>
+          <w:ilvl w:val="2"/>
+          <w:numId w:val="9"/>
+        </w:numPr>
+      </w:pPr>
+      <w:r>
+        <w:t>Public List&lt;Employee&gt; getAllEmployees(int minSalary, int maxSalary);</w:t>
+      </w:r>
+    </w:p>
+    <w:p>
+      <w:pPr>
+        <w:pStyle w:val="ListParagraph"/>
+        <w:numPr>
+          <w:ilvl w:val="2"/>
+          <w:numId w:val="9"/>
+        </w:numPr>
+      </w:pPr>
+      <w:r>
+        <w:t>Public Boolean deleteEmployee(int id);</w:t>
+      </w:r>
+    </w:p>
+    <w:p>
+      <w:pPr>
+        <w:pStyle w:val="ListParagraph"/>
+        <w:numPr>
+          <w:ilvl w:val="2"/>
+          <w:numId w:val="9"/>
+        </w:numPr>
+      </w:pPr>
+      <w:r>
+        <w:t>Public Boolean updateEmployee(Employee emp)</w:t>
+      </w:r>
+    </w:p>
+    <w:p>
+      <w:pPr>
+        <w:pStyle w:val="ListParagraph"/>
+        <w:numPr>
+          <w:ilvl w:val="1"/>
+          <w:numId w:val="9"/>
+        </w:numPr>
+      </w:pPr>
+      <w:r>
+        <w:t>In DepartmentService interface</w:t>
+      </w:r>
+    </w:p>
+    <w:p>
+      <w:pPr>
+        <w:pStyle w:val="ListParagraph"/>
+        <w:numPr>
+          <w:ilvl w:val="2"/>
+          <w:numId w:val="9"/>
+        </w:numPr>
+      </w:pPr>
+      <w:r>
+        <w:t>Public Boolean addDepartment(Department dept);</w:t>
+      </w:r>
+    </w:p>
+    <w:p>
+      <w:pPr>
+        <w:pStyle w:val="ListParagraph"/>
+        <w:numPr>
+          <w:ilvl w:val="2"/>
+          <w:numId w:val="9"/>
+        </w:numPr>
+      </w:pPr>
+      <w:r>
+        <w:t xml:space="preserve">Public </w:t>
+      </w:r>
+      <w:r>
+        <w:t xml:space="preserve">Department </w:t>
+      </w:r>
+      <w:r>
+        <w:t>Department (int id);</w:t>
+      </w:r>
+    </w:p>
+    <w:p>
+      <w:pPr>
+        <w:pStyle w:val="ListParagraph"/>
+        <w:numPr>
+          <w:ilvl w:val="2"/>
+          <w:numId w:val="9"/>
+        </w:numPr>
+      </w:pPr>
+      <w:r>
         <w:lastRenderedPageBreak/>
-        <w:t>Create 3 separate packages</w:t>
+        <w:t>Public List&lt;</w:t>
+      </w:r>
+      <w:r>
+        <w:t xml:space="preserve"> </w:t>
+      </w:r>
+      <w:r>
+        <w:t xml:space="preserve">Department </w:t>
+      </w:r>
+      <w:r>
+        <w:t>&gt; getAllDepartments();</w:t>
+      </w:r>
+    </w:p>
+    <w:p>
+      <w:pPr>
+        <w:pStyle w:val="ListParagraph"/>
+        <w:numPr>
+          <w:ilvl w:val="2"/>
+          <w:numId w:val="9"/>
+        </w:numPr>
+      </w:pPr>
+      <w:r>
+        <w:t>Public Boolean deleteDepartment(int id);   //cascade on delete?</w:t>
+      </w:r>
+    </w:p>
+    <w:p>
+      <w:pPr>
+        <w:pStyle w:val="ListParagraph"/>
+        <w:numPr>
+          <w:ilvl w:val="2"/>
+          <w:numId w:val="9"/>
+        </w:numPr>
+      </w:pPr>
+      <w:r>
+        <w:t>Public Boolean updateDepartment(Department dept);</w:t>
+      </w:r>
+    </w:p>
+    <w:p>
+      <w:pPr>
+        <w:pStyle w:val="ListParagraph"/>
+        <w:numPr>
+          <w:ilvl w:val="2"/>
+          <w:numId w:val="9"/>
+        </w:numPr>
+      </w:pPr>
+      <w:r>
+        <w:t>Public Boolean addEmployeeToDepartment(int empID, int deptID);</w:t>
+      </w:r>
+    </w:p>
+    <w:p>
+      <w:pPr>
+        <w:pStyle w:val="ListParagraph"/>
+        <w:numPr>
+          <w:ilvl w:val="2"/>
+          <w:numId w:val="9"/>
+        </w:numPr>
+      </w:pPr>
+      <w:r>
+        <w:t>Public Boolean deleteEmployeeFromDepartment(int empID, int deptID);</w:t>
+      </w:r>
+    </w:p>
+    <w:p>
+      <w:pPr>
+        <w:pStyle w:val="ListParagraph"/>
+        <w:numPr>
+          <w:ilvl w:val="2"/>
+          <w:numId w:val="9"/>
+        </w:numPr>
+      </w:pPr>
+      <w:r>
+        <w:t>Public List&lt;Employee&gt;  getAllEmployees(</w:t>
+      </w:r>
+      <w:r>
+        <w:t>int deptID);</w:t>
+      </w:r>
+    </w:p>
+    <w:p>
+      <w:pPr>
+        <w:pStyle w:val="ListParagraph"/>
+        <w:ind w:left="2160"/>
+      </w:pPr>
+    </w:p>
+    <w:p>
+      <w:pPr>
+        <w:pStyle w:val="ListParagraph"/>
+        <w:numPr>
+          <w:ilvl w:val="0"/>
+          <w:numId w:val="9"/>
+        </w:numPr>
+      </w:pPr>
+      <w:r>
+        <w:t>In service.impl package</w:t>
       </w:r>
     </w:p>
     <w:p>
@@ -2246,7 +2795,58 @@
         </w:numPr>
       </w:pPr>
       <w:r>
-        <w:t>com.cts.bean  ( or com.cts.model)</w:t>
+        <w:t>Create two classes</w:t>
+      </w:r>
+    </w:p>
+    <w:p>
+      <w:pPr>
+        <w:pStyle w:val="ListParagraph"/>
+        <w:numPr>
+          <w:ilvl w:val="2"/>
+          <w:numId w:val="9"/>
+        </w:numPr>
+      </w:pPr>
+      <w:r>
+        <w:t>Crete EmployeeServiceImpl class which implements EmployeeService class</w:t>
+      </w:r>
+    </w:p>
+    <w:p>
+      <w:pPr>
+        <w:pStyle w:val="ListParagraph"/>
+        <w:numPr>
+          <w:ilvl w:val="2"/>
+          <w:numId w:val="9"/>
+        </w:numPr>
+      </w:pPr>
+      <w:r>
+        <w:t>Create DepartmentServiceImpl class which implements Department class</w:t>
+      </w:r>
+    </w:p>
+    <w:p>
+      <w:pPr>
+        <w:pStyle w:val="ListParagraph"/>
+        <w:numPr>
+          <w:ilvl w:val="2"/>
+          <w:numId w:val="9"/>
+        </w:numPr>
+      </w:pPr>
+      <w:r>
+        <w:t>Implement</w:t>
+      </w:r>
+      <w:r>
+        <w:t xml:space="preserve"> all the methods.</w:t>
+      </w:r>
+    </w:p>
+    <w:p>
+      <w:pPr>
+        <w:pStyle w:val="ListParagraph"/>
+        <w:numPr>
+          <w:ilvl w:val="0"/>
+          <w:numId w:val="9"/>
+        </w:numPr>
+      </w:pPr>
+      <w:r>
+        <w:t>Implementation EmployeeServiceImpl</w:t>
       </w:r>
     </w:p>
     <w:p>
@@ -2258,7 +2858,19 @@
         </w:numPr>
       </w:pPr>
       <w:r>
-        <w:t>com.cts.service</w:t>
+        <w:t>Declare employee array list</w:t>
+      </w:r>
+    </w:p>
+    <w:p>
+      <w:pPr>
+        <w:pStyle w:val="ListParagraph"/>
+        <w:numPr>
+          <w:ilvl w:val="2"/>
+          <w:numId w:val="9"/>
+        </w:numPr>
+      </w:pPr>
+      <w:r>
+        <w:t>List&lt;Employee&gt; employeeList;</w:t>
       </w:r>
     </w:p>
     <w:p>
@@ -2270,19 +2882,19 @@
         </w:numPr>
       </w:pPr>
       <w:r>
-        <w:t>com.cts.service.impl</w:t>
-      </w:r>
-    </w:p>
-    <w:p>
-      <w:pPr>
-        <w:pStyle w:val="ListParagraph"/>
-        <w:numPr>
-          <w:ilvl w:val="0"/>
-          <w:numId w:val="9"/>
-        </w:numPr>
-      </w:pPr>
-      <w:r>
-        <w:t>In model package</w:t>
+        <w:t>Initialize employeeList in EmployeeServiceImpl() constructor</w:t>
+      </w:r>
+    </w:p>
+    <w:p>
+      <w:pPr>
+        <w:pStyle w:val="ListParagraph"/>
+        <w:numPr>
+          <w:ilvl w:val="2"/>
+          <w:numId w:val="9"/>
+        </w:numPr>
+      </w:pPr>
+      <w:r>
+        <w:t>employeeList = new ArrayList&lt;Employee&gt;();</w:t>
       </w:r>
     </w:p>
     <w:p>
@@ -2294,79 +2906,7 @@
         </w:numPr>
       </w:pPr>
       <w:r>
-        <w:t>Create Employee class (id, name and salary) and generate setter/getter methods.</w:t>
-      </w:r>
-    </w:p>
-    <w:p>
-      <w:pPr>
-        <w:pStyle w:val="ListParagraph"/>
-        <w:numPr>
-          <w:ilvl w:val="1"/>
-          <w:numId w:val="9"/>
-        </w:numPr>
-      </w:pPr>
-      <w:r>
-        <w:t>Create Department class (id, name, List&lt;Employee&gt; employees) and generate setter/getter methods.</w:t>
-      </w:r>
-    </w:p>
-    <w:p>
-      <w:pPr>
-        <w:pStyle w:val="ListParagraph"/>
-        <w:numPr>
-          <w:ilvl w:val="0"/>
-          <w:numId w:val="9"/>
-        </w:numPr>
-      </w:pPr>
-      <w:r>
-        <w:t>In service package</w:t>
-      </w:r>
-    </w:p>
-    <w:p>
-      <w:pPr>
-        <w:pStyle w:val="ListParagraph"/>
-        <w:numPr>
-          <w:ilvl w:val="1"/>
-          <w:numId w:val="9"/>
-        </w:numPr>
-      </w:pPr>
-      <w:r>
-        <w:t>Create EmployeeService interface</w:t>
-      </w:r>
-    </w:p>
-    <w:p>
-      <w:pPr>
-        <w:pStyle w:val="ListParagraph"/>
-        <w:numPr>
-          <w:ilvl w:val="1"/>
-          <w:numId w:val="9"/>
-        </w:numPr>
-      </w:pPr>
-      <w:r>
-        <w:t>Create DepartmentService interface</w:t>
-      </w:r>
-    </w:p>
-    <w:p>
-      <w:pPr>
-        <w:pStyle w:val="ListParagraph"/>
-        <w:numPr>
-          <w:ilvl w:val="1"/>
-          <w:numId w:val="9"/>
-        </w:numPr>
-      </w:pPr>
-      <w:r>
-        <w:t>Add proper method signatures for all the CRUD operations.</w:t>
-      </w:r>
-    </w:p>
-    <w:p>
-      <w:pPr>
-        <w:pStyle w:val="ListParagraph"/>
-        <w:numPr>
-          <w:ilvl w:val="1"/>
-          <w:numId w:val="9"/>
-        </w:numPr>
-      </w:pPr>
-      <w:r>
-        <w:t>In EmployeeService interface</w:t>
+        <w:t>Implementing CRUD operations</w:t>
       </w:r>
     </w:p>
     <w:p>
@@ -2378,7 +2918,76 @@
         </w:numPr>
       </w:pPr>
       <w:r>
-        <w:t>Public Boolean addEmployee(Employee emp);</w:t>
+        <w:t>addEmployee</w:t>
+      </w:r>
+    </w:p>
+    <w:p>
+      <w:pPr>
+        <w:pStyle w:val="ListParagraph"/>
+        <w:numPr>
+          <w:ilvl w:val="3"/>
+          <w:numId w:val="9"/>
+        </w:numPr>
+      </w:pPr>
+      <w:r>
+        <w:t>Public Boolean addEmployee(Employee emp)</w:t>
+      </w:r>
+    </w:p>
+    <w:p>
+      <w:pPr>
+        <w:pStyle w:val="ListParagraph"/>
+        <w:numPr>
+          <w:ilvl w:val="3"/>
+          <w:numId w:val="9"/>
+        </w:numPr>
+      </w:pPr>
+      <w:r>
+        <w:t>{</w:t>
+      </w:r>
+    </w:p>
+    <w:p>
+      <w:pPr>
+        <w:pStyle w:val="ListParagraph"/>
+        <w:numPr>
+          <w:ilvl w:val="3"/>
+          <w:numId w:val="9"/>
+        </w:numPr>
+      </w:pPr>
+      <w:r>
+        <w:t xml:space="preserve">     </w:t>
+      </w:r>
+      <w:r>
+        <w:t>employeeList.add(emp);</w:t>
+      </w:r>
+    </w:p>
+    <w:p>
+      <w:pPr>
+        <w:pStyle w:val="ListParagraph"/>
+        <w:numPr>
+          <w:ilvl w:val="3"/>
+          <w:numId w:val="9"/>
+        </w:numPr>
+      </w:pPr>
+      <w:r>
+        <w:t xml:space="preserve">    </w:t>
+      </w:r>
+      <w:r>
+        <w:t>return true;</w:t>
+      </w:r>
+      <w:r>
+        <w:t xml:space="preserve"> </w:t>
+      </w:r>
+    </w:p>
+    <w:p>
+      <w:pPr>
+        <w:pStyle w:val="ListParagraph"/>
+        <w:numPr>
+          <w:ilvl w:val="3"/>
+          <w:numId w:val="9"/>
+        </w:numPr>
+      </w:pPr>
+      <w:r>
+        <w:t>}</w:t>
       </w:r>
     </w:p>
     <w:p>
@@ -2390,7 +2999,58 @@
         </w:numPr>
       </w:pPr>
       <w:r>
-        <w:t>Public Employee getEmployee(int id);</w:t>
+        <w:t>getEmployee</w:t>
+      </w:r>
+    </w:p>
+    <w:p>
+      <w:pPr>
+        <w:pStyle w:val="ListParagraph"/>
+        <w:numPr>
+          <w:ilvl w:val="3"/>
+          <w:numId w:val="9"/>
+        </w:numPr>
+      </w:pPr>
+      <w:r>
+        <w:t>public Employee  getEmployee(int id)</w:t>
+      </w:r>
+    </w:p>
+    <w:p>
+      <w:pPr>
+        <w:pStyle w:val="ListParagraph"/>
+        <w:numPr>
+          <w:ilvl w:val="3"/>
+          <w:numId w:val="9"/>
+        </w:numPr>
+      </w:pPr>
+      <w:r>
+        <w:t>{</w:t>
+      </w:r>
+    </w:p>
+    <w:p>
+      <w:pPr>
+        <w:pStyle w:val="ListParagraph"/>
+        <w:numPr>
+          <w:ilvl w:val="3"/>
+          <w:numId w:val="9"/>
+        </w:numPr>
+      </w:pPr>
+      <w:r>
+        <w:t xml:space="preserve">     //searching logic</w:t>
+      </w:r>
+      <w:r>
+        <w:t xml:space="preserve"> – linear search</w:t>
+      </w:r>
+    </w:p>
+    <w:p>
+      <w:pPr>
+        <w:pStyle w:val="ListParagraph"/>
+        <w:numPr>
+          <w:ilvl w:val="3"/>
+          <w:numId w:val="9"/>
+        </w:numPr>
+      </w:pPr>
+      <w:r>
+        <w:t>}</w:t>
       </w:r>
     </w:p>
     <w:p>
@@ -2402,7 +3062,55 @@
         </w:numPr>
       </w:pPr>
       <w:r>
-        <w:t>Public List&lt;Employee&gt; getAllEmployees();</w:t>
+        <w:t>getAllEmployees</w:t>
+      </w:r>
+    </w:p>
+    <w:p>
+      <w:pPr>
+        <w:pStyle w:val="ListParagraph"/>
+        <w:numPr>
+          <w:ilvl w:val="3"/>
+          <w:numId w:val="9"/>
+        </w:numPr>
+      </w:pPr>
+      <w:r>
+        <w:t>public List&lt;Employee&gt; getAllEmployees()</w:t>
+      </w:r>
+    </w:p>
+    <w:p>
+      <w:pPr>
+        <w:pStyle w:val="ListParagraph"/>
+        <w:numPr>
+          <w:ilvl w:val="3"/>
+          <w:numId w:val="9"/>
+        </w:numPr>
+      </w:pPr>
+      <w:r>
+        <w:t>{</w:t>
+      </w:r>
+    </w:p>
+    <w:p>
+      <w:pPr>
+        <w:pStyle w:val="ListParagraph"/>
+        <w:numPr>
+          <w:ilvl w:val="3"/>
+          <w:numId w:val="9"/>
+        </w:numPr>
+      </w:pPr>
+      <w:r>
+        <w:t xml:space="preserve">   return employeeList;</w:t>
+      </w:r>
+    </w:p>
+    <w:p>
+      <w:pPr>
+        <w:pStyle w:val="ListParagraph"/>
+        <w:numPr>
+          <w:ilvl w:val="3"/>
+          <w:numId w:val="9"/>
+        </w:numPr>
+      </w:pPr>
+      <w:r>
+        <w:t>}</w:t>
       </w:r>
     </w:p>
     <w:p>
@@ -2414,7 +3122,79 @@
         </w:numPr>
       </w:pPr>
       <w:r>
-        <w:t>Public List&lt;Employee&gt; getAllEmployees(int salary);</w:t>
+        <w:t>deleteEmployee</w:t>
+      </w:r>
+    </w:p>
+    <w:p>
+      <w:pPr>
+        <w:pStyle w:val="ListParagraph"/>
+        <w:numPr>
+          <w:ilvl w:val="3"/>
+          <w:numId w:val="9"/>
+        </w:numPr>
+      </w:pPr>
+      <w:r>
+        <w:t>public boolean deleteEmployee(int id)</w:t>
+      </w:r>
+    </w:p>
+    <w:p>
+      <w:pPr>
+        <w:pStyle w:val="ListParagraph"/>
+        <w:numPr>
+          <w:ilvl w:val="3"/>
+          <w:numId w:val="9"/>
+        </w:numPr>
+      </w:pPr>
+      <w:r>
+        <w:t>{</w:t>
+      </w:r>
+    </w:p>
+    <w:p>
+      <w:pPr>
+        <w:pStyle w:val="ListParagraph"/>
+        <w:numPr>
+          <w:ilvl w:val="3"/>
+          <w:numId w:val="9"/>
+        </w:numPr>
+      </w:pPr>
+      <w:r>
+        <w:t xml:space="preserve">      //check employee exist or not</w:t>
+      </w:r>
+    </w:p>
+    <w:p>
+      <w:pPr>
+        <w:pStyle w:val="ListParagraph"/>
+        <w:numPr>
+          <w:ilvl w:val="3"/>
+          <w:numId w:val="9"/>
+        </w:numPr>
+      </w:pPr>
+      <w:r>
+        <w:t xml:space="preserve">     //if does not exist, return false</w:t>
+      </w:r>
+    </w:p>
+    <w:p>
+      <w:pPr>
+        <w:pStyle w:val="ListParagraph"/>
+        <w:numPr>
+          <w:ilvl w:val="3"/>
+          <w:numId w:val="9"/>
+        </w:numPr>
+      </w:pPr>
+      <w:r>
+        <w:t xml:space="preserve">     // if exist, delete and return true</w:t>
+      </w:r>
+    </w:p>
+    <w:p>
+      <w:pPr>
+        <w:pStyle w:val="ListParagraph"/>
+        <w:numPr>
+          <w:ilvl w:val="3"/>
+          <w:numId w:val="9"/>
+        </w:numPr>
+      </w:pPr>
+      <w:r>
+        <w:t>}</w:t>
       </w:r>
     </w:p>
     <w:p>
@@ -2426,26 +3206,14 @@
         </w:numPr>
       </w:pPr>
       <w:r>
-        <w:t>Public List&lt;Employee&gt; getAllEmployees(int minSalary, int maxSalary);</w:t>
-      </w:r>
-    </w:p>
-    <w:p>
-      <w:pPr>
-        <w:pStyle w:val="ListParagraph"/>
-        <w:numPr>
-          <w:ilvl w:val="2"/>
-          <w:numId w:val="9"/>
-        </w:numPr>
-      </w:pPr>
-      <w:r>
-        <w:t>Public Boolean deleteEmployee(int id);</w:t>
-      </w:r>
-    </w:p>
-    <w:p>
-      <w:pPr>
-        <w:pStyle w:val="ListParagraph"/>
-        <w:numPr>
-          <w:ilvl w:val="2"/>
+        <w:t>UpdateEmployee</w:t>
+      </w:r>
+    </w:p>
+    <w:p>
+      <w:pPr>
+        <w:pStyle w:val="ListParagraph"/>
+        <w:numPr>
+          <w:ilvl w:val="3"/>
           <w:numId w:val="9"/>
         </w:numPr>
       </w:pPr>
@@ -2457,291 +3225,12 @@
       <w:pPr>
         <w:pStyle w:val="ListParagraph"/>
         <w:numPr>
-          <w:ilvl w:val="1"/>
-          <w:numId w:val="9"/>
-        </w:numPr>
-      </w:pPr>
-      <w:r>
-        <w:t>In DepartmentService interface</w:t>
-      </w:r>
-    </w:p>
-    <w:p>
-      <w:pPr>
-        <w:pStyle w:val="ListParagraph"/>
-        <w:numPr>
-          <w:ilvl w:val="2"/>
-          <w:numId w:val="9"/>
-        </w:numPr>
-      </w:pPr>
-      <w:r>
-        <w:t>Public Boolean addDepartment(Department dept);</w:t>
-      </w:r>
-    </w:p>
-    <w:p>
-      <w:pPr>
-        <w:pStyle w:val="ListParagraph"/>
-        <w:numPr>
-          <w:ilvl w:val="2"/>
-          <w:numId w:val="9"/>
-        </w:numPr>
-      </w:pPr>
-      <w:r>
-        <w:t xml:space="preserve">Public </w:t>
-      </w:r>
-      <w:r>
-        <w:t xml:space="preserve">Department </w:t>
-      </w:r>
-      <w:r>
-        <w:t>Department (int id);</w:t>
-      </w:r>
-    </w:p>
-    <w:p>
-      <w:pPr>
-        <w:pStyle w:val="ListParagraph"/>
-        <w:numPr>
-          <w:ilvl w:val="2"/>
-          <w:numId w:val="9"/>
-        </w:numPr>
-      </w:pPr>
-      <w:r>
-        <w:t>Public List&lt;</w:t>
-      </w:r>
-      <w:r>
-        <w:t xml:space="preserve"> </w:t>
-      </w:r>
-      <w:r>
-        <w:t xml:space="preserve">Department </w:t>
-      </w:r>
-      <w:r>
-        <w:t>&gt; getAllDepartments();</w:t>
-      </w:r>
-    </w:p>
-    <w:p>
-      <w:pPr>
-        <w:pStyle w:val="ListParagraph"/>
-        <w:numPr>
-          <w:ilvl w:val="2"/>
-          <w:numId w:val="9"/>
-        </w:numPr>
-      </w:pPr>
-      <w:r>
-        <w:t>Public Boolean deleteDepartment(int id);   //cascade on delete?</w:t>
-      </w:r>
-    </w:p>
-    <w:p>
-      <w:pPr>
-        <w:pStyle w:val="ListParagraph"/>
-        <w:numPr>
-          <w:ilvl w:val="2"/>
-          <w:numId w:val="9"/>
-        </w:numPr>
-      </w:pPr>
-      <w:r>
-        <w:t>Public Boolean updateDepartment(Department dept);</w:t>
-      </w:r>
-    </w:p>
-    <w:p>
-      <w:pPr>
-        <w:pStyle w:val="ListParagraph"/>
-        <w:numPr>
-          <w:ilvl w:val="2"/>
-          <w:numId w:val="9"/>
-        </w:numPr>
-      </w:pPr>
-      <w:r>
-        <w:t>Public Boolean addEmployeeToDepartment(int empID, int deptID);</w:t>
-      </w:r>
-    </w:p>
-    <w:p>
-      <w:pPr>
-        <w:pStyle w:val="ListParagraph"/>
-        <w:numPr>
-          <w:ilvl w:val="2"/>
-          <w:numId w:val="9"/>
-        </w:numPr>
-      </w:pPr>
-      <w:r>
-        <w:t>Public Boolean deleteEmployeeFromDepartment(int empID, int deptID);</w:t>
-      </w:r>
-    </w:p>
-    <w:p>
-      <w:pPr>
-        <w:pStyle w:val="ListParagraph"/>
-        <w:numPr>
-          <w:ilvl w:val="2"/>
-          <w:numId w:val="9"/>
-        </w:numPr>
-      </w:pPr>
-      <w:r>
-        <w:t>Public List&lt;Employee&gt;  getAllEmployees(</w:t>
-      </w:r>
-      <w:r>
-        <w:t>int deptID);</w:t>
-      </w:r>
-    </w:p>
-    <w:p>
-      <w:pPr>
-        <w:pStyle w:val="ListParagraph"/>
-        <w:ind w:left="2160"/>
-      </w:pPr>
-    </w:p>
-    <w:p>
-      <w:pPr>
-        <w:pStyle w:val="ListParagraph"/>
-        <w:numPr>
-          <w:ilvl w:val="0"/>
-          <w:numId w:val="9"/>
-        </w:numPr>
-      </w:pPr>
-      <w:r>
-        <w:t>In service.impl package</w:t>
-      </w:r>
-    </w:p>
-    <w:p>
-      <w:pPr>
-        <w:pStyle w:val="ListParagraph"/>
-        <w:numPr>
-          <w:ilvl w:val="1"/>
-          <w:numId w:val="9"/>
-        </w:numPr>
-      </w:pPr>
-      <w:r>
-        <w:t>Create two classes</w:t>
-      </w:r>
-    </w:p>
-    <w:p>
-      <w:pPr>
-        <w:pStyle w:val="ListParagraph"/>
-        <w:numPr>
-          <w:ilvl w:val="2"/>
-          <w:numId w:val="9"/>
-        </w:numPr>
-      </w:pPr>
-      <w:r>
-        <w:t>Crete EmployeeServiceImpl class which implements EmployeeService class</w:t>
-      </w:r>
-    </w:p>
-    <w:p>
-      <w:pPr>
-        <w:pStyle w:val="ListParagraph"/>
-        <w:numPr>
-          <w:ilvl w:val="2"/>
-          <w:numId w:val="9"/>
-        </w:numPr>
-      </w:pPr>
-      <w:r>
-        <w:t>Create DepartmentServiceImpl class which implements Department class</w:t>
-      </w:r>
-    </w:p>
-    <w:p>
-      <w:pPr>
-        <w:pStyle w:val="ListParagraph"/>
-        <w:numPr>
-          <w:ilvl w:val="2"/>
-          <w:numId w:val="9"/>
-        </w:numPr>
-      </w:pPr>
-      <w:r>
-        <w:t>Implement</w:t>
-      </w:r>
-      <w:r>
-        <w:t xml:space="preserve"> all the methods.</w:t>
-      </w:r>
-    </w:p>
-    <w:p>
-      <w:pPr>
-        <w:pStyle w:val="ListParagraph"/>
-        <w:numPr>
-          <w:ilvl w:val="0"/>
-          <w:numId w:val="9"/>
-        </w:numPr>
-      </w:pPr>
-      <w:r>
-        <w:t>Implementation EmployeeServiceImpl</w:t>
-      </w:r>
-    </w:p>
-    <w:p>
-      <w:pPr>
-        <w:pStyle w:val="ListParagraph"/>
-        <w:numPr>
-          <w:ilvl w:val="1"/>
-          <w:numId w:val="9"/>
-        </w:numPr>
-      </w:pPr>
-      <w:r>
-        <w:t>Declare employee array list</w:t>
-      </w:r>
-    </w:p>
-    <w:p>
-      <w:pPr>
-        <w:pStyle w:val="ListParagraph"/>
-        <w:numPr>
-          <w:ilvl w:val="2"/>
-          <w:numId w:val="9"/>
-        </w:numPr>
-      </w:pPr>
-      <w:r>
-        <w:t>List&lt;Employee&gt; employeeList;</w:t>
-      </w:r>
-    </w:p>
-    <w:p>
-      <w:pPr>
-        <w:pStyle w:val="ListParagraph"/>
-        <w:numPr>
-          <w:ilvl w:val="1"/>
-          <w:numId w:val="9"/>
-        </w:numPr>
-      </w:pPr>
-      <w:r>
-        <w:t>Initialize employeeList in EmployeeServiceImpl() constructor</w:t>
-      </w:r>
-    </w:p>
-    <w:p>
-      <w:pPr>
-        <w:pStyle w:val="ListParagraph"/>
-        <w:numPr>
-          <w:ilvl w:val="2"/>
-          <w:numId w:val="9"/>
-        </w:numPr>
-      </w:pPr>
-      <w:r>
-        <w:t>employeeList = new ArrayList&lt;Employee&gt;();</w:t>
-      </w:r>
-    </w:p>
-    <w:p>
-      <w:pPr>
-        <w:pStyle w:val="ListParagraph"/>
-        <w:numPr>
-          <w:ilvl w:val="1"/>
-          <w:numId w:val="9"/>
-        </w:numPr>
-      </w:pPr>
-      <w:r>
-        <w:t>Implementing CRUD operations</w:t>
-      </w:r>
-    </w:p>
-    <w:p>
-      <w:pPr>
-        <w:pStyle w:val="ListParagraph"/>
-        <w:numPr>
-          <w:ilvl w:val="2"/>
-          <w:numId w:val="9"/>
-        </w:numPr>
-      </w:pPr>
-      <w:r>
-        <w:t>addEmployee</w:t>
-      </w:r>
-    </w:p>
-    <w:p>
-      <w:pPr>
-        <w:pStyle w:val="ListParagraph"/>
-        <w:numPr>
           <w:ilvl w:val="3"/>
           <w:numId w:val="9"/>
         </w:numPr>
       </w:pPr>
       <w:r>
-        <w:t>Public Boolean addEmployee(Employee emp)</w:t>
+        <w:t>{</w:t>
       </w:r>
     </w:p>
     <w:p>
@@ -2753,307 +3242,7 @@
         </w:numPr>
       </w:pPr>
       <w:r>
-        <w:t>{</w:t>
-      </w:r>
-    </w:p>
-    <w:p>
-      <w:pPr>
-        <w:pStyle w:val="ListParagraph"/>
-        <w:numPr>
-          <w:ilvl w:val="3"/>
-          <w:numId w:val="9"/>
-        </w:numPr>
-      </w:pPr>
-      <w:r>
-        <w:t xml:space="preserve">     </w:t>
-      </w:r>
-      <w:r>
-        <w:t>employeeList.add(emp);</w:t>
-      </w:r>
-    </w:p>
-    <w:p>
-      <w:pPr>
-        <w:pStyle w:val="ListParagraph"/>
-        <w:numPr>
-          <w:ilvl w:val="3"/>
-          <w:numId w:val="9"/>
-        </w:numPr>
-      </w:pPr>
-      <w:r>
         <w:lastRenderedPageBreak/>
-        <w:t xml:space="preserve">    </w:t>
-      </w:r>
-      <w:r>
-        <w:t>return true;</w:t>
-      </w:r>
-      <w:r>
-        <w:t xml:space="preserve"> </w:t>
-      </w:r>
-    </w:p>
-    <w:p>
-      <w:pPr>
-        <w:pStyle w:val="ListParagraph"/>
-        <w:numPr>
-          <w:ilvl w:val="3"/>
-          <w:numId w:val="9"/>
-        </w:numPr>
-      </w:pPr>
-      <w:r>
-        <w:t>}</w:t>
-      </w:r>
-    </w:p>
-    <w:p>
-      <w:pPr>
-        <w:pStyle w:val="ListParagraph"/>
-        <w:numPr>
-          <w:ilvl w:val="2"/>
-          <w:numId w:val="9"/>
-        </w:numPr>
-      </w:pPr>
-      <w:r>
-        <w:t>getEmployee</w:t>
-      </w:r>
-    </w:p>
-    <w:p>
-      <w:pPr>
-        <w:pStyle w:val="ListParagraph"/>
-        <w:numPr>
-          <w:ilvl w:val="3"/>
-          <w:numId w:val="9"/>
-        </w:numPr>
-      </w:pPr>
-      <w:r>
-        <w:t>public Employee  getEmployee(int id)</w:t>
-      </w:r>
-    </w:p>
-    <w:p>
-      <w:pPr>
-        <w:pStyle w:val="ListParagraph"/>
-        <w:numPr>
-          <w:ilvl w:val="3"/>
-          <w:numId w:val="9"/>
-        </w:numPr>
-      </w:pPr>
-      <w:r>
-        <w:t>{</w:t>
-      </w:r>
-    </w:p>
-    <w:p>
-      <w:pPr>
-        <w:pStyle w:val="ListParagraph"/>
-        <w:numPr>
-          <w:ilvl w:val="3"/>
-          <w:numId w:val="9"/>
-        </w:numPr>
-      </w:pPr>
-      <w:r>
-        <w:t xml:space="preserve">     //searching logic</w:t>
-      </w:r>
-      <w:r>
-        <w:t xml:space="preserve"> – linear search</w:t>
-      </w:r>
-    </w:p>
-    <w:p>
-      <w:pPr>
-        <w:pStyle w:val="ListParagraph"/>
-        <w:numPr>
-          <w:ilvl w:val="3"/>
-          <w:numId w:val="9"/>
-        </w:numPr>
-      </w:pPr>
-      <w:r>
-        <w:t>}</w:t>
-      </w:r>
-    </w:p>
-    <w:p>
-      <w:pPr>
-        <w:pStyle w:val="ListParagraph"/>
-        <w:numPr>
-          <w:ilvl w:val="2"/>
-          <w:numId w:val="9"/>
-        </w:numPr>
-      </w:pPr>
-      <w:r>
-        <w:t>getAllEmployees</w:t>
-      </w:r>
-    </w:p>
-    <w:p>
-      <w:pPr>
-        <w:pStyle w:val="ListParagraph"/>
-        <w:numPr>
-          <w:ilvl w:val="3"/>
-          <w:numId w:val="9"/>
-        </w:numPr>
-      </w:pPr>
-      <w:r>
-        <w:t>public List&lt;Employee&gt; getAllEmployees()</w:t>
-      </w:r>
-    </w:p>
-    <w:p>
-      <w:pPr>
-        <w:pStyle w:val="ListParagraph"/>
-        <w:numPr>
-          <w:ilvl w:val="3"/>
-          <w:numId w:val="9"/>
-        </w:numPr>
-      </w:pPr>
-      <w:r>
-        <w:t>{</w:t>
-      </w:r>
-    </w:p>
-    <w:p>
-      <w:pPr>
-        <w:pStyle w:val="ListParagraph"/>
-        <w:numPr>
-          <w:ilvl w:val="3"/>
-          <w:numId w:val="9"/>
-        </w:numPr>
-      </w:pPr>
-      <w:r>
-        <w:t xml:space="preserve">   return employeeList;</w:t>
-      </w:r>
-    </w:p>
-    <w:p>
-      <w:pPr>
-        <w:pStyle w:val="ListParagraph"/>
-        <w:numPr>
-          <w:ilvl w:val="3"/>
-          <w:numId w:val="9"/>
-        </w:numPr>
-      </w:pPr>
-      <w:r>
-        <w:t>}</w:t>
-      </w:r>
-    </w:p>
-    <w:p>
-      <w:pPr>
-        <w:pStyle w:val="ListParagraph"/>
-        <w:numPr>
-          <w:ilvl w:val="2"/>
-          <w:numId w:val="9"/>
-        </w:numPr>
-      </w:pPr>
-      <w:r>
-        <w:t>deleteEmployee</w:t>
-      </w:r>
-    </w:p>
-    <w:p>
-      <w:pPr>
-        <w:pStyle w:val="ListParagraph"/>
-        <w:numPr>
-          <w:ilvl w:val="3"/>
-          <w:numId w:val="9"/>
-        </w:numPr>
-      </w:pPr>
-      <w:r>
-        <w:t>public boolean deleteEmployee(int id)</w:t>
-      </w:r>
-    </w:p>
-    <w:p>
-      <w:pPr>
-        <w:pStyle w:val="ListParagraph"/>
-        <w:numPr>
-          <w:ilvl w:val="3"/>
-          <w:numId w:val="9"/>
-        </w:numPr>
-      </w:pPr>
-      <w:r>
-        <w:t>{</w:t>
-      </w:r>
-    </w:p>
-    <w:p>
-      <w:pPr>
-        <w:pStyle w:val="ListParagraph"/>
-        <w:numPr>
-          <w:ilvl w:val="3"/>
-          <w:numId w:val="9"/>
-        </w:numPr>
-      </w:pPr>
-      <w:r>
-        <w:t xml:space="preserve">      //check employee exist or not</w:t>
-      </w:r>
-    </w:p>
-    <w:p>
-      <w:pPr>
-        <w:pStyle w:val="ListParagraph"/>
-        <w:numPr>
-          <w:ilvl w:val="3"/>
-          <w:numId w:val="9"/>
-        </w:numPr>
-      </w:pPr>
-      <w:r>
-        <w:t xml:space="preserve">     //if does not exist, return false</w:t>
-      </w:r>
-    </w:p>
-    <w:p>
-      <w:pPr>
-        <w:pStyle w:val="ListParagraph"/>
-        <w:numPr>
-          <w:ilvl w:val="3"/>
-          <w:numId w:val="9"/>
-        </w:numPr>
-      </w:pPr>
-      <w:r>
-        <w:t xml:space="preserve">     // if exist, delete and return true</w:t>
-      </w:r>
-    </w:p>
-    <w:p>
-      <w:pPr>
-        <w:pStyle w:val="ListParagraph"/>
-        <w:numPr>
-          <w:ilvl w:val="3"/>
-          <w:numId w:val="9"/>
-        </w:numPr>
-      </w:pPr>
-      <w:r>
-        <w:t>}</w:t>
-      </w:r>
-    </w:p>
-    <w:p>
-      <w:pPr>
-        <w:pStyle w:val="ListParagraph"/>
-        <w:numPr>
-          <w:ilvl w:val="2"/>
-          <w:numId w:val="9"/>
-        </w:numPr>
-      </w:pPr>
-      <w:r>
-        <w:t>UpdateEmployee</w:t>
-      </w:r>
-    </w:p>
-    <w:p>
-      <w:pPr>
-        <w:pStyle w:val="ListParagraph"/>
-        <w:numPr>
-          <w:ilvl w:val="3"/>
-          <w:numId w:val="9"/>
-        </w:numPr>
-      </w:pPr>
-      <w:r>
-        <w:t>Public Boolean updateEmployee(Employee emp)</w:t>
-      </w:r>
-    </w:p>
-    <w:p>
-      <w:pPr>
-        <w:pStyle w:val="ListParagraph"/>
-        <w:numPr>
-          <w:ilvl w:val="3"/>
-          <w:numId w:val="9"/>
-        </w:numPr>
-      </w:pPr>
-      <w:r>
-        <w:t>{</w:t>
-      </w:r>
-    </w:p>
-    <w:p>
-      <w:pPr>
-        <w:pStyle w:val="ListParagraph"/>
-        <w:numPr>
-          <w:ilvl w:val="3"/>
-          <w:numId w:val="9"/>
-        </w:numPr>
-      </w:pPr>
-      <w:r>
         <w:t xml:space="preserve">    //check employee exist or not</w:t>
       </w:r>
     </w:p>
@@ -3145,7 +3334,7 @@
 </file>
 
 <file path=word/numbering.xml><?xml version="1.0" encoding="utf-8"?>
-<w:numbering xmlns:wpc="http://schemas.microsoft.com/office/word/2010/wordprocessingCanvas" xmlns:mc="http://schemas.openxmlformats.org/markup-compatibility/2006" xmlns:o="urn:schemas-microsoft-com:office:office" xmlns:r="http://schemas.openxmlformats.org/officeDocument/2006/relationships" xmlns:m="http://schemas.openxmlformats.org/officeDocument/2006/math" xmlns:v="urn:schemas-microsoft-com:vml" xmlns:wp14="http://schemas.microsoft.com/office/word/2010/wordprocessingDrawing" xmlns:wp="http://schemas.openxmlformats.org/drawingml/2006/wordprocessingDrawing" xmlns:w10="urn:schemas-microsoft-com:office:word" xmlns:w="http://schemas.openxmlformats.org/wordprocessingml/2006/main" xmlns:w14="http://schemas.microsoft.com/office/word/2010/wordml" xmlns:w15="http://schemas.microsoft.com/office/word/2012/wordml" xmlns:wpg="http://schemas.microsoft.com/office/word/2010/wordprocessingGroup" xmlns:wpi="http://schemas.microsoft.com/office/word/2010/wordprocessingInk" xmlns:wne="http://schemas.microsoft.com/office/word/2006/wordml" xmlns:wps="http://schemas.microsoft.com/office/word/2010/wordprocessingShape" mc:Ignorable="w14 w15 wp14">
+<w:numbering xmlns:ve="http://schemas.openxmlformats.org/markup-compatibility/2006" xmlns:o="urn:schemas-microsoft-com:office:office" xmlns:r="http://schemas.openxmlformats.org/officeDocument/2006/relationships" xmlns:m="http://schemas.openxmlformats.org/officeDocument/2006/math" xmlns:v="urn:schemas-microsoft-com:vml" xmlns:wp="http://schemas.openxmlformats.org/drawingml/2006/wordprocessingDrawing" xmlns:w10="urn:schemas-microsoft-com:office:word" xmlns:w="http://schemas.openxmlformats.org/wordprocessingml/2006/main" xmlns:wne="http://schemas.microsoft.com/office/word/2006/wordml">
   <w:abstractNum w:abstractNumId="0">
     <w:nsid w:val="072C6184"/>
     <w:multiLevelType w:val="hybridMultilevel"/>
@@ -3346,6 +3535,119 @@
     </w:lvl>
   </w:abstractNum>
   <w:abstractNum w:abstractNumId="2">
+    <w:nsid w:val="210A35F8"/>
+    <w:multiLevelType w:val="hybridMultilevel"/>
+    <w:tmpl w:val="7796298A"/>
+    <w:lvl w:ilvl="0" w:tplc="40090001">
+      <w:start w:val="1"/>
+      <w:numFmt w:val="bullet"/>
+      <w:lvlText w:val=""/>
+      <w:lvlJc w:val="left"/>
+      <w:pPr>
+        <w:ind w:left="720" w:hanging="360"/>
+      </w:pPr>
+      <w:rPr>
+        <w:rFonts w:ascii="Symbol" w:hAnsi="Symbol" w:hint="default"/>
+      </w:rPr>
+    </w:lvl>
+    <w:lvl w:ilvl="1" w:tplc="40090003">
+      <w:start w:val="1"/>
+      <w:numFmt w:val="bullet"/>
+      <w:lvlText w:val="o"/>
+      <w:lvlJc w:val="left"/>
+      <w:pPr>
+        <w:ind w:left="1440" w:hanging="360"/>
+      </w:pPr>
+      <w:rPr>
+        <w:rFonts w:ascii="Courier New" w:hAnsi="Courier New" w:cs="Courier New" w:hint="default"/>
+      </w:rPr>
+    </w:lvl>
+    <w:lvl w:ilvl="2" w:tplc="40090005" w:tentative="1">
+      <w:start w:val="1"/>
+      <w:numFmt w:val="bullet"/>
+      <w:lvlText w:val=""/>
+      <w:lvlJc w:val="left"/>
+      <w:pPr>
+        <w:ind w:left="2160" w:hanging="360"/>
+      </w:pPr>
+      <w:rPr>
+        <w:rFonts w:ascii="Wingdings" w:hAnsi="Wingdings" w:hint="default"/>
+      </w:rPr>
+    </w:lvl>
+    <w:lvl w:ilvl="3" w:tplc="40090001" w:tentative="1">
+      <w:start w:val="1"/>
+      <w:numFmt w:val="bullet"/>
+      <w:lvlText w:val=""/>
+      <w:lvlJc w:val="left"/>
+      <w:pPr>
+        <w:ind w:left="2880" w:hanging="360"/>
+      </w:pPr>
+      <w:rPr>
+        <w:rFonts w:ascii="Symbol" w:hAnsi="Symbol" w:hint="default"/>
+      </w:rPr>
+    </w:lvl>
+    <w:lvl w:ilvl="4" w:tplc="40090003" w:tentative="1">
+      <w:start w:val="1"/>
+      <w:numFmt w:val="bullet"/>
+      <w:lvlText w:val="o"/>
+      <w:lvlJc w:val="left"/>
+      <w:pPr>
+        <w:ind w:left="3600" w:hanging="360"/>
+      </w:pPr>
+      <w:rPr>
+        <w:rFonts w:ascii="Courier New" w:hAnsi="Courier New" w:cs="Courier New" w:hint="default"/>
+      </w:rPr>
+    </w:lvl>
+    <w:lvl w:ilvl="5" w:tplc="40090005" w:tentative="1">
+      <w:start w:val="1"/>
+      <w:numFmt w:val="bullet"/>
+      <w:lvlText w:val=""/>
+      <w:lvlJc w:val="left"/>
+      <w:pPr>
+        <w:ind w:left="4320" w:hanging="360"/>
+      </w:pPr>
+      <w:rPr>
+        <w:rFonts w:ascii="Wingdings" w:hAnsi="Wingdings" w:hint="default"/>
+      </w:rPr>
+    </w:lvl>
+    <w:lvl w:ilvl="6" w:tplc="40090001" w:tentative="1">
+      <w:start w:val="1"/>
+      <w:numFmt w:val="bullet"/>
+      <w:lvlText w:val=""/>
+      <w:lvlJc w:val="left"/>
+      <w:pPr>
+        <w:ind w:left="5040" w:hanging="360"/>
+      </w:pPr>
+      <w:rPr>
+        <w:rFonts w:ascii="Symbol" w:hAnsi="Symbol" w:hint="default"/>
+      </w:rPr>
+    </w:lvl>
+    <w:lvl w:ilvl="7" w:tplc="40090003" w:tentative="1">
+      <w:start w:val="1"/>
+      <w:numFmt w:val="bullet"/>
+      <w:lvlText w:val="o"/>
+      <w:lvlJc w:val="left"/>
+      <w:pPr>
+        <w:ind w:left="5760" w:hanging="360"/>
+      </w:pPr>
+      <w:rPr>
+        <w:rFonts w:ascii="Courier New" w:hAnsi="Courier New" w:cs="Courier New" w:hint="default"/>
+      </w:rPr>
+    </w:lvl>
+    <w:lvl w:ilvl="8" w:tplc="40090005" w:tentative="1">
+      <w:start w:val="1"/>
+      <w:numFmt w:val="bullet"/>
+      <w:lvlText w:val=""/>
+      <w:lvlJc w:val="left"/>
+      <w:pPr>
+        <w:ind w:left="6480" w:hanging="360"/>
+      </w:pPr>
+      <w:rPr>
+        <w:rFonts w:ascii="Wingdings" w:hAnsi="Wingdings" w:hint="default"/>
+      </w:rPr>
+    </w:lvl>
+  </w:abstractNum>
+  <w:abstractNum w:abstractNumId="3">
     <w:nsid w:val="316E0DC7"/>
     <w:multiLevelType w:val="hybridMultilevel"/>
     <w:tmpl w:val="8D1AB05C"/>
@@ -3458,7 +3760,7 @@
       </w:rPr>
     </w:lvl>
   </w:abstractNum>
-  <w:abstractNum w:abstractNumId="3">
+  <w:abstractNum w:abstractNumId="4">
     <w:nsid w:val="3520454B"/>
     <w:multiLevelType w:val="hybridMultilevel"/>
     <w:tmpl w:val="0802B100"/>
@@ -3544,7 +3846,7 @@
       </w:pPr>
     </w:lvl>
   </w:abstractNum>
-  <w:abstractNum w:abstractNumId="4">
+  <w:abstractNum w:abstractNumId="5">
     <w:nsid w:val="3BA90FF4"/>
     <w:multiLevelType w:val="hybridMultilevel"/>
     <w:tmpl w:val="828CB2E0"/>
@@ -3630,7 +3932,7 @@
       </w:pPr>
     </w:lvl>
   </w:abstractNum>
-  <w:abstractNum w:abstractNumId="5">
+  <w:abstractNum w:abstractNumId="6">
     <w:nsid w:val="445527EE"/>
     <w:multiLevelType w:val="hybridMultilevel"/>
     <w:tmpl w:val="0F8E3DEA"/>
@@ -3716,7 +4018,7 @@
       </w:pPr>
     </w:lvl>
   </w:abstractNum>
-  <w:abstractNum w:abstractNumId="6">
+  <w:abstractNum w:abstractNumId="7">
     <w:nsid w:val="44757F01"/>
     <w:multiLevelType w:val="hybridMultilevel"/>
     <w:tmpl w:val="57FAA348"/>
@@ -3829,7 +4131,7 @@
       </w:rPr>
     </w:lvl>
   </w:abstractNum>
-  <w:abstractNum w:abstractNumId="7">
+  <w:abstractNum w:abstractNumId="8">
     <w:nsid w:val="4AE918CD"/>
     <w:multiLevelType w:val="hybridMultilevel"/>
     <w:tmpl w:val="C02C0F3E"/>
@@ -3918,7 +4220,7 @@
       </w:pPr>
     </w:lvl>
   </w:abstractNum>
-  <w:abstractNum w:abstractNumId="8">
+  <w:abstractNum w:abstractNumId="9">
     <w:nsid w:val="6ED94796"/>
     <w:multiLevelType w:val="hybridMultilevel"/>
     <w:tmpl w:val="098C9FB0"/>
@@ -4031,7 +4333,7 @@
       </w:rPr>
     </w:lvl>
   </w:abstractNum>
-  <w:abstractNum w:abstractNumId="9">
+  <w:abstractNum w:abstractNumId="10">
     <w:nsid w:val="704C51EA"/>
     <w:multiLevelType w:val="hybridMultilevel"/>
     <w:tmpl w:val="2452DC32"/>
@@ -4118,40 +4420,43 @@
     </w:lvl>
   </w:abstractNum>
   <w:num w:numId="1">
-    <w:abstractNumId w:val="7"/>
+    <w:abstractNumId w:val="8"/>
   </w:num>
   <w:num w:numId="2">
     <w:abstractNumId w:val="0"/>
   </w:num>
   <w:num w:numId="3">
-    <w:abstractNumId w:val="9"/>
+    <w:abstractNumId w:val="10"/>
   </w:num>
   <w:num w:numId="4">
-    <w:abstractNumId w:val="5"/>
+    <w:abstractNumId w:val="6"/>
   </w:num>
   <w:num w:numId="5">
-    <w:abstractNumId w:val="3"/>
+    <w:abstractNumId w:val="4"/>
   </w:num>
   <w:num w:numId="6">
     <w:abstractNumId w:val="1"/>
   </w:num>
   <w:num w:numId="7">
-    <w:abstractNumId w:val="6"/>
+    <w:abstractNumId w:val="7"/>
   </w:num>
   <w:num w:numId="8">
-    <w:abstractNumId w:val="8"/>
+    <w:abstractNumId w:val="9"/>
   </w:num>
   <w:num w:numId="9">
-    <w:abstractNumId w:val="2"/>
+    <w:abstractNumId w:val="3"/>
   </w:num>
   <w:num w:numId="10">
-    <w:abstractNumId w:val="4"/>
+    <w:abstractNumId w:val="5"/>
+  </w:num>
+  <w:num w:numId="11">
+    <w:abstractNumId w:val="2"/>
   </w:num>
 </w:numbering>
 </file>
 
 <file path=word/styles.xml><?xml version="1.0" encoding="utf-8"?>
-<w:styles xmlns:mc="http://schemas.openxmlformats.org/markup-compatibility/2006" xmlns:r="http://schemas.openxmlformats.org/officeDocument/2006/relationships" xmlns:w="http://schemas.openxmlformats.org/wordprocessingml/2006/main" xmlns:w14="http://schemas.microsoft.com/office/word/2010/wordml" xmlns:w15="http://schemas.microsoft.com/office/word/2012/wordml" mc:Ignorable="w14 w15">
+<w:styles xmlns:r="http://schemas.openxmlformats.org/officeDocument/2006/relationships" xmlns:w="http://schemas.openxmlformats.org/wordprocessingml/2006/main">
   <w:docDefaults>
     <w:rPrDefault>
       <w:rPr>
@@ -4167,378 +4472,144 @@
       </w:pPr>
     </w:pPrDefault>
   </w:docDefaults>
-  <w:latentStyles w:defLockedState="0" w:defUIPriority="99" w:defSemiHidden="0" w:defUnhideWhenUsed="0" w:defQFormat="0" w:count="371">
-    <w:lsdException w:name="Normal" w:uiPriority="0" w:qFormat="1"/>
-    <w:lsdException w:name="heading 1" w:uiPriority="9" w:qFormat="1"/>
-    <w:lsdException w:name="heading 2" w:semiHidden="1" w:uiPriority="9" w:unhideWhenUsed="1" w:qFormat="1"/>
-    <w:lsdException w:name="heading 3" w:semiHidden="1" w:uiPriority="9" w:unhideWhenUsed="1" w:qFormat="1"/>
-    <w:lsdException w:name="heading 4" w:semiHidden="1" w:uiPriority="9" w:unhideWhenUsed="1" w:qFormat="1"/>
-    <w:lsdException w:name="heading 5" w:semiHidden="1" w:uiPriority="9" w:unhideWhenUsed="1" w:qFormat="1"/>
-    <w:lsdException w:name="heading 6" w:semiHidden="1" w:uiPriority="9" w:unhideWhenUsed="1" w:qFormat="1"/>
-    <w:lsdException w:name="heading 7" w:semiHidden="1" w:uiPriority="9" w:unhideWhenUsed="1" w:qFormat="1"/>
-    <w:lsdException w:name="heading 8" w:semiHidden="1" w:uiPriority="9" w:unhideWhenUsed="1" w:qFormat="1"/>
-    <w:lsdException w:name="heading 9" w:semiHidden="1" w:uiPriority="9" w:unhideWhenUsed="1" w:qFormat="1"/>
-    <w:lsdException w:name="index 1" w:semiHidden="1" w:unhideWhenUsed="1"/>
-    <w:lsdException w:name="index 2" w:semiHidden="1" w:unhideWhenUsed="1"/>
-    <w:lsdException w:name="index 3" w:semiHidden="1" w:unhideWhenUsed="1"/>
-    <w:lsdException w:name="index 4" w:semiHidden="1" w:unhideWhenUsed="1"/>
-    <w:lsdException w:name="index 5" w:semiHidden="1" w:unhideWhenUsed="1"/>
-    <w:lsdException w:name="index 6" w:semiHidden="1" w:unhideWhenUsed="1"/>
-    <w:lsdException w:name="index 7" w:semiHidden="1" w:unhideWhenUsed="1"/>
-    <w:lsdException w:name="index 8" w:semiHidden="1" w:unhideWhenUsed="1"/>
-    <w:lsdException w:name="index 9" w:semiHidden="1" w:unhideWhenUsed="1"/>
-    <w:lsdException w:name="toc 1" w:semiHidden="1" w:uiPriority="39" w:unhideWhenUsed="1"/>
-    <w:lsdException w:name="toc 2" w:semiHidden="1" w:uiPriority="39" w:unhideWhenUsed="1"/>
-    <w:lsdException w:name="toc 3" w:semiHidden="1" w:uiPriority="39" w:unhideWhenUsed="1"/>
-    <w:lsdException w:name="toc 4" w:semiHidden="1" w:uiPriority="39" w:unhideWhenUsed="1"/>
-    <w:lsdException w:name="toc 5" w:semiHidden="1" w:uiPriority="39" w:unhideWhenUsed="1"/>
-    <w:lsdException w:name="toc 6" w:semiHidden="1" w:uiPriority="39" w:unhideWhenUsed="1"/>
-    <w:lsdException w:name="toc 7" w:semiHidden="1" w:uiPriority="39" w:unhideWhenUsed="1"/>
-    <w:lsdException w:name="toc 8" w:semiHidden="1" w:uiPriority="39" w:unhideWhenUsed="1"/>
-    <w:lsdException w:name="toc 9" w:semiHidden="1" w:uiPriority="39" w:unhideWhenUsed="1"/>
-    <w:lsdException w:name="Normal Indent" w:semiHidden="1" w:unhideWhenUsed="1"/>
-    <w:lsdException w:name="footnote text" w:semiHidden="1" w:unhideWhenUsed="1"/>
-    <w:lsdException w:name="annotation text" w:semiHidden="1" w:unhideWhenUsed="1"/>
-    <w:lsdException w:name="header" w:semiHidden="1" w:unhideWhenUsed="1"/>
-    <w:lsdException w:name="footer" w:semiHidden="1" w:unhideWhenUsed="1"/>
-    <w:lsdException w:name="index heading" w:semiHidden="1" w:unhideWhenUsed="1"/>
-    <w:lsdException w:name="caption" w:semiHidden="1" w:uiPriority="35" w:unhideWhenUsed="1" w:qFormat="1"/>
-    <w:lsdException w:name="table of figures" w:semiHidden="1" w:unhideWhenUsed="1"/>
-    <w:lsdException w:name="envelope address" w:semiHidden="1" w:unhideWhenUsed="1"/>
-    <w:lsdException w:name="envelope return" w:semiHidden="1" w:unhideWhenUsed="1"/>
-    <w:lsdException w:name="footnote reference" w:semiHidden="1" w:unhideWhenUsed="1"/>
-    <w:lsdException w:name="annotation reference" w:semiHidden="1" w:unhideWhenUsed="1"/>
-    <w:lsdException w:name="line number" w:semiHidden="1" w:unhideWhenUsed="1"/>
-    <w:lsdException w:name="page number" w:semiHidden="1" w:unhideWhenUsed="1"/>
-    <w:lsdException w:name="endnote reference" w:semiHidden="1" w:unhideWhenUsed="1"/>
-    <w:lsdException w:name="endnote text" w:semiHidden="1" w:unhideWhenUsed="1"/>
-    <w:lsdException w:name="table of authorities" w:semiHidden="1" w:unhideWhenUsed="1"/>
-    <w:lsdException w:name="macro" w:semiHidden="1" w:unhideWhenUsed="1"/>
-    <w:lsdException w:name="toa heading" w:semiHidden="1" w:unhideWhenUsed="1"/>
-    <w:lsdException w:name="List" w:semiHidden="1" w:unhideWhenUsed="1"/>
-    <w:lsdException w:name="List Bullet" w:semiHidden="1" w:unhideWhenUsed="1"/>
-    <w:lsdException w:name="List Number" w:semiHidden="1" w:unhideWhenUsed="1"/>
-    <w:lsdException w:name="List 2" w:semiHidden="1" w:unhideWhenUsed="1"/>
-    <w:lsdException w:name="List 3" w:semiHidden="1" w:unhideWhenUsed="1"/>
-    <w:lsdException w:name="List 4" w:semiHidden="1" w:unhideWhenUsed="1"/>
-    <w:lsdException w:name="List 5" w:semiHidden="1" w:unhideWhenUsed="1"/>
-    <w:lsdException w:name="List Bullet 2" w:semiHidden="1" w:unhideWhenUsed="1"/>
-    <w:lsdException w:name="List Bullet 3" w:semiHidden="1" w:unhideWhenUsed="1"/>
-    <w:lsdException w:name="List Bullet 4" w:semiHidden="1" w:unhideWhenUsed="1"/>
-    <w:lsdException w:name="List Bullet 5" w:semiHidden="1" w:unhideWhenUsed="1"/>
-    <w:lsdException w:name="List Number 2" w:semiHidden="1" w:unhideWhenUsed="1"/>
-    <w:lsdException w:name="List Number 3" w:semiHidden="1" w:unhideWhenUsed="1"/>
-    <w:lsdException w:name="List Number 4" w:semiHidden="1" w:unhideWhenUsed="1"/>
-    <w:lsdException w:name="List Number 5" w:semiHidden="1" w:unhideWhenUsed="1"/>
-    <w:lsdException w:name="Title" w:uiPriority="10" w:qFormat="1"/>
-    <w:lsdException w:name="Closing" w:semiHidden="1" w:unhideWhenUsed="1"/>
-    <w:lsdException w:name="Signature" w:semiHidden="1" w:unhideWhenUsed="1"/>
-    <w:lsdException w:name="Default Paragraph Font" w:semiHidden="1" w:uiPriority="1" w:unhideWhenUsed="1"/>
-    <w:lsdException w:name="Body Text" w:semiHidden="1" w:unhideWhenUsed="1"/>
-    <w:lsdException w:name="Body Text Indent" w:semiHidden="1" w:unhideWhenUsed="1"/>
-    <w:lsdException w:name="List Continue" w:semiHidden="1" w:unhideWhenUsed="1"/>
-    <w:lsdException w:name="List Continue 2" w:semiHidden="1" w:unhideWhenUsed="1"/>
-    <w:lsdException w:name="List Continue 3" w:semiHidden="1" w:unhideWhenUsed="1"/>
-    <w:lsdException w:name="List Continue 4" w:semiHidden="1" w:unhideWhenUsed="1"/>
-    <w:lsdException w:name="List Continue 5" w:semiHidden="1" w:unhideWhenUsed="1"/>
-    <w:lsdException w:name="Message Header" w:semiHidden="1" w:unhideWhenUsed="1"/>
-    <w:lsdException w:name="Subtitle" w:uiPriority="11" w:qFormat="1"/>
-    <w:lsdException w:name="Salutation" w:semiHidden="1" w:unhideWhenUsed="1"/>
-    <w:lsdException w:name="Date" w:semiHidden="1" w:unhideWhenUsed="1"/>
-    <w:lsdException w:name="Body Text First Indent" w:semiHidden="1" w:unhideWhenUsed="1"/>
-    <w:lsdException w:name="Body Text First Indent 2" w:semiHidden="1" w:unhideWhenUsed="1"/>
-    <w:lsdException w:name="Note Heading" w:semiHidden="1" w:unhideWhenUsed="1"/>
-    <w:lsdException w:name="Body Text 2" w:semiHidden="1" w:unhideWhenUsed="1"/>
-    <w:lsdException w:name="Body Text 3" w:semiHidden="1" w:unhideWhenUsed="1"/>
-    <w:lsdException w:name="Body Text Indent 2" w:semiHidden="1" w:unhideWhenUsed="1"/>
-    <w:lsdException w:name="Body Text Indent 3" w:semiHidden="1" w:unhideWhenUsed="1"/>
-    <w:lsdException w:name="Block Text" w:semiHidden="1" w:unhideWhenUsed="1"/>
-    <w:lsdException w:name="Hyperlink" w:semiHidden="1" w:unhideWhenUsed="1"/>
-    <w:lsdException w:name="FollowedHyperlink" w:semiHidden="1" w:unhideWhenUsed="1"/>
-    <w:lsdException w:name="Strong" w:uiPriority="22" w:qFormat="1"/>
-    <w:lsdException w:name="Emphasis" w:uiPriority="20" w:qFormat="1"/>
-    <w:lsdException w:name="Document Map" w:semiHidden="1" w:unhideWhenUsed="1"/>
-    <w:lsdException w:name="Plain Text" w:semiHidden="1" w:unhideWhenUsed="1"/>
-    <w:lsdException w:name="E-mail Signature" w:semiHidden="1" w:unhideWhenUsed="1"/>
-    <w:lsdException w:name="HTML Top of Form" w:semiHidden="1" w:unhideWhenUsed="1"/>
-    <w:lsdException w:name="HTML Bottom of Form" w:semiHidden="1" w:unhideWhenUsed="1"/>
-    <w:lsdException w:name="Normal (Web)" w:semiHidden="1" w:unhideWhenUsed="1"/>
-    <w:lsdException w:name="HTML Acronym" w:semiHidden="1" w:unhideWhenUsed="1"/>
-    <w:lsdException w:name="HTML Address" w:semiHidden="1" w:unhideWhenUsed="1"/>
-    <w:lsdException w:name="HTML Cite" w:semiHidden="1" w:unhideWhenUsed="1"/>
-    <w:lsdException w:name="HTML Code" w:semiHidden="1" w:unhideWhenUsed="1"/>
-    <w:lsdException w:name="HTML Definition" w:semiHidden="1" w:unhideWhenUsed="1"/>
-    <w:lsdException w:name="HTML Keyboard" w:semiHidden="1" w:unhideWhenUsed="1"/>
-    <w:lsdException w:name="HTML Preformatted" w:semiHidden="1" w:unhideWhenUsed="1"/>
-    <w:lsdException w:name="HTML Sample" w:semiHidden="1" w:unhideWhenUsed="1"/>
-    <w:lsdException w:name="HTML Typewriter" w:semiHidden="1" w:unhideWhenUsed="1"/>
-    <w:lsdException w:name="HTML Variable" w:semiHidden="1" w:unhideWhenUsed="1"/>
-    <w:lsdException w:name="Normal Table" w:semiHidden="1" w:unhideWhenUsed="1"/>
-    <w:lsdException w:name="annotation subject" w:semiHidden="1" w:unhideWhenUsed="1"/>
-    <w:lsdException w:name="No List" w:semiHidden="1" w:unhideWhenUsed="1"/>
-    <w:lsdException w:name="Outline List 1" w:semiHidden="1" w:unhideWhenUsed="1"/>
-    <w:lsdException w:name="Outline List 2" w:semiHidden="1" w:unhideWhenUsed="1"/>
-    <w:lsdException w:name="Outline List 3" w:semiHidden="1" w:unhideWhenUsed="1"/>
-    <w:lsdException w:name="Table Simple 1" w:semiHidden="1" w:unhideWhenUsed="1"/>
-    <w:lsdException w:name="Table Simple 2" w:semiHidden="1" w:unhideWhenUsed="1"/>
-    <w:lsdException w:name="Table Simple 3" w:semiHidden="1" w:unhideWhenUsed="1"/>
-    <w:lsdException w:name="Table Classic 1" w:semiHidden="1" w:unhideWhenUsed="1"/>
-    <w:lsdException w:name="Table Classic 2" w:semiHidden="1" w:unhideWhenUsed="1"/>
-    <w:lsdException w:name="Table Classic 3" w:semiHidden="1" w:unhideWhenUsed="1"/>
-    <w:lsdException w:name="Table Classic 4" w:semiHidden="1" w:unhideWhenUsed="1"/>
-    <w:lsdException w:name="Table Colorful 1" w:semiHidden="1" w:unhideWhenUsed="1"/>
-    <w:lsdException w:name="Table Colorful 2" w:semiHidden="1" w:unhideWhenUsed="1"/>
-    <w:lsdException w:name="Table Colorful 3" w:semiHidden="1" w:unhideWhenUsed="1"/>
-    <w:lsdException w:name="Table Columns 1" w:semiHidden="1" w:unhideWhenUsed="1"/>
-    <w:lsdException w:name="Table Columns 2" w:semiHidden="1" w:unhideWhenUsed="1"/>
-    <w:lsdException w:name="Table Columns 3" w:semiHidden="1" w:unhideWhenUsed="1"/>
-    <w:lsdException w:name="Table Columns 4" w:semiHidden="1" w:unhideWhenUsed="1"/>
-    <w:lsdException w:name="Table Columns 5" w:semiHidden="1" w:unhideWhenUsed="1"/>
-    <w:lsdException w:name="Table Grid 1" w:semiHidden="1" w:unhideWhenUsed="1"/>
-    <w:lsdException w:name="Table Grid 2" w:semiHidden="1" w:unhideWhenUsed="1"/>
-    <w:lsdException w:name="Table Grid 3" w:semiHidden="1" w:unhideWhenUsed="1"/>
-    <w:lsdException w:name="Table Grid 4" w:semiHidden="1" w:unhideWhenUsed="1"/>
-    <w:lsdException w:name="Table Grid 5" w:semiHidden="1" w:unhideWhenUsed="1"/>
-    <w:lsdException w:name="Table Grid 6" w:semiHidden="1" w:unhideWhenUsed="1"/>
-    <w:lsdException w:name="Table Grid 7" w:semiHidden="1" w:unhideWhenUsed="1"/>
-    <w:lsdException w:name="Table Grid 8" w:semiHidden="1" w:unhideWhenUsed="1"/>
-    <w:lsdException w:name="Table List 1" w:semiHidden="1" w:unhideWhenUsed="1"/>
-    <w:lsdException w:name="Table List 2" w:semiHidden="1" w:unhideWhenUsed="1"/>
-    <w:lsdException w:name="Table List 3" w:semiHidden="1" w:unhideWhenUsed="1"/>
-    <w:lsdException w:name="Table List 4" w:semiHidden="1" w:unhideWhenUsed="1"/>
-    <w:lsdException w:name="Table List 5" w:semiHidden="1" w:unhideWhenUsed="1"/>
-    <w:lsdException w:name="Table List 6" w:semiHidden="1" w:unhideWhenUsed="1"/>
-    <w:lsdException w:name="Table List 7" w:semiHidden="1" w:unhideWhenUsed="1"/>
-    <w:lsdException w:name="Table List 8" w:semiHidden="1" w:unhideWhenUsed="1"/>
-    <w:lsdException w:name="Table 3D effects 1" w:semiHidden="1" w:unhideWhenUsed="1"/>
-    <w:lsdException w:name="Table 3D effects 2" w:semiHidden="1" w:unhideWhenUsed="1"/>
-    <w:lsdException w:name="Table 3D effects 3" w:semiHidden="1" w:unhideWhenUsed="1"/>
-    <w:lsdException w:name="Table Contemporary" w:semiHidden="1" w:unhideWhenUsed="1"/>
-    <w:lsdException w:name="Table Elegant" w:semiHidden="1" w:unhideWhenUsed="1"/>
-    <w:lsdException w:name="Table Professional" w:semiHidden="1" w:unhideWhenUsed="1"/>
-    <w:lsdException w:name="Table Subtle 1" w:semiHidden="1" w:unhideWhenUsed="1"/>
-    <w:lsdException w:name="Table Subtle 2" w:semiHidden="1" w:unhideWhenUsed="1"/>
-    <w:lsdException w:name="Table Web 1" w:semiHidden="1" w:unhideWhenUsed="1"/>
-    <w:lsdException w:name="Table Web 2" w:semiHidden="1" w:unhideWhenUsed="1"/>
-    <w:lsdException w:name="Table Web 3" w:semiHidden="1" w:unhideWhenUsed="1"/>
-    <w:lsdException w:name="Balloon Text" w:semiHidden="1" w:unhideWhenUsed="1"/>
-    <w:lsdException w:name="Table Grid" w:uiPriority="59"/>
-    <w:lsdException w:name="Table Theme" w:semiHidden="1" w:unhideWhenUsed="1"/>
-    <w:lsdException w:name="Placeholder Text" w:semiHidden="1"/>
-    <w:lsdException w:name="No Spacing" w:uiPriority="1" w:qFormat="1"/>
-    <w:lsdException w:name="Light Shading" w:uiPriority="60"/>
-    <w:lsdException w:name="Light List" w:uiPriority="61"/>
-    <w:lsdException w:name="Light Grid" w:uiPriority="62"/>
-    <w:lsdException w:name="Medium Shading 1" w:uiPriority="63"/>
-    <w:lsdException w:name="Medium Shading 2" w:uiPriority="64"/>
-    <w:lsdException w:name="Medium List 1" w:uiPriority="65"/>
-    <w:lsdException w:name="Medium List 2" w:uiPriority="66"/>
-    <w:lsdException w:name="Medium Grid 1" w:uiPriority="67"/>
-    <w:lsdException w:name="Medium Grid 2" w:uiPriority="68"/>
-    <w:lsdException w:name="Medium Grid 3" w:uiPriority="69"/>
-    <w:lsdException w:name="Dark List" w:uiPriority="70"/>
-    <w:lsdException w:name="Colorful Shading" w:uiPriority="71"/>
-    <w:lsdException w:name="Colorful List" w:uiPriority="72"/>
-    <w:lsdException w:name="Colorful Grid" w:uiPriority="73"/>
-    <w:lsdException w:name="Light Shading Accent 1" w:uiPriority="60"/>
-    <w:lsdException w:name="Light List Accent 1" w:uiPriority="61"/>
-    <w:lsdException w:name="Light Grid Accent 1" w:uiPriority="62"/>
-    <w:lsdException w:name="Medium Shading 1 Accent 1" w:uiPriority="63"/>
-    <w:lsdException w:name="Medium Shading 2 Accent 1" w:uiPriority="64"/>
-    <w:lsdException w:name="Medium List 1 Accent 1" w:uiPriority="65"/>
-    <w:lsdException w:name="Revision" w:semiHidden="1"/>
-    <w:lsdException w:name="List Paragraph" w:uiPriority="34" w:qFormat="1"/>
-    <w:lsdException w:name="Quote" w:uiPriority="29" w:qFormat="1"/>
-    <w:lsdException w:name="Intense Quote" w:uiPriority="30" w:qFormat="1"/>
-    <w:lsdException w:name="Medium List 2 Accent 1" w:uiPriority="66"/>
-    <w:lsdException w:name="Medium Grid 1 Accent 1" w:uiPriority="67"/>
-    <w:lsdException w:name="Medium Grid 2 Accent 1" w:uiPriority="68"/>
-    <w:lsdException w:name="Medium Grid 3 Accent 1" w:uiPriority="69"/>
-    <w:lsdException w:name="Dark List Accent 1" w:uiPriority="70"/>
-    <w:lsdException w:name="Colorful Shading Accent 1" w:uiPriority="71"/>
-    <w:lsdException w:name="Colorful List Accent 1" w:uiPriority="72"/>
-    <w:lsdException w:name="Colorful Grid Accent 1" w:uiPriority="73"/>
-    <w:lsdException w:name="Light Shading Accent 2" w:uiPriority="60"/>
-    <w:lsdException w:name="Light List Accent 2" w:uiPriority="61"/>
-    <w:lsdException w:name="Light Grid Accent 2" w:uiPriority="62"/>
-    <w:lsdException w:name="Medium Shading 1 Accent 2" w:uiPriority="63"/>
-    <w:lsdException w:name="Medium Shading 2 Accent 2" w:uiPriority="64"/>
-    <w:lsdException w:name="Medium List 1 Accent 2" w:uiPriority="65"/>
-    <w:lsdException w:name="Medium List 2 Accent 2" w:uiPriority="66"/>
-    <w:lsdException w:name="Medium Grid 1 Accent 2" w:uiPriority="67"/>
-    <w:lsdException w:name="Medium Grid 2 Accent 2" w:uiPriority="68"/>
-    <w:lsdException w:name="Medium Grid 3 Accent 2" w:uiPriority="69"/>
-    <w:lsdException w:name="Dark List Accent 2" w:uiPriority="70"/>
-    <w:lsdException w:name="Colorful Shading Accent 2" w:uiPriority="71"/>
-    <w:lsdException w:name="Colorful List Accent 2" w:uiPriority="72"/>
-    <w:lsdException w:name="Colorful Grid Accent 2" w:uiPriority="73"/>
-    <w:lsdException w:name="Light Shading Accent 3" w:uiPriority="60"/>
-    <w:lsdException w:name="Light List Accent 3" w:uiPriority="61"/>
-    <w:lsdException w:name="Light Grid Accent 3" w:uiPriority="62"/>
-    <w:lsdException w:name="Medium Shading 1 Accent 3" w:uiPriority="63"/>
-    <w:lsdException w:name="Medium Shading 2 Accent 3" w:uiPriority="64"/>
-    <w:lsdException w:name="Medium List 1 Accent 3" w:uiPriority="65"/>
-    <w:lsdException w:name="Medium List 2 Accent 3" w:uiPriority="66"/>
-    <w:lsdException w:name="Medium Grid 1 Accent 3" w:uiPriority="67"/>
-    <w:lsdException w:name="Medium Grid 2 Accent 3" w:uiPriority="68"/>
-    <w:lsdException w:name="Medium Grid 3 Accent 3" w:uiPriority="69"/>
-    <w:lsdException w:name="Dark List Accent 3" w:uiPriority="70"/>
-    <w:lsdException w:name="Colorful Shading Accent 3" w:uiPriority="71"/>
-    <w:lsdException w:name="Colorful List Accent 3" w:uiPriority="72"/>
-    <w:lsdException w:name="Colorful Grid Accent 3" w:uiPriority="73"/>
-    <w:lsdException w:name="Light Shading Accent 4" w:uiPriority="60"/>
-    <w:lsdException w:name="Light List Accent 4" w:uiPriority="61"/>
-    <w:lsdException w:name="Light Grid Accent 4" w:uiPriority="62"/>
-    <w:lsdException w:name="Medium Shading 1 Accent 4" w:uiPriority="63"/>
-    <w:lsdException w:name="Medium Shading 2 Accent 4" w:uiPriority="64"/>
-    <w:lsdException w:name="Medium List 1 Accent 4" w:uiPriority="65"/>
-    <w:lsdException w:name="Medium List 2 Accent 4" w:uiPriority="66"/>
-    <w:lsdException w:name="Medium Grid 1 Accent 4" w:uiPriority="67"/>
-    <w:lsdException w:name="Medium Grid 2 Accent 4" w:uiPriority="68"/>
-    <w:lsdException w:name="Medium Grid 3 Accent 4" w:uiPriority="69"/>
-    <w:lsdException w:name="Dark List Accent 4" w:uiPriority="70"/>
-    <w:lsdException w:name="Colorful Shading Accent 4" w:uiPriority="71"/>
-    <w:lsdException w:name="Colorful List Accent 4" w:uiPriority="72"/>
-    <w:lsdException w:name="Colorful Grid Accent 4" w:uiPriority="73"/>
-    <w:lsdException w:name="Light Shading Accent 5" w:uiPriority="60"/>
-    <w:lsdException w:name="Light List Accent 5" w:uiPriority="61"/>
-    <w:lsdException w:name="Light Grid Accent 5" w:uiPriority="62"/>
-    <w:lsdException w:name="Medium Shading 1 Accent 5" w:uiPriority="63"/>
-    <w:lsdException w:name="Medium Shading 2 Accent 5" w:uiPriority="64"/>
-    <w:lsdException w:name="Medium List 1 Accent 5" w:uiPriority="65"/>
-    <w:lsdException w:name="Medium List 2 Accent 5" w:uiPriority="66"/>
-    <w:lsdException w:name="Medium Grid 1 Accent 5" w:uiPriority="67"/>
-    <w:lsdException w:name="Medium Grid 2 Accent 5" w:uiPriority="68"/>
-    <w:lsdException w:name="Medium Grid 3 Accent 5" w:uiPriority="69"/>
-    <w:lsdException w:name="Dark List Accent 5" w:uiPriority="70"/>
-    <w:lsdException w:name="Colorful Shading Accent 5" w:uiPriority="71"/>
-    <w:lsdException w:name="Colorful List Accent 5" w:uiPriority="72"/>
-    <w:lsdException w:name="Colorful Grid Accent 5" w:uiPriority="73"/>
-    <w:lsdException w:name="Light Shading Accent 6" w:uiPriority="60"/>
-    <w:lsdException w:name="Light List Accent 6" w:uiPriority="61"/>
-    <w:lsdException w:name="Light Grid Accent 6" w:uiPriority="62"/>
-    <w:lsdException w:name="Medium Shading 1 Accent 6" w:uiPriority="63"/>
-    <w:lsdException w:name="Medium Shading 2 Accent 6" w:uiPriority="64"/>
-    <w:lsdException w:name="Medium List 1 Accent 6" w:uiPriority="65"/>
-    <w:lsdException w:name="Medium List 2 Accent 6" w:uiPriority="66"/>
-    <w:lsdException w:name="Medium Grid 1 Accent 6" w:uiPriority="67"/>
-    <w:lsdException w:name="Medium Grid 2 Accent 6" w:uiPriority="68"/>
-    <w:lsdException w:name="Medium Grid 3 Accent 6" w:uiPriority="69"/>
-    <w:lsdException w:name="Dark List Accent 6" w:uiPriority="70"/>
-    <w:lsdException w:name="Colorful Shading Accent 6" w:uiPriority="71"/>
-    <w:lsdException w:name="Colorful List Accent 6" w:uiPriority="72"/>
-    <w:lsdException w:name="Colorful Grid Accent 6" w:uiPriority="73"/>
-    <w:lsdException w:name="Subtle Emphasis" w:uiPriority="19" w:qFormat="1"/>
-    <w:lsdException w:name="Intense Emphasis" w:uiPriority="21" w:qFormat="1"/>
-    <w:lsdException w:name="Subtle Reference" w:uiPriority="31" w:qFormat="1"/>
-    <w:lsdException w:name="Intense Reference" w:uiPriority="32" w:qFormat="1"/>
-    <w:lsdException w:name="Book Title" w:uiPriority="33" w:qFormat="1"/>
-    <w:lsdException w:name="Bibliography" w:semiHidden="1" w:uiPriority="37" w:unhideWhenUsed="1"/>
-    <w:lsdException w:name="TOC Heading" w:semiHidden="1" w:uiPriority="39" w:unhideWhenUsed="1" w:qFormat="1"/>
-    <w:lsdException w:name="Plain Table 1" w:uiPriority="41"/>
-    <w:lsdException w:name="Plain Table 2" w:uiPriority="42"/>
-    <w:lsdException w:name="Plain Table 3" w:uiPriority="43"/>
-    <w:lsdException w:name="Plain Table 4" w:uiPriority="44"/>
-    <w:lsdException w:name="Plain Table 5" w:uiPriority="45"/>
-    <w:lsdException w:name="Grid Table Light" w:uiPriority="40"/>
-    <w:lsdException w:name="Grid Table 1 Light" w:uiPriority="46"/>
-    <w:lsdException w:name="Grid Table 2" w:uiPriority="47"/>
-    <w:lsdException w:name="Grid Table 3" w:uiPriority="48"/>
-    <w:lsdException w:name="Grid Table 4" w:uiPriority="49"/>
-    <w:lsdException w:name="Grid Table 5 Dark" w:uiPriority="50"/>
-    <w:lsdException w:name="Grid Table 6 Colorful" w:uiPriority="51"/>
-    <w:lsdException w:name="Grid Table 7 Colorful" w:uiPriority="52"/>
-    <w:lsdException w:name="Grid Table 1 Light Accent 1" w:uiPriority="46"/>
-    <w:lsdException w:name="Grid Table 2 Accent 1" w:uiPriority="47"/>
-    <w:lsdException w:name="Grid Table 3 Accent 1" w:uiPriority="48"/>
-    <w:lsdException w:name="Grid Table 4 Accent 1" w:uiPriority="49"/>
-    <w:lsdException w:name="Grid Table 5 Dark Accent 1" w:uiPriority="50"/>
-    <w:lsdException w:name="Grid Table 6 Colorful Accent 1" w:uiPriority="51"/>
-    <w:lsdException w:name="Grid Table 7 Colorful Accent 1" w:uiPriority="52"/>
-    <w:lsdException w:name="Grid Table 1 Light Accent 2" w:uiPriority="46"/>
-    <w:lsdException w:name="Grid Table 2 Accent 2" w:uiPriority="47"/>
-    <w:lsdException w:name="Grid Table 3 Accent 2" w:uiPriority="48"/>
-    <w:lsdException w:name="Grid Table 4 Accent 2" w:uiPriority="49"/>
-    <w:lsdException w:name="Grid Table 5 Dark Accent 2" w:uiPriority="50"/>
-    <w:lsdException w:name="Grid Table 6 Colorful Accent 2" w:uiPriority="51"/>
-    <w:lsdException w:name="Grid Table 7 Colorful Accent 2" w:uiPriority="52"/>
-    <w:lsdException w:name="Grid Table 1 Light Accent 3" w:uiPriority="46"/>
-    <w:lsdException w:name="Grid Table 2 Accent 3" w:uiPriority="47"/>
-    <w:lsdException w:name="Grid Table 3 Accent 3" w:uiPriority="48"/>
-    <w:lsdException w:name="Grid Table 4 Accent 3" w:uiPriority="49"/>
-    <w:lsdException w:name="Grid Table 5 Dark Accent 3" w:uiPriority="50"/>
-    <w:lsdException w:name="Grid Table 6 Colorful Accent 3" w:uiPriority="51"/>
-    <w:lsdException w:name="Grid Table 7 Colorful Accent 3" w:uiPriority="52"/>
-    <w:lsdException w:name="Grid Table 1 Light Accent 4" w:uiPriority="46"/>
-    <w:lsdException w:name="Grid Table 2 Accent 4" w:uiPriority="47"/>
-    <w:lsdException w:name="Grid Table 3 Accent 4" w:uiPriority="48"/>
-    <w:lsdException w:name="Grid Table 4 Accent 4" w:uiPriority="49"/>
-    <w:lsdException w:name="Grid Table 5 Dark Accent 4" w:uiPriority="50"/>
-    <w:lsdException w:name="Grid Table 6 Colorful Accent 4" w:uiPriority="51"/>
-    <w:lsdException w:name="Grid Table 7 Colorful Accent 4" w:uiPriority="52"/>
-    <w:lsdException w:name="Grid Table 1 Light Accent 5" w:uiPriority="46"/>
-    <w:lsdException w:name="Grid Table 2 Accent 5" w:uiPriority="47"/>
-    <w:lsdException w:name="Grid Table 3 Accent 5" w:uiPriority="48"/>
-    <w:lsdException w:name="Grid Table 4 Accent 5" w:uiPriority="49"/>
-    <w:lsdException w:name="Grid Table 5 Dark Accent 5" w:uiPriority="50"/>
-    <w:lsdException w:name="Grid Table 6 Colorful Accent 5" w:uiPriority="51"/>
-    <w:lsdException w:name="Grid Table 7 Colorful Accent 5" w:uiPriority="52"/>
-    <w:lsdException w:name="Grid Table 1 Light Accent 6" w:uiPriority="46"/>
-    <w:lsdException w:name="Grid Table 2 Accent 6" w:uiPriority="47"/>
-    <w:lsdException w:name="Grid Table 3 Accent 6" w:uiPriority="48"/>
-    <w:lsdException w:name="Grid Table 4 Accent 6" w:uiPriority="49"/>
-    <w:lsdException w:name="Grid Table 5 Dark Accent 6" w:uiPriority="50"/>
-    <w:lsdException w:name="Grid Table 6 Colorful Accent 6" w:uiPriority="51"/>
-    <w:lsdException w:name="Grid Table 7 Colorful Accent 6" w:uiPriority="52"/>
-    <w:lsdException w:name="List Table 1 Light" w:uiPriority="46"/>
-    <w:lsdException w:name="List Table 2" w:uiPriority="47"/>
-    <w:lsdException w:name="List Table 3" w:uiPriority="48"/>
-    <w:lsdException w:name="List Table 4" w:uiPriority="49"/>
-    <w:lsdException w:name="List Table 5 Dark" w:uiPriority="50"/>
-    <w:lsdException w:name="List Table 6 Colorful" w:uiPriority="51"/>
-    <w:lsdException w:name="List Table 7 Colorful" w:uiPriority="52"/>
-    <w:lsdException w:name="List Table 1 Light Accent 1" w:uiPriority="46"/>
-    <w:lsdException w:name="List Table 2 Accent 1" w:uiPriority="47"/>
-    <w:lsdException w:name="List Table 3 Accent 1" w:uiPriority="48"/>
-    <w:lsdException w:name="List Table 4 Accent 1" w:uiPriority="49"/>
-    <w:lsdException w:name="List Table 5 Dark Accent 1" w:uiPriority="50"/>
-    <w:lsdException w:name="List Table 6 Colorful Accent 1" w:uiPriority="51"/>
-    <w:lsdException w:name="List Table 7 Colorful Accent 1" w:uiPriority="52"/>
-    <w:lsdException w:name="List Table 1 Light Accent 2" w:uiPriority="46"/>
-    <w:lsdException w:name="List Table 2 Accent 2" w:uiPriority="47"/>
-    <w:lsdException w:name="List Table 3 Accent 2" w:uiPriority="48"/>
-    <w:lsdException w:name="List Table 4 Accent 2" w:uiPriority="49"/>
-    <w:lsdException w:name="List Table 5 Dark Accent 2" w:uiPriority="50"/>
-    <w:lsdException w:name="List Table 6 Colorful Accent 2" w:uiPriority="51"/>
-    <w:lsdException w:name="List Table 7 Colorful Accent 2" w:uiPriority="52"/>
-    <w:lsdException w:name="List Table 1 Light Accent 3" w:uiPriority="46"/>
-    <w:lsdException w:name="List Table 2 Accent 3" w:uiPriority="47"/>
-    <w:lsdException w:name="List Table 3 Accent 3" w:uiPriority="48"/>
-    <w:lsdException w:name="List Table 4 Accent 3" w:uiPriority="49"/>
-    <w:lsdException w:name="List Table 5 Dark Accent 3" w:uiPriority="50"/>
-    <w:lsdException w:name="List Table 6 Colorful Accent 3" w:uiPriority="51"/>
-    <w:lsdException w:name="List Table 7 Colorful Accent 3" w:uiPriority="52"/>
-    <w:lsdException w:name="List Table 1 Light Accent 4" w:uiPriority="46"/>
-    <w:lsdException w:name="List Table 2 Accent 4" w:uiPriority="47"/>
-    <w:lsdException w:name="List Table 3 Accent 4" w:uiPriority="48"/>
-    <w:lsdException w:name="List Table 4 Accent 4" w:uiPriority="49"/>
-    <w:lsdException w:name="List Table 5 Dark Accent 4" w:uiPriority="50"/>
-    <w:lsdException w:name="List Table 6 Colorful Accent 4" w:uiPriority="51"/>
-    <w:lsdException w:name="List Table 7 Colorful Accent 4" w:uiPriority="52"/>
-    <w:lsdException w:name="List Table 1 Light Accent 5" w:uiPriority="46"/>
-    <w:lsdException w:name="List Table 2 Accent 5" w:uiPriority="47"/>
-    <w:lsdException w:name="List Table 3 Accent 5" w:uiPriority="48"/>
-    <w:lsdException w:name="List Table 4 Accent 5" w:uiPriority="49"/>
-    <w:lsdException w:name="List Table 5 Dark Accent 5" w:uiPriority="50"/>
-    <w:lsdException w:name="List Table 6 Colorful Accent 5" w:uiPriority="51"/>
-    <w:lsdException w:name="List Table 7 Colorful Accent 5" w:uiPriority="52"/>
-    <w:lsdException w:name="List Table 1 Light Accent 6" w:uiPriority="46"/>
-    <w:lsdException w:name="List Table 2 Accent 6" w:uiPriority="47"/>
-    <w:lsdException w:name="List Table 3 Accent 6" w:uiPriority="48"/>
-    <w:lsdException w:name="List Table 4 Accent 6" w:uiPriority="49"/>
-    <w:lsdException w:name="List Table 5 Dark Accent 6" w:uiPriority="50"/>
-    <w:lsdException w:name="List Table 6 Colorful Accent 6" w:uiPriority="51"/>
-    <w:lsdException w:name="List Table 7 Colorful Accent 6" w:uiPriority="52"/>
+  <w:latentStyles w:defLockedState="0" w:defUIPriority="99" w:defSemiHidden="1" w:defUnhideWhenUsed="1" w:defQFormat="0" w:count="267">
+    <w:lsdException w:name="Normal" w:semiHidden="0" w:uiPriority="0" w:unhideWhenUsed="0" w:qFormat="1"/>
+    <w:lsdException w:name="heading 1" w:semiHidden="0" w:uiPriority="9" w:unhideWhenUsed="0" w:qFormat="1"/>
+    <w:lsdException w:name="heading 2" w:uiPriority="9" w:qFormat="1"/>
+    <w:lsdException w:name="heading 3" w:uiPriority="9" w:qFormat="1"/>
+    <w:lsdException w:name="heading 4" w:uiPriority="9" w:qFormat="1"/>
+    <w:lsdException w:name="heading 5" w:uiPriority="9" w:qFormat="1"/>
+    <w:lsdException w:name="heading 6" w:uiPriority="9" w:qFormat="1"/>
+    <w:lsdException w:name="heading 7" w:uiPriority="9" w:qFormat="1"/>
+    <w:lsdException w:name="heading 8" w:uiPriority="9" w:qFormat="1"/>
+    <w:lsdException w:name="heading 9" w:uiPriority="9" w:qFormat="1"/>
+    <w:lsdException w:name="toc 1" w:uiPriority="39"/>
+    <w:lsdException w:name="toc 2" w:uiPriority="39"/>
+    <w:lsdException w:name="toc 3" w:uiPriority="39"/>
+    <w:lsdException w:name="toc 4" w:uiPriority="39"/>
+    <w:lsdException w:name="toc 5" w:uiPriority="39"/>
+    <w:lsdException w:name="toc 6" w:uiPriority="39"/>
+    <w:lsdException w:name="toc 7" w:uiPriority="39"/>
+    <w:lsdException w:name="toc 8" w:uiPriority="39"/>
+    <w:lsdException w:name="toc 9" w:uiPriority="39"/>
+    <w:lsdException w:name="caption" w:uiPriority="35" w:qFormat="1"/>
+    <w:lsdException w:name="Title" w:semiHidden="0" w:uiPriority="10" w:unhideWhenUsed="0" w:qFormat="1"/>
+    <w:lsdException w:name="Default Paragraph Font" w:uiPriority="1"/>
+    <w:lsdException w:name="Subtitle" w:semiHidden="0" w:uiPriority="11" w:unhideWhenUsed="0" w:qFormat="1"/>
+    <w:lsdException w:name="Strong" w:semiHidden="0" w:uiPriority="22" w:unhideWhenUsed="0" w:qFormat="1"/>
+    <w:lsdException w:name="Emphasis" w:semiHidden="0" w:uiPriority="20" w:unhideWhenUsed="0" w:qFormat="1"/>
+    <w:lsdException w:name="Table Grid" w:semiHidden="0" w:uiPriority="59" w:unhideWhenUsed="0"/>
+    <w:lsdException w:name="Placeholder Text" w:unhideWhenUsed="0"/>
+    <w:lsdException w:name="No Spacing" w:semiHidden="0" w:uiPriority="1" w:unhideWhenUsed="0" w:qFormat="1"/>
+    <w:lsdException w:name="Light Shading" w:semiHidden="0" w:uiPriority="60" w:unhideWhenUsed="0"/>
+    <w:lsdException w:name="Light List" w:semiHidden="0" w:uiPriority="61" w:unhideWhenUsed="0"/>
+    <w:lsdException w:name="Light Grid" w:semiHidden="0" w:uiPriority="62" w:unhideWhenUsed="0"/>
+    <w:lsdException w:name="Medium Shading 1" w:semiHidden="0" w:uiPriority="63" w:unhideWhenUsed="0"/>
+    <w:lsdException w:name="Medium Shading 2" w:semiHidden="0" w:uiPriority="64" w:unhideWhenUsed="0"/>
+    <w:lsdException w:name="Medium List 1" w:semiHidden="0" w:uiPriority="65" w:unhideWhenUsed="0"/>
+    <w:lsdException w:name="Medium List 2" w:semiHidden="0" w:uiPriority="66" w:unhideWhenUsed="0"/>
+    <w:lsdException w:name="Medium Grid 1" w:semiHidden="0" w:uiPriority="67" w:unhideWhenUsed="0"/>
+    <w:lsdException w:name="Medium Grid 2" w:semiHidden="0" w:uiPriority="68" w:unhideWhenUsed="0"/>
+    <w:lsdException w:name="Medium Grid 3" w:semiHidden="0" w:uiPriority="69" w:unhideWhenUsed="0"/>
+    <w:lsdException w:name="Dark List" w:semiHidden="0" w:uiPriority="70" w:unhideWhenUsed="0"/>
+    <w:lsdException w:name="Colorful Shading" w:semiHidden="0" w:uiPriority="71" w:unhideWhenUsed="0"/>
+    <w:lsdException w:name="Colorful List" w:semiHidden="0" w:uiPriority="72" w:unhideWhenUsed="0"/>
+    <w:lsdException w:name="Colorful Grid" w:semiHidden="0" w:uiPriority="73" w:unhideWhenUsed="0"/>
+    <w:lsdException w:name="Light Shading Accent 1" w:semiHidden="0" w:uiPriority="60" w:unhideWhenUsed="0"/>
+    <w:lsdException w:name="Light List Accent 1" w:semiHidden="0" w:uiPriority="61" w:unhideWhenUsed="0"/>
+    <w:lsdException w:name="Light Grid Accent 1" w:semiHidden="0" w:uiPriority="62" w:unhideWhenUsed="0"/>
+    <w:lsdException w:name="Medium Shading 1 Accent 1" w:semiHidden="0" w:uiPriority="63" w:unhideWhenUsed="0"/>
+    <w:lsdException w:name="Medium Shading 2 Accent 1" w:semiHidden="0" w:uiPriority="64" w:unhideWhenUsed="0"/>
+    <w:lsdException w:name="Medium List 1 Accent 1" w:semiHidden="0" w:uiPriority="65" w:unhideWhenUsed="0"/>
+    <w:lsdException w:name="Revision" w:unhideWhenUsed="0"/>
+    <w:lsdException w:name="List Paragraph" w:semiHidden="0" w:uiPriority="34" w:unhideWhenUsed="0" w:qFormat="1"/>
+    <w:lsdException w:name="Quote" w:semiHidden="0" w:uiPriority="29" w:unhideWhenUsed="0" w:qFormat="1"/>
+    <w:lsdException w:name="Intense Quote" w:semiHidden="0" w:uiPriority="30" w:unhideWhenUsed="0" w:qFormat="1"/>
+    <w:lsdException w:name="Medium List 2 Accent 1" w:semiHidden="0" w:uiPriority="66" w:unhideWhenUsed="0"/>
+    <w:lsdException w:name="Medium Grid 1 Accent 1" w:semiHidden="0" w:uiPriority="67" w:unhideWhenUsed="0"/>
+    <w:lsdException w:name="Medium Grid 2 Accent 1" w:semiHidden="0" w:uiPriority="68" w:unhideWhenUsed="0"/>
+    <w:lsdException w:name="Medium Grid 3 Accent 1" w:semiHidden="0" w:uiPriority="69" w:unhideWhenUsed="0"/>
+    <w:lsdException w:name="Dark List Accent 1" w:semiHidden="0" w:uiPriority="70" w:unhideWhenUsed="0"/>
+    <w:lsdException w:name="Colorful Shading Accent 1" w:semiHidden="0" w:uiPriority="71" w:unhideWhenUsed="0"/>
+    <w:lsdException w:name="Colorful List Accent 1" w:semiHidden="0" w:uiPriority="72" w:unhideWhenUsed="0"/>
+    <w:lsdException w:name="Colorful Grid Accent 1" w:semiHidden="0" w:uiPriority="73" w:unhideWhenUsed="0"/>
+    <w:lsdException w:name="Light Shading Accent 2" w:semiHidden="0" w:uiPriority="60" w:unhideWhenUsed="0"/>
+    <w:lsdException w:name="Light List Accent 2" w:semiHidden="0" w:uiPriority="61" w:unhideWhenUsed="0"/>
+    <w:lsdException w:name="Light Grid Accent 2" w:semiHidden="0" w:uiPriority="62" w:unhideWhenUsed="0"/>
+    <w:lsdException w:name="Medium Shading 1 Accent 2" w:semiHidden="0" w:uiPriority="63" w:unhideWhenUsed="0"/>
+    <w:lsdException w:name="Medium Shading 2 Accent 2" w:semiHidden="0" w:uiPriority="64" w:unhideWhenUsed="0"/>
+    <w:lsdException w:name="Medium List 1 Accent 2" w:semiHidden="0" w:uiPriority="65" w:unhideWhenUsed="0"/>
+    <w:lsdException w:name="Medium List 2 Accent 2" w:semiHidden="0" w:uiPriority="66" w:unhideWhenUsed="0"/>
+    <w:lsdException w:name="Medium Grid 1 Accent 2" w:semiHidden="0" w:uiPriority="67" w:unhideWhenUsed="0"/>
+    <w:lsdException w:name="Medium Grid 2 Accent 2" w:semiHidden="0" w:uiPriority="68" w:unhideWhenUsed="0"/>
+    <w:lsdException w:name="Medium Grid 3 Accent 2" w:semiHidden="0" w:uiPriority="69" w:unhideWhenUsed="0"/>
+    <w:lsdException w:name="Dark List Accent 2" w:semiHidden="0" w:uiPriority="70" w:unhideWhenUsed="0"/>
+    <w:lsdException w:name="Colorful Shading Accent 2" w:semiHidden="0" w:uiPriority="71" w:unhideWhenUsed="0"/>
+    <w:lsdException w:name="Colorful List Accent 2" w:semiHidden="0" w:uiPriority="72" w:unhideWhenUsed="0"/>
+    <w:lsdException w:name="Colorful Grid Accent 2" w:semiHidden="0" w:uiPriority="73" w:unhideWhenUsed="0"/>
+    <w:lsdException w:name="Light Shading Accent 3" w:semiHidden="0" w:uiPriority="60" w:unhideWhenUsed="0"/>
+    <w:lsdException w:name="Light List Accent 3" w:semiHidden="0" w:uiPriority="61" w:unhideWhenUsed="0"/>
+    <w:lsdException w:name="Light Grid Accent 3" w:semiHidden="0" w:uiPriority="62" w:unhideWhenUsed="0"/>
+    <w:lsdException w:name="Medium Shading 1 Accent 3" w:semiHidden="0" w:uiPriority="63" w:unhideWhenUsed="0"/>
+    <w:lsdException w:name="Medium Shading 2 Accent 3" w:semiHidden="0" w:uiPriority="64" w:unhideWhenUsed="0"/>
+    <w:lsdException w:name="Medium List 1 Accent 3" w:semiHidden="0" w:uiPriority="65" w:unhideWhenUsed="0"/>
+    <w:lsdException w:name="Medium List 2 Accent 3" w:semiHidden="0" w:uiPriority="66" w:unhideWhenUsed="0"/>
+    <w:lsdException w:name="Medium Grid 1 Accent 3" w:semiHidden="0" w:uiPriority="67" w:unhideWhenUsed="0"/>
+    <w:lsdException w:name="Medium Grid 2 Accent 3" w:semiHidden="0" w:uiPriority="68" w:unhideWhenUsed="0"/>
+    <w:lsdException w:name="Medium Grid 3 Accent 3" w:semiHidden="0" w:uiPriority="69" w:unhideWhenUsed="0"/>
+    <w:lsdException w:name="Dark List Accent 3" w:semiHidden="0" w:uiPriority="70" w:unhideWhenUsed="0"/>
+    <w:lsdException w:name="Colorful Shading Accent 3" w:semiHidden="0" w:uiPriority="71" w:unhideWhenUsed="0"/>
+    <w:lsdException w:name="Colorful List Accent 3" w:semiHidden="0" w:uiPriority="72" w:unhideWhenUsed="0"/>
+    <w:lsdException w:name="Colorful Grid Accent 3" w:semiHidden="0" w:uiPriority="73" w:unhideWhenUsed="0"/>
+    <w:lsdException w:name="Light Shading Accent 4" w:semiHidden="0" w:uiPriority="60" w:unhideWhenUsed="0"/>
+    <w:lsdException w:name="Light List Accent 4" w:semiHidden="0" w:uiPriority="61" w:unhideWhenUsed="0"/>
+    <w:lsdException w:name="Light Grid Accent 4" w:semiHidden="0" w:uiPriority="62" w:unhideWhenUsed="0"/>
+    <w:lsdException w:name="Medium Shading 1 Accent 4" w:semiHidden="0" w:uiPriority="63" w:unhideWhenUsed="0"/>
+    <w:lsdException w:name="Medium Shading 2 Accent 4" w:semiHidden="0" w:uiPriority="64" w:unhideWhenUsed="0"/>
+    <w:lsdException w:name="Medium List 1 Accent 4" w:semiHidden="0" w:uiPriority="65" w:unhideWhenUsed="0"/>
+    <w:lsdException w:name="Medium List 2 Accent 4" w:semiHidden="0" w:uiPriority="66" w:unhideWhenUsed="0"/>
+    <w:lsdException w:name="Medium Grid 1 Accent 4" w:semiHidden="0" w:uiPriority="67" w:unhideWhenUsed="0"/>
+    <w:lsdException w:name="Medium Grid 2 Accent 4" w:semiHidden="0" w:uiPriority="68" w:unhideWhenUsed="0"/>
+    <w:lsdException w:name="Medium Grid 3 Accent 4" w:semiHidden="0" w:uiPriority="69" w:unhideWhenUsed="0"/>
+    <w:lsdException w:name="Dark List Accent 4" w:semiHidden="0" w:uiPriority="70" w:unhideWhenUsed="0"/>
+    <w:lsdException w:name="Colorful Shading Accent 4" w:semiHidden="0" w:uiPriority="71" w:unhideWhenUsed="0"/>
+    <w:lsdException w:name="Colorful List Accent 4" w:semiHidden="0" w:uiPriority="72" w:unhideWhenUsed="0"/>
+    <w:lsdException w:name="Colorful Grid Accent 4" w:semiHidden="0" w:uiPriority="73" w:unhideWhenUsed="0"/>
+    <w:lsdException w:name="Light Shading Accent 5" w:semiHidden="0" w:uiPriority="60" w:unhideWhenUsed="0"/>
+    <w:lsdException w:name="Light List Accent 5" w:semiHidden="0" w:uiPriority="61" w:unhideWhenUsed="0"/>
+    <w:lsdException w:name="Light Grid Accent 5" w:semiHidden="0" w:uiPriority="62" w:unhideWhenUsed="0"/>
+    <w:lsdException w:name="Medium Shading 1 Accent 5" w:semiHidden="0" w:uiPriority="63" w:unhideWhenUsed="0"/>
+    <w:lsdException w:name="Medium Shading 2 Accent 5" w:semiHidden="0" w:uiPriority="64" w:unhideWhenUsed="0"/>
+    <w:lsdException w:name="Medium List 1 Accent 5" w:semiHidden="0" w:uiPriority="65" w:unhideWhenUsed="0"/>
+    <w:lsdException w:name="Medium List 2 Accent 5" w:semiHidden="0" w:uiPriority="66" w:unhideWhenUsed="0"/>
+    <w:lsdException w:name="Medium Grid 1 Accent 5" w:semiHidden="0" w:uiPriority="67" w:unhideWhenUsed="0"/>
+    <w:lsdException w:name="Medium Grid 2 Accent 5" w:semiHidden="0" w:uiPriority="68" w:unhideWhenUsed="0"/>
+    <w:lsdException w:name="Medium Grid 3 Accent 5" w:semiHidden="0" w:uiPriority="69" w:unhideWhenUsed="0"/>
+    <w:lsdException w:name="Dark List Accent 5" w:semiHidden="0" w:uiPriority="70" w:unhideWhenUsed="0"/>
+    <w:lsdException w:name="Colorful Shading Accent 5" w:semiHidden="0" w:uiPriority="71" w:unhideWhenUsed="0"/>
+    <w:lsdException w:name="Colorful List Accent 5" w:semiHidden="0" w:uiPriority="72" w:unhideWhenUsed="0"/>
+    <w:lsdException w:name="Colorful Grid Accent 5" w:semiHidden="0" w:uiPriority="73" w:unhideWhenUsed="0"/>
+    <w:lsdException w:name="Light Shading Accent 6" w:semiHidden="0" w:uiPriority="60" w:unhideWhenUsed="0"/>
+    <w:lsdException w:name="Light List Accent 6" w:semiHidden="0" w:uiPriority="61" w:unhideWhenUsed="0"/>
+    <w:lsdException w:name="Light Grid Accent 6" w:semiHidden="0" w:uiPriority="62" w:unhideWhenUsed="0"/>
+    <w:lsdException w:name="Medium Shading 1 Accent 6" w:semiHidden="0" w:uiPriority="63" w:unhideWhenUsed="0"/>
+    <w:lsdException w:name="Medium Shading 2 Accent 6" w:semiHidden="0" w:uiPriority="64" w:unhideWhenUsed="0"/>
+    <w:lsdException w:name="Medium List 1 Accent 6" w:semiHidden="0" w:uiPriority="65" w:unhideWhenUsed="0"/>
+    <w:lsdException w:name="Medium List 2 Accent 6" w:semiHidden="0" w:uiPriority="66" w:unhideWhenUsed="0"/>
+    <w:lsdException w:name="Medium Grid 1 Accent 6" w:semiHidden="0" w:uiPriority="67" w:unhideWhenUsed="0"/>
+    <w:lsdException w:name="Medium Grid 2 Accent 6" w:semiHidden="0" w:uiPriority="68" w:unhideWhenUsed="0"/>
+    <w:lsdException w:name="Medium Grid 3 Accent 6" w:semiHidden="0" w:uiPriority="69" w:unhideWhenUsed="0"/>
+    <w:lsdException w:name="Dark List Accent 6" w:semiHidden="0" w:uiPriority="70" w:unhideWhenUsed="0"/>
+    <w:lsdException w:name="Colorful Shading Accent 6" w:semiHidden="0" w:uiPriority="71" w:unhideWhenUsed="0"/>
+    <w:lsdException w:name="Colorful List Accent 6" w:semiHidden="0" w:uiPriority="72" w:unhideWhenUsed="0"/>
+    <w:lsdException w:name="Colorful Grid Accent 6" w:semiHidden="0" w:uiPriority="73" w:unhideWhenUsed="0"/>
+    <w:lsdException w:name="Subtle Emphasis" w:semiHidden="0" w:uiPriority="19" w:unhideWhenUsed="0" w:qFormat="1"/>
+    <w:lsdException w:name="Intense Emphasis" w:semiHidden="0" w:uiPriority="21" w:unhideWhenUsed="0" w:qFormat="1"/>
+    <w:lsdException w:name="Subtle Reference" w:semiHidden="0" w:uiPriority="31" w:unhideWhenUsed="0" w:qFormat="1"/>
+    <w:lsdException w:name="Intense Reference" w:semiHidden="0" w:uiPriority="32" w:unhideWhenUsed="0" w:qFormat="1"/>
+    <w:lsdException w:name="Book Title" w:semiHidden="0" w:uiPriority="33" w:unhideWhenUsed="0" w:qFormat="1"/>
+    <w:lsdException w:name="Bibliography" w:uiPriority="37"/>
+    <w:lsdException w:name="TOC Heading" w:uiPriority="39" w:qFormat="1"/>
   </w:latentStyles>
   <w:style w:type="paragraph" w:default="1" w:styleId="Normal">
     <w:name w:val="Normal"/>
@@ -4556,6 +4627,7 @@
     <w:uiPriority w:val="99"/>
     <w:semiHidden/>
     <w:unhideWhenUsed/>
+    <w:qFormat/>
     <w:tblPr>
       <w:tblInd w:w="0" w:type="dxa"/>
       <w:tblCellMar>

</xml_diff>

<commit_message>
add assignment on haspmap
</commit_message>
<xml_diff>
--- a/Core Java Assignment.docx
+++ b/Core Java Assignment.docx
@@ -39,7 +39,15 @@
         </w:pBdr>
       </w:pPr>
       <w:r>
-        <w:t>It should be like generalized api  (application interface)</w:t>
+        <w:t xml:space="preserve">It should be like generalized </w:t>
+      </w:r>
+      <w:proofErr w:type="spellStart"/>
+      <w:r>
+        <w:t>api</w:t>
+      </w:r>
+      <w:proofErr w:type="spellEnd"/>
+      <w:r>
+        <w:t xml:space="preserve">  (application interface)</w:t>
       </w:r>
     </w:p>
     <w:p>
@@ -54,7 +62,17 @@
         </w:pBdr>
       </w:pPr>
       <w:r>
-        <w:t>Create two separate packages.  One for the api and other for test classes.</w:t>
+        <w:t xml:space="preserve">Create two separate packages.  One for the </w:t>
+      </w:r>
+      <w:proofErr w:type="spellStart"/>
+      <w:proofErr w:type="gramStart"/>
+      <w:r>
+        <w:t>api</w:t>
+      </w:r>
+      <w:proofErr w:type="spellEnd"/>
+      <w:proofErr w:type="gramEnd"/>
+      <w:r>
+        <w:t xml:space="preserve"> and other for test classes.</w:t>
       </w:r>
     </w:p>
     <w:p>
@@ -215,9 +233,11 @@
           <w:numId w:val="11"/>
         </w:numPr>
       </w:pPr>
+      <w:proofErr w:type="spellStart"/>
       <w:r>
         <w:t>com.cts.assignment.core.java</w:t>
       </w:r>
+      <w:proofErr w:type="spellEnd"/>
     </w:p>
     <w:p>
       <w:pPr>
@@ -228,8 +248,13 @@
         </w:numPr>
       </w:pPr>
       <w:r>
-        <w:t>create class MyNumber</w:t>
-      </w:r>
+        <w:t xml:space="preserve">create class </w:t>
+      </w:r>
+      <w:proofErr w:type="spellStart"/>
+      <w:r>
+        <w:t>MyNumber</w:t>
+      </w:r>
+      <w:proofErr w:type="spellEnd"/>
     </w:p>
     <w:p>
       <w:pPr>
@@ -240,8 +265,13 @@
         </w:numPr>
       </w:pPr>
       <w:r>
-        <w:t>create class MyString</w:t>
-      </w:r>
+        <w:t xml:space="preserve">create class </w:t>
+      </w:r>
+      <w:proofErr w:type="spellStart"/>
+      <w:r>
+        <w:t>MyString</w:t>
+      </w:r>
+      <w:proofErr w:type="spellEnd"/>
     </w:p>
     <w:p>
       <w:pPr>
@@ -252,8 +282,13 @@
         </w:numPr>
       </w:pPr>
       <w:r>
-        <w:t>Create class MyArray</w:t>
-      </w:r>
+        <w:t xml:space="preserve">Create class </w:t>
+      </w:r>
+      <w:proofErr w:type="spellStart"/>
+      <w:r>
+        <w:t>MyArray</w:t>
+      </w:r>
+      <w:proofErr w:type="spellEnd"/>
     </w:p>
     <w:p>
       <w:pPr>
@@ -264,7 +299,15 @@
         </w:numPr>
       </w:pPr>
       <w:r>
-        <w:t>Create class MyCollection  etc.,</w:t>
+        <w:t xml:space="preserve">Create class </w:t>
+      </w:r>
+      <w:proofErr w:type="spellStart"/>
+      <w:r>
+        <w:t>MyCollection</w:t>
+      </w:r>
+      <w:proofErr w:type="spellEnd"/>
+      <w:r>
+        <w:t xml:space="preserve">  etc.,</w:t>
       </w:r>
     </w:p>
     <w:p>
@@ -276,7 +319,15 @@
         </w:numPr>
       </w:pPr>
       <w:r>
-        <w:t>all the number related functions write in MyNumber class</w:t>
+        <w:t xml:space="preserve">all the number related functions write in </w:t>
+      </w:r>
+      <w:proofErr w:type="spellStart"/>
+      <w:r>
+        <w:t>MyNumber</w:t>
+      </w:r>
+      <w:proofErr w:type="spellEnd"/>
+      <w:r>
+        <w:t xml:space="preserve"> class</w:t>
       </w:r>
     </w:p>
     <w:p>
@@ -288,7 +339,15 @@
         </w:numPr>
       </w:pPr>
       <w:r>
-        <w:t>all the String related functions, write in MyString class</w:t>
+        <w:t xml:space="preserve">all the String related functions, write in </w:t>
+      </w:r>
+      <w:proofErr w:type="spellStart"/>
+      <w:r>
+        <w:t>MyString</w:t>
+      </w:r>
+      <w:proofErr w:type="spellEnd"/>
+      <w:r>
+        <w:t xml:space="preserve"> class</w:t>
       </w:r>
     </w:p>
     <w:p>
@@ -300,7 +359,15 @@
         </w:numPr>
       </w:pPr>
       <w:r>
-        <w:t>All the Array related functions, write in MyArray....etc.,</w:t>
+        <w:t xml:space="preserve">All the Array related functions, write in </w:t>
+      </w:r>
+      <w:proofErr w:type="spellStart"/>
+      <w:r>
+        <w:t>MyArray</w:t>
+      </w:r>
+      <w:proofErr w:type="spellEnd"/>
+      <w:r>
+        <w:t>....etc.,</w:t>
       </w:r>
     </w:p>
     <w:p>
@@ -311,9 +378,11 @@
           <w:numId w:val="11"/>
         </w:numPr>
       </w:pPr>
+      <w:proofErr w:type="spellStart"/>
       <w:r>
         <w:t>com.cts.assignment.core.java.test</w:t>
       </w:r>
+      <w:proofErr w:type="spellEnd"/>
     </w:p>
     <w:p>
       <w:pPr>
@@ -324,7 +393,31 @@
         </w:numPr>
       </w:pPr>
       <w:r>
-        <w:t>Test all the above methods in MyNumberTest class, MyStringTest, MyArrayTest etc.,</w:t>
+        <w:t xml:space="preserve">Test all the above methods in </w:t>
+      </w:r>
+      <w:proofErr w:type="spellStart"/>
+      <w:r>
+        <w:t>MyNumberTest</w:t>
+      </w:r>
+      <w:proofErr w:type="spellEnd"/>
+      <w:r>
+        <w:t xml:space="preserve"> class, </w:t>
+      </w:r>
+      <w:proofErr w:type="spellStart"/>
+      <w:r>
+        <w:t>MyStringTest</w:t>
+      </w:r>
+      <w:proofErr w:type="spellEnd"/>
+      <w:r>
+        <w:t xml:space="preserve">, </w:t>
+      </w:r>
+      <w:proofErr w:type="spellStart"/>
+      <w:r>
+        <w:t>MyArrayTest</w:t>
+      </w:r>
+      <w:proofErr w:type="spellEnd"/>
+      <w:r>
+        <w:t xml:space="preserve"> etc.,</w:t>
       </w:r>
     </w:p>
     <w:p>
@@ -335,8 +428,18 @@
           <w:numId w:val="11"/>
         </w:numPr>
       </w:pPr>
-      <w:r>
-        <w:t>com.cts.emp.management  -  Define all employee management app classes in this package.</w:t>
+      <w:proofErr w:type="spellStart"/>
+      <w:proofErr w:type="gramStart"/>
+      <w:r>
+        <w:t>com.cts.emp.management</w:t>
+      </w:r>
+      <w:proofErr w:type="spellEnd"/>
+      <w:r>
+        <w:t xml:space="preserve">  -</w:t>
+      </w:r>
+      <w:proofErr w:type="gramEnd"/>
+      <w:r>
+        <w:t xml:space="preserve">  Define all employee management app classes in this package.</w:t>
       </w:r>
     </w:p>
     <w:p>
@@ -347,8 +450,18 @@
           <w:numId w:val="11"/>
         </w:numPr>
       </w:pPr>
-      <w:r>
-        <w:t>com.cts.emp.management.test  -  Test all employee management related operations this package.</w:t>
+      <w:proofErr w:type="spellStart"/>
+      <w:proofErr w:type="gramStart"/>
+      <w:r>
+        <w:t>com.cts.emp.management.test</w:t>
+      </w:r>
+      <w:proofErr w:type="spellEnd"/>
+      <w:r>
+        <w:t xml:space="preserve">  -</w:t>
+      </w:r>
+      <w:proofErr w:type="gramEnd"/>
+      <w:r>
+        <w:t xml:space="preserve">  Test all employee management related operations this package.</w:t>
       </w:r>
     </w:p>
     <w:p>
@@ -654,7 +767,15 @@
         </w:numPr>
       </w:pPr>
       <w:r>
-        <w:t>Write a function to find whether the given number is prime or not.</w:t>
+        <w:t xml:space="preserve">Write a function to find whether the given number is </w:t>
+      </w:r>
+      <w:proofErr w:type="gramStart"/>
+      <w:r>
+        <w:t>prime</w:t>
+      </w:r>
+      <w:proofErr w:type="gramEnd"/>
+      <w:r>
+        <w:t xml:space="preserve"> or not.</w:t>
       </w:r>
     </w:p>
     <w:p>
@@ -689,8 +810,13 @@
           <w:numId w:val="1"/>
         </w:numPr>
       </w:pPr>
-      <w:r>
-        <w:t>i/p:  123  =&gt;  output : 6    ( i.e., 1+2+3)</w:t>
+      <w:proofErr w:type="spellStart"/>
+      <w:r>
+        <w:t>i</w:t>
+      </w:r>
+      <w:proofErr w:type="spellEnd"/>
+      <w:r>
+        <w:t>/p:  123  =&gt;  output : 6    ( i.e., 1+2+3)</w:t>
       </w:r>
     </w:p>
     <w:p>
@@ -746,8 +872,13 @@
           <w:numId w:val="1"/>
         </w:numPr>
       </w:pPr>
-      <w:r>
-        <w:t xml:space="preserve">i/p :   12345  =&gt;  6   ( i.e., 1+2+3+4+5 = 15,  1+5 = 6)  </w:t>
+      <w:proofErr w:type="spellStart"/>
+      <w:r>
+        <w:t>i</w:t>
+      </w:r>
+      <w:proofErr w:type="spellEnd"/>
+      <w:r>
+        <w:t xml:space="preserve">/p :   12345  =&gt;  6   ( i.e., 1+2+3+4+5 = 15,  1+5 = 6)  </w:t>
       </w:r>
     </w:p>
     <w:p>
@@ -798,8 +929,13 @@
         </w:numPr>
       </w:pPr>
       <w:r>
-        <w:t>Write a program to find ncr</w:t>
-      </w:r>
+        <w:t xml:space="preserve">Write a program to find </w:t>
+      </w:r>
+      <w:proofErr w:type="spellStart"/>
+      <w:r>
+        <w:t>ncr</w:t>
+      </w:r>
+      <w:proofErr w:type="spellEnd"/>
       <w:r>
         <w:t xml:space="preserve">. </w:t>
       </w:r>
@@ -807,16 +943,40 @@
         <w:t xml:space="preserve"> </w:t>
       </w:r>
       <w:r>
-        <w:t xml:space="preserve">   Hint : </w:t>
-      </w:r>
+        <w:t xml:space="preserve">   </w:t>
+      </w:r>
+      <w:proofErr w:type="gramStart"/>
+      <w:r>
+        <w:t>Hint :</w:t>
+      </w:r>
+      <w:proofErr w:type="gramEnd"/>
       <w:r>
         <w:t xml:space="preserve"> </w:t>
       </w:r>
       <w:r>
-        <w:t xml:space="preserve"> ncr = </w:t>
-      </w:r>
-      <w:r>
-        <w:t>( n! /  (   (n-r)! * r!)</w:t>
+        <w:t xml:space="preserve"> </w:t>
+      </w:r>
+      <w:r>
+        <w:t xml:space="preserve"> </w:t>
+      </w:r>
+      <w:proofErr w:type="spellStart"/>
+      <w:r>
+        <w:t>ncr</w:t>
+      </w:r>
+      <w:proofErr w:type="spellEnd"/>
+      <w:r>
+        <w:t xml:space="preserve"> = </w:t>
+      </w:r>
+      <w:r>
+        <w:t xml:space="preserve">( n! </w:t>
+      </w:r>
+      <w:proofErr w:type="gramStart"/>
+      <w:r>
+        <w:t>/  (</w:t>
+      </w:r>
+      <w:proofErr w:type="gramEnd"/>
+      <w:r>
+        <w:t xml:space="preserve">   (n-r)! * r!)</w:t>
       </w:r>
     </w:p>
     <w:p>
@@ -888,7 +1048,15 @@
         </w:numPr>
       </w:pPr>
       <w:r>
-        <w:t>If i/p is 1  -&gt;  output : One</w:t>
+        <w:t xml:space="preserve">If </w:t>
+      </w:r>
+      <w:proofErr w:type="spellStart"/>
+      <w:r>
+        <w:t>i</w:t>
+      </w:r>
+      <w:proofErr w:type="spellEnd"/>
+      <w:r>
+        <w:t>/p is 1  -&gt;  output : One</w:t>
       </w:r>
     </w:p>
     <w:p>
@@ -900,7 +1068,15 @@
         </w:numPr>
       </w:pPr>
       <w:r>
-        <w:t>If i/p is 2 -&gt; output : Two</w:t>
+        <w:t xml:space="preserve">If </w:t>
+      </w:r>
+      <w:proofErr w:type="spellStart"/>
+      <w:r>
+        <w:t>i</w:t>
+      </w:r>
+      <w:proofErr w:type="spellEnd"/>
+      <w:r>
+        <w:t>/p is 2 -&gt; output : Two</w:t>
       </w:r>
       <w:r>
         <w:t xml:space="preserve"> etc.,</w:t>
@@ -927,7 +1103,15 @@
         </w:numPr>
       </w:pPr>
       <w:r>
-        <w:t>If i/p is 123 -&gt; output :  One Hundred Twenty Three</w:t>
+        <w:t xml:space="preserve">If </w:t>
+      </w:r>
+      <w:proofErr w:type="spellStart"/>
+      <w:r>
+        <w:t>i</w:t>
+      </w:r>
+      <w:proofErr w:type="spellEnd"/>
+      <w:r>
+        <w:t>/p is 123 -&gt; output :  One Hundred Twenty Three</w:t>
       </w:r>
     </w:p>
     <w:p/>
@@ -1143,15 +1327,31 @@
         <w:pStyle w:val="ListParagraph"/>
       </w:pPr>
       <w:r>
-        <w:t xml:space="preserve">                         1  2 3</w:t>
-      </w:r>
-    </w:p>
-    <w:p>
-      <w:pPr>
-        <w:pStyle w:val="ListParagraph"/>
-      </w:pPr>
-      <w:r>
-        <w:t xml:space="preserve">                     1 2  3  4 </w:t>
+        <w:t xml:space="preserve">                         </w:t>
+      </w:r>
+      <w:proofErr w:type="gramStart"/>
+      <w:r>
+        <w:t>1  2</w:t>
+      </w:r>
+      <w:proofErr w:type="gramEnd"/>
+      <w:r>
+        <w:t xml:space="preserve"> 3</w:t>
+      </w:r>
+    </w:p>
+    <w:p>
+      <w:pPr>
+        <w:pStyle w:val="ListParagraph"/>
+      </w:pPr>
+      <w:r>
+        <w:t xml:space="preserve">                     1 </w:t>
+      </w:r>
+      <w:proofErr w:type="gramStart"/>
+      <w:r>
+        <w:t>2  3</w:t>
+      </w:r>
+      <w:proofErr w:type="gramEnd"/>
+      <w:r>
+        <w:t xml:space="preserve">  4 </w:t>
       </w:r>
     </w:p>
     <w:p>
@@ -1364,7 +1564,13 @@
         <w:t xml:space="preserve">Write </w:t>
       </w:r>
       <w:r>
-        <w:t>a function to count number characters in the given string.</w:t>
+        <w:t xml:space="preserve">a function to count number </w:t>
+      </w:r>
+      <w:r>
+        <w:t xml:space="preserve">of </w:t>
+      </w:r>
+      <w:r>
+        <w:t>characters in the given string.</w:t>
       </w:r>
     </w:p>
     <w:p>
@@ -1376,7 +1582,13 @@
         </w:numPr>
       </w:pPr>
       <w:r>
-        <w:t>Write a function to count number words in the given string</w:t>
+        <w:t xml:space="preserve">Write a function to count number </w:t>
+      </w:r>
+      <w:r>
+        <w:t xml:space="preserve">of </w:t>
+      </w:r>
+      <w:r>
+        <w:t>words in the given string</w:t>
       </w:r>
     </w:p>
     <w:p>
@@ -1412,7 +1624,13 @@
         </w:numPr>
       </w:pPr>
       <w:r>
-        <w:t>Write a function to remove extra white spaces in the given sentence(  If more than once white spaces there, remove it.)</w:t>
+        <w:t xml:space="preserve">Write a function to remove extra white spaces in the given </w:t>
+      </w:r>
+      <w:r>
+        <w:t>sentence (If</w:t>
+      </w:r>
+      <w:r>
+        <w:t xml:space="preserve"> more than once white spaces there, remove it.)</w:t>
       </w:r>
     </w:p>
     <w:p>
@@ -1424,7 +1642,15 @@
         </w:numPr>
       </w:pPr>
       <w:r>
-        <w:t>Ex input:   Hello       how are         you?</w:t>
+        <w:t xml:space="preserve">Ex input:   Hello       how </w:t>
+      </w:r>
+      <w:proofErr w:type="gramStart"/>
+      <w:r>
+        <w:t>are</w:t>
+      </w:r>
+      <w:proofErr w:type="gramEnd"/>
+      <w:r>
+        <w:t xml:space="preserve">         you?</w:t>
       </w:r>
     </w:p>
     <w:p>
@@ -1436,7 +1662,15 @@
         </w:numPr>
       </w:pPr>
       <w:r>
-        <w:t>Output:  Hello how are you?</w:t>
+        <w:t xml:space="preserve">Output:  Hello how </w:t>
+      </w:r>
+      <w:proofErr w:type="gramStart"/>
+      <w:r>
+        <w:t>are</w:t>
+      </w:r>
+      <w:proofErr w:type="gramEnd"/>
+      <w:r>
+        <w:t xml:space="preserve"> you?</w:t>
       </w:r>
     </w:p>
     <w:p>
@@ -1454,7 +1688,7 @@
         <w:t xml:space="preserve">count how </w:t>
       </w:r>
       <w:r>
-        <w:t>many number</w:t>
+        <w:t>many numbers</w:t>
       </w:r>
       <w:r>
         <w:t xml:space="preserve"> of times a particular character appears/present in the given string.</w:t>
@@ -1496,7 +1730,13 @@
         </w:numPr>
       </w:pPr>
       <w:r>
-        <w:t>Write a program to count how many number of times each character appears/present in the given string.</w:t>
+        <w:t xml:space="preserve">Write a program to count how </w:t>
+      </w:r>
+      <w:r>
+        <w:t>many numbers</w:t>
+      </w:r>
+      <w:r>
+        <w:t xml:space="preserve"> of times each character appears/present in the given string.</w:t>
       </w:r>
     </w:p>
     <w:p>
@@ -1522,8 +1762,13 @@
         <w:pStyle w:val="ListParagraph"/>
         <w:ind w:left="2160"/>
       </w:pPr>
-      <w:r>
-        <w:t>h.....1</w:t>
+      <w:proofErr w:type="gramStart"/>
+      <w:r>
+        <w:t>h</w:t>
+      </w:r>
+      <w:proofErr w:type="gramEnd"/>
+      <w:r>
+        <w:t>.....1</w:t>
       </w:r>
     </w:p>
     <w:p>
@@ -1531,8 +1776,13 @@
         <w:pStyle w:val="ListParagraph"/>
         <w:ind w:left="2160"/>
       </w:pPr>
-      <w:r>
-        <w:t>e.....1</w:t>
+      <w:proofErr w:type="gramStart"/>
+      <w:r>
+        <w:t>e</w:t>
+      </w:r>
+      <w:proofErr w:type="gramEnd"/>
+      <w:r>
+        <w:t>.....1</w:t>
       </w:r>
     </w:p>
     <w:p>
@@ -1540,8 +1790,13 @@
         <w:pStyle w:val="ListParagraph"/>
         <w:ind w:left="2160"/>
       </w:pPr>
-      <w:r>
-        <w:t>l......2</w:t>
+      <w:proofErr w:type="gramStart"/>
+      <w:r>
+        <w:t>l</w:t>
+      </w:r>
+      <w:proofErr w:type="gramEnd"/>
+      <w:r>
+        <w:t>......2</w:t>
       </w:r>
     </w:p>
     <w:p>
@@ -1549,8 +1804,13 @@
         <w:pStyle w:val="ListParagraph"/>
         <w:ind w:left="2160"/>
       </w:pPr>
-      <w:r>
-        <w:t>o.....2</w:t>
+      <w:proofErr w:type="gramStart"/>
+      <w:r>
+        <w:t>o</w:t>
+      </w:r>
+      <w:proofErr w:type="gramEnd"/>
+      <w:r>
+        <w:t>.....2</w:t>
       </w:r>
     </w:p>
     <w:p>
@@ -1558,8 +1818,13 @@
         <w:pStyle w:val="ListParagraph"/>
         <w:ind w:left="2160"/>
       </w:pPr>
-      <w:r>
-        <w:t>w....1</w:t>
+      <w:proofErr w:type="gramStart"/>
+      <w:r>
+        <w:t>w</w:t>
+      </w:r>
+      <w:proofErr w:type="gramEnd"/>
+      <w:r>
+        <w:t>....1</w:t>
       </w:r>
     </w:p>
     <w:p>
@@ -1567,8 +1832,13 @@
         <w:pStyle w:val="ListParagraph"/>
         <w:ind w:left="2160"/>
       </w:pPr>
-      <w:r>
-        <w:t>r.....1</w:t>
+      <w:proofErr w:type="gramStart"/>
+      <w:r>
+        <w:t>r</w:t>
+      </w:r>
+      <w:proofErr w:type="gramEnd"/>
+      <w:r>
+        <w:t>.....1</w:t>
       </w:r>
     </w:p>
     <w:p>
@@ -1576,8 +1846,13 @@
         <w:pStyle w:val="ListParagraph"/>
         <w:ind w:left="2160"/>
       </w:pPr>
-      <w:r>
-        <w:t>d...1</w:t>
+      <w:proofErr w:type="gramStart"/>
+      <w:r>
+        <w:t>d</w:t>
+      </w:r>
+      <w:proofErr w:type="gramEnd"/>
+      <w:r>
+        <w:t>...1</w:t>
       </w:r>
     </w:p>
     <w:p>
@@ -1588,7 +1863,15 @@
         <w:tab/>
       </w:r>
       <w:r>
-        <w:t>Note:  Do it after learning HashMap.</w:t>
+        <w:t xml:space="preserve">Note:  Do it after learning </w:t>
+      </w:r>
+      <w:proofErr w:type="spellStart"/>
+      <w:r>
+        <w:t>HashMap</w:t>
+      </w:r>
+      <w:proofErr w:type="spellEnd"/>
+      <w:r>
+        <w:t>.</w:t>
       </w:r>
     </w:p>
     <w:p>
@@ -1637,8 +1920,13 @@
     </w:p>
     <w:p>
       <w:r>
-        <w:t>Write a function to get index /position of biggest number in the given aray</w:t>
-      </w:r>
+        <w:t xml:space="preserve">Write a function to get index /position of biggest number in the given </w:t>
+      </w:r>
+      <w:proofErr w:type="spellStart"/>
+      <w:r>
+        <w:t>aray</w:t>
+      </w:r>
+      <w:proofErr w:type="spellEnd"/>
     </w:p>
     <w:p>
       <w:r>
@@ -1667,7 +1955,15 @@
         <w:t xml:space="preserve"> </w:t>
       </w:r>
       <w:r>
-        <w:t>sort etc.,)</w:t>
+        <w:t>sort etc</w:t>
+      </w:r>
+      <w:proofErr w:type="gramStart"/>
+      <w:r>
+        <w:t>.,</w:t>
+      </w:r>
+      <w:proofErr w:type="gramEnd"/>
+      <w:r>
+        <w:t>)</w:t>
       </w:r>
     </w:p>
     <w:p>
@@ -1746,8 +2042,13 @@
           <w:numId w:val="1"/>
         </w:numPr>
       </w:pPr>
-      <w:r>
-        <w:t>add id, name and salary properties.  Generate getter/setter methods</w:t>
+      <w:proofErr w:type="gramStart"/>
+      <w:r>
+        <w:t>add</w:t>
+      </w:r>
+      <w:proofErr w:type="gramEnd"/>
+      <w:r>
+        <w:t xml:space="preserve"> id, name and salary properties.  Generate getter/setter methods</w:t>
       </w:r>
     </w:p>
     <w:p>
@@ -1771,7 +2072,15 @@
         </w:numPr>
       </w:pPr>
       <w:r>
-        <w:t xml:space="preserve">Write EmployeeTest class.  </w:t>
+        <w:t xml:space="preserve">Write </w:t>
+      </w:r>
+      <w:proofErr w:type="spellStart"/>
+      <w:r>
+        <w:t>EmployeeTest</w:t>
+      </w:r>
+      <w:proofErr w:type="spellEnd"/>
+      <w:r>
+        <w:t xml:space="preserve"> class.  </w:t>
       </w:r>
     </w:p>
     <w:p>
@@ -1802,10 +2111,18 @@
         <w:t xml:space="preserve"> generalized</w:t>
       </w:r>
       <w:r>
-        <w:t xml:space="preserve"> display method </w:t>
-      </w:r>
-      <w:r>
-        <w:t>which display any employee instance.</w:t>
+        <w:t xml:space="preserve"> display </w:t>
+      </w:r>
+      <w:proofErr w:type="gramStart"/>
+      <w:r>
+        <w:t xml:space="preserve">method </w:t>
+      </w:r>
+      <w:r>
+        <w:t>which display</w:t>
+      </w:r>
+      <w:proofErr w:type="gramEnd"/>
+      <w:r>
+        <w:t xml:space="preserve"> any employee instance.</w:t>
       </w:r>
     </w:p>
     <w:p>
@@ -1829,7 +2146,15 @@
         </w:numPr>
       </w:pPr>
       <w:r>
-        <w:t>Override toString method in Employee class and display instance itself.(instead of displaying individual properties)</w:t>
+        <w:t xml:space="preserve">Override </w:t>
+      </w:r>
+      <w:proofErr w:type="spellStart"/>
+      <w:r>
+        <w:t>toString</w:t>
+      </w:r>
+      <w:proofErr w:type="spellEnd"/>
+      <w:r>
+        <w:t xml:space="preserve"> method in Employee class and display instance itself.(instead of displaying individual properties)</w:t>
       </w:r>
     </w:p>
     <w:p>
@@ -1847,7 +2172,15 @@
         <w:t>(with</w:t>
       </w:r>
       <w:r>
-        <w:t xml:space="preserve"> mandatory properties).  Test the same in EmployeeTest class</w:t>
+        <w:t xml:space="preserve"> mandatory properties).  Test the same in </w:t>
+      </w:r>
+      <w:proofErr w:type="spellStart"/>
+      <w:r>
+        <w:t>EmployeeTest</w:t>
+      </w:r>
+      <w:proofErr w:type="spellEnd"/>
+      <w:r>
+        <w:t xml:space="preserve"> class</w:t>
       </w:r>
       <w:r>
         <w:t>.</w:t>
@@ -1913,7 +2246,15 @@
         </w:numPr>
       </w:pPr>
       <w:r>
-        <w:t>Note: understand equals and hashCode methods</w:t>
+        <w:t xml:space="preserve">Note: understand equals and </w:t>
+      </w:r>
+      <w:proofErr w:type="spellStart"/>
+      <w:r>
+        <w:t>hashCode</w:t>
+      </w:r>
+      <w:proofErr w:type="spellEnd"/>
+      <w:r>
+        <w:t xml:space="preserve"> methods</w:t>
       </w:r>
     </w:p>
     <w:p>
@@ -1925,7 +2266,15 @@
         </w:numPr>
       </w:pPr>
       <w:r>
-        <w:t xml:space="preserve">Create ContractEmployee class which extends Employee class. </w:t>
+        <w:t xml:space="preserve">Create </w:t>
+      </w:r>
+      <w:proofErr w:type="spellStart"/>
+      <w:r>
+        <w:t>ContractEmployee</w:t>
+      </w:r>
+      <w:proofErr w:type="spellEnd"/>
+      <w:r>
+        <w:t xml:space="preserve"> class which extends Employee class. </w:t>
       </w:r>
       <w:r>
         <w:t>Add ‘duration’ property and setter/getter methods</w:t>
@@ -1940,7 +2289,15 @@
         </w:numPr>
       </w:pPr>
       <w:r>
-        <w:t>Test the same in EmployeeTest class.</w:t>
+        <w:t xml:space="preserve">Test the same in </w:t>
+      </w:r>
+      <w:proofErr w:type="spellStart"/>
+      <w:r>
+        <w:t>EmployeeTest</w:t>
+      </w:r>
+      <w:proofErr w:type="spellEnd"/>
+      <w:r>
+        <w:t xml:space="preserve"> class.</w:t>
       </w:r>
     </w:p>
     <w:p>
@@ -1964,7 +2321,15 @@
         </w:numPr>
       </w:pPr>
       <w:r>
-        <w:t>Add street, city, pincode properties and generate setter/getter methods</w:t>
+        <w:t xml:space="preserve">Add street, city, </w:t>
+      </w:r>
+      <w:proofErr w:type="spellStart"/>
+      <w:r>
+        <w:t>pincode</w:t>
+      </w:r>
+      <w:proofErr w:type="spellEnd"/>
+      <w:r>
+        <w:t xml:space="preserve"> properties and generate setter/getter methods</w:t>
       </w:r>
     </w:p>
     <w:p>
@@ -1988,7 +2353,15 @@
         </w:numPr>
       </w:pPr>
       <w:r>
-        <w:t>Test the same in EmployeeTest by creating</w:t>
+        <w:t xml:space="preserve">Test the same in </w:t>
+      </w:r>
+      <w:proofErr w:type="spellStart"/>
+      <w:r>
+        <w:t>EmployeeTest</w:t>
+      </w:r>
+      <w:proofErr w:type="spellEnd"/>
+      <w:r>
+        <w:t xml:space="preserve"> by creating</w:t>
       </w:r>
     </w:p>
     <w:p>
@@ -2046,9 +2419,11 @@
           <w:numId w:val="1"/>
         </w:numPr>
       </w:pPr>
+      <w:proofErr w:type="spellStart"/>
       <w:r>
         <w:t>ArrayList</w:t>
       </w:r>
+      <w:proofErr w:type="spellEnd"/>
     </w:p>
     <w:p>
       <w:pPr>
@@ -2080,7 +2455,15 @@
         </w:numPr>
       </w:pPr>
       <w:r>
-        <w:t>Display using iterator.</w:t>
+        <w:t xml:space="preserve">Display using </w:t>
+      </w:r>
+      <w:proofErr w:type="spellStart"/>
+      <w:r>
+        <w:t>iterator</w:t>
+      </w:r>
+      <w:proofErr w:type="spellEnd"/>
+      <w:r>
+        <w:t>.</w:t>
       </w:r>
     </w:p>
     <w:p>
@@ -2128,7 +2511,25 @@
         </w:numPr>
       </w:pPr>
       <w:r>
-        <w:t>Call sort method   - Collectins.sort(arrayList)  and call the display method again.</w:t>
+        <w:t xml:space="preserve">Call sort method   - </w:t>
+      </w:r>
+      <w:proofErr w:type="spellStart"/>
+      <w:proofErr w:type="gramStart"/>
+      <w:r>
+        <w:t>Collectins.sort</w:t>
+      </w:r>
+      <w:proofErr w:type="spellEnd"/>
+      <w:r>
+        <w:t>(</w:t>
+      </w:r>
+      <w:proofErr w:type="spellStart"/>
+      <w:proofErr w:type="gramEnd"/>
+      <w:r>
+        <w:t>arrayList</w:t>
+      </w:r>
+      <w:proofErr w:type="spellEnd"/>
+      <w:r>
+        <w:t>)  and call the display method again.</w:t>
       </w:r>
     </w:p>
     <w:p>
@@ -2194,6 +2595,303 @@
     <w:p>
       <w:pPr>
         <w:pStyle w:val="ListParagraph"/>
+        <w:numPr>
+          <w:ilvl w:val="1"/>
+          <w:numId w:val="1"/>
+        </w:numPr>
+      </w:pPr>
+      <w:proofErr w:type="spellStart"/>
+      <w:r>
+        <w:t>HashMap</w:t>
+      </w:r>
+      <w:proofErr w:type="spellEnd"/>
+    </w:p>
+    <w:p>
+      <w:pPr>
+        <w:pStyle w:val="ListParagraph"/>
+        <w:numPr>
+          <w:ilvl w:val="2"/>
+          <w:numId w:val="1"/>
+        </w:numPr>
+      </w:pPr>
+      <w:r>
+        <w:t>Digit</w:t>
+      </w:r>
+      <w:r>
+        <w:t>– word converter</w:t>
+      </w:r>
+      <w:r>
+        <w:t xml:space="preserve">  (1 to 9)</w:t>
+      </w:r>
+    </w:p>
+    <w:p>
+      <w:pPr>
+        <w:pStyle w:val="ListParagraph"/>
+        <w:numPr>
+          <w:ilvl w:val="3"/>
+          <w:numId w:val="1"/>
+        </w:numPr>
+      </w:pPr>
+      <w:r>
+        <w:lastRenderedPageBreak/>
+        <w:t>Create hash map, put digit as key and word as value</w:t>
+      </w:r>
+      <w:r>
+        <w:t xml:space="preserve"> </w:t>
+      </w:r>
+    </w:p>
+    <w:p>
+      <w:pPr>
+        <w:pStyle w:val="ListParagraph"/>
+        <w:numPr>
+          <w:ilvl w:val="3"/>
+          <w:numId w:val="1"/>
+        </w:numPr>
+      </w:pPr>
+      <w:r>
+        <w:t>Try to print particular digit in word format.</w:t>
+      </w:r>
+    </w:p>
+    <w:p>
+      <w:pPr>
+        <w:pStyle w:val="ListParagraph"/>
+        <w:numPr>
+          <w:ilvl w:val="3"/>
+          <w:numId w:val="1"/>
+        </w:numPr>
+      </w:pPr>
+      <w:r>
+        <w:t xml:space="preserve">Try </w:t>
+      </w:r>
+      <w:r>
+        <w:t xml:space="preserve">to </w:t>
+      </w:r>
+      <w:r>
+        <w:t>display all the values.</w:t>
+      </w:r>
+    </w:p>
+    <w:p>
+      <w:pPr>
+        <w:pStyle w:val="ListParagraph"/>
+        <w:numPr>
+          <w:ilvl w:val="4"/>
+          <w:numId w:val="1"/>
+        </w:numPr>
+      </w:pPr>
+      <w:r>
+        <w:t>Is it in the sequence?</w:t>
+      </w:r>
+    </w:p>
+    <w:p>
+      <w:pPr>
+        <w:pStyle w:val="ListParagraph"/>
+        <w:numPr>
+          <w:ilvl w:val="3"/>
+          <w:numId w:val="1"/>
+        </w:numPr>
+      </w:pPr>
+      <w:r>
+        <w:t xml:space="preserve">Convert the Hash map to </w:t>
+      </w:r>
+      <w:proofErr w:type="spellStart"/>
+      <w:r>
+        <w:t>Treemap</w:t>
+      </w:r>
+      <w:proofErr w:type="spellEnd"/>
+    </w:p>
+    <w:p>
+      <w:pPr>
+        <w:pStyle w:val="ListParagraph"/>
+        <w:numPr>
+          <w:ilvl w:val="4"/>
+          <w:numId w:val="1"/>
+        </w:numPr>
+      </w:pPr>
+      <w:r>
+        <w:t>Try to print again.</w:t>
+      </w:r>
+    </w:p>
+    <w:p>
+      <w:pPr>
+        <w:pStyle w:val="ListParagraph"/>
+        <w:numPr>
+          <w:ilvl w:val="2"/>
+          <w:numId w:val="1"/>
+        </w:numPr>
+      </w:pPr>
+      <w:r>
+        <w:t xml:space="preserve">Adding </w:t>
+      </w:r>
+      <w:r>
+        <w:t>employee</w:t>
+      </w:r>
+      <w:r>
+        <w:t xml:space="preserve"> objects to hash map</w:t>
+      </w:r>
+    </w:p>
+    <w:p>
+      <w:pPr>
+        <w:pStyle w:val="ListParagraph"/>
+        <w:numPr>
+          <w:ilvl w:val="3"/>
+          <w:numId w:val="1"/>
+        </w:numPr>
+      </w:pPr>
+      <w:r>
+        <w:t>Create a class called Employee</w:t>
+      </w:r>
+    </w:p>
+    <w:p>
+      <w:pPr>
+        <w:pStyle w:val="ListParagraph"/>
+        <w:numPr>
+          <w:ilvl w:val="4"/>
+          <w:numId w:val="1"/>
+        </w:numPr>
+      </w:pPr>
+      <w:r>
+        <w:t>Add id, name and salary properties</w:t>
+      </w:r>
+    </w:p>
+    <w:p>
+      <w:pPr>
+        <w:pStyle w:val="ListParagraph"/>
+        <w:numPr>
+          <w:ilvl w:val="4"/>
+          <w:numId w:val="1"/>
+        </w:numPr>
+      </w:pPr>
+      <w:r>
+        <w:t>Generate constructor using all these 3 fields</w:t>
+      </w:r>
+    </w:p>
+    <w:p>
+      <w:pPr>
+        <w:pStyle w:val="ListParagraph"/>
+        <w:numPr>
+          <w:ilvl w:val="4"/>
+          <w:numId w:val="1"/>
+        </w:numPr>
+      </w:pPr>
+      <w:r>
+        <w:t xml:space="preserve">Override </w:t>
+      </w:r>
+      <w:proofErr w:type="spellStart"/>
+      <w:r>
+        <w:t>toString</w:t>
+      </w:r>
+      <w:proofErr w:type="spellEnd"/>
+      <w:r>
+        <w:t xml:space="preserve"> methods using all these 3 fields</w:t>
+      </w:r>
+    </w:p>
+    <w:p>
+      <w:pPr>
+        <w:pStyle w:val="ListParagraph"/>
+        <w:numPr>
+          <w:ilvl w:val="3"/>
+          <w:numId w:val="1"/>
+        </w:numPr>
+      </w:pPr>
+      <w:r>
+        <w:t>Create Test class</w:t>
+      </w:r>
+    </w:p>
+    <w:p>
+      <w:pPr>
+        <w:pStyle w:val="ListParagraph"/>
+        <w:numPr>
+          <w:ilvl w:val="4"/>
+          <w:numId w:val="1"/>
+        </w:numPr>
+      </w:pPr>
+      <w:r>
+        <w:t>Create few employee objects</w:t>
+      </w:r>
+    </w:p>
+    <w:p>
+      <w:pPr>
+        <w:pStyle w:val="ListParagraph"/>
+        <w:numPr>
+          <w:ilvl w:val="4"/>
+          <w:numId w:val="1"/>
+        </w:numPr>
+      </w:pPr>
+      <w:r>
+        <w:t xml:space="preserve">Create </w:t>
+      </w:r>
+      <w:proofErr w:type="spellStart"/>
+      <w:r>
+        <w:t>HashMap</w:t>
+      </w:r>
+      <w:proofErr w:type="spellEnd"/>
+      <w:r>
+        <w:t xml:space="preserve"> object/instance</w:t>
+      </w:r>
+    </w:p>
+    <w:p>
+      <w:pPr>
+        <w:pStyle w:val="ListParagraph"/>
+        <w:numPr>
+          <w:ilvl w:val="4"/>
+          <w:numId w:val="1"/>
+        </w:numPr>
+      </w:pPr>
+      <w:r>
+        <w:t>Add employee to hash map one by one</w:t>
+      </w:r>
+    </w:p>
+    <w:p>
+      <w:pPr>
+        <w:pStyle w:val="ListParagraph"/>
+        <w:numPr>
+          <w:ilvl w:val="5"/>
+          <w:numId w:val="1"/>
+        </w:numPr>
+      </w:pPr>
+      <w:r>
+        <w:t>Id as key</w:t>
+      </w:r>
+    </w:p>
+    <w:p>
+      <w:pPr>
+        <w:pStyle w:val="ListParagraph"/>
+        <w:numPr>
+          <w:ilvl w:val="5"/>
+          <w:numId w:val="1"/>
+        </w:numPr>
+      </w:pPr>
+      <w:r>
+        <w:t>employee object as value</w:t>
+      </w:r>
+    </w:p>
+    <w:p>
+      <w:pPr>
+        <w:pStyle w:val="ListParagraph"/>
+        <w:numPr>
+          <w:ilvl w:val="4"/>
+          <w:numId w:val="1"/>
+        </w:numPr>
+      </w:pPr>
+      <w:r>
+        <w:t>Try to access one employee by giving id.</w:t>
+      </w:r>
+    </w:p>
+    <w:p>
+      <w:pPr>
+        <w:pStyle w:val="ListParagraph"/>
+        <w:numPr>
+          <w:ilvl w:val="4"/>
+          <w:numId w:val="1"/>
+        </w:numPr>
+      </w:pPr>
+      <w:r>
+        <w:t>Display the employee.</w:t>
+      </w:r>
+    </w:p>
+    <w:p>
+      <w:pPr>
+        <w:pStyle w:val="ListParagraph"/>
         <w:ind w:left="2880"/>
       </w:pPr>
     </w:p>
@@ -2207,7 +2905,6 @@
         </w:numPr>
       </w:pPr>
       <w:r>
-        <w:lastRenderedPageBreak/>
         <w:t>Employee Management</w:t>
       </w:r>
     </w:p>
@@ -2267,7 +2964,17 @@
         </w:numPr>
       </w:pPr>
       <w:r>
-        <w:t>Retrieve employee details by providing emp id.</w:t>
+        <w:t xml:space="preserve">Retrieve employee details by providing </w:t>
+      </w:r>
+      <w:proofErr w:type="spellStart"/>
+      <w:proofErr w:type="gramStart"/>
+      <w:r>
+        <w:t>emp</w:t>
+      </w:r>
+      <w:proofErr w:type="spellEnd"/>
+      <w:proofErr w:type="gramEnd"/>
+      <w:r>
+        <w:t xml:space="preserve"> id.</w:t>
       </w:r>
     </w:p>
     <w:p>
@@ -2291,7 +2998,17 @@
         </w:numPr>
       </w:pPr>
       <w:r>
-        <w:t>Delete employee by providing emp id.</w:t>
+        <w:t xml:space="preserve">Delete employee by providing </w:t>
+      </w:r>
+      <w:proofErr w:type="spellStart"/>
+      <w:proofErr w:type="gramStart"/>
+      <w:r>
+        <w:t>emp</w:t>
+      </w:r>
+      <w:proofErr w:type="spellEnd"/>
+      <w:proofErr w:type="gramEnd"/>
+      <w:r>
+        <w:t xml:space="preserve"> id.</w:t>
       </w:r>
     </w:p>
     <w:p>
@@ -2410,7 +3127,15 @@
         </w:numPr>
       </w:pPr>
       <w:r>
-        <w:t>Create separate project.  Project name like EmployeeManagement.</w:t>
+        <w:t xml:space="preserve">Create separate project.  Project name like </w:t>
+      </w:r>
+      <w:proofErr w:type="spellStart"/>
+      <w:r>
+        <w:t>EmployeeManagement</w:t>
+      </w:r>
+      <w:proofErr w:type="spellEnd"/>
+      <w:r>
+        <w:t>.</w:t>
       </w:r>
     </w:p>
     <w:p>
@@ -2433,8 +3158,22 @@
           <w:numId w:val="9"/>
         </w:numPr>
       </w:pPr>
-      <w:r>
-        <w:t>com.cts.bean  ( or com.cts.model)</w:t>
+      <w:proofErr w:type="spellStart"/>
+      <w:r>
+        <w:lastRenderedPageBreak/>
+        <w:t>com.cts.bean</w:t>
+      </w:r>
+      <w:proofErr w:type="spellEnd"/>
+      <w:r>
+        <w:t xml:space="preserve">  ( or </w:t>
+      </w:r>
+      <w:proofErr w:type="spellStart"/>
+      <w:r>
+        <w:t>com.cts.model</w:t>
+      </w:r>
+      <w:proofErr w:type="spellEnd"/>
+      <w:r>
+        <w:t>)</w:t>
       </w:r>
     </w:p>
     <w:p>
@@ -2445,9 +3184,11 @@
           <w:numId w:val="9"/>
         </w:numPr>
       </w:pPr>
+      <w:proofErr w:type="spellStart"/>
       <w:r>
         <w:t>com.cts.service</w:t>
       </w:r>
+      <w:proofErr w:type="spellEnd"/>
     </w:p>
     <w:p>
       <w:pPr>
@@ -2457,9 +3198,11 @@
           <w:numId w:val="9"/>
         </w:numPr>
       </w:pPr>
+      <w:proofErr w:type="spellStart"/>
       <w:r>
         <w:t>com.cts.service.impl</w:t>
       </w:r>
+      <w:proofErr w:type="spellEnd"/>
     </w:p>
     <w:p>
       <w:pPr>
@@ -2518,7 +3261,15 @@
         </w:numPr>
       </w:pPr>
       <w:r>
-        <w:t>Create EmployeeService interface</w:t>
+        <w:t xml:space="preserve">Create </w:t>
+      </w:r>
+      <w:proofErr w:type="spellStart"/>
+      <w:r>
+        <w:t>EmployeeService</w:t>
+      </w:r>
+      <w:proofErr w:type="spellEnd"/>
+      <w:r>
+        <w:t xml:space="preserve"> interface</w:t>
       </w:r>
     </w:p>
     <w:p>
@@ -2530,7 +3281,15 @@
         </w:numPr>
       </w:pPr>
       <w:r>
-        <w:t>Create DepartmentService interface</w:t>
+        <w:t xml:space="preserve">Create </w:t>
+      </w:r>
+      <w:proofErr w:type="spellStart"/>
+      <w:r>
+        <w:t>DepartmentService</w:t>
+      </w:r>
+      <w:proofErr w:type="spellEnd"/>
+      <w:r>
+        <w:t xml:space="preserve"> interface</w:t>
       </w:r>
     </w:p>
     <w:p>
@@ -2554,7 +3313,15 @@
         </w:numPr>
       </w:pPr>
       <w:r>
-        <w:t>In EmployeeService interface</w:t>
+        <w:t xml:space="preserve">In </w:t>
+      </w:r>
+      <w:proofErr w:type="spellStart"/>
+      <w:r>
+        <w:t>EmployeeService</w:t>
+      </w:r>
+      <w:proofErr w:type="spellEnd"/>
+      <w:r>
+        <w:t xml:space="preserve"> interface</w:t>
       </w:r>
     </w:p>
     <w:p>
@@ -2566,7 +3333,23 @@
         </w:numPr>
       </w:pPr>
       <w:r>
-        <w:t>Public Boolean addEmployee(Employee emp);</w:t>
+        <w:t xml:space="preserve">Public Boolean </w:t>
+      </w:r>
+      <w:proofErr w:type="spellStart"/>
+      <w:r>
+        <w:t>addEmployee</w:t>
+      </w:r>
+      <w:proofErr w:type="spellEnd"/>
+      <w:r>
+        <w:t xml:space="preserve">(Employee </w:t>
+      </w:r>
+      <w:proofErr w:type="spellStart"/>
+      <w:r>
+        <w:t>emp</w:t>
+      </w:r>
+      <w:proofErr w:type="spellEnd"/>
+      <w:r>
+        <w:t>);</w:t>
       </w:r>
     </w:p>
     <w:p>
@@ -2578,7 +3361,23 @@
         </w:numPr>
       </w:pPr>
       <w:r>
-        <w:t>Public Employee getEmployee(int id);</w:t>
+        <w:t xml:space="preserve">Public Employee </w:t>
+      </w:r>
+      <w:proofErr w:type="spellStart"/>
+      <w:r>
+        <w:t>getEmployee</w:t>
+      </w:r>
+      <w:proofErr w:type="spellEnd"/>
+      <w:r>
+        <w:t>(</w:t>
+      </w:r>
+      <w:proofErr w:type="spellStart"/>
+      <w:r>
+        <w:t>int</w:t>
+      </w:r>
+      <w:proofErr w:type="spellEnd"/>
+      <w:r>
+        <w:t xml:space="preserve"> id);</w:t>
       </w:r>
     </w:p>
     <w:p>
@@ -2590,7 +3389,15 @@
         </w:numPr>
       </w:pPr>
       <w:r>
-        <w:t>Public List&lt;Employee&gt; getAllEmployees();</w:t>
+        <w:t xml:space="preserve">Public List&lt;Employee&gt; </w:t>
+      </w:r>
+      <w:proofErr w:type="spellStart"/>
+      <w:r>
+        <w:t>getAllEmployees</w:t>
+      </w:r>
+      <w:proofErr w:type="spellEnd"/>
+      <w:r>
+        <w:t>();</w:t>
       </w:r>
     </w:p>
     <w:p>
@@ -2602,7 +3409,23 @@
         </w:numPr>
       </w:pPr>
       <w:r>
-        <w:t>Public List&lt;Employee&gt; getAllEmployees(int salary);</w:t>
+        <w:t xml:space="preserve">Public List&lt;Employee&gt; </w:t>
+      </w:r>
+      <w:proofErr w:type="spellStart"/>
+      <w:r>
+        <w:t>getAllEmployees</w:t>
+      </w:r>
+      <w:proofErr w:type="spellEnd"/>
+      <w:r>
+        <w:t>(</w:t>
+      </w:r>
+      <w:proofErr w:type="spellStart"/>
+      <w:r>
+        <w:t>int</w:t>
+      </w:r>
+      <w:proofErr w:type="spellEnd"/>
+      <w:r>
+        <w:t xml:space="preserve"> salary);</w:t>
       </w:r>
     </w:p>
     <w:p>
@@ -2614,7 +3437,47 @@
         </w:numPr>
       </w:pPr>
       <w:r>
-        <w:t>Public List&lt;Employee&gt; getAllEmployees(int minSalary, int maxSalary);</w:t>
+        <w:t xml:space="preserve">Public List&lt;Employee&gt; </w:t>
+      </w:r>
+      <w:proofErr w:type="spellStart"/>
+      <w:r>
+        <w:t>getAllEmployees</w:t>
+      </w:r>
+      <w:proofErr w:type="spellEnd"/>
+      <w:r>
+        <w:t>(</w:t>
+      </w:r>
+      <w:proofErr w:type="spellStart"/>
+      <w:r>
+        <w:t>int</w:t>
+      </w:r>
+      <w:proofErr w:type="spellEnd"/>
+      <w:r>
+        <w:t xml:space="preserve"> </w:t>
+      </w:r>
+      <w:proofErr w:type="spellStart"/>
+      <w:r>
+        <w:t>minSalary</w:t>
+      </w:r>
+      <w:proofErr w:type="spellEnd"/>
+      <w:r>
+        <w:t xml:space="preserve">, </w:t>
+      </w:r>
+      <w:proofErr w:type="spellStart"/>
+      <w:r>
+        <w:t>int</w:t>
+      </w:r>
+      <w:proofErr w:type="spellEnd"/>
+      <w:r>
+        <w:t xml:space="preserve"> </w:t>
+      </w:r>
+      <w:proofErr w:type="spellStart"/>
+      <w:r>
+        <w:t>maxSalary</w:t>
+      </w:r>
+      <w:proofErr w:type="spellEnd"/>
+      <w:r>
+        <w:t>);</w:t>
       </w:r>
     </w:p>
     <w:p>
@@ -2626,7 +3489,23 @@
         </w:numPr>
       </w:pPr>
       <w:r>
-        <w:t>Public Boolean deleteEmployee(int id);</w:t>
+        <w:t xml:space="preserve">Public Boolean </w:t>
+      </w:r>
+      <w:proofErr w:type="spellStart"/>
+      <w:r>
+        <w:t>deleteEmployee</w:t>
+      </w:r>
+      <w:proofErr w:type="spellEnd"/>
+      <w:r>
+        <w:t>(</w:t>
+      </w:r>
+      <w:proofErr w:type="spellStart"/>
+      <w:r>
+        <w:t>int</w:t>
+      </w:r>
+      <w:proofErr w:type="spellEnd"/>
+      <w:r>
+        <w:t xml:space="preserve"> id);</w:t>
       </w:r>
     </w:p>
     <w:p>
@@ -2638,7 +3517,23 @@
         </w:numPr>
       </w:pPr>
       <w:r>
-        <w:t>Public Boolean updateEmployee(Employee emp)</w:t>
+        <w:t xml:space="preserve">Public Boolean </w:t>
+      </w:r>
+      <w:proofErr w:type="spellStart"/>
+      <w:r>
+        <w:t>updateEmployee</w:t>
+      </w:r>
+      <w:proofErr w:type="spellEnd"/>
+      <w:r>
+        <w:t xml:space="preserve">(Employee </w:t>
+      </w:r>
+      <w:proofErr w:type="spellStart"/>
+      <w:r>
+        <w:t>emp</w:t>
+      </w:r>
+      <w:proofErr w:type="spellEnd"/>
+      <w:r>
+        <w:t>)</w:t>
       </w:r>
     </w:p>
     <w:p>
@@ -2650,7 +3545,15 @@
         </w:numPr>
       </w:pPr>
       <w:r>
-        <w:t>In DepartmentService interface</w:t>
+        <w:t xml:space="preserve">In </w:t>
+      </w:r>
+      <w:proofErr w:type="spellStart"/>
+      <w:r>
+        <w:t>DepartmentService</w:t>
+      </w:r>
+      <w:proofErr w:type="spellEnd"/>
+      <w:r>
+        <w:t xml:space="preserve"> interface</w:t>
       </w:r>
     </w:p>
     <w:p>
@@ -2662,7 +3565,15 @@
         </w:numPr>
       </w:pPr>
       <w:r>
-        <w:t>Public Boolean addDepartment(Department dept);</w:t>
+        <w:t xml:space="preserve">Public Boolean </w:t>
+      </w:r>
+      <w:proofErr w:type="spellStart"/>
+      <w:r>
+        <w:t>addDepartment</w:t>
+      </w:r>
+      <w:proofErr w:type="spellEnd"/>
+      <w:r>
+        <w:t>(Department dept);</w:t>
       </w:r>
     </w:p>
     <w:p>
@@ -2679,8 +3590,21 @@
       <w:r>
         <w:t xml:space="preserve">Department </w:t>
       </w:r>
-      <w:r>
-        <w:t>Department (int id);</w:t>
+      <w:proofErr w:type="spellStart"/>
+      <w:r>
+        <w:t>Department</w:t>
+      </w:r>
+      <w:proofErr w:type="spellEnd"/>
+      <w:r>
+        <w:t xml:space="preserve"> (</w:t>
+      </w:r>
+      <w:proofErr w:type="spellStart"/>
+      <w:r>
+        <w:t>int</w:t>
+      </w:r>
+      <w:proofErr w:type="spellEnd"/>
+      <w:r>
+        <w:t xml:space="preserve"> id);</w:t>
       </w:r>
     </w:p>
     <w:p>
@@ -2692,17 +3616,811 @@
         </w:numPr>
       </w:pPr>
       <w:r>
+        <w:t>Public List&lt;</w:t>
+      </w:r>
+      <w:r>
+        <w:t xml:space="preserve"> </w:t>
+      </w:r>
+      <w:r>
+        <w:t xml:space="preserve">Department </w:t>
+      </w:r>
+      <w:r>
+        <w:t xml:space="preserve">&gt; </w:t>
+      </w:r>
+      <w:proofErr w:type="spellStart"/>
+      <w:r>
+        <w:t>getAllDepartments</w:t>
+      </w:r>
+      <w:proofErr w:type="spellEnd"/>
+      <w:r>
+        <w:t>();</w:t>
+      </w:r>
+    </w:p>
+    <w:p>
+      <w:pPr>
+        <w:pStyle w:val="ListParagraph"/>
+        <w:numPr>
+          <w:ilvl w:val="2"/>
+          <w:numId w:val="9"/>
+        </w:numPr>
+      </w:pPr>
+      <w:r>
+        <w:t xml:space="preserve">Public Boolean </w:t>
+      </w:r>
+      <w:proofErr w:type="spellStart"/>
+      <w:proofErr w:type="gramStart"/>
+      <w:r>
+        <w:t>deleteDepartment</w:t>
+      </w:r>
+      <w:proofErr w:type="spellEnd"/>
+      <w:r>
+        <w:t>(</w:t>
+      </w:r>
+      <w:proofErr w:type="spellStart"/>
+      <w:proofErr w:type="gramEnd"/>
+      <w:r>
+        <w:t>int</w:t>
+      </w:r>
+      <w:proofErr w:type="spellEnd"/>
+      <w:r>
+        <w:t xml:space="preserve"> id);   //cascade on delete?</w:t>
+      </w:r>
+    </w:p>
+    <w:p>
+      <w:pPr>
+        <w:pStyle w:val="ListParagraph"/>
+        <w:numPr>
+          <w:ilvl w:val="2"/>
+          <w:numId w:val="9"/>
+        </w:numPr>
+      </w:pPr>
+      <w:r>
+        <w:t xml:space="preserve">Public Boolean </w:t>
+      </w:r>
+      <w:proofErr w:type="spellStart"/>
+      <w:r>
+        <w:t>updateDepartment</w:t>
+      </w:r>
+      <w:proofErr w:type="spellEnd"/>
+      <w:r>
+        <w:t>(Department dept);</w:t>
+      </w:r>
+    </w:p>
+    <w:p>
+      <w:pPr>
+        <w:pStyle w:val="ListParagraph"/>
+        <w:numPr>
+          <w:ilvl w:val="2"/>
+          <w:numId w:val="9"/>
+        </w:numPr>
+      </w:pPr>
+      <w:r>
+        <w:t xml:space="preserve">Public Boolean </w:t>
+      </w:r>
+      <w:proofErr w:type="spellStart"/>
+      <w:r>
+        <w:t>addEmployeeToDepartment</w:t>
+      </w:r>
+      <w:proofErr w:type="spellEnd"/>
+      <w:r>
+        <w:t>(</w:t>
+      </w:r>
+      <w:proofErr w:type="spellStart"/>
+      <w:r>
+        <w:t>int</w:t>
+      </w:r>
+      <w:proofErr w:type="spellEnd"/>
+      <w:r>
+        <w:t xml:space="preserve"> </w:t>
+      </w:r>
+      <w:proofErr w:type="spellStart"/>
+      <w:r>
+        <w:t>empID</w:t>
+      </w:r>
+      <w:proofErr w:type="spellEnd"/>
+      <w:r>
+        <w:t xml:space="preserve">, </w:t>
+      </w:r>
+      <w:proofErr w:type="spellStart"/>
+      <w:r>
+        <w:t>int</w:t>
+      </w:r>
+      <w:proofErr w:type="spellEnd"/>
+      <w:r>
+        <w:t xml:space="preserve"> </w:t>
+      </w:r>
+      <w:proofErr w:type="spellStart"/>
+      <w:r>
+        <w:t>deptID</w:t>
+      </w:r>
+      <w:proofErr w:type="spellEnd"/>
+      <w:r>
+        <w:t>);</w:t>
+      </w:r>
+    </w:p>
+    <w:p>
+      <w:pPr>
+        <w:pStyle w:val="ListParagraph"/>
+        <w:numPr>
+          <w:ilvl w:val="2"/>
+          <w:numId w:val="9"/>
+        </w:numPr>
+      </w:pPr>
+      <w:r>
+        <w:t xml:space="preserve">Public Boolean </w:t>
+      </w:r>
+      <w:proofErr w:type="spellStart"/>
+      <w:r>
+        <w:t>deleteEmployeeFromDepartment</w:t>
+      </w:r>
+      <w:proofErr w:type="spellEnd"/>
+      <w:r>
+        <w:t>(</w:t>
+      </w:r>
+      <w:proofErr w:type="spellStart"/>
+      <w:r>
+        <w:t>int</w:t>
+      </w:r>
+      <w:proofErr w:type="spellEnd"/>
+      <w:r>
+        <w:t xml:space="preserve"> </w:t>
+      </w:r>
+      <w:proofErr w:type="spellStart"/>
+      <w:r>
+        <w:t>empID</w:t>
+      </w:r>
+      <w:proofErr w:type="spellEnd"/>
+      <w:r>
+        <w:t xml:space="preserve">, </w:t>
+      </w:r>
+      <w:proofErr w:type="spellStart"/>
+      <w:r>
+        <w:t>int</w:t>
+      </w:r>
+      <w:proofErr w:type="spellEnd"/>
+      <w:r>
+        <w:t xml:space="preserve"> </w:t>
+      </w:r>
+      <w:proofErr w:type="spellStart"/>
+      <w:r>
+        <w:t>deptID</w:t>
+      </w:r>
+      <w:proofErr w:type="spellEnd"/>
+      <w:r>
+        <w:t>);</w:t>
+      </w:r>
+    </w:p>
+    <w:p>
+      <w:pPr>
+        <w:pStyle w:val="ListParagraph"/>
+        <w:numPr>
+          <w:ilvl w:val="2"/>
+          <w:numId w:val="9"/>
+        </w:numPr>
+      </w:pPr>
+      <w:r>
+        <w:t xml:space="preserve">Public List&lt;Employee&gt;  </w:t>
+      </w:r>
+      <w:proofErr w:type="spellStart"/>
+      <w:r>
+        <w:t>getAllEmployees</w:t>
+      </w:r>
+      <w:proofErr w:type="spellEnd"/>
+      <w:r>
+        <w:t>(</w:t>
+      </w:r>
+      <w:proofErr w:type="spellStart"/>
+      <w:r>
+        <w:t>int</w:t>
+      </w:r>
+      <w:proofErr w:type="spellEnd"/>
+      <w:r>
+        <w:t xml:space="preserve"> </w:t>
+      </w:r>
+      <w:proofErr w:type="spellStart"/>
+      <w:r>
+        <w:t>deptID</w:t>
+      </w:r>
+      <w:proofErr w:type="spellEnd"/>
+      <w:r>
+        <w:t>);</w:t>
+      </w:r>
+    </w:p>
+    <w:p>
+      <w:pPr>
+        <w:pStyle w:val="ListParagraph"/>
+        <w:ind w:left="2160"/>
+      </w:pPr>
+    </w:p>
+    <w:p>
+      <w:pPr>
+        <w:pStyle w:val="ListParagraph"/>
+        <w:numPr>
+          <w:ilvl w:val="0"/>
+          <w:numId w:val="9"/>
+        </w:numPr>
+      </w:pPr>
+      <w:r>
+        <w:t xml:space="preserve">In </w:t>
+      </w:r>
+      <w:proofErr w:type="spellStart"/>
+      <w:r>
+        <w:t>service.impl</w:t>
+      </w:r>
+      <w:proofErr w:type="spellEnd"/>
+      <w:r>
+        <w:t xml:space="preserve"> package</w:t>
+      </w:r>
+    </w:p>
+    <w:p>
+      <w:pPr>
+        <w:pStyle w:val="ListParagraph"/>
+        <w:numPr>
+          <w:ilvl w:val="1"/>
+          <w:numId w:val="9"/>
+        </w:numPr>
+      </w:pPr>
+      <w:r>
+        <w:t>Create two classes</w:t>
+      </w:r>
+    </w:p>
+    <w:p>
+      <w:pPr>
+        <w:pStyle w:val="ListParagraph"/>
+        <w:numPr>
+          <w:ilvl w:val="2"/>
+          <w:numId w:val="9"/>
+        </w:numPr>
+      </w:pPr>
+      <w:r>
+        <w:t xml:space="preserve">Crete </w:t>
+      </w:r>
+      <w:proofErr w:type="spellStart"/>
+      <w:r>
+        <w:t>EmployeeServiceImpl</w:t>
+      </w:r>
+      <w:proofErr w:type="spellEnd"/>
+      <w:r>
+        <w:t xml:space="preserve"> class which implements </w:t>
+      </w:r>
+      <w:proofErr w:type="spellStart"/>
+      <w:r>
+        <w:t>EmployeeService</w:t>
+      </w:r>
+      <w:proofErr w:type="spellEnd"/>
+      <w:r>
+        <w:t xml:space="preserve"> class</w:t>
+      </w:r>
+    </w:p>
+    <w:p>
+      <w:pPr>
+        <w:pStyle w:val="ListParagraph"/>
+        <w:numPr>
+          <w:ilvl w:val="2"/>
+          <w:numId w:val="9"/>
+        </w:numPr>
+      </w:pPr>
+      <w:r>
+        <w:t xml:space="preserve">Create </w:t>
+      </w:r>
+      <w:proofErr w:type="spellStart"/>
+      <w:r>
+        <w:t>DepartmentServiceImpl</w:t>
+      </w:r>
+      <w:proofErr w:type="spellEnd"/>
+      <w:r>
+        <w:t xml:space="preserve"> class which implements Department class</w:t>
+      </w:r>
+    </w:p>
+    <w:p>
+      <w:pPr>
+        <w:pStyle w:val="ListParagraph"/>
+        <w:numPr>
+          <w:ilvl w:val="2"/>
+          <w:numId w:val="9"/>
+        </w:numPr>
+      </w:pPr>
+      <w:r>
+        <w:t>Implement</w:t>
+      </w:r>
+      <w:r>
+        <w:t xml:space="preserve"> all the methods.</w:t>
+      </w:r>
+    </w:p>
+    <w:p>
+      <w:pPr>
+        <w:pStyle w:val="ListParagraph"/>
+        <w:numPr>
+          <w:ilvl w:val="0"/>
+          <w:numId w:val="9"/>
+        </w:numPr>
+      </w:pPr>
+      <w:r>
+        <w:t xml:space="preserve">Implementation </w:t>
+      </w:r>
+      <w:proofErr w:type="spellStart"/>
+      <w:r>
+        <w:t>EmployeeServiceImpl</w:t>
+      </w:r>
+      <w:proofErr w:type="spellEnd"/>
+    </w:p>
+    <w:p>
+      <w:pPr>
+        <w:pStyle w:val="ListParagraph"/>
+        <w:numPr>
+          <w:ilvl w:val="1"/>
+          <w:numId w:val="9"/>
+        </w:numPr>
+      </w:pPr>
+      <w:r>
+        <w:t>Declare employee array list</w:t>
+      </w:r>
+    </w:p>
+    <w:p>
+      <w:pPr>
+        <w:pStyle w:val="ListParagraph"/>
+        <w:numPr>
+          <w:ilvl w:val="2"/>
+          <w:numId w:val="9"/>
+        </w:numPr>
+      </w:pPr>
+      <w:r>
+        <w:t xml:space="preserve">List&lt;Employee&gt; </w:t>
+      </w:r>
+      <w:proofErr w:type="spellStart"/>
+      <w:r>
+        <w:t>employeeList</w:t>
+      </w:r>
+      <w:proofErr w:type="spellEnd"/>
+      <w:r>
+        <w:t>;</w:t>
+      </w:r>
+    </w:p>
+    <w:p>
+      <w:pPr>
+        <w:pStyle w:val="ListParagraph"/>
+        <w:numPr>
+          <w:ilvl w:val="1"/>
+          <w:numId w:val="9"/>
+        </w:numPr>
+      </w:pPr>
+      <w:r>
+        <w:t xml:space="preserve">Initialize </w:t>
+      </w:r>
+      <w:proofErr w:type="spellStart"/>
+      <w:r>
+        <w:t>employeeList</w:t>
+      </w:r>
+      <w:proofErr w:type="spellEnd"/>
+      <w:r>
+        <w:t xml:space="preserve"> in </w:t>
+      </w:r>
+      <w:proofErr w:type="spellStart"/>
+      <w:r>
+        <w:t>EmployeeServiceImpl</w:t>
+      </w:r>
+      <w:proofErr w:type="spellEnd"/>
+      <w:r>
+        <w:t>() constructor</w:t>
+      </w:r>
+    </w:p>
+    <w:p>
+      <w:pPr>
+        <w:pStyle w:val="ListParagraph"/>
+        <w:numPr>
+          <w:ilvl w:val="2"/>
+          <w:numId w:val="9"/>
+        </w:numPr>
+      </w:pPr>
+      <w:proofErr w:type="spellStart"/>
+      <w:r>
+        <w:t>employeeList</w:t>
+      </w:r>
+      <w:proofErr w:type="spellEnd"/>
+      <w:r>
+        <w:t xml:space="preserve"> = new </w:t>
+      </w:r>
+      <w:proofErr w:type="spellStart"/>
+      <w:r>
+        <w:t>ArrayList</w:t>
+      </w:r>
+      <w:proofErr w:type="spellEnd"/>
+      <w:r>
+        <w:t>&lt;Employee&gt;();</w:t>
+      </w:r>
+    </w:p>
+    <w:p>
+      <w:pPr>
+        <w:pStyle w:val="ListParagraph"/>
+        <w:numPr>
+          <w:ilvl w:val="1"/>
+          <w:numId w:val="9"/>
+        </w:numPr>
+      </w:pPr>
+      <w:r>
+        <w:t>Implementing CRUD operations</w:t>
+      </w:r>
+    </w:p>
+    <w:p>
+      <w:pPr>
+        <w:pStyle w:val="ListParagraph"/>
+        <w:numPr>
+          <w:ilvl w:val="2"/>
+          <w:numId w:val="9"/>
+        </w:numPr>
+      </w:pPr>
+      <w:proofErr w:type="spellStart"/>
+      <w:r>
+        <w:t>addEmployee</w:t>
+      </w:r>
+      <w:proofErr w:type="spellEnd"/>
+    </w:p>
+    <w:p>
+      <w:pPr>
+        <w:pStyle w:val="ListParagraph"/>
+        <w:numPr>
+          <w:ilvl w:val="3"/>
+          <w:numId w:val="9"/>
+        </w:numPr>
+      </w:pPr>
+      <w:r>
+        <w:t xml:space="preserve">Public Boolean </w:t>
+      </w:r>
+      <w:proofErr w:type="spellStart"/>
+      <w:r>
+        <w:t>addEmployee</w:t>
+      </w:r>
+      <w:proofErr w:type="spellEnd"/>
+      <w:r>
+        <w:t xml:space="preserve">(Employee </w:t>
+      </w:r>
+      <w:proofErr w:type="spellStart"/>
+      <w:r>
+        <w:t>emp</w:t>
+      </w:r>
+      <w:proofErr w:type="spellEnd"/>
+      <w:r>
+        <w:t>)</w:t>
+      </w:r>
+    </w:p>
+    <w:p>
+      <w:pPr>
+        <w:pStyle w:val="ListParagraph"/>
+        <w:numPr>
+          <w:ilvl w:val="3"/>
+          <w:numId w:val="9"/>
+        </w:numPr>
+      </w:pPr>
+      <w:r>
+        <w:t>{</w:t>
+      </w:r>
+    </w:p>
+    <w:p>
+      <w:pPr>
+        <w:pStyle w:val="ListParagraph"/>
+        <w:numPr>
+          <w:ilvl w:val="3"/>
+          <w:numId w:val="9"/>
+        </w:numPr>
+      </w:pPr>
+      <w:r>
+        <w:t xml:space="preserve">     </w:t>
+      </w:r>
+      <w:proofErr w:type="spellStart"/>
+      <w:r>
+        <w:t>employeeList.add</w:t>
+      </w:r>
+      <w:proofErr w:type="spellEnd"/>
+      <w:r>
+        <w:t>(</w:t>
+      </w:r>
+      <w:proofErr w:type="spellStart"/>
+      <w:r>
+        <w:t>emp</w:t>
+      </w:r>
+      <w:proofErr w:type="spellEnd"/>
+      <w:r>
+        <w:t>);</w:t>
+      </w:r>
+    </w:p>
+    <w:p>
+      <w:pPr>
+        <w:pStyle w:val="ListParagraph"/>
+        <w:numPr>
+          <w:ilvl w:val="3"/>
+          <w:numId w:val="9"/>
+        </w:numPr>
+      </w:pPr>
+      <w:r>
+        <w:t xml:space="preserve">    </w:t>
+      </w:r>
+      <w:r>
+        <w:t>return true;</w:t>
+      </w:r>
+      <w:r>
+        <w:t xml:space="preserve"> </w:t>
+      </w:r>
+    </w:p>
+    <w:p>
+      <w:pPr>
+        <w:pStyle w:val="ListParagraph"/>
+        <w:numPr>
+          <w:ilvl w:val="3"/>
+          <w:numId w:val="9"/>
+        </w:numPr>
+      </w:pPr>
+      <w:r>
         <w:lastRenderedPageBreak/>
-        <w:t>Public List&lt;</w:t>
-      </w:r>
+        <w:t>}</w:t>
+      </w:r>
+    </w:p>
+    <w:p>
+      <w:pPr>
+        <w:pStyle w:val="ListParagraph"/>
+        <w:numPr>
+          <w:ilvl w:val="2"/>
+          <w:numId w:val="9"/>
+        </w:numPr>
+      </w:pPr>
+      <w:proofErr w:type="spellStart"/>
+      <w:r>
+        <w:t>getEmployee</w:t>
+      </w:r>
+      <w:proofErr w:type="spellEnd"/>
+    </w:p>
+    <w:p>
+      <w:pPr>
+        <w:pStyle w:val="ListParagraph"/>
+        <w:numPr>
+          <w:ilvl w:val="3"/>
+          <w:numId w:val="9"/>
+        </w:numPr>
+      </w:pPr>
+      <w:r>
+        <w:t xml:space="preserve">public Employee  </w:t>
+      </w:r>
+      <w:proofErr w:type="spellStart"/>
+      <w:r>
+        <w:t>getEmployee</w:t>
+      </w:r>
+      <w:proofErr w:type="spellEnd"/>
+      <w:r>
+        <w:t>(</w:t>
+      </w:r>
+      <w:proofErr w:type="spellStart"/>
+      <w:r>
+        <w:t>int</w:t>
+      </w:r>
+      <w:proofErr w:type="spellEnd"/>
+      <w:r>
+        <w:t xml:space="preserve"> id)</w:t>
+      </w:r>
+    </w:p>
+    <w:p>
+      <w:pPr>
+        <w:pStyle w:val="ListParagraph"/>
+        <w:numPr>
+          <w:ilvl w:val="3"/>
+          <w:numId w:val="9"/>
+        </w:numPr>
+      </w:pPr>
+      <w:r>
+        <w:t>{</w:t>
+      </w:r>
+    </w:p>
+    <w:p>
+      <w:pPr>
+        <w:pStyle w:val="ListParagraph"/>
+        <w:numPr>
+          <w:ilvl w:val="3"/>
+          <w:numId w:val="9"/>
+        </w:numPr>
+      </w:pPr>
+      <w:r>
+        <w:t xml:space="preserve">     //searching logic</w:t>
+      </w:r>
+      <w:r>
+        <w:t xml:space="preserve"> – linear search</w:t>
+      </w:r>
+    </w:p>
+    <w:p>
+      <w:pPr>
+        <w:pStyle w:val="ListParagraph"/>
+        <w:numPr>
+          <w:ilvl w:val="3"/>
+          <w:numId w:val="9"/>
+        </w:numPr>
+      </w:pPr>
+      <w:r>
+        <w:t>}</w:t>
+      </w:r>
+    </w:p>
+    <w:p>
+      <w:pPr>
+        <w:pStyle w:val="ListParagraph"/>
+        <w:numPr>
+          <w:ilvl w:val="2"/>
+          <w:numId w:val="9"/>
+        </w:numPr>
+      </w:pPr>
+      <w:proofErr w:type="spellStart"/>
+      <w:r>
+        <w:t>getAllEmployees</w:t>
+      </w:r>
+      <w:proofErr w:type="spellEnd"/>
+    </w:p>
+    <w:p>
+      <w:pPr>
+        <w:pStyle w:val="ListParagraph"/>
+        <w:numPr>
+          <w:ilvl w:val="3"/>
+          <w:numId w:val="9"/>
+        </w:numPr>
+      </w:pPr>
+      <w:r>
+        <w:t xml:space="preserve">public List&lt;Employee&gt; </w:t>
+      </w:r>
+      <w:proofErr w:type="spellStart"/>
+      <w:r>
+        <w:t>getAllEmployees</w:t>
+      </w:r>
+      <w:proofErr w:type="spellEnd"/>
+      <w:r>
+        <w:t>()</w:t>
+      </w:r>
+    </w:p>
+    <w:p>
+      <w:pPr>
+        <w:pStyle w:val="ListParagraph"/>
+        <w:numPr>
+          <w:ilvl w:val="3"/>
+          <w:numId w:val="9"/>
+        </w:numPr>
+      </w:pPr>
+      <w:r>
+        <w:t>{</w:t>
+      </w:r>
+    </w:p>
+    <w:p>
+      <w:pPr>
+        <w:pStyle w:val="ListParagraph"/>
+        <w:numPr>
+          <w:ilvl w:val="3"/>
+          <w:numId w:val="9"/>
+        </w:numPr>
+      </w:pPr>
+      <w:r>
+        <w:t xml:space="preserve">   return </w:t>
+      </w:r>
+      <w:proofErr w:type="spellStart"/>
+      <w:r>
+        <w:t>employeeList</w:t>
+      </w:r>
+      <w:proofErr w:type="spellEnd"/>
+      <w:r>
+        <w:t>;</w:t>
+      </w:r>
+    </w:p>
+    <w:p>
+      <w:pPr>
+        <w:pStyle w:val="ListParagraph"/>
+        <w:numPr>
+          <w:ilvl w:val="3"/>
+          <w:numId w:val="9"/>
+        </w:numPr>
+      </w:pPr>
+      <w:r>
+        <w:t>}</w:t>
+      </w:r>
+    </w:p>
+    <w:p>
+      <w:pPr>
+        <w:pStyle w:val="ListParagraph"/>
+        <w:numPr>
+          <w:ilvl w:val="2"/>
+          <w:numId w:val="9"/>
+        </w:numPr>
+      </w:pPr>
+      <w:proofErr w:type="spellStart"/>
+      <w:r>
+        <w:t>deleteEmployee</w:t>
+      </w:r>
+      <w:proofErr w:type="spellEnd"/>
+    </w:p>
+    <w:p>
+      <w:pPr>
+        <w:pStyle w:val="ListParagraph"/>
+        <w:numPr>
+          <w:ilvl w:val="3"/>
+          <w:numId w:val="9"/>
+        </w:numPr>
+      </w:pPr>
+      <w:r>
+        <w:t xml:space="preserve">public </w:t>
+      </w:r>
+      <w:proofErr w:type="spellStart"/>
+      <w:r>
+        <w:t>boolean</w:t>
+      </w:r>
+      <w:proofErr w:type="spellEnd"/>
       <w:r>
         <w:t xml:space="preserve"> </w:t>
       </w:r>
-      <w:r>
-        <w:t xml:space="preserve">Department </w:t>
-      </w:r>
-      <w:r>
-        <w:t>&gt; getAllDepartments();</w:t>
+      <w:proofErr w:type="spellStart"/>
+      <w:r>
+        <w:t>deleteEmployee</w:t>
+      </w:r>
+      <w:proofErr w:type="spellEnd"/>
+      <w:r>
+        <w:t>(</w:t>
+      </w:r>
+      <w:proofErr w:type="spellStart"/>
+      <w:r>
+        <w:t>int</w:t>
+      </w:r>
+      <w:proofErr w:type="spellEnd"/>
+      <w:r>
+        <w:t xml:space="preserve"> id)</w:t>
+      </w:r>
+    </w:p>
+    <w:p>
+      <w:pPr>
+        <w:pStyle w:val="ListParagraph"/>
+        <w:numPr>
+          <w:ilvl w:val="3"/>
+          <w:numId w:val="9"/>
+        </w:numPr>
+      </w:pPr>
+      <w:r>
+        <w:t>{</w:t>
+      </w:r>
+    </w:p>
+    <w:p>
+      <w:pPr>
+        <w:pStyle w:val="ListParagraph"/>
+        <w:numPr>
+          <w:ilvl w:val="3"/>
+          <w:numId w:val="9"/>
+        </w:numPr>
+      </w:pPr>
+      <w:r>
+        <w:t xml:space="preserve">      //check employee exist or not</w:t>
+      </w:r>
+    </w:p>
+    <w:p>
+      <w:pPr>
+        <w:pStyle w:val="ListParagraph"/>
+        <w:numPr>
+          <w:ilvl w:val="3"/>
+          <w:numId w:val="9"/>
+        </w:numPr>
+      </w:pPr>
+      <w:r>
+        <w:t xml:space="preserve">     //if does not exist, return false</w:t>
+      </w:r>
+    </w:p>
+    <w:p>
+      <w:pPr>
+        <w:pStyle w:val="ListParagraph"/>
+        <w:numPr>
+          <w:ilvl w:val="3"/>
+          <w:numId w:val="9"/>
+        </w:numPr>
+      </w:pPr>
+      <w:r>
+        <w:t xml:space="preserve">     // if exist, delete and return true</w:t>
+      </w:r>
+    </w:p>
+    <w:p>
+      <w:pPr>
+        <w:pStyle w:val="ListParagraph"/>
+        <w:numPr>
+          <w:ilvl w:val="3"/>
+          <w:numId w:val="9"/>
+        </w:numPr>
+      </w:pPr>
+      <w:r>
+        <w:t>}</w:t>
       </w:r>
     </w:p>
     <w:p>
@@ -2713,213 +4431,11 @@
           <w:numId w:val="9"/>
         </w:numPr>
       </w:pPr>
-      <w:r>
-        <w:t>Public Boolean deleteDepartment(int id);   //cascade on delete?</w:t>
-      </w:r>
-    </w:p>
-    <w:p>
-      <w:pPr>
-        <w:pStyle w:val="ListParagraph"/>
-        <w:numPr>
-          <w:ilvl w:val="2"/>
-          <w:numId w:val="9"/>
-        </w:numPr>
-      </w:pPr>
-      <w:r>
-        <w:t>Public Boolean updateDepartment(Department dept);</w:t>
-      </w:r>
-    </w:p>
-    <w:p>
-      <w:pPr>
-        <w:pStyle w:val="ListParagraph"/>
-        <w:numPr>
-          <w:ilvl w:val="2"/>
-          <w:numId w:val="9"/>
-        </w:numPr>
-      </w:pPr>
-      <w:r>
-        <w:t>Public Boolean addEmployeeToDepartment(int empID, int deptID);</w:t>
-      </w:r>
-    </w:p>
-    <w:p>
-      <w:pPr>
-        <w:pStyle w:val="ListParagraph"/>
-        <w:numPr>
-          <w:ilvl w:val="2"/>
-          <w:numId w:val="9"/>
-        </w:numPr>
-      </w:pPr>
-      <w:r>
-        <w:t>Public Boolean deleteEmployeeFromDepartment(int empID, int deptID);</w:t>
-      </w:r>
-    </w:p>
-    <w:p>
-      <w:pPr>
-        <w:pStyle w:val="ListParagraph"/>
-        <w:numPr>
-          <w:ilvl w:val="2"/>
-          <w:numId w:val="9"/>
-        </w:numPr>
-      </w:pPr>
-      <w:r>
-        <w:t>Public List&lt;Employee&gt;  getAllEmployees(</w:t>
-      </w:r>
-      <w:r>
-        <w:t>int deptID);</w:t>
-      </w:r>
-    </w:p>
-    <w:p>
-      <w:pPr>
-        <w:pStyle w:val="ListParagraph"/>
-        <w:ind w:left="2160"/>
-      </w:pPr>
-    </w:p>
-    <w:p>
-      <w:pPr>
-        <w:pStyle w:val="ListParagraph"/>
-        <w:numPr>
-          <w:ilvl w:val="0"/>
-          <w:numId w:val="9"/>
-        </w:numPr>
-      </w:pPr>
-      <w:r>
-        <w:t>In service.impl package</w:t>
-      </w:r>
-    </w:p>
-    <w:p>
-      <w:pPr>
-        <w:pStyle w:val="ListParagraph"/>
-        <w:numPr>
-          <w:ilvl w:val="1"/>
-          <w:numId w:val="9"/>
-        </w:numPr>
-      </w:pPr>
-      <w:r>
-        <w:t>Create two classes</w:t>
-      </w:r>
-    </w:p>
-    <w:p>
-      <w:pPr>
-        <w:pStyle w:val="ListParagraph"/>
-        <w:numPr>
-          <w:ilvl w:val="2"/>
-          <w:numId w:val="9"/>
-        </w:numPr>
-      </w:pPr>
-      <w:r>
-        <w:t>Crete EmployeeServiceImpl class which implements EmployeeService class</w:t>
-      </w:r>
-    </w:p>
-    <w:p>
-      <w:pPr>
-        <w:pStyle w:val="ListParagraph"/>
-        <w:numPr>
-          <w:ilvl w:val="2"/>
-          <w:numId w:val="9"/>
-        </w:numPr>
-      </w:pPr>
-      <w:r>
-        <w:t>Create DepartmentServiceImpl class which implements Department class</w:t>
-      </w:r>
-    </w:p>
-    <w:p>
-      <w:pPr>
-        <w:pStyle w:val="ListParagraph"/>
-        <w:numPr>
-          <w:ilvl w:val="2"/>
-          <w:numId w:val="9"/>
-        </w:numPr>
-      </w:pPr>
-      <w:r>
-        <w:t>Implement</w:t>
-      </w:r>
-      <w:r>
-        <w:t xml:space="preserve"> all the methods.</w:t>
-      </w:r>
-    </w:p>
-    <w:p>
-      <w:pPr>
-        <w:pStyle w:val="ListParagraph"/>
-        <w:numPr>
-          <w:ilvl w:val="0"/>
-          <w:numId w:val="9"/>
-        </w:numPr>
-      </w:pPr>
-      <w:r>
-        <w:t>Implementation EmployeeServiceImpl</w:t>
-      </w:r>
-    </w:p>
-    <w:p>
-      <w:pPr>
-        <w:pStyle w:val="ListParagraph"/>
-        <w:numPr>
-          <w:ilvl w:val="1"/>
-          <w:numId w:val="9"/>
-        </w:numPr>
-      </w:pPr>
-      <w:r>
-        <w:t>Declare employee array list</w:t>
-      </w:r>
-    </w:p>
-    <w:p>
-      <w:pPr>
-        <w:pStyle w:val="ListParagraph"/>
-        <w:numPr>
-          <w:ilvl w:val="2"/>
-          <w:numId w:val="9"/>
-        </w:numPr>
-      </w:pPr>
-      <w:r>
-        <w:t>List&lt;Employee&gt; employeeList;</w:t>
-      </w:r>
-    </w:p>
-    <w:p>
-      <w:pPr>
-        <w:pStyle w:val="ListParagraph"/>
-        <w:numPr>
-          <w:ilvl w:val="1"/>
-          <w:numId w:val="9"/>
-        </w:numPr>
-      </w:pPr>
-      <w:r>
-        <w:t>Initialize employeeList in EmployeeServiceImpl() constructor</w:t>
-      </w:r>
-    </w:p>
-    <w:p>
-      <w:pPr>
-        <w:pStyle w:val="ListParagraph"/>
-        <w:numPr>
-          <w:ilvl w:val="2"/>
-          <w:numId w:val="9"/>
-        </w:numPr>
-      </w:pPr>
-      <w:r>
-        <w:t>employeeList = new ArrayList&lt;Employee&gt;();</w:t>
-      </w:r>
-    </w:p>
-    <w:p>
-      <w:pPr>
-        <w:pStyle w:val="ListParagraph"/>
-        <w:numPr>
-          <w:ilvl w:val="1"/>
-          <w:numId w:val="9"/>
-        </w:numPr>
-      </w:pPr>
-      <w:r>
-        <w:t>Implementing CRUD operations</w:t>
-      </w:r>
-    </w:p>
-    <w:p>
-      <w:pPr>
-        <w:pStyle w:val="ListParagraph"/>
-        <w:numPr>
-          <w:ilvl w:val="2"/>
-          <w:numId w:val="9"/>
-        </w:numPr>
-      </w:pPr>
-      <w:r>
-        <w:t>addEmployee</w:t>
-      </w:r>
+      <w:proofErr w:type="spellStart"/>
+      <w:r>
+        <w:t>UpdateEmployee</w:t>
+      </w:r>
+      <w:proofErr w:type="spellEnd"/>
     </w:p>
     <w:p>
       <w:pPr>
@@ -2930,7 +4446,23 @@
         </w:numPr>
       </w:pPr>
       <w:r>
-        <w:t>Public Boolean addEmployee(Employee emp)</w:t>
+        <w:t xml:space="preserve">Public Boolean </w:t>
+      </w:r>
+      <w:proofErr w:type="spellStart"/>
+      <w:r>
+        <w:t>updateEmployee</w:t>
+      </w:r>
+      <w:proofErr w:type="spellEnd"/>
+      <w:r>
+        <w:t xml:space="preserve">(Employee </w:t>
+      </w:r>
+      <w:proofErr w:type="spellStart"/>
+      <w:r>
+        <w:t>emp</w:t>
+      </w:r>
+      <w:proofErr w:type="spellEnd"/>
+      <w:r>
+        <w:t>)</w:t>
       </w:r>
     </w:p>
     <w:p>
@@ -2954,10 +4486,7 @@
         </w:numPr>
       </w:pPr>
       <w:r>
-        <w:t xml:space="preserve">     </w:t>
-      </w:r>
-      <w:r>
-        <w:t>employeeList.add(emp);</w:t>
+        <w:t xml:space="preserve">    //check employee exist or not</w:t>
       </w:r>
     </w:p>
     <w:p>
@@ -2969,13 +4498,7 @@
         </w:numPr>
       </w:pPr>
       <w:r>
-        <w:t xml:space="preserve">    </w:t>
-      </w:r>
-      <w:r>
-        <w:t>return true;</w:t>
-      </w:r>
-      <w:r>
-        <w:t xml:space="preserve"> </w:t>
+        <w:t xml:space="preserve">  //if employee does not exist, we cannot update, return false</w:t>
       </w:r>
     </w:p>
     <w:p>
@@ -2987,304 +4510,44 @@
         </w:numPr>
       </w:pPr>
       <w:r>
+        <w:t xml:space="preserve"> //if the employee </w:t>
+      </w:r>
+      <w:r>
+        <w:t>exists</w:t>
+      </w:r>
+      <w:r>
+        <w:t xml:space="preserve">, </w:t>
+      </w:r>
+      <w:r>
+        <w:t>gets</w:t>
+      </w:r>
+      <w:r>
+        <w:t xml:space="preserve"> from collections, and </w:t>
+      </w:r>
+      <w:proofErr w:type="gramStart"/>
+      <w:r>
+        <w:t>update</w:t>
+      </w:r>
+      <w:proofErr w:type="gramEnd"/>
+      <w:r>
+        <w:t xml:space="preserve"> it.</w:t>
+      </w:r>
+    </w:p>
+    <w:p>
+      <w:pPr>
+        <w:pStyle w:val="ListParagraph"/>
+        <w:numPr>
+          <w:ilvl w:val="3"/>
+          <w:numId w:val="9"/>
+        </w:numPr>
+      </w:pPr>
+      <w:r>
         <w:t>}</w:t>
       </w:r>
     </w:p>
     <w:p>
       <w:pPr>
         <w:pStyle w:val="ListParagraph"/>
-        <w:numPr>
-          <w:ilvl w:val="2"/>
-          <w:numId w:val="9"/>
-        </w:numPr>
-      </w:pPr>
-      <w:r>
-        <w:t>getEmployee</w:t>
-      </w:r>
-    </w:p>
-    <w:p>
-      <w:pPr>
-        <w:pStyle w:val="ListParagraph"/>
-        <w:numPr>
-          <w:ilvl w:val="3"/>
-          <w:numId w:val="9"/>
-        </w:numPr>
-      </w:pPr>
-      <w:r>
-        <w:t>public Employee  getEmployee(int id)</w:t>
-      </w:r>
-    </w:p>
-    <w:p>
-      <w:pPr>
-        <w:pStyle w:val="ListParagraph"/>
-        <w:numPr>
-          <w:ilvl w:val="3"/>
-          <w:numId w:val="9"/>
-        </w:numPr>
-      </w:pPr>
-      <w:r>
-        <w:t>{</w:t>
-      </w:r>
-    </w:p>
-    <w:p>
-      <w:pPr>
-        <w:pStyle w:val="ListParagraph"/>
-        <w:numPr>
-          <w:ilvl w:val="3"/>
-          <w:numId w:val="9"/>
-        </w:numPr>
-      </w:pPr>
-      <w:r>
-        <w:t xml:space="preserve">     //searching logic</w:t>
-      </w:r>
-      <w:r>
-        <w:t xml:space="preserve"> – linear search</w:t>
-      </w:r>
-    </w:p>
-    <w:p>
-      <w:pPr>
-        <w:pStyle w:val="ListParagraph"/>
-        <w:numPr>
-          <w:ilvl w:val="3"/>
-          <w:numId w:val="9"/>
-        </w:numPr>
-      </w:pPr>
-      <w:r>
-        <w:t>}</w:t>
-      </w:r>
-    </w:p>
-    <w:p>
-      <w:pPr>
-        <w:pStyle w:val="ListParagraph"/>
-        <w:numPr>
-          <w:ilvl w:val="2"/>
-          <w:numId w:val="9"/>
-        </w:numPr>
-      </w:pPr>
-      <w:r>
-        <w:t>getAllEmployees</w:t>
-      </w:r>
-    </w:p>
-    <w:p>
-      <w:pPr>
-        <w:pStyle w:val="ListParagraph"/>
-        <w:numPr>
-          <w:ilvl w:val="3"/>
-          <w:numId w:val="9"/>
-        </w:numPr>
-      </w:pPr>
-      <w:r>
-        <w:t>public List&lt;Employee&gt; getAllEmployees()</w:t>
-      </w:r>
-    </w:p>
-    <w:p>
-      <w:pPr>
-        <w:pStyle w:val="ListParagraph"/>
-        <w:numPr>
-          <w:ilvl w:val="3"/>
-          <w:numId w:val="9"/>
-        </w:numPr>
-      </w:pPr>
-      <w:r>
-        <w:t>{</w:t>
-      </w:r>
-    </w:p>
-    <w:p>
-      <w:pPr>
-        <w:pStyle w:val="ListParagraph"/>
-        <w:numPr>
-          <w:ilvl w:val="3"/>
-          <w:numId w:val="9"/>
-        </w:numPr>
-      </w:pPr>
-      <w:r>
-        <w:t xml:space="preserve">   return employeeList;</w:t>
-      </w:r>
-    </w:p>
-    <w:p>
-      <w:pPr>
-        <w:pStyle w:val="ListParagraph"/>
-        <w:numPr>
-          <w:ilvl w:val="3"/>
-          <w:numId w:val="9"/>
-        </w:numPr>
-      </w:pPr>
-      <w:r>
-        <w:t>}</w:t>
-      </w:r>
-    </w:p>
-    <w:p>
-      <w:pPr>
-        <w:pStyle w:val="ListParagraph"/>
-        <w:numPr>
-          <w:ilvl w:val="2"/>
-          <w:numId w:val="9"/>
-        </w:numPr>
-      </w:pPr>
-      <w:r>
-        <w:t>deleteEmployee</w:t>
-      </w:r>
-    </w:p>
-    <w:p>
-      <w:pPr>
-        <w:pStyle w:val="ListParagraph"/>
-        <w:numPr>
-          <w:ilvl w:val="3"/>
-          <w:numId w:val="9"/>
-        </w:numPr>
-      </w:pPr>
-      <w:r>
-        <w:t>public boolean deleteEmployee(int id)</w:t>
-      </w:r>
-    </w:p>
-    <w:p>
-      <w:pPr>
-        <w:pStyle w:val="ListParagraph"/>
-        <w:numPr>
-          <w:ilvl w:val="3"/>
-          <w:numId w:val="9"/>
-        </w:numPr>
-      </w:pPr>
-      <w:r>
-        <w:t>{</w:t>
-      </w:r>
-    </w:p>
-    <w:p>
-      <w:pPr>
-        <w:pStyle w:val="ListParagraph"/>
-        <w:numPr>
-          <w:ilvl w:val="3"/>
-          <w:numId w:val="9"/>
-        </w:numPr>
-      </w:pPr>
-      <w:r>
-        <w:t xml:space="preserve">      //check employee exist or not</w:t>
-      </w:r>
-    </w:p>
-    <w:p>
-      <w:pPr>
-        <w:pStyle w:val="ListParagraph"/>
-        <w:numPr>
-          <w:ilvl w:val="3"/>
-          <w:numId w:val="9"/>
-        </w:numPr>
-      </w:pPr>
-      <w:r>
-        <w:t xml:space="preserve">     //if does not exist, return false</w:t>
-      </w:r>
-    </w:p>
-    <w:p>
-      <w:pPr>
-        <w:pStyle w:val="ListParagraph"/>
-        <w:numPr>
-          <w:ilvl w:val="3"/>
-          <w:numId w:val="9"/>
-        </w:numPr>
-      </w:pPr>
-      <w:r>
-        <w:t xml:space="preserve">     // if exist, delete and return true</w:t>
-      </w:r>
-    </w:p>
-    <w:p>
-      <w:pPr>
-        <w:pStyle w:val="ListParagraph"/>
-        <w:numPr>
-          <w:ilvl w:val="3"/>
-          <w:numId w:val="9"/>
-        </w:numPr>
-      </w:pPr>
-      <w:r>
-        <w:t>}</w:t>
-      </w:r>
-    </w:p>
-    <w:p>
-      <w:pPr>
-        <w:pStyle w:val="ListParagraph"/>
-        <w:numPr>
-          <w:ilvl w:val="2"/>
-          <w:numId w:val="9"/>
-        </w:numPr>
-      </w:pPr>
-      <w:r>
-        <w:t>UpdateEmployee</w:t>
-      </w:r>
-    </w:p>
-    <w:p>
-      <w:pPr>
-        <w:pStyle w:val="ListParagraph"/>
-        <w:numPr>
-          <w:ilvl w:val="3"/>
-          <w:numId w:val="9"/>
-        </w:numPr>
-      </w:pPr>
-      <w:r>
-        <w:t>Public Boolean updateEmployee(Employee emp)</w:t>
-      </w:r>
-    </w:p>
-    <w:p>
-      <w:pPr>
-        <w:pStyle w:val="ListParagraph"/>
-        <w:numPr>
-          <w:ilvl w:val="3"/>
-          <w:numId w:val="9"/>
-        </w:numPr>
-      </w:pPr>
-      <w:r>
-        <w:t>{</w:t>
-      </w:r>
-    </w:p>
-    <w:p>
-      <w:pPr>
-        <w:pStyle w:val="ListParagraph"/>
-        <w:numPr>
-          <w:ilvl w:val="3"/>
-          <w:numId w:val="9"/>
-        </w:numPr>
-      </w:pPr>
-      <w:r>
-        <w:lastRenderedPageBreak/>
-        <w:t xml:space="preserve">    //check employee exist or not</w:t>
-      </w:r>
-    </w:p>
-    <w:p>
-      <w:pPr>
-        <w:pStyle w:val="ListParagraph"/>
-        <w:numPr>
-          <w:ilvl w:val="3"/>
-          <w:numId w:val="9"/>
-        </w:numPr>
-      </w:pPr>
-      <w:r>
-        <w:t xml:space="preserve">  //if employee does not exist, we cannot update, return false</w:t>
-      </w:r>
-    </w:p>
-    <w:p>
-      <w:pPr>
-        <w:pStyle w:val="ListParagraph"/>
-        <w:numPr>
-          <w:ilvl w:val="3"/>
-          <w:numId w:val="9"/>
-        </w:numPr>
-      </w:pPr>
-      <w:r>
-        <w:t xml:space="preserve"> //if the employee exist, get from collections, and update it.</w:t>
-      </w:r>
-    </w:p>
-    <w:p>
-      <w:pPr>
-        <w:pStyle w:val="ListParagraph"/>
-        <w:numPr>
-          <w:ilvl w:val="3"/>
-          <w:numId w:val="9"/>
-        </w:numPr>
-      </w:pPr>
-      <w:r>
-        <w:t>}</w:t>
-      </w:r>
-    </w:p>
-    <w:p>
-      <w:pPr>
-        <w:pStyle w:val="ListParagraph"/>
         <w:ind w:left="2880"/>
       </w:pPr>
     </w:p>
@@ -3296,9 +4559,11 @@
           <w:numId w:val="9"/>
         </w:numPr>
       </w:pPr>
+      <w:proofErr w:type="spellStart"/>
       <w:r>
         <w:t>DepartmentServiceImpl</w:t>
       </w:r>
+      <w:proofErr w:type="spellEnd"/>
     </w:p>
     <w:p>
       <w:pPr>
@@ -3317,8 +4582,13 @@
       <w:bookmarkStart w:id="0" w:name="_GoBack"/>
       <w:bookmarkEnd w:id="0"/>
       <w:r>
-        <w:t xml:space="preserve"> EmployeeServiceImpl</w:t>
-      </w:r>
+        <w:t xml:space="preserve"> </w:t>
+      </w:r>
+      <w:proofErr w:type="spellStart"/>
+      <w:r>
+        <w:t>EmployeeServiceImpl</w:t>
+      </w:r>
+      <w:proofErr w:type="spellEnd"/>
     </w:p>
     <w:p/>
     <w:p/>
@@ -4183,7 +5453,7 @@
         <w:ind w:left="3600" w:hanging="360"/>
       </w:pPr>
     </w:lvl>
-    <w:lvl w:ilvl="5" w:tplc="4009001B" w:tentative="1">
+    <w:lvl w:ilvl="5" w:tplc="4009001B">
       <w:start w:val="1"/>
       <w:numFmt w:val="lowerRoman"/>
       <w:lvlText w:val="%6."/>

</xml_diff>